<commit_message>
Introduction to “No Silver Bullet” and its relevance to software engineering.
</commit_message>
<xml_diff>
--- a/cpt304.docx
+++ b/cpt304.docx
@@ -4,16 +4,86 @@
   <w:body>
     <w:p>
       <w:pPr>
+        <w:pStyle w:val="a9"/>
+        <w:numPr>
+          <w:ilvl w:val="0"/>
+          <w:numId w:val="1"/>
+        </w:numPr>
         <w:rPr>
-          <w:rFonts w:hint="eastAsia"/>
+          <w:rFonts w:ascii="Arial" w:hAnsi="Arial" w:cs="Arial"/>
+          <w:b/>
+          <w:bCs/>
+          <w:sz w:val="32"/>
+          <w:szCs w:val="32"/>
         </w:rPr>
       </w:pPr>
       <w:r>
         <w:rPr>
-          <w:rFonts w:hint="eastAsia"/>
+          <w:rFonts w:ascii="Arial" w:hAnsi="Arial" w:cs="Arial"/>
+          <w:b/>
+          <w:bCs/>
+          <w:sz w:val="32"/>
+          <w:szCs w:val="32"/>
         </w:rPr>
-        <w:t>hello</w:t>
+        <w:t>Introduction</w:t>
       </w:r>
+    </w:p>
+    <w:p>
+      <w:pPr>
+        <w:spacing w:line="276" w:lineRule="auto"/>
+        <w:rPr>
+          <w:rFonts w:ascii="Arial" w:hAnsi="Arial" w:cs="Arial"/>
+          <w:sz w:val="22"/>
+        </w:rPr>
+      </w:pPr>
+      <w:r>
+        <w:rPr>
+          <w:rFonts w:ascii="Arial" w:hAnsi="Arial" w:cs="Arial"/>
+          <w:sz w:val="22"/>
+        </w:rPr>
+        <w:t xml:space="preserve">In the history of software engineering, engineers have constantly searched for a method that could completely solve the challenges of software development. However, in 1986, renowned computer scientist Fred Brooks presented a groundbreaking view in his paper </w:t>
+      </w:r>
+      <w:r>
+        <w:rPr>
+          <w:rFonts w:ascii="Arial" w:hAnsi="Arial" w:cs="Arial"/>
+          <w:i/>
+          <w:iCs/>
+          <w:sz w:val="22"/>
+        </w:rPr>
+        <w:t>"No Silver Bullet: Essence and Accidents of Software Engineering"</w:t>
+      </w:r>
+      <w:r>
+        <w:rPr>
+          <w:rFonts w:ascii="Arial" w:hAnsi="Arial" w:cs="Arial"/>
+          <w:sz w:val="22"/>
+        </w:rPr>
+        <w:t>: there will be no single technology or method capable of increasing software development productivity by an order of magnitude.</w:t>
+      </w:r>
+    </w:p>
+    <w:p>
+      <w:pPr>
+        <w:spacing w:line="276" w:lineRule="auto"/>
+        <w:rPr>
+          <w:rFonts w:ascii="Arial" w:hAnsi="Arial" w:cs="Arial" w:hint="eastAsia"/>
+          <w:sz w:val="22"/>
+        </w:rPr>
+      </w:pPr>
+      <w:r>
+        <w:rPr>
+          <w:rFonts w:ascii="Arial" w:hAnsi="Arial" w:cs="Arial"/>
+          <w:sz w:val="22"/>
+        </w:rPr>
+        <w:t>A "silver bullet" refers to a mythical weapon that can instantly eliminate all problems with a single shot. The idea of "no silver bullet" means that in software development, there is no magic solution that can instantly remove all difficulties or dramatically improve efficiency. Fred Brooks argued that the greatest challenges in software development stem from the inherent complexity of the problems themselves, not from the limitations of implementation tools. This viewpoint has remained highly influential and is widely regarded as a foundational theory for understanding the true nature of software engineering.</w:t>
+      </w:r>
+    </w:p>
+    <w:p>
+      <w:pPr>
+        <w:spacing w:line="276" w:lineRule="auto"/>
+        <w:rPr>
+          <w:rFonts w:ascii="Arial" w:hAnsi="Arial" w:cs="Arial" w:hint="eastAsia"/>
+          <w:sz w:val="22"/>
+        </w:rPr>
+      </w:pPr>
     </w:p>
     <w:sectPr>
       <w:pgSz w:w="11906" w:h="16838"/>
@@ -23,6 +93,192 @@
     </w:sectPr>
   </w:body>
 </w:document>
+</file>
+
+<file path=word/numbering.xml><?xml version="1.0" encoding="utf-8"?>
+<w:numbering xmlns:wpc="http://schemas.microsoft.com/office/word/2010/wordprocessingCanvas" xmlns:cx="http://schemas.microsoft.com/office/drawing/2014/chartex" xmlns:cx1="http://schemas.microsoft.com/office/drawing/2015/9/8/chartex" xmlns:cx2="http://schemas.microsoft.com/office/drawing/2015/10/21/chartex" xmlns:cx3="http://schemas.microsoft.com/office/drawing/2016/5/9/chartex" xmlns:cx4="http://schemas.microsoft.com/office/drawing/2016/5/10/chartex" xmlns:cx5="http://schemas.microsoft.com/office/drawing/2016/5/11/chartex" xmlns:cx6="http://schemas.microsoft.com/office/drawing/2016/5/12/chartex" xmlns:cx7="http://schemas.microsoft.com/office/drawing/2016/5/13/chartex" xmlns:cx8="http://schemas.microsoft.com/office/drawing/2016/5/14/chartex" xmlns:mc="http://schemas.openxmlformats.org/markup-compatibility/2006" xmlns:aink="http://schemas.microsoft.com/office/drawing/2016/ink" xmlns:am3d="http://schemas.microsoft.com/office/drawing/2017/model3d" xmlns:o="urn:schemas-microsoft-com:office:office" xmlns:oel="http://schemas.microsoft.com/office/2019/extlst" xmlns:r="http://schemas.openxmlformats.org/officeDocument/2006/relationships" xmlns:m="http://schemas.openxmlformats.org/officeDocument/2006/math" xmlns:v="urn:schemas-microsoft-com:vml" xmlns:wp14="http://schemas.microsoft.com/office/word/2010/wordprocessingDrawing" xmlns:wp="http://schemas.openxmlformats.org/drawingml/2006/wordprocessingDrawing" xmlns:w10="urn:schemas-microsoft-com:office:word" xmlns:w="http://schemas.openxmlformats.org/wordprocessingml/2006/main" xmlns:w14="http://schemas.microsoft.com/office/word/2010/wordml" xmlns:w15="http://schemas.microsoft.com/office/word/2012/wordml" xmlns:w16cex="http://schemas.microsoft.com/office/word/2018/wordml/cex" xmlns:w16cid="http://schemas.microsoft.com/office/word/2016/wordml/cid" xmlns:w16="http://schemas.microsoft.com/office/word/2018/wordml" xmlns:w16du="http://schemas.microsoft.com/office/word/2023/wordml/word16du" xmlns:w16sdtdh="http://schemas.microsoft.com/office/word/2020/wordml/sdtdatahash" xmlns:w16sdtfl="http://schemas.microsoft.com/office/word/2024/wordml/sdtformatlock" xmlns:w16se="http://schemas.microsoft.com/office/word/2015/wordml/symex" xmlns:wpg="http://schemas.microsoft.com/office/word/2010/wordprocessingGroup" xmlns:wpi="http://schemas.microsoft.com/office/word/2010/wordprocessingInk" xmlns:wne="http://schemas.microsoft.com/office/word/2006/wordml" xmlns:wps="http://schemas.microsoft.com/office/word/2010/wordprocessingShape" mc:Ignorable="w14 w15 w16se w16cid w16 w16cex w16sdtdh w16sdtfl w16du wp14">
+  <w:abstractNum w:abstractNumId="0" w15:restartNumberingAfterBreak="0">
+    <w:nsid w:val="11C1424D"/>
+    <w:multiLevelType w:val="hybridMultilevel"/>
+    <w:tmpl w:val="9FFE7EEE"/>
+    <w:lvl w:ilvl="0" w:tplc="72187DAC">
+      <w:start w:val="1"/>
+      <w:numFmt w:val="decimal"/>
+      <w:lvlText w:val="2.%1"/>
+      <w:lvlJc w:val="left"/>
+      <w:pPr>
+        <w:ind w:left="440" w:hanging="440"/>
+      </w:pPr>
+      <w:rPr>
+        <w:rFonts w:hint="eastAsia"/>
+      </w:rPr>
+    </w:lvl>
+    <w:lvl w:ilvl="1" w:tplc="04090019" w:tentative="1">
+      <w:start w:val="1"/>
+      <w:numFmt w:val="lowerLetter"/>
+      <w:lvlText w:val="%2)"/>
+      <w:lvlJc w:val="left"/>
+      <w:pPr>
+        <w:ind w:left="880" w:hanging="440"/>
+      </w:pPr>
+    </w:lvl>
+    <w:lvl w:ilvl="2" w:tplc="0409001B" w:tentative="1">
+      <w:start w:val="1"/>
+      <w:numFmt w:val="lowerRoman"/>
+      <w:lvlText w:val="%3."/>
+      <w:lvlJc w:val="right"/>
+      <w:pPr>
+        <w:ind w:left="1320" w:hanging="440"/>
+      </w:pPr>
+    </w:lvl>
+    <w:lvl w:ilvl="3" w:tplc="0409000F" w:tentative="1">
+      <w:start w:val="1"/>
+      <w:numFmt w:val="decimal"/>
+      <w:lvlText w:val="%4."/>
+      <w:lvlJc w:val="left"/>
+      <w:pPr>
+        <w:ind w:left="1760" w:hanging="440"/>
+      </w:pPr>
+    </w:lvl>
+    <w:lvl w:ilvl="4" w:tplc="04090019" w:tentative="1">
+      <w:start w:val="1"/>
+      <w:numFmt w:val="lowerLetter"/>
+      <w:lvlText w:val="%5)"/>
+      <w:lvlJc w:val="left"/>
+      <w:pPr>
+        <w:ind w:left="2200" w:hanging="440"/>
+      </w:pPr>
+    </w:lvl>
+    <w:lvl w:ilvl="5" w:tplc="0409001B" w:tentative="1">
+      <w:start w:val="1"/>
+      <w:numFmt w:val="lowerRoman"/>
+      <w:lvlText w:val="%6."/>
+      <w:lvlJc w:val="right"/>
+      <w:pPr>
+        <w:ind w:left="2640" w:hanging="440"/>
+      </w:pPr>
+    </w:lvl>
+    <w:lvl w:ilvl="6" w:tplc="0409000F" w:tentative="1">
+      <w:start w:val="1"/>
+      <w:numFmt w:val="decimal"/>
+      <w:lvlText w:val="%7."/>
+      <w:lvlJc w:val="left"/>
+      <w:pPr>
+        <w:ind w:left="3080" w:hanging="440"/>
+      </w:pPr>
+    </w:lvl>
+    <w:lvl w:ilvl="7" w:tplc="04090019" w:tentative="1">
+      <w:start w:val="1"/>
+      <w:numFmt w:val="lowerLetter"/>
+      <w:lvlText w:val="%8)"/>
+      <w:lvlJc w:val="left"/>
+      <w:pPr>
+        <w:ind w:left="3520" w:hanging="440"/>
+      </w:pPr>
+    </w:lvl>
+    <w:lvl w:ilvl="8" w:tplc="0409001B" w:tentative="1">
+      <w:start w:val="1"/>
+      <w:numFmt w:val="lowerRoman"/>
+      <w:lvlText w:val="%9."/>
+      <w:lvlJc w:val="right"/>
+      <w:pPr>
+        <w:ind w:left="3960" w:hanging="440"/>
+      </w:pPr>
+    </w:lvl>
+  </w:abstractNum>
+  <w:abstractNum w:abstractNumId="1" w15:restartNumberingAfterBreak="0">
+    <w:nsid w:val="69CB69BF"/>
+    <w:multiLevelType w:val="hybridMultilevel"/>
+    <w:tmpl w:val="03FC5D3E"/>
+    <w:lvl w:ilvl="0" w:tplc="0409000F">
+      <w:start w:val="1"/>
+      <w:numFmt w:val="decimal"/>
+      <w:lvlText w:val="%1."/>
+      <w:lvlJc w:val="left"/>
+      <w:pPr>
+        <w:ind w:left="440" w:hanging="440"/>
+      </w:pPr>
+    </w:lvl>
+    <w:lvl w:ilvl="1" w:tplc="04090019" w:tentative="1">
+      <w:start w:val="1"/>
+      <w:numFmt w:val="lowerLetter"/>
+      <w:lvlText w:val="%2)"/>
+      <w:lvlJc w:val="left"/>
+      <w:pPr>
+        <w:ind w:left="880" w:hanging="440"/>
+      </w:pPr>
+    </w:lvl>
+    <w:lvl w:ilvl="2" w:tplc="0409001B" w:tentative="1">
+      <w:start w:val="1"/>
+      <w:numFmt w:val="lowerRoman"/>
+      <w:lvlText w:val="%3."/>
+      <w:lvlJc w:val="right"/>
+      <w:pPr>
+        <w:ind w:left="1320" w:hanging="440"/>
+      </w:pPr>
+    </w:lvl>
+    <w:lvl w:ilvl="3" w:tplc="0409000F" w:tentative="1">
+      <w:start w:val="1"/>
+      <w:numFmt w:val="decimal"/>
+      <w:lvlText w:val="%4."/>
+      <w:lvlJc w:val="left"/>
+      <w:pPr>
+        <w:ind w:left="1760" w:hanging="440"/>
+      </w:pPr>
+    </w:lvl>
+    <w:lvl w:ilvl="4" w:tplc="04090019" w:tentative="1">
+      <w:start w:val="1"/>
+      <w:numFmt w:val="lowerLetter"/>
+      <w:lvlText w:val="%5)"/>
+      <w:lvlJc w:val="left"/>
+      <w:pPr>
+        <w:ind w:left="2200" w:hanging="440"/>
+      </w:pPr>
+    </w:lvl>
+    <w:lvl w:ilvl="5" w:tplc="0409001B" w:tentative="1">
+      <w:start w:val="1"/>
+      <w:numFmt w:val="lowerRoman"/>
+      <w:lvlText w:val="%6."/>
+      <w:lvlJc w:val="right"/>
+      <w:pPr>
+        <w:ind w:left="2640" w:hanging="440"/>
+      </w:pPr>
+    </w:lvl>
+    <w:lvl w:ilvl="6" w:tplc="0409000F" w:tentative="1">
+      <w:start w:val="1"/>
+      <w:numFmt w:val="decimal"/>
+      <w:lvlText w:val="%7."/>
+      <w:lvlJc w:val="left"/>
+      <w:pPr>
+        <w:ind w:left="3080" w:hanging="440"/>
+      </w:pPr>
+    </w:lvl>
+    <w:lvl w:ilvl="7" w:tplc="04090019" w:tentative="1">
+      <w:start w:val="1"/>
+      <w:numFmt w:val="lowerLetter"/>
+      <w:lvlText w:val="%8)"/>
+      <w:lvlJc w:val="left"/>
+      <w:pPr>
+        <w:ind w:left="3520" w:hanging="440"/>
+      </w:pPr>
+    </w:lvl>
+    <w:lvl w:ilvl="8" w:tplc="0409001B" w:tentative="1">
+      <w:start w:val="1"/>
+      <w:numFmt w:val="lowerRoman"/>
+      <w:lvlText w:val="%9."/>
+      <w:lvlJc w:val="right"/>
+      <w:pPr>
+        <w:ind w:left="3960" w:hanging="440"/>
+      </w:pPr>
+    </w:lvl>
+  </w:abstractNum>
+  <w:num w:numId="1" w16cid:durableId="611478567">
+    <w:abstractNumId w:val="1"/>
+  </w:num>
+  <w:num w:numId="2" w16cid:durableId="1051539583">
+    <w:abstractNumId w:val="0"/>
+  </w:num>
+</w:numbering>
 </file>
 
 <file path=word/styles.xml><?xml version="1.0" encoding="utf-8"?>
@@ -420,6 +676,7 @@
   <w:style w:type="paragraph" w:default="1" w:styleId="a">
     <w:name w:val="Normal"/>
     <w:qFormat/>
+    <w:rsid w:val="007441D5"/>
     <w:pPr>
       <w:widowControl w:val="0"/>
       <w:jc w:val="both"/>
@@ -627,7 +884,6 @@
   <w:style w:type="character" w:default="1" w:styleId="a0">
     <w:name w:val="Default Paragraph Font"/>
     <w:uiPriority w:val="1"/>
-    <w:semiHidden/>
     <w:unhideWhenUsed/>
   </w:style>
   <w:style w:type="table" w:default="1" w:styleId="a1">

</xml_diff>

<commit_message>
First Identified Key Challenge: Complexity
</commit_message>
<xml_diff>
--- a/cpt304.docx
+++ b/cpt304.docx
@@ -78,12 +78,86 @@
     </w:p>
     <w:p>
       <w:pPr>
+        <w:pStyle w:val="a9"/>
+        <w:numPr>
+          <w:ilvl w:val="0"/>
+          <w:numId w:val="1"/>
+        </w:numPr>
+        <w:spacing w:line="276" w:lineRule="auto"/>
+        <w:rPr>
+          <w:rFonts w:ascii="Arial" w:hAnsi="Arial" w:cs="Arial"/>
+          <w:b/>
+          <w:bCs/>
+          <w:sz w:val="32"/>
+          <w:szCs w:val="32"/>
+        </w:rPr>
+      </w:pPr>
+      <w:r>
+        <w:rPr>
+          <w:rFonts w:ascii="Arial" w:hAnsi="Arial" w:cs="Arial"/>
+          <w:b/>
+          <w:bCs/>
+          <w:sz w:val="32"/>
+          <w:szCs w:val="32"/>
+        </w:rPr>
+        <w:t>Identified Key Challenges</w:t>
+      </w:r>
+    </w:p>
+    <w:p>
+      <w:pPr>
+        <w:spacing w:line="276" w:lineRule="auto"/>
+        <w:rPr>
+          <w:rFonts w:ascii="Arial" w:hAnsi="Arial" w:cs="Arial"/>
+          <w:sz w:val="22"/>
+        </w:rPr>
+      </w:pPr>
+      <w:r>
+        <w:rPr>
+          <w:rFonts w:ascii="Arial" w:hAnsi="Arial" w:cs="Arial"/>
+          <w:sz w:val="22"/>
+        </w:rPr>
+        <w:t>In "No Silver Bullet: Essence and Accidents of Software Engineering", Fred Brooks divides the difficulties of software engineering into two categories: essential and accidental. He particularly emphasizes the essential challenges, as these cannot be completely eliminated through technological means. The following are the key challenges in software development discussed in the article:</w:t>
+      </w:r>
+    </w:p>
+    <w:p>
+      <w:pPr>
+        <w:numPr>
+          <w:ilvl w:val="0"/>
+          <w:numId w:val="4"/>
+        </w:numPr>
+        <w:spacing w:line="276" w:lineRule="auto"/>
+        <w:rPr>
+          <w:rFonts w:ascii="Arial" w:hAnsi="Arial" w:cs="Arial"/>
+          <w:b/>
+          <w:bCs/>
+          <w:sz w:val="22"/>
+        </w:rPr>
+      </w:pPr>
+      <w:r>
+        <w:rPr>
+          <w:rFonts w:ascii="Arial" w:hAnsi="Arial" w:cs="Arial"/>
+          <w:b/>
+          <w:bCs/>
+          <w:sz w:val="22"/>
+        </w:rPr>
+        <w:t>Complexity</w:t>
+      </w:r>
+    </w:p>
+    <w:p>
+      <w:pPr>
         <w:spacing w:line="276" w:lineRule="auto"/>
         <w:rPr>
           <w:rFonts w:ascii="Arial" w:hAnsi="Arial" w:cs="Arial" w:hint="eastAsia"/>
           <w:sz w:val="22"/>
         </w:rPr>
       </w:pPr>
+      <w:r>
+        <w:rPr>
+          <w:rFonts w:ascii="Arial" w:hAnsi="Arial" w:cs="Arial"/>
+          <w:sz w:val="22"/>
+        </w:rPr>
+        <w:t>Software systems are inherently complex because they need to handle a wide variety of states, inputs, logic, and interactions. Each module is highly interconnected, and modifying one part may impact the entire system. Moreover, unlike other engineering products that often have repetitive structures, software design is usually customized, with no universal "template" to rely on. As the system grows in scale, this complexity increases exponentially, significantly raising the difficulty of development, testing, and maintenance.</w:t>
+      </w:r>
     </w:p>
     <w:sectPr>
       <w:pgSz w:w="11906" w:h="16838"/>
@@ -277,6 +351,48 @@
   </w:num>
   <w:num w:numId="2" w16cid:durableId="1051539583">
     <w:abstractNumId w:val="0"/>
+  </w:num>
+  <w:num w:numId="3" w16cid:durableId="2054377882">
+    <w:abstractNumId w:val="1"/>
+    <w:lvlOverride w:ilvl="0"/>
+    <w:lvlOverride w:ilvl="1"/>
+    <w:lvlOverride w:ilvl="2"/>
+    <w:lvlOverride w:ilvl="3"/>
+    <w:lvlOverride w:ilvl="4"/>
+    <w:lvlOverride w:ilvl="5"/>
+    <w:lvlOverride w:ilvl="6"/>
+    <w:lvlOverride w:ilvl="7"/>
+    <w:lvlOverride w:ilvl="8"/>
+  </w:num>
+  <w:num w:numId="4" w16cid:durableId="1482383027">
+    <w:abstractNumId w:val="0"/>
+    <w:lvlOverride w:ilvl="0">
+      <w:startOverride w:val="1"/>
+    </w:lvlOverride>
+    <w:lvlOverride w:ilvl="1">
+      <w:startOverride w:val="1"/>
+    </w:lvlOverride>
+    <w:lvlOverride w:ilvl="2">
+      <w:startOverride w:val="1"/>
+    </w:lvlOverride>
+    <w:lvlOverride w:ilvl="3">
+      <w:startOverride w:val="1"/>
+    </w:lvlOverride>
+    <w:lvlOverride w:ilvl="4">
+      <w:startOverride w:val="1"/>
+    </w:lvlOverride>
+    <w:lvlOverride w:ilvl="5">
+      <w:startOverride w:val="1"/>
+    </w:lvlOverride>
+    <w:lvlOverride w:ilvl="6">
+      <w:startOverride w:val="1"/>
+    </w:lvlOverride>
+    <w:lvlOverride w:ilvl="7">
+      <w:startOverride w:val="1"/>
+    </w:lvlOverride>
+    <w:lvlOverride w:ilvl="8">
+      <w:startOverride w:val="1"/>
+    </w:lvlOverride>
   </w:num>
 </w:numbering>
 </file>

</xml_diff>

<commit_message>
Second Identified Key Challenge: Conformity
</commit_message>
<xml_diff>
--- a/cpt304.docx
+++ b/cpt304.docx
@@ -147,6 +147,47 @@
       <w:pPr>
         <w:spacing w:line="276" w:lineRule="auto"/>
         <w:rPr>
+          <w:rFonts w:ascii="Arial" w:hAnsi="Arial" w:cs="Arial"/>
+          <w:sz w:val="22"/>
+        </w:rPr>
+      </w:pPr>
+      <w:r>
+        <w:rPr>
+          <w:rFonts w:ascii="Arial" w:hAnsi="Arial" w:cs="Arial"/>
+          <w:sz w:val="22"/>
+        </w:rPr>
+        <w:t>Software systems are inherently complex because they need to handle a wide variety of states, inputs, logic, and interactions. Each module is highly interconnected, and modifying one part may impact the entire system. Moreover, unlike other engineering products that often have repetitive structures, software design is usually customized, with no universal "template" to rely on. As the system grows in scale, this complexity increases exponentially, significantly raising the difficulty of development, testing, and maintenance.</w:t>
+      </w:r>
+    </w:p>
+    <w:p>
+      <w:pPr>
+        <w:pStyle w:val="a9"/>
+        <w:numPr>
+          <w:ilvl w:val="0"/>
+          <w:numId w:val="4"/>
+        </w:numPr>
+        <w:spacing w:line="276" w:lineRule="auto"/>
+        <w:rPr>
+          <w:rFonts w:ascii="Arial" w:hAnsi="Arial" w:cs="Arial"/>
+          <w:b/>
+          <w:bCs/>
+          <w:sz w:val="22"/>
+        </w:rPr>
+      </w:pPr>
+      <w:r>
+        <w:rPr>
+          <w:rFonts w:ascii="Arial" w:hAnsi="Arial" w:cs="Arial" w:hint="eastAsia"/>
+          <w:b/>
+          <w:bCs/>
+          <w:sz w:val="22"/>
+        </w:rPr>
+        <w:t>Conformity</w:t>
+      </w:r>
+    </w:p>
+    <w:p>
+      <w:pPr>
+        <w:spacing w:line="276" w:lineRule="auto"/>
+        <w:rPr>
           <w:rFonts w:ascii="Arial" w:hAnsi="Arial" w:cs="Arial" w:hint="eastAsia"/>
           <w:sz w:val="22"/>
         </w:rPr>
@@ -156,7 +197,7 @@
           <w:rFonts w:ascii="Arial" w:hAnsi="Arial" w:cs="Arial"/>
           <w:sz w:val="22"/>
         </w:rPr>
-        <w:t>Software systems are inherently complex because they need to handle a wide variety of states, inputs, logic, and interactions. Each module is highly interconnected, and modifying one part may impact the entire system. Moreover, unlike other engineering products that often have repetitive structures, software design is usually customized, with no universal "template" to rely on. As the system grows in scale, this complexity increases exponentially, significantly raising the difficulty of development, testing, and maintenance.</w:t>
+        <w:t>Software must adapt to various external environments and constraints, such as laws and regulations, business processes, user requirements, and hardware platforms. These external demands are often complex and even conflicting, which means the software must continuously adjust itself to maintain conformity. Because these requirements come from multiple sources, it's nearly impossible to establish a single, unified principle to simplify them. As a result, developers are faced with the difficult task of constantly adapting the software to meet these diverse expectations.</w:t>
       </w:r>
     </w:p>
     <w:sectPr>
@@ -174,7 +215,7 @@
   <w:abstractNum w:abstractNumId="0" w15:restartNumberingAfterBreak="0">
     <w:nsid w:val="11C1424D"/>
     <w:multiLevelType w:val="hybridMultilevel"/>
-    <w:tmpl w:val="9FFE7EEE"/>
+    <w:tmpl w:val="E33276D8"/>
     <w:lvl w:ilvl="0" w:tplc="72187DAC">
       <w:start w:val="1"/>
       <w:numFmt w:val="decimal"/>
@@ -366,33 +407,6 @@
   </w:num>
   <w:num w:numId="4" w16cid:durableId="1482383027">
     <w:abstractNumId w:val="0"/>
-    <w:lvlOverride w:ilvl="0">
-      <w:startOverride w:val="1"/>
-    </w:lvlOverride>
-    <w:lvlOverride w:ilvl="1">
-      <w:startOverride w:val="1"/>
-    </w:lvlOverride>
-    <w:lvlOverride w:ilvl="2">
-      <w:startOverride w:val="1"/>
-    </w:lvlOverride>
-    <w:lvlOverride w:ilvl="3">
-      <w:startOverride w:val="1"/>
-    </w:lvlOverride>
-    <w:lvlOverride w:ilvl="4">
-      <w:startOverride w:val="1"/>
-    </w:lvlOverride>
-    <w:lvlOverride w:ilvl="5">
-      <w:startOverride w:val="1"/>
-    </w:lvlOverride>
-    <w:lvlOverride w:ilvl="6">
-      <w:startOverride w:val="1"/>
-    </w:lvlOverride>
-    <w:lvlOverride w:ilvl="7">
-      <w:startOverride w:val="1"/>
-    </w:lvlOverride>
-    <w:lvlOverride w:ilvl="8">
-      <w:startOverride w:val="1"/>
-    </w:lvlOverride>
   </w:num>
 </w:numbering>
 </file>

</xml_diff>

<commit_message>
Third Identified Key Challenge: Changeability
</commit_message>
<xml_diff>
--- a/cpt304.docx
+++ b/cpt304.docx
@@ -188,6 +188,48 @@
       <w:pPr>
         <w:spacing w:line="276" w:lineRule="auto"/>
         <w:rPr>
+          <w:rFonts w:ascii="Arial" w:hAnsi="Arial" w:cs="Arial"/>
+          <w:sz w:val="22"/>
+        </w:rPr>
+      </w:pPr>
+      <w:r>
+        <w:rPr>
+          <w:rFonts w:ascii="Arial" w:hAnsi="Arial" w:cs="Arial"/>
+          <w:sz w:val="22"/>
+        </w:rPr>
+        <w:t>Software must adapt to various external environments and constraints, such as laws and regulations, business processes, user requirements, and hardware platforms. These external demands are often complex and even conflicting, which means the software must continuously adjust itself to maintain conformity. Because these requirements come from multiple sources, it's nearly impossible to establish a single, unified principle to simplify them. As a result, developers are faced with the difficult task of constantly adapting the software to meet these diverse expectations.</w:t>
+      </w:r>
+    </w:p>
+    <w:p>
+      <w:pPr>
+        <w:pStyle w:val="a9"/>
+        <w:numPr>
+          <w:ilvl w:val="0"/>
+          <w:numId w:val="4"/>
+        </w:numPr>
+        <w:spacing w:line="276" w:lineRule="auto"/>
+        <w:rPr>
+          <w:rFonts w:ascii="Arial" w:hAnsi="Arial" w:cs="Arial"/>
+          <w:b/>
+          <w:bCs/>
+          <w:sz w:val="22"/>
+        </w:rPr>
+      </w:pPr>
+      <w:r>
+        <w:rPr>
+          <w:rFonts w:ascii="Arial" w:hAnsi="Arial" w:cs="Arial"/>
+          <w:b/>
+          <w:bCs/>
+          <w:sz w:val="22"/>
+        </w:rPr>
+        <w:lastRenderedPageBreak/>
+        <w:t>Changeability</w:t>
+      </w:r>
+    </w:p>
+    <w:p>
+      <w:pPr>
+        <w:spacing w:line="276" w:lineRule="auto"/>
+        <w:rPr>
           <w:rFonts w:ascii="Arial" w:hAnsi="Arial" w:cs="Arial" w:hint="eastAsia"/>
           <w:sz w:val="22"/>
         </w:rPr>
@@ -197,7 +239,7 @@
           <w:rFonts w:ascii="Arial" w:hAnsi="Arial" w:cs="Arial"/>
           <w:sz w:val="22"/>
         </w:rPr>
-        <w:t>Software must adapt to various external environments and constraints, such as laws and regulations, business processes, user requirements, and hardware platforms. These external demands are often complex and even conflicting, which means the software must continuously adjust itself to maintain conformity. Because these requirements come from multiple sources, it's nearly impossible to establish a single, unified principle to simplify them. As a result, developers are faced with the difficult task of constantly adapting the software to meet these diverse expectations.</w:t>
+        <w:t>Unlike constructing a building with a fixed "design blueprint," software does not have a fixed "design blueprint" and is highly variable. As a result, there are high expectations for its adaptability. In reality, software systems need to be continuously modified to accommodate changes in user requirements, market conditions, and even management decisions. However, frequent changes can introduce new errors, disrupt the existing structure, and increase maintenance costs. Therefore, balancing the need for change while maintaining the stability of the system is one of the major challenges in software engineering.</w:t>
       </w:r>
     </w:p>
     <w:sectPr>
@@ -215,7 +257,7 @@
   <w:abstractNum w:abstractNumId="0" w15:restartNumberingAfterBreak="0">
     <w:nsid w:val="11C1424D"/>
     <w:multiLevelType w:val="hybridMultilevel"/>
-    <w:tmpl w:val="E33276D8"/>
+    <w:tmpl w:val="77686FDE"/>
     <w:lvl w:ilvl="0" w:tplc="72187DAC">
       <w:start w:val="1"/>
       <w:numFmt w:val="decimal"/>

</xml_diff>

<commit_message>
Fourth Identified Key Challenge: Invisibility
</commit_message>
<xml_diff>
--- a/cpt304.docx
+++ b/cpt304.docx
@@ -230,6 +230,47 @@
       <w:pPr>
         <w:spacing w:line="276" w:lineRule="auto"/>
         <w:rPr>
+          <w:rFonts w:ascii="Arial" w:hAnsi="Arial" w:cs="Arial"/>
+          <w:sz w:val="22"/>
+        </w:rPr>
+      </w:pPr>
+      <w:r>
+        <w:rPr>
+          <w:rFonts w:ascii="Arial" w:hAnsi="Arial" w:cs="Arial"/>
+          <w:sz w:val="22"/>
+        </w:rPr>
+        <w:t>Unlike constructing a building with a fixed "design blueprint," software does not have a fixed "design blueprint" and is highly variable. As a result, there are high expectations for its adaptability. In reality, software systems need to be continuously modified to accommodate changes in user requirements, market conditions, and even management decisions. However, frequent changes can introduce new errors, disrupt the existing structure, and increase maintenance costs. Therefore, balancing the need for change while maintaining the stability of the system is one of the major challenges in software engineering.</w:t>
+      </w:r>
+    </w:p>
+    <w:p>
+      <w:pPr>
+        <w:pStyle w:val="a9"/>
+        <w:numPr>
+          <w:ilvl w:val="0"/>
+          <w:numId w:val="4"/>
+        </w:numPr>
+        <w:spacing w:line="276" w:lineRule="auto"/>
+        <w:rPr>
+          <w:rFonts w:ascii="Arial" w:hAnsi="Arial" w:cs="Arial"/>
+          <w:b/>
+          <w:bCs/>
+          <w:sz w:val="22"/>
+        </w:rPr>
+      </w:pPr>
+      <w:r>
+        <w:rPr>
+          <w:rFonts w:ascii="Arial" w:hAnsi="Arial" w:cs="Arial"/>
+          <w:b/>
+          <w:bCs/>
+          <w:sz w:val="22"/>
+        </w:rPr>
+        <w:t>Invisibility</w:t>
+      </w:r>
+    </w:p>
+    <w:p>
+      <w:pPr>
+        <w:spacing w:line="276" w:lineRule="auto"/>
+        <w:rPr>
           <w:rFonts w:ascii="Arial" w:hAnsi="Arial" w:cs="Arial" w:hint="eastAsia"/>
           <w:sz w:val="22"/>
         </w:rPr>
@@ -239,7 +280,7 @@
           <w:rFonts w:ascii="Arial" w:hAnsi="Arial" w:cs="Arial"/>
           <w:sz w:val="22"/>
         </w:rPr>
-        <w:t>Unlike constructing a building with a fixed "design blueprint," software does not have a fixed "design blueprint" and is highly variable. As a result, there are high expectations for its adaptability. In reality, software systems need to be continuously modified to accommodate changes in user requirements, market conditions, and even management decisions. However, frequent changes can introduce new errors, disrupt the existing structure, and increase maintenance costs. Therefore, balancing the need for change while maintaining the stability of the system is one of the major challenges in software engineering.</w:t>
+        <w:t>Software lacks a physical form, and unlike constructing buildings, software developers cannot clearly understand the structure of the software through a blueprint like they would for a house. This invisibility makes software design difficult to comprehend, leading to misunderstandings in communication among developers, which in turn affects development efficiency and team collaboration. Moreover, the lack of an intuitive representation can lead to information asymmetry in project management, increasing the difficulty of coordination and supervision.</w:t>
       </w:r>
     </w:p>
     <w:sectPr>
@@ -257,7 +298,7 @@
   <w:abstractNum w:abstractNumId="0" w15:restartNumberingAfterBreak="0">
     <w:nsid w:val="11C1424D"/>
     <w:multiLevelType w:val="hybridMultilevel"/>
-    <w:tmpl w:val="77686FDE"/>
+    <w:tmpl w:val="06ECDC90"/>
     <w:lvl w:ilvl="0" w:tplc="72187DAC">
       <w:start w:val="1"/>
       <w:numFmt w:val="decimal"/>

</xml_diff>

<commit_message>
Introduction of the 2 selected design patterns and their applications
</commit_message>
<xml_diff>
--- a/cpt304.docx
+++ b/cpt304.docx
@@ -4,15 +4,16 @@
   <w:body>
     <w:p>
       <w:pPr>
-        <w:pStyle w:val="a9"/>
+        <w:pStyle w:val="1"/>
         <w:numPr>
           <w:ilvl w:val="0"/>
-          <w:numId w:val="1"/>
+          <w:numId w:val="11"/>
         </w:numPr>
         <w:rPr>
           <w:rFonts w:ascii="Arial" w:hAnsi="Arial" w:cs="Arial"/>
           <w:b/>
           <w:bCs/>
+          <w:color w:val="000000" w:themeColor="text1"/>
           <w:sz w:val="32"/>
           <w:szCs w:val="32"/>
         </w:rPr>
@@ -22,6 +23,7 @@
           <w:rFonts w:ascii="Arial" w:hAnsi="Arial" w:cs="Arial"/>
           <w:b/>
           <w:bCs/>
+          <w:color w:val="000000" w:themeColor="text1"/>
           <w:sz w:val="32"/>
           <w:szCs w:val="32"/>
         </w:rPr>
@@ -133,16 +135,16 @@
     </w:p>
     <w:p>
       <w:pPr>
-        <w:pStyle w:val="a9"/>
+        <w:pStyle w:val="1"/>
         <w:numPr>
           <w:ilvl w:val="0"/>
-          <w:numId w:val="1"/>
+          <w:numId w:val="11"/>
         </w:numPr>
-        <w:spacing w:line="276" w:lineRule="auto"/>
         <w:rPr>
           <w:rFonts w:ascii="Arial" w:hAnsi="Arial" w:cs="Arial"/>
           <w:b/>
           <w:bCs/>
+          <w:color w:val="000000" w:themeColor="text1"/>
           <w:sz w:val="32"/>
           <w:szCs w:val="32"/>
         </w:rPr>
@@ -152,6 +154,7 @@
           <w:rFonts w:ascii="Arial" w:hAnsi="Arial" w:cs="Arial"/>
           <w:b/>
           <w:bCs/>
+          <w:color w:val="000000" w:themeColor="text1"/>
           <w:sz w:val="32"/>
           <w:szCs w:val="32"/>
         </w:rPr>
@@ -342,7 +345,7 @@
           <w:rFonts w:ascii="Arial" w:hAnsi="Arial" w:cs="Arial"/>
           <w:sz w:val="22"/>
         </w:rPr>
-        <w:t xml:space="preserve">Software must adapt to various external environments and constraints, such as laws and regulations, business processes, user requirements, and hardware platforms. These external demands are often complex and even conflicting, which means the software must continuously adjust itself to maintain conformity. Because these requirements come from multiple sources, it's nearly impossible to establish a single, </w:t>
+        <w:t xml:space="preserve">Software must adapt to various external environments and constraints, such as laws and regulations, business processes, user requirements, and hardware platforms. </w:t>
       </w:r>
       <w:r>
         <w:rPr>
@@ -350,7 +353,7 @@
           <w:sz w:val="22"/>
         </w:rPr>
         <w:lastRenderedPageBreak/>
-        <w:t>unified principle to simplify them. As a result, developers are faced with the difficult task of constantly adapting the software to meet these diverse expectations.</w:t>
+        <w:t>These external demands are often complex and even conflicting, which means the software must continuously adjust itself to maintain conformity. Because these requirements come from multiple sources, it's nearly impossible to establish a single, unified principle to simplify them. As a result, developers are faced with the difficult task of constantly adapting the software to meet these diverse expectations.</w:t>
       </w:r>
     </w:p>
     <w:p>
@@ -527,11 +530,16 @@
     </w:p>
     <w:p>
       <w:pPr>
-        <w:spacing w:line="276" w:lineRule="auto"/>
-        <w:rPr>
-          <w:rFonts w:ascii="Arial" w:hAnsi="Arial" w:cs="Arial"/>
+        <w:pStyle w:val="1"/>
+        <w:numPr>
+          <w:ilvl w:val="0"/>
+          <w:numId w:val="11"/>
+        </w:numPr>
+        <w:rPr>
+          <w:rFonts w:ascii="Arial" w:eastAsiaTheme="minorEastAsia" w:hAnsi="Arial" w:cs="Arial"/>
           <w:b/>
           <w:bCs/>
+          <w:color w:val="000000" w:themeColor="text1"/>
           <w:sz w:val="32"/>
           <w:szCs w:val="32"/>
         </w:rPr>
@@ -541,20 +549,658 @@
           <w:rFonts w:ascii="Arial" w:hAnsi="Arial" w:cs="Arial"/>
           <w:b/>
           <w:bCs/>
+          <w:color w:val="000000" w:themeColor="text1"/>
           <w:sz w:val="32"/>
           <w:szCs w:val="32"/>
         </w:rPr>
-        <w:t>R</w:t>
-      </w:r>
+        <w:t>Design Pattern</w:t>
+      </w:r>
+    </w:p>
+    <w:p>
+      <w:pPr>
+        <w:pStyle w:val="a9"/>
+        <w:spacing w:line="276" w:lineRule="auto"/>
+        <w:ind w:left="0"/>
+        <w:rPr>
+          <w:sz w:val="24"/>
+          <w:szCs w:val="24"/>
+        </w:rPr>
+      </w:pPr>
+      <w:r>
+        <w:rPr>
+          <w:rFonts w:ascii="Arial" w:hAnsi="Arial" w:cs="Arial"/>
+          <w:sz w:val="24"/>
+          <w:szCs w:val="24"/>
+        </w:rPr>
+        <w:t>In the face of the four challenges of complexity, conformity, changeability, and invisibility, the following are the design patterns related to the challenges of complexity and changeability:</w:t>
+      </w:r>
+    </w:p>
+    <w:p>
+      <w:pPr>
+        <w:pStyle w:val="a9"/>
+        <w:numPr>
+          <w:ilvl w:val="0"/>
+          <w:numId w:val="7"/>
+        </w:numPr>
+        <w:spacing w:line="276" w:lineRule="auto"/>
+        <w:rPr>
+          <w:rFonts w:ascii="Arial" w:hAnsi="Arial" w:cs="Arial"/>
+          <w:b/>
+          <w:bCs/>
+          <w:sz w:val="22"/>
+        </w:rPr>
+      </w:pPr>
+      <w:r>
+        <w:rPr>
+          <w:rFonts w:ascii="Arial" w:hAnsi="Arial" w:cs="Arial"/>
+          <w:b/>
+          <w:bCs/>
+          <w:sz w:val="22"/>
+        </w:rPr>
+        <w:t>Component-Based Design Pattern</w:t>
+      </w:r>
+    </w:p>
+    <w:p>
+      <w:pPr>
+        <w:pStyle w:val="a9"/>
+        <w:spacing w:line="276" w:lineRule="auto"/>
+        <w:ind w:left="0"/>
+        <w:rPr>
+          <w:rFonts w:eastAsia="宋体"/>
+          <w:sz w:val="24"/>
+          <w:szCs w:val="24"/>
+        </w:rPr>
+      </w:pPr>
+      <w:r>
+        <w:rPr>
+          <w:rFonts w:ascii="Arial" w:eastAsia="宋体" w:hAnsi="Arial" w:cs="Arial"/>
+          <w:sz w:val="24"/>
+          <w:szCs w:val="24"/>
+        </w:rPr>
+        <w:t>The main purpose of the component-based design pattern is to reduce the complexity of systems and improve development efficiency by breaking down complex systems into multiple independent, reusable components. Each component encapsulates specific functionality and data, allowing developers to focus on the implementation of individual components without having to consider the details of the entire system. This pattern aims to promote modular design, thereby enhancing the maintainability and scalability of software</w:t>
+      </w:r>
+      <w:r>
+        <w:rPr>
+          <w:rFonts w:ascii="Arial" w:eastAsia="宋体" w:hAnsi="Arial" w:cs="Arial" w:hint="eastAsia"/>
+          <w:sz w:val="24"/>
+          <w:szCs w:val="24"/>
+        </w:rPr>
+        <w:t xml:space="preserve"> </w:t>
+      </w:r>
+      <w:r>
+        <w:rPr>
+          <w:rFonts w:ascii="Arial" w:eastAsia="宋体" w:hAnsi="Arial" w:cs="Arial"/>
+          <w:sz w:val="24"/>
+          <w:szCs w:val="24"/>
+        </w:rPr>
+        <w:fldChar w:fldCharType="begin"/>
+      </w:r>
+      <w:r>
+        <w:rPr>
+          <w:rFonts w:ascii="Arial" w:eastAsia="宋体" w:hAnsi="Arial" w:cs="Arial"/>
+          <w:sz w:val="24"/>
+          <w:szCs w:val="24"/>
+        </w:rPr>
+        <w:instrText xml:space="preserve"> </w:instrText>
+      </w:r>
+      <w:r>
+        <w:rPr>
+          <w:rFonts w:ascii="Arial" w:eastAsia="宋体" w:hAnsi="Arial" w:cs="Arial" w:hint="eastAsia"/>
+          <w:sz w:val="24"/>
+          <w:szCs w:val="24"/>
+        </w:rPr>
+        <w:instrText>REF _Ref194944167 \r \h</w:instrText>
+      </w:r>
+      <w:r>
+        <w:rPr>
+          <w:rFonts w:ascii="Arial" w:eastAsia="宋体" w:hAnsi="Arial" w:cs="Arial"/>
+          <w:sz w:val="24"/>
+          <w:szCs w:val="24"/>
+        </w:rPr>
+        <w:instrText xml:space="preserve"> </w:instrText>
+      </w:r>
+      <w:r>
+        <w:rPr>
+          <w:rFonts w:ascii="Arial" w:eastAsia="宋体" w:hAnsi="Arial" w:cs="Arial"/>
+          <w:sz w:val="24"/>
+          <w:szCs w:val="24"/>
+        </w:rPr>
+      </w:r>
+      <w:r>
+        <w:rPr>
+          <w:rFonts w:ascii="Arial" w:eastAsia="宋体" w:hAnsi="Arial" w:cs="Arial"/>
+          <w:sz w:val="24"/>
+          <w:szCs w:val="24"/>
+        </w:rPr>
+        <w:instrText xml:space="preserve"> \* MERGEFORMAT </w:instrText>
+      </w:r>
+      <w:r>
+        <w:rPr>
+          <w:rFonts w:ascii="Arial" w:eastAsia="宋体" w:hAnsi="Arial" w:cs="Arial"/>
+          <w:sz w:val="24"/>
+          <w:szCs w:val="24"/>
+        </w:rPr>
+        <w:fldChar w:fldCharType="separate"/>
+      </w:r>
+      <w:r>
+        <w:rPr>
+          <w:rFonts w:ascii="Arial" w:eastAsia="宋体" w:hAnsi="Arial" w:cs="Arial"/>
+          <w:sz w:val="24"/>
+          <w:szCs w:val="24"/>
+        </w:rPr>
+        <w:t>[4]</w:t>
+      </w:r>
+      <w:r>
+        <w:rPr>
+          <w:rFonts w:ascii="Arial" w:eastAsia="宋体" w:hAnsi="Arial" w:cs="Arial"/>
+          <w:sz w:val="24"/>
+          <w:szCs w:val="24"/>
+        </w:rPr>
+        <w:fldChar w:fldCharType="end"/>
+      </w:r>
+      <w:r>
+        <w:rPr>
+          <w:rFonts w:ascii="Arial" w:eastAsia="宋体" w:hAnsi="Arial" w:cs="Arial"/>
+          <w:sz w:val="24"/>
+          <w:szCs w:val="24"/>
+        </w:rPr>
+        <w:t>.</w:t>
+      </w:r>
+    </w:p>
+    <w:p>
+      <w:pPr>
+        <w:pStyle w:val="a9"/>
+        <w:numPr>
+          <w:ilvl w:val="0"/>
+          <w:numId w:val="9"/>
+        </w:numPr>
+        <w:spacing w:line="276" w:lineRule="auto"/>
+        <w:rPr>
+          <w:rFonts w:ascii="Arial" w:hAnsi="Arial" w:cs="Arial"/>
+          <w:b/>
+          <w:bCs/>
+          <w:sz w:val="22"/>
+        </w:rPr>
+      </w:pPr>
+      <w:r>
+        <w:rPr>
+          <w:rFonts w:ascii="Arial" w:hAnsi="Arial" w:cs="Arial"/>
+          <w:b/>
+          <w:bCs/>
+          <w:sz w:val="22"/>
+        </w:rPr>
+        <w:t>Advantages</w:t>
+      </w:r>
+    </w:p>
+    <w:p>
+      <w:pPr>
+        <w:pStyle w:val="a9"/>
+        <w:spacing w:line="276" w:lineRule="auto"/>
+        <w:ind w:left="0"/>
+        <w:rPr>
+          <w:rFonts w:eastAsia="宋体"/>
+          <w:sz w:val="24"/>
+          <w:szCs w:val="24"/>
+        </w:rPr>
+      </w:pPr>
+      <w:r>
+        <w:rPr>
+          <w:rFonts w:ascii="Arial" w:eastAsia="宋体" w:hAnsi="Arial" w:cs="Arial"/>
+          <w:sz w:val="24"/>
+          <w:szCs w:val="24"/>
+        </w:rPr>
+        <w:lastRenderedPageBreak/>
+        <w:t>The advantages of the component-based design pattern include reduced complexity, increased reusability, ease of testing, and enhanced flexibility and scalability. By splitting the system into smaller, independent components, developers can more easily understand and manage the functionality and interactions of each component. Additionally, components can be reused across different projects, reducing the workload of redundant development, and each component can be tested independently to ensure its functionality is correct.</w:t>
+      </w:r>
+    </w:p>
+    <w:p>
+      <w:pPr>
+        <w:pStyle w:val="a9"/>
+        <w:numPr>
+          <w:ilvl w:val="0"/>
+          <w:numId w:val="9"/>
+        </w:numPr>
+        <w:spacing w:line="276" w:lineRule="auto"/>
+        <w:rPr>
+          <w:rFonts w:ascii="Arial" w:hAnsi="Arial" w:cs="Arial"/>
+          <w:b/>
+          <w:bCs/>
+          <w:sz w:val="22"/>
+        </w:rPr>
+      </w:pPr>
+      <w:r>
+        <w:rPr>
+          <w:rFonts w:ascii="Arial" w:hAnsi="Arial" w:cs="Arial"/>
+          <w:b/>
+          <w:bCs/>
+          <w:sz w:val="22"/>
+        </w:rPr>
+        <w:t>Practical Applications</w:t>
+      </w:r>
+    </w:p>
+    <w:p>
+      <w:pPr>
+        <w:pStyle w:val="a9"/>
+        <w:spacing w:line="276" w:lineRule="auto"/>
+        <w:ind w:left="0"/>
+        <w:rPr>
+          <w:rFonts w:eastAsia="宋体"/>
+          <w:sz w:val="24"/>
+          <w:szCs w:val="24"/>
+        </w:rPr>
+      </w:pPr>
+      <w:r>
+        <w:rPr>
+          <w:rFonts w:ascii="Arial" w:eastAsia="宋体" w:hAnsi="Arial" w:cs="Arial"/>
+          <w:sz w:val="24"/>
+          <w:szCs w:val="24"/>
+        </w:rPr>
+        <w:t>The component-based design pattern has been widely applied in enterprise applications, microservices architecture, and front-end development. In enterprise applications, different business functions are encapsulated as independent components, improving development efficiency and flexibility. In microservices architecture, microservices are treated as components that can be independently updated and extended, allowing the system to quickly adapt to changing business requirements. In modern front-end development, frameworks like React and Vue.js enable developers to create reusable UI components, thereby enhancing user experience and development efficiency</w:t>
+      </w:r>
+      <w:r>
+        <w:rPr>
+          <w:rFonts w:ascii="Arial" w:eastAsia="宋体" w:hAnsi="Arial" w:cs="Arial" w:hint="eastAsia"/>
+          <w:sz w:val="24"/>
+          <w:szCs w:val="24"/>
+        </w:rPr>
+        <w:t xml:space="preserve"> </w:t>
+      </w:r>
+      <w:r>
+        <w:rPr>
+          <w:rFonts w:ascii="Arial" w:eastAsia="宋体" w:hAnsi="Arial" w:cs="Arial"/>
+          <w:sz w:val="24"/>
+          <w:szCs w:val="24"/>
+        </w:rPr>
+        <w:fldChar w:fldCharType="begin"/>
+      </w:r>
+      <w:r>
+        <w:rPr>
+          <w:rFonts w:ascii="Arial" w:eastAsia="宋体" w:hAnsi="Arial" w:cs="Arial"/>
+          <w:sz w:val="24"/>
+          <w:szCs w:val="24"/>
+        </w:rPr>
+        <w:instrText xml:space="preserve"> </w:instrText>
+      </w:r>
+      <w:r>
+        <w:rPr>
+          <w:rFonts w:ascii="Arial" w:eastAsia="宋体" w:hAnsi="Arial" w:cs="Arial" w:hint="eastAsia"/>
+          <w:sz w:val="24"/>
+          <w:szCs w:val="24"/>
+        </w:rPr>
+        <w:instrText>REF _Ref194944179 \r \h</w:instrText>
+      </w:r>
+      <w:r>
+        <w:rPr>
+          <w:rFonts w:ascii="Arial" w:eastAsia="宋体" w:hAnsi="Arial" w:cs="Arial"/>
+          <w:sz w:val="24"/>
+          <w:szCs w:val="24"/>
+        </w:rPr>
+        <w:instrText xml:space="preserve"> </w:instrText>
+      </w:r>
+      <w:r>
+        <w:rPr>
+          <w:rFonts w:ascii="Arial" w:eastAsia="宋体" w:hAnsi="Arial" w:cs="Arial"/>
+          <w:sz w:val="24"/>
+          <w:szCs w:val="24"/>
+        </w:rPr>
+      </w:r>
+      <w:r>
+        <w:rPr>
+          <w:rFonts w:ascii="Arial" w:eastAsia="宋体" w:hAnsi="Arial" w:cs="Arial"/>
+          <w:sz w:val="24"/>
+          <w:szCs w:val="24"/>
+        </w:rPr>
+        <w:instrText xml:space="preserve"> \* MERGEFORMAT </w:instrText>
+      </w:r>
+      <w:r>
+        <w:rPr>
+          <w:rFonts w:ascii="Arial" w:eastAsia="宋体" w:hAnsi="Arial" w:cs="Arial"/>
+          <w:sz w:val="24"/>
+          <w:szCs w:val="24"/>
+        </w:rPr>
+        <w:fldChar w:fldCharType="separate"/>
+      </w:r>
+      <w:r>
+        <w:rPr>
+          <w:rFonts w:ascii="Arial" w:eastAsia="宋体" w:hAnsi="Arial" w:cs="Arial"/>
+          <w:sz w:val="24"/>
+          <w:szCs w:val="24"/>
+        </w:rPr>
+        <w:t>[5]</w:t>
+      </w:r>
+      <w:r>
+        <w:rPr>
+          <w:rFonts w:ascii="Arial" w:eastAsia="宋体" w:hAnsi="Arial" w:cs="Arial"/>
+          <w:sz w:val="24"/>
+          <w:szCs w:val="24"/>
+        </w:rPr>
+        <w:fldChar w:fldCharType="end"/>
+      </w:r>
+      <w:r>
+        <w:rPr>
+          <w:rFonts w:ascii="Arial" w:eastAsia="宋体" w:hAnsi="Arial" w:cs="Arial"/>
+          <w:sz w:val="24"/>
+          <w:szCs w:val="24"/>
+        </w:rPr>
+        <w:t>.</w:t>
+      </w:r>
+    </w:p>
+    <w:p>
+      <w:pPr>
+        <w:pStyle w:val="a9"/>
+        <w:numPr>
+          <w:ilvl w:val="0"/>
+          <w:numId w:val="7"/>
+        </w:numPr>
+        <w:spacing w:line="276" w:lineRule="auto"/>
+        <w:rPr>
+          <w:rFonts w:ascii="Arial" w:hAnsi="Arial" w:cs="Arial"/>
+          <w:b/>
+          <w:bCs/>
+          <w:sz w:val="22"/>
+        </w:rPr>
+      </w:pPr>
+      <w:r>
+        <w:rPr>
+          <w:rFonts w:ascii="Arial" w:hAnsi="Arial" w:cs="Arial"/>
+          <w:b/>
+          <w:bCs/>
+          <w:sz w:val="22"/>
+        </w:rPr>
+        <w:t>Strategy Pattern</w:t>
+      </w:r>
+    </w:p>
+    <w:p>
+      <w:pPr>
+        <w:spacing w:line="276" w:lineRule="auto"/>
+        <w:rPr>
+          <w:sz w:val="24"/>
+          <w:szCs w:val="24"/>
+        </w:rPr>
+      </w:pPr>
+      <w:r>
+        <w:rPr>
+          <w:rFonts w:ascii="Arial" w:hAnsi="Arial" w:cs="Arial"/>
+          <w:sz w:val="24"/>
+          <w:szCs w:val="24"/>
+        </w:rPr>
+        <w:t>The Strategy Pattern is a behavioral design pattern that aims to achieve flexible behavior changes by encapsulating algorithms or behaviors within independent strategy classes. This pattern allows clients to select the desired algorithm at runtime without modifying the code that uses the algorithm, making it particularly suitable for scenarios where different algorithms or behaviors are needed, thereby effectively enhancing the system's changeability and extensibility</w:t>
+      </w:r>
+      <w:r>
+        <w:rPr>
+          <w:rFonts w:ascii="Arial" w:hAnsi="Arial" w:cs="Arial" w:hint="eastAsia"/>
+          <w:sz w:val="24"/>
+          <w:szCs w:val="24"/>
+        </w:rPr>
+        <w:t xml:space="preserve"> </w:t>
+      </w:r>
+      <w:r>
+        <w:rPr>
+          <w:rFonts w:ascii="Arial" w:hAnsi="Arial" w:cs="Arial"/>
+          <w:sz w:val="24"/>
+          <w:szCs w:val="24"/>
+        </w:rPr>
+        <w:fldChar w:fldCharType="begin"/>
+      </w:r>
+      <w:r>
+        <w:rPr>
+          <w:rFonts w:ascii="Arial" w:hAnsi="Arial" w:cs="Arial"/>
+          <w:sz w:val="24"/>
+          <w:szCs w:val="24"/>
+        </w:rPr>
+        <w:instrText xml:space="preserve"> </w:instrText>
+      </w:r>
+      <w:r>
+        <w:rPr>
+          <w:rFonts w:ascii="Arial" w:hAnsi="Arial" w:cs="Arial" w:hint="eastAsia"/>
+          <w:sz w:val="24"/>
+          <w:szCs w:val="24"/>
+        </w:rPr>
+        <w:instrText>REF _Ref194944198 \r \h</w:instrText>
+      </w:r>
+      <w:r>
+        <w:rPr>
+          <w:rFonts w:ascii="Arial" w:hAnsi="Arial" w:cs="Arial"/>
+          <w:sz w:val="24"/>
+          <w:szCs w:val="24"/>
+        </w:rPr>
+        <w:instrText xml:space="preserve"> </w:instrText>
+      </w:r>
+      <w:r>
+        <w:rPr>
+          <w:rFonts w:ascii="Arial" w:hAnsi="Arial" w:cs="Arial"/>
+          <w:sz w:val="24"/>
+          <w:szCs w:val="24"/>
+        </w:rPr>
+      </w:r>
+      <w:r>
+        <w:rPr>
+          <w:rFonts w:ascii="Arial" w:hAnsi="Arial" w:cs="Arial"/>
+          <w:sz w:val="24"/>
+          <w:szCs w:val="24"/>
+        </w:rPr>
+        <w:instrText xml:space="preserve"> \* MERGEFORMAT </w:instrText>
+      </w:r>
+      <w:r>
+        <w:rPr>
+          <w:rFonts w:ascii="Arial" w:hAnsi="Arial" w:cs="Arial"/>
+          <w:sz w:val="24"/>
+          <w:szCs w:val="24"/>
+        </w:rPr>
+        <w:fldChar w:fldCharType="separate"/>
+      </w:r>
+      <w:r>
+        <w:rPr>
+          <w:rFonts w:ascii="Arial" w:hAnsi="Arial" w:cs="Arial"/>
+          <w:sz w:val="24"/>
+          <w:szCs w:val="24"/>
+        </w:rPr>
+        <w:t>[6]</w:t>
+      </w:r>
+      <w:r>
+        <w:rPr>
+          <w:rFonts w:ascii="Arial" w:hAnsi="Arial" w:cs="Arial"/>
+          <w:sz w:val="24"/>
+          <w:szCs w:val="24"/>
+        </w:rPr>
+        <w:fldChar w:fldCharType="end"/>
+      </w:r>
+      <w:r>
+        <w:rPr>
+          <w:rFonts w:ascii="Arial" w:hAnsi="Arial" w:cs="Arial"/>
+          <w:sz w:val="24"/>
+          <w:szCs w:val="24"/>
+        </w:rPr>
+        <w:t>.</w:t>
+      </w:r>
+    </w:p>
+    <w:p>
+      <w:pPr>
+        <w:pStyle w:val="a9"/>
+        <w:numPr>
+          <w:ilvl w:val="0"/>
+          <w:numId w:val="10"/>
+        </w:numPr>
+        <w:spacing w:line="276" w:lineRule="auto"/>
+        <w:rPr>
+          <w:rFonts w:ascii="Arial" w:hAnsi="Arial" w:cs="Arial"/>
+          <w:b/>
+          <w:bCs/>
+          <w:sz w:val="22"/>
+        </w:rPr>
+      </w:pPr>
       <w:r>
         <w:rPr>
           <w:rFonts w:ascii="Arial" w:hAnsi="Arial" w:cs="Arial" w:hint="eastAsia"/>
           <w:b/>
           <w:bCs/>
+          <w:sz w:val="22"/>
+        </w:rPr>
+        <w:t>Advantages</w:t>
+      </w:r>
+    </w:p>
+    <w:p>
+      <w:pPr>
+        <w:spacing w:line="276" w:lineRule="auto"/>
+        <w:rPr>
+          <w:sz w:val="24"/>
+          <w:szCs w:val="24"/>
+        </w:rPr>
+      </w:pPr>
+      <w:r>
+        <w:rPr>
+          <w:rFonts w:ascii="Arial" w:hAnsi="Arial" w:cs="Arial"/>
+          <w:sz w:val="24"/>
+          <w:szCs w:val="24"/>
+        </w:rPr>
+        <w:t>The advantages of the Strategy Pattern include flexibility, separation of concerns, adherence to the Open/Closed Principle, and reduction of conditional statements. It allows for the dynamic selection of different algorithms at runtime, enabling the system to quickly adjust based on specific needs and enhancing developers' ability to respond to changing requirements. Additionally, by encapsulating different algorithms in independent strategy classes, the Strategy Pattern achieves clear separation of responsibilities, improving code readability and maintainability while reducing system coupling</w:t>
+      </w:r>
+      <w:r>
+        <w:rPr>
+          <w:rFonts w:ascii="Arial" w:hAnsi="Arial" w:cs="Arial" w:hint="eastAsia"/>
+          <w:sz w:val="24"/>
+          <w:szCs w:val="24"/>
+        </w:rPr>
+        <w:t xml:space="preserve"> </w:t>
+      </w:r>
+      <w:r>
+        <w:rPr>
+          <w:rFonts w:ascii="Arial" w:hAnsi="Arial" w:cs="Arial"/>
+          <w:sz w:val="24"/>
+          <w:szCs w:val="24"/>
+        </w:rPr>
+        <w:fldChar w:fldCharType="begin"/>
+      </w:r>
+      <w:r>
+        <w:rPr>
+          <w:rFonts w:ascii="Arial" w:hAnsi="Arial" w:cs="Arial"/>
+          <w:sz w:val="24"/>
+          <w:szCs w:val="24"/>
+        </w:rPr>
+        <w:instrText xml:space="preserve"> REF _Ref194944210 \r \h </w:instrText>
+      </w:r>
+      <w:r>
+        <w:rPr>
+          <w:rFonts w:ascii="Arial" w:hAnsi="Arial" w:cs="Arial"/>
+          <w:sz w:val="24"/>
+          <w:szCs w:val="24"/>
+        </w:rPr>
+      </w:r>
+      <w:r>
+        <w:rPr>
+          <w:rFonts w:ascii="Arial" w:hAnsi="Arial" w:cs="Arial"/>
+          <w:sz w:val="24"/>
+          <w:szCs w:val="24"/>
+        </w:rPr>
+        <w:instrText xml:space="preserve"> \* MERGEFORMAT </w:instrText>
+      </w:r>
+      <w:r>
+        <w:rPr>
+          <w:rFonts w:ascii="Arial" w:hAnsi="Arial" w:cs="Arial"/>
+          <w:sz w:val="24"/>
+          <w:szCs w:val="24"/>
+        </w:rPr>
+        <w:fldChar w:fldCharType="separate"/>
+      </w:r>
+      <w:r>
+        <w:rPr>
+          <w:rFonts w:ascii="Arial" w:hAnsi="Arial" w:cs="Arial"/>
+          <w:sz w:val="24"/>
+          <w:szCs w:val="24"/>
+        </w:rPr>
+        <w:t>[7]</w:t>
+      </w:r>
+      <w:r>
+        <w:rPr>
+          <w:rFonts w:ascii="Arial" w:hAnsi="Arial" w:cs="Arial"/>
+          <w:sz w:val="24"/>
+          <w:szCs w:val="24"/>
+        </w:rPr>
+        <w:fldChar w:fldCharType="end"/>
+      </w:r>
+      <w:r>
+        <w:rPr>
+          <w:rFonts w:ascii="Arial" w:hAnsi="Arial" w:cs="Arial"/>
+          <w:sz w:val="24"/>
+          <w:szCs w:val="24"/>
+        </w:rPr>
+        <w:t>.</w:t>
+      </w:r>
+    </w:p>
+    <w:p>
+      <w:pPr>
+        <w:pStyle w:val="a9"/>
+        <w:numPr>
+          <w:ilvl w:val="0"/>
+          <w:numId w:val="10"/>
+        </w:numPr>
+        <w:spacing w:line="276" w:lineRule="auto"/>
+        <w:rPr>
+          <w:rFonts w:ascii="Arial" w:hAnsi="Arial" w:cs="Arial"/>
+          <w:b/>
+          <w:bCs/>
+          <w:sz w:val="22"/>
+        </w:rPr>
+      </w:pPr>
+      <w:r>
+        <w:rPr>
+          <w:rFonts w:ascii="Arial" w:hAnsi="Arial" w:cs="Arial" w:hint="eastAsia"/>
+          <w:b/>
+          <w:bCs/>
+          <w:sz w:val="22"/>
+        </w:rPr>
+        <w:t>Practical Applications</w:t>
+      </w:r>
+    </w:p>
+    <w:p>
+      <w:pPr>
+        <w:spacing w:line="276" w:lineRule="auto"/>
+        <w:rPr>
+          <w:rFonts w:hint="eastAsia"/>
+          <w:sz w:val="24"/>
+          <w:szCs w:val="24"/>
+        </w:rPr>
+      </w:pPr>
+      <w:r>
+        <w:rPr>
+          <w:rFonts w:ascii="Arial" w:hAnsi="Arial" w:cs="Arial"/>
+          <w:sz w:val="24"/>
+          <w:szCs w:val="24"/>
+        </w:rPr>
+        <w:t xml:space="preserve">In practical applications, the Strategy Pattern is widely used in various fields, such as sorting algorithms, payment methods, graphics rendering, and data </w:t>
+      </w:r>
+      <w:r>
+        <w:rPr>
+          <w:rFonts w:ascii="Arial" w:hAnsi="Arial" w:cs="Arial"/>
+          <w:sz w:val="24"/>
+          <w:szCs w:val="24"/>
+        </w:rPr>
+        <w:lastRenderedPageBreak/>
+        <w:t>compression. In these scenarios, the Strategy Pattern enables users to select the appropriate strategy based on specific needs without modifying the core logic, thereby improving the system's flexibility and maintainability to meet the ever-changing business requirements.</w:t>
+      </w:r>
+    </w:p>
+    <w:p>
+      <w:pPr>
+        <w:pStyle w:val="1"/>
+        <w:rPr>
+          <w:rFonts w:ascii="Arial" w:hAnsi="Arial" w:cs="Arial"/>
+          <w:b/>
+          <w:bCs/>
+          <w:color w:val="000000" w:themeColor="text1"/>
           <w:sz w:val="32"/>
           <w:szCs w:val="32"/>
         </w:rPr>
-        <w:t>eference List</w:t>
+      </w:pPr>
+      <w:r>
+        <w:rPr>
+          <w:rFonts w:ascii="Arial" w:hAnsi="Arial" w:cs="Arial"/>
+          <w:b/>
+          <w:bCs/>
+          <w:color w:val="000000" w:themeColor="text1"/>
+          <w:sz w:val="32"/>
+          <w:szCs w:val="32"/>
+        </w:rPr>
+        <w:t>Reference List</w:t>
       </w:r>
     </w:p>
     <w:p>
@@ -658,7 +1304,7 @@
         </w:numPr>
         <w:spacing w:line="276" w:lineRule="auto"/>
         <w:rPr>
-          <w:rFonts w:ascii="Arial" w:hAnsi="Arial" w:cs="Arial" w:hint="eastAsia"/>
+          <w:rFonts w:ascii="Arial" w:hAnsi="Arial" w:cs="Arial"/>
           <w:sz w:val="22"/>
         </w:rPr>
       </w:pPr>
@@ -685,6 +1331,171 @@
         </w:rPr>
         <w:t>, 2nd ed. Redmond, WA, USA: Microsoft Press, 2004.</w:t>
       </w:r>
+    </w:p>
+    <w:p>
+      <w:pPr>
+        <w:pStyle w:val="a9"/>
+        <w:numPr>
+          <w:ilvl w:val="0"/>
+          <w:numId w:val="5"/>
+        </w:numPr>
+        <w:spacing w:line="276" w:lineRule="auto"/>
+        <w:rPr>
+          <w:rFonts w:ascii="Arial" w:hAnsi="Arial" w:cs="Arial"/>
+          <w:sz w:val="22"/>
+        </w:rPr>
+      </w:pPr>
+      <w:bookmarkStart w:id="1" w:name="_Ref194944167"/>
+      <w:proofErr w:type="gramStart"/>
+      <w:r>
+        <w:rPr>
+          <w:rFonts w:ascii="Arial" w:hAnsi="Arial" w:cs="Arial"/>
+          <w:sz w:val="22"/>
+        </w:rPr>
+        <w:t>.S.</w:t>
+      </w:r>
+      <w:proofErr w:type="gramEnd"/>
+      <w:r>
+        <w:rPr>
+          <w:rFonts w:ascii="Arial" w:hAnsi="Arial" w:cs="Arial"/>
+          <w:sz w:val="22"/>
+        </w:rPr>
+        <w:t xml:space="preserve"> S. Yau and N. Dong, "</w:t>
+      </w:r>
+      <w:bookmarkStart w:id="2" w:name="citation"/>
+      <w:r>
+        <w:rPr>
+          <w:rFonts w:ascii="Arial" w:hAnsi="Arial" w:cs="Arial"/>
+          <w:sz w:val="22"/>
+        </w:rPr>
+        <w:t>Integration in component-based software development using design patterns</w:t>
+      </w:r>
+      <w:bookmarkEnd w:id="2"/>
+      <w:r>
+        <w:rPr>
+          <w:rFonts w:ascii="Arial" w:hAnsi="Arial" w:cs="Arial"/>
+          <w:sz w:val="22"/>
+        </w:rPr>
+        <w:t>" in Proceedings of the 24th Annual International Computer Software and Applications Conference (COMPSAC 2000), Los Alamitos, CA, USA: IEEE, 2000, pp. 369-374.</w:t>
+      </w:r>
+      <w:bookmarkEnd w:id="1"/>
+    </w:p>
+    <w:p>
+      <w:pPr>
+        <w:pStyle w:val="a9"/>
+        <w:numPr>
+          <w:ilvl w:val="0"/>
+          <w:numId w:val="5"/>
+        </w:numPr>
+        <w:spacing w:line="276" w:lineRule="auto"/>
+        <w:rPr>
+          <w:rFonts w:ascii="Arial" w:hAnsi="Arial" w:cs="Arial"/>
+          <w:sz w:val="22"/>
+        </w:rPr>
+      </w:pPr>
+      <w:bookmarkStart w:id="3" w:name="_Ref194944179"/>
+      <w:r>
+        <w:rPr>
+          <w:rFonts w:ascii="Arial" w:hAnsi="Arial" w:cs="Arial"/>
+          <w:sz w:val="22"/>
+        </w:rPr>
+        <w:t xml:space="preserve">M. </w:t>
+      </w:r>
+      <w:proofErr w:type="spellStart"/>
+      <w:r>
+        <w:rPr>
+          <w:rFonts w:ascii="Arial" w:hAnsi="Arial" w:cs="Arial"/>
+          <w:sz w:val="22"/>
+        </w:rPr>
+        <w:t>Babiuch</w:t>
+      </w:r>
+      <w:proofErr w:type="spellEnd"/>
+      <w:r>
+        <w:rPr>
+          <w:rFonts w:ascii="Arial" w:hAnsi="Arial" w:cs="Arial"/>
+          <w:sz w:val="22"/>
+        </w:rPr>
+        <w:t xml:space="preserve"> and P. </w:t>
+      </w:r>
+      <w:proofErr w:type="spellStart"/>
+      <w:r>
+        <w:rPr>
+          <w:rFonts w:ascii="Arial" w:hAnsi="Arial" w:cs="Arial"/>
+          <w:sz w:val="22"/>
+        </w:rPr>
+        <w:t>Foltynek</w:t>
+      </w:r>
+      <w:proofErr w:type="spellEnd"/>
+      <w:r>
+        <w:rPr>
+          <w:rFonts w:ascii="Arial" w:hAnsi="Arial" w:cs="Arial"/>
+          <w:sz w:val="22"/>
+        </w:rPr>
+        <w:t>, "Implementation of a Universal Framework Using Design Patterns for Application Development on Microcontrollers," Sensors, vol. 24, no. 10, pp. 3116-3143, May 2024.</w:t>
+      </w:r>
+      <w:bookmarkEnd w:id="3"/>
+    </w:p>
+    <w:p>
+      <w:pPr>
+        <w:pStyle w:val="a9"/>
+        <w:numPr>
+          <w:ilvl w:val="0"/>
+          <w:numId w:val="5"/>
+        </w:numPr>
+        <w:spacing w:line="276" w:lineRule="auto"/>
+        <w:rPr>
+          <w:rFonts w:ascii="Arial" w:hAnsi="Arial" w:cs="Arial"/>
+          <w:sz w:val="22"/>
+        </w:rPr>
+      </w:pPr>
+      <w:bookmarkStart w:id="4" w:name="_Ref194944198"/>
+      <w:r>
+        <w:rPr>
+          <w:rFonts w:ascii="Arial" w:hAnsi="Arial" w:cs="Arial"/>
+          <w:sz w:val="22"/>
+        </w:rPr>
+        <w:t xml:space="preserve">P. </w:t>
+      </w:r>
+      <w:proofErr w:type="spellStart"/>
+      <w:r>
+        <w:rPr>
+          <w:rFonts w:ascii="Arial" w:hAnsi="Arial" w:cs="Arial"/>
+          <w:sz w:val="22"/>
+        </w:rPr>
+        <w:t>Hoverstadt</w:t>
+      </w:r>
+      <w:proofErr w:type="spellEnd"/>
+      <w:r>
+        <w:rPr>
+          <w:rFonts w:ascii="Arial" w:hAnsi="Arial" w:cs="Arial"/>
+          <w:sz w:val="22"/>
+        </w:rPr>
+        <w:t xml:space="preserve"> and L. Loh, Patterns of Strategy. London, UK: Routledge, Taylor &amp; Francis Group, 2017, 385 pp.</w:t>
+      </w:r>
+      <w:bookmarkEnd w:id="4"/>
+    </w:p>
+    <w:p>
+      <w:pPr>
+        <w:pStyle w:val="a9"/>
+        <w:numPr>
+          <w:ilvl w:val="0"/>
+          <w:numId w:val="5"/>
+        </w:numPr>
+        <w:spacing w:line="276" w:lineRule="auto"/>
+        <w:rPr>
+          <w:rFonts w:ascii="Arial" w:hAnsi="Arial" w:cs="Arial"/>
+          <w:sz w:val="22"/>
+        </w:rPr>
+      </w:pPr>
+      <w:bookmarkStart w:id="5" w:name="_Ref194944210"/>
+      <w:r>
+        <w:rPr>
+          <w:rFonts w:ascii="Arial" w:hAnsi="Arial" w:cs="Arial"/>
+          <w:sz w:val="22"/>
+        </w:rPr>
+        <w:t>E. Hewitt, Technology Strategy Patterns: Architecture as Strategy. Sebastopol, CA, USA: O'Reilly Media, Inc., 2018, 281 pp.</w:t>
+      </w:r>
+      <w:bookmarkEnd w:id="5"/>
     </w:p>
     <w:sectPr>
       <w:pgSz w:w="11906" w:h="16838"/>
@@ -696,9 +1507,83 @@
 </w:document>
 </file>
 
+<file path=word/endnotes.xml><?xml version="1.0" encoding="utf-8"?>
+<w:endnotes xmlns:wpc="http://schemas.microsoft.com/office/word/2010/wordprocessingCanvas" xmlns:cx="http://schemas.microsoft.com/office/drawing/2014/chartex" xmlns:cx1="http://schemas.microsoft.com/office/drawing/2015/9/8/chartex" xmlns:cx2="http://schemas.microsoft.com/office/drawing/2015/10/21/chartex" xmlns:cx3="http://schemas.microsoft.com/office/drawing/2016/5/9/chartex" xmlns:cx4="http://schemas.microsoft.com/office/drawing/2016/5/10/chartex" xmlns:cx5="http://schemas.microsoft.com/office/drawing/2016/5/11/chartex" xmlns:cx6="http://schemas.microsoft.com/office/drawing/2016/5/12/chartex" xmlns:cx7="http://schemas.microsoft.com/office/drawing/2016/5/13/chartex" xmlns:cx8="http://schemas.microsoft.com/office/drawing/2016/5/14/chartex" xmlns:mc="http://schemas.openxmlformats.org/markup-compatibility/2006" xmlns:aink="http://schemas.microsoft.com/office/drawing/2016/ink" xmlns:am3d="http://schemas.microsoft.com/office/drawing/2017/model3d" xmlns:o="urn:schemas-microsoft-com:office:office" xmlns:oel="http://schemas.microsoft.com/office/2019/extlst" xmlns:r="http://schemas.openxmlformats.org/officeDocument/2006/relationships" xmlns:m="http://schemas.openxmlformats.org/officeDocument/2006/math" xmlns:v="urn:schemas-microsoft-com:vml" xmlns:wp14="http://schemas.microsoft.com/office/word/2010/wordprocessingDrawing" xmlns:wp="http://schemas.openxmlformats.org/drawingml/2006/wordprocessingDrawing" xmlns:w10="urn:schemas-microsoft-com:office:word" xmlns:w="http://schemas.openxmlformats.org/wordprocessingml/2006/main" xmlns:w14="http://schemas.microsoft.com/office/word/2010/wordml" xmlns:w15="http://schemas.microsoft.com/office/word/2012/wordml" xmlns:w16cex="http://schemas.microsoft.com/office/word/2018/wordml/cex" xmlns:w16cid="http://schemas.microsoft.com/office/word/2016/wordml/cid" xmlns:w16="http://schemas.microsoft.com/office/word/2018/wordml" xmlns:w16du="http://schemas.microsoft.com/office/word/2023/wordml/word16du" xmlns:w16sdtdh="http://schemas.microsoft.com/office/word/2020/wordml/sdtdatahash" xmlns:w16sdtfl="http://schemas.microsoft.com/office/word/2024/wordml/sdtformatlock" xmlns:w16se="http://schemas.microsoft.com/office/word/2015/wordml/symex" xmlns:wpg="http://schemas.microsoft.com/office/word/2010/wordprocessingGroup" xmlns:wpi="http://schemas.microsoft.com/office/word/2010/wordprocessingInk" xmlns:wne="http://schemas.microsoft.com/office/word/2006/wordml" xmlns:wps="http://schemas.microsoft.com/office/word/2010/wordprocessingShape" mc:Ignorable="w14 w15 w16se w16cid w16 w16cex w16sdtdh w16sdtfl w16du wp14">
+  <w:endnote w:type="separator" w:id="-1">
+    <w:p>
+      <w:pPr>
+        <w:rPr>
+          <w:rFonts w:hint="eastAsia"/>
+        </w:rPr>
+      </w:pPr>
+      <w:r>
+        <w:separator/>
+      </w:r>
+    </w:p>
+  </w:endnote>
+  <w:endnote w:type="continuationSeparator" w:id="0">
+    <w:p>
+      <w:pPr>
+        <w:rPr>
+          <w:rFonts w:hint="eastAsia"/>
+        </w:rPr>
+      </w:pPr>
+      <w:r>
+        <w:continuationSeparator/>
+      </w:r>
+    </w:p>
+  </w:endnote>
+</w:endnotes>
+</file>
+
+<file path=word/footnotes.xml><?xml version="1.0" encoding="utf-8"?>
+<w:footnotes xmlns:wpc="http://schemas.microsoft.com/office/word/2010/wordprocessingCanvas" xmlns:cx="http://schemas.microsoft.com/office/drawing/2014/chartex" xmlns:cx1="http://schemas.microsoft.com/office/drawing/2015/9/8/chartex" xmlns:cx2="http://schemas.microsoft.com/office/drawing/2015/10/21/chartex" xmlns:cx3="http://schemas.microsoft.com/office/drawing/2016/5/9/chartex" xmlns:cx4="http://schemas.microsoft.com/office/drawing/2016/5/10/chartex" xmlns:cx5="http://schemas.microsoft.com/office/drawing/2016/5/11/chartex" xmlns:cx6="http://schemas.microsoft.com/office/drawing/2016/5/12/chartex" xmlns:cx7="http://schemas.microsoft.com/office/drawing/2016/5/13/chartex" xmlns:cx8="http://schemas.microsoft.com/office/drawing/2016/5/14/chartex" xmlns:mc="http://schemas.openxmlformats.org/markup-compatibility/2006" xmlns:aink="http://schemas.microsoft.com/office/drawing/2016/ink" xmlns:am3d="http://schemas.microsoft.com/office/drawing/2017/model3d" xmlns:o="urn:schemas-microsoft-com:office:office" xmlns:oel="http://schemas.microsoft.com/office/2019/extlst" xmlns:r="http://schemas.openxmlformats.org/officeDocument/2006/relationships" xmlns:m="http://schemas.openxmlformats.org/officeDocument/2006/math" xmlns:v="urn:schemas-microsoft-com:vml" xmlns:wp14="http://schemas.microsoft.com/office/word/2010/wordprocessingDrawing" xmlns:wp="http://schemas.openxmlformats.org/drawingml/2006/wordprocessingDrawing" xmlns:w10="urn:schemas-microsoft-com:office:word" xmlns:w="http://schemas.openxmlformats.org/wordprocessingml/2006/main" xmlns:w14="http://schemas.microsoft.com/office/word/2010/wordml" xmlns:w15="http://schemas.microsoft.com/office/word/2012/wordml" xmlns:w16cex="http://schemas.microsoft.com/office/word/2018/wordml/cex" xmlns:w16cid="http://schemas.microsoft.com/office/word/2016/wordml/cid" xmlns:w16="http://schemas.microsoft.com/office/word/2018/wordml" xmlns:w16du="http://schemas.microsoft.com/office/word/2023/wordml/word16du" xmlns:w16sdtdh="http://schemas.microsoft.com/office/word/2020/wordml/sdtdatahash" xmlns:w16sdtfl="http://schemas.microsoft.com/office/word/2024/wordml/sdtformatlock" xmlns:w16se="http://schemas.microsoft.com/office/word/2015/wordml/symex" xmlns:wpg="http://schemas.microsoft.com/office/word/2010/wordprocessingGroup" xmlns:wpi="http://schemas.microsoft.com/office/word/2010/wordprocessingInk" xmlns:wne="http://schemas.microsoft.com/office/word/2006/wordml" xmlns:wps="http://schemas.microsoft.com/office/word/2010/wordprocessingShape" mc:Ignorable="w14 w15 w16se w16cid w16 w16cex w16sdtdh w16sdtfl w16du wp14">
+  <w:footnote w:type="separator" w:id="-1">
+    <w:p>
+      <w:pPr>
+        <w:rPr>
+          <w:rFonts w:hint="eastAsia"/>
+        </w:rPr>
+      </w:pPr>
+      <w:r>
+        <w:separator/>
+      </w:r>
+    </w:p>
+  </w:footnote>
+  <w:footnote w:type="continuationSeparator" w:id="0">
+    <w:p>
+      <w:pPr>
+        <w:rPr>
+          <w:rFonts w:hint="eastAsia"/>
+        </w:rPr>
+      </w:pPr>
+      <w:r>
+        <w:continuationSeparator/>
+      </w:r>
+    </w:p>
+  </w:footnote>
+</w:footnotes>
+</file>
+
 <file path=word/numbering.xml><?xml version="1.0" encoding="utf-8"?>
 <w:numbering xmlns:wpc="http://schemas.microsoft.com/office/word/2010/wordprocessingCanvas" xmlns:cx="http://schemas.microsoft.com/office/drawing/2014/chartex" xmlns:cx1="http://schemas.microsoft.com/office/drawing/2015/9/8/chartex" xmlns:cx2="http://schemas.microsoft.com/office/drawing/2015/10/21/chartex" xmlns:cx3="http://schemas.microsoft.com/office/drawing/2016/5/9/chartex" xmlns:cx4="http://schemas.microsoft.com/office/drawing/2016/5/10/chartex" xmlns:cx5="http://schemas.microsoft.com/office/drawing/2016/5/11/chartex" xmlns:cx6="http://schemas.microsoft.com/office/drawing/2016/5/12/chartex" xmlns:cx7="http://schemas.microsoft.com/office/drawing/2016/5/13/chartex" xmlns:cx8="http://schemas.microsoft.com/office/drawing/2016/5/14/chartex" xmlns:mc="http://schemas.openxmlformats.org/markup-compatibility/2006" xmlns:aink="http://schemas.microsoft.com/office/drawing/2016/ink" xmlns:am3d="http://schemas.microsoft.com/office/drawing/2017/model3d" xmlns:o="urn:schemas-microsoft-com:office:office" xmlns:oel="http://schemas.microsoft.com/office/2019/extlst" xmlns:r="http://schemas.openxmlformats.org/officeDocument/2006/relationships" xmlns:m="http://schemas.openxmlformats.org/officeDocument/2006/math" xmlns:v="urn:schemas-microsoft-com:vml" xmlns:wp14="http://schemas.microsoft.com/office/word/2010/wordprocessingDrawing" xmlns:wp="http://schemas.openxmlformats.org/drawingml/2006/wordprocessingDrawing" xmlns:w10="urn:schemas-microsoft-com:office:word" xmlns:w="http://schemas.openxmlformats.org/wordprocessingml/2006/main" xmlns:w14="http://schemas.microsoft.com/office/word/2010/wordml" xmlns:w15="http://schemas.microsoft.com/office/word/2012/wordml" xmlns:w16cex="http://schemas.microsoft.com/office/word/2018/wordml/cex" xmlns:w16cid="http://schemas.microsoft.com/office/word/2016/wordml/cid" xmlns:w16="http://schemas.microsoft.com/office/word/2018/wordml" xmlns:w16du="http://schemas.microsoft.com/office/word/2023/wordml/word16du" xmlns:w16sdtdh="http://schemas.microsoft.com/office/word/2020/wordml/sdtdatahash" xmlns:w16sdtfl="http://schemas.microsoft.com/office/word/2024/wordml/sdtformatlock" xmlns:w16se="http://schemas.microsoft.com/office/word/2015/wordml/symex" xmlns:wpg="http://schemas.microsoft.com/office/word/2010/wordprocessingGroup" xmlns:wpi="http://schemas.microsoft.com/office/word/2010/wordprocessingInk" xmlns:wne="http://schemas.microsoft.com/office/word/2006/wordml" xmlns:wps="http://schemas.microsoft.com/office/word/2010/wordprocessingShape" mc:Ignorable="w14 w15 w16se w16cid w16 w16cex w16sdtdh w16sdtfl w16du wp14">
   <w:abstractNum w:abstractNumId="0" w15:restartNumberingAfterBreak="0">
+    <w:nsid w:val="DBD0EBB6"/>
+    <w:multiLevelType w:val="singleLevel"/>
+    <w:tmpl w:val="DBD0EBB6"/>
+    <w:lvl w:ilvl="0">
+      <w:start w:val="1"/>
+      <w:numFmt w:val="decimal"/>
+      <w:lvlText w:val="(%1)"/>
+      <w:lvlJc w:val="left"/>
+      <w:pPr>
+        <w:tabs>
+          <w:tab w:val="left" w:pos="312"/>
+        </w:tabs>
+      </w:pPr>
+    </w:lvl>
+  </w:abstractNum>
+  <w:abstractNum w:abstractNumId="1" w15:restartNumberingAfterBreak="0">
     <w:nsid w:val="06493DF6"/>
     <w:multiLevelType w:val="hybridMultilevel"/>
     <w:tmpl w:val="B0C04B7A"/>
@@ -787,7 +1672,96 @@
       </w:pPr>
     </w:lvl>
   </w:abstractNum>
-  <w:abstractNum w:abstractNumId="1" w15:restartNumberingAfterBreak="0">
+  <w:abstractNum w:abstractNumId="2" w15:restartNumberingAfterBreak="0">
+    <w:nsid w:val="0EB266D4"/>
+    <w:multiLevelType w:val="hybridMultilevel"/>
+    <w:tmpl w:val="4394FA56"/>
+    <w:lvl w:ilvl="0" w:tplc="76AE553C">
+      <w:start w:val="1"/>
+      <w:numFmt w:val="decimal"/>
+      <w:lvlText w:val="3.1.%1"/>
+      <w:lvlJc w:val="left"/>
+      <w:pPr>
+        <w:ind w:left="440" w:hanging="440"/>
+      </w:pPr>
+      <w:rPr>
+        <w:rFonts w:hint="eastAsia"/>
+      </w:rPr>
+    </w:lvl>
+    <w:lvl w:ilvl="1" w:tplc="04090019" w:tentative="1">
+      <w:start w:val="1"/>
+      <w:numFmt w:val="lowerLetter"/>
+      <w:lvlText w:val="%2)"/>
+      <w:lvlJc w:val="left"/>
+      <w:pPr>
+        <w:ind w:left="880" w:hanging="440"/>
+      </w:pPr>
+    </w:lvl>
+    <w:lvl w:ilvl="2" w:tplc="0409001B" w:tentative="1">
+      <w:start w:val="1"/>
+      <w:numFmt w:val="lowerRoman"/>
+      <w:lvlText w:val="%3."/>
+      <w:lvlJc w:val="right"/>
+      <w:pPr>
+        <w:ind w:left="1320" w:hanging="440"/>
+      </w:pPr>
+    </w:lvl>
+    <w:lvl w:ilvl="3" w:tplc="0409000F" w:tentative="1">
+      <w:start w:val="1"/>
+      <w:numFmt w:val="decimal"/>
+      <w:lvlText w:val="%4."/>
+      <w:lvlJc w:val="left"/>
+      <w:pPr>
+        <w:ind w:left="1760" w:hanging="440"/>
+      </w:pPr>
+    </w:lvl>
+    <w:lvl w:ilvl="4" w:tplc="04090019" w:tentative="1">
+      <w:start w:val="1"/>
+      <w:numFmt w:val="lowerLetter"/>
+      <w:lvlText w:val="%5)"/>
+      <w:lvlJc w:val="left"/>
+      <w:pPr>
+        <w:ind w:left="2200" w:hanging="440"/>
+      </w:pPr>
+    </w:lvl>
+    <w:lvl w:ilvl="5" w:tplc="0409001B" w:tentative="1">
+      <w:start w:val="1"/>
+      <w:numFmt w:val="lowerRoman"/>
+      <w:lvlText w:val="%6."/>
+      <w:lvlJc w:val="right"/>
+      <w:pPr>
+        <w:ind w:left="2640" w:hanging="440"/>
+      </w:pPr>
+    </w:lvl>
+    <w:lvl w:ilvl="6" w:tplc="0409000F" w:tentative="1">
+      <w:start w:val="1"/>
+      <w:numFmt w:val="decimal"/>
+      <w:lvlText w:val="%7."/>
+      <w:lvlJc w:val="left"/>
+      <w:pPr>
+        <w:ind w:left="3080" w:hanging="440"/>
+      </w:pPr>
+    </w:lvl>
+    <w:lvl w:ilvl="7" w:tplc="04090019" w:tentative="1">
+      <w:start w:val="1"/>
+      <w:numFmt w:val="lowerLetter"/>
+      <w:lvlText w:val="%8)"/>
+      <w:lvlJc w:val="left"/>
+      <w:pPr>
+        <w:ind w:left="3520" w:hanging="440"/>
+      </w:pPr>
+    </w:lvl>
+    <w:lvl w:ilvl="8" w:tplc="0409001B" w:tentative="1">
+      <w:start w:val="1"/>
+      <w:numFmt w:val="lowerRoman"/>
+      <w:lvlText w:val="%9."/>
+      <w:lvlJc w:val="right"/>
+      <w:pPr>
+        <w:ind w:left="3960" w:hanging="440"/>
+      </w:pPr>
+    </w:lvl>
+  </w:abstractNum>
+  <w:abstractNum w:abstractNumId="3" w15:restartNumberingAfterBreak="0">
     <w:nsid w:val="11C1424D"/>
     <w:multiLevelType w:val="hybridMultilevel"/>
     <w:tmpl w:val="06ECDC90"/>
@@ -876,18 +1850,21 @@
       </w:pPr>
     </w:lvl>
   </w:abstractNum>
-  <w:abstractNum w:abstractNumId="2" w15:restartNumberingAfterBreak="0">
-    <w:nsid w:val="69CB69BF"/>
+  <w:abstractNum w:abstractNumId="4" w15:restartNumberingAfterBreak="0">
+    <w:nsid w:val="12DA6748"/>
     <w:multiLevelType w:val="hybridMultilevel"/>
-    <w:tmpl w:val="03FC5D3E"/>
-    <w:lvl w:ilvl="0" w:tplc="0409000F">
+    <w:tmpl w:val="C62E6FA8"/>
+    <w:lvl w:ilvl="0" w:tplc="6966E45C">
       <w:start w:val="1"/>
       <w:numFmt w:val="decimal"/>
-      <w:lvlText w:val="%1."/>
+      <w:lvlText w:val="3.2.%1"/>
       <w:lvlJc w:val="left"/>
       <w:pPr>
         <w:ind w:left="440" w:hanging="440"/>
       </w:pPr>
+      <w:rPr>
+        <w:rFonts w:hint="eastAsia"/>
+      </w:rPr>
     </w:lvl>
     <w:lvl w:ilvl="1" w:tplc="04090019" w:tentative="1">
       <w:start w:val="1"/>
@@ -962,20 +1939,385 @@
       </w:pPr>
     </w:lvl>
   </w:abstractNum>
+  <w:abstractNum w:abstractNumId="5" w15:restartNumberingAfterBreak="0">
+    <w:nsid w:val="1F7B7221"/>
+    <w:multiLevelType w:val="hybridMultilevel"/>
+    <w:tmpl w:val="706C40F8"/>
+    <w:lvl w:ilvl="0" w:tplc="04090011">
+      <w:start w:val="1"/>
+      <w:numFmt w:val="decimal"/>
+      <w:lvlText w:val="%1)"/>
+      <w:lvlJc w:val="left"/>
+      <w:pPr>
+        <w:ind w:left="440" w:hanging="440"/>
+      </w:pPr>
+    </w:lvl>
+    <w:lvl w:ilvl="1" w:tplc="04090019" w:tentative="1">
+      <w:start w:val="1"/>
+      <w:numFmt w:val="lowerLetter"/>
+      <w:lvlText w:val="%2)"/>
+      <w:lvlJc w:val="left"/>
+      <w:pPr>
+        <w:ind w:left="880" w:hanging="440"/>
+      </w:pPr>
+    </w:lvl>
+    <w:lvl w:ilvl="2" w:tplc="0409001B" w:tentative="1">
+      <w:start w:val="1"/>
+      <w:numFmt w:val="lowerRoman"/>
+      <w:lvlText w:val="%3."/>
+      <w:lvlJc w:val="right"/>
+      <w:pPr>
+        <w:ind w:left="1320" w:hanging="440"/>
+      </w:pPr>
+    </w:lvl>
+    <w:lvl w:ilvl="3" w:tplc="0409000F" w:tentative="1">
+      <w:start w:val="1"/>
+      <w:numFmt w:val="decimal"/>
+      <w:lvlText w:val="%4."/>
+      <w:lvlJc w:val="left"/>
+      <w:pPr>
+        <w:ind w:left="1760" w:hanging="440"/>
+      </w:pPr>
+    </w:lvl>
+    <w:lvl w:ilvl="4" w:tplc="04090019" w:tentative="1">
+      <w:start w:val="1"/>
+      <w:numFmt w:val="lowerLetter"/>
+      <w:lvlText w:val="%5)"/>
+      <w:lvlJc w:val="left"/>
+      <w:pPr>
+        <w:ind w:left="2200" w:hanging="440"/>
+      </w:pPr>
+    </w:lvl>
+    <w:lvl w:ilvl="5" w:tplc="0409001B" w:tentative="1">
+      <w:start w:val="1"/>
+      <w:numFmt w:val="lowerRoman"/>
+      <w:lvlText w:val="%6."/>
+      <w:lvlJc w:val="right"/>
+      <w:pPr>
+        <w:ind w:left="2640" w:hanging="440"/>
+      </w:pPr>
+    </w:lvl>
+    <w:lvl w:ilvl="6" w:tplc="0409000F" w:tentative="1">
+      <w:start w:val="1"/>
+      <w:numFmt w:val="decimal"/>
+      <w:lvlText w:val="%7."/>
+      <w:lvlJc w:val="left"/>
+      <w:pPr>
+        <w:ind w:left="3080" w:hanging="440"/>
+      </w:pPr>
+    </w:lvl>
+    <w:lvl w:ilvl="7" w:tplc="04090019" w:tentative="1">
+      <w:start w:val="1"/>
+      <w:numFmt w:val="lowerLetter"/>
+      <w:lvlText w:val="%8)"/>
+      <w:lvlJc w:val="left"/>
+      <w:pPr>
+        <w:ind w:left="3520" w:hanging="440"/>
+      </w:pPr>
+    </w:lvl>
+    <w:lvl w:ilvl="8" w:tplc="0409001B" w:tentative="1">
+      <w:start w:val="1"/>
+      <w:numFmt w:val="lowerRoman"/>
+      <w:lvlText w:val="%9."/>
+      <w:lvlJc w:val="right"/>
+      <w:pPr>
+        <w:ind w:left="3960" w:hanging="440"/>
+      </w:pPr>
+    </w:lvl>
+  </w:abstractNum>
+  <w:abstractNum w:abstractNumId="6" w15:restartNumberingAfterBreak="0">
+    <w:nsid w:val="3C85026C"/>
+    <w:multiLevelType w:val="hybridMultilevel"/>
+    <w:tmpl w:val="4D88AC7A"/>
+    <w:lvl w:ilvl="0" w:tplc="0409000F">
+      <w:start w:val="1"/>
+      <w:numFmt w:val="decimal"/>
+      <w:lvlText w:val="%1."/>
+      <w:lvlJc w:val="left"/>
+      <w:pPr>
+        <w:ind w:left="440" w:hanging="440"/>
+      </w:pPr>
+    </w:lvl>
+    <w:lvl w:ilvl="1" w:tplc="04090019" w:tentative="1">
+      <w:start w:val="1"/>
+      <w:numFmt w:val="lowerLetter"/>
+      <w:lvlText w:val="%2)"/>
+      <w:lvlJc w:val="left"/>
+      <w:pPr>
+        <w:ind w:left="880" w:hanging="440"/>
+      </w:pPr>
+    </w:lvl>
+    <w:lvl w:ilvl="2" w:tplc="0409001B" w:tentative="1">
+      <w:start w:val="1"/>
+      <w:numFmt w:val="lowerRoman"/>
+      <w:lvlText w:val="%3."/>
+      <w:lvlJc w:val="right"/>
+      <w:pPr>
+        <w:ind w:left="1320" w:hanging="440"/>
+      </w:pPr>
+    </w:lvl>
+    <w:lvl w:ilvl="3" w:tplc="0409000F" w:tentative="1">
+      <w:start w:val="1"/>
+      <w:numFmt w:val="decimal"/>
+      <w:lvlText w:val="%4."/>
+      <w:lvlJc w:val="left"/>
+      <w:pPr>
+        <w:ind w:left="1760" w:hanging="440"/>
+      </w:pPr>
+    </w:lvl>
+    <w:lvl w:ilvl="4" w:tplc="04090019" w:tentative="1">
+      <w:start w:val="1"/>
+      <w:numFmt w:val="lowerLetter"/>
+      <w:lvlText w:val="%5)"/>
+      <w:lvlJc w:val="left"/>
+      <w:pPr>
+        <w:ind w:left="2200" w:hanging="440"/>
+      </w:pPr>
+    </w:lvl>
+    <w:lvl w:ilvl="5" w:tplc="0409001B" w:tentative="1">
+      <w:start w:val="1"/>
+      <w:numFmt w:val="lowerRoman"/>
+      <w:lvlText w:val="%6."/>
+      <w:lvlJc w:val="right"/>
+      <w:pPr>
+        <w:ind w:left="2640" w:hanging="440"/>
+      </w:pPr>
+    </w:lvl>
+    <w:lvl w:ilvl="6" w:tplc="0409000F" w:tentative="1">
+      <w:start w:val="1"/>
+      <w:numFmt w:val="decimal"/>
+      <w:lvlText w:val="%7."/>
+      <w:lvlJc w:val="left"/>
+      <w:pPr>
+        <w:ind w:left="3080" w:hanging="440"/>
+      </w:pPr>
+    </w:lvl>
+    <w:lvl w:ilvl="7" w:tplc="04090019" w:tentative="1">
+      <w:start w:val="1"/>
+      <w:numFmt w:val="lowerLetter"/>
+      <w:lvlText w:val="%8)"/>
+      <w:lvlJc w:val="left"/>
+      <w:pPr>
+        <w:ind w:left="3520" w:hanging="440"/>
+      </w:pPr>
+    </w:lvl>
+    <w:lvl w:ilvl="8" w:tplc="0409001B" w:tentative="1">
+      <w:start w:val="1"/>
+      <w:numFmt w:val="lowerRoman"/>
+      <w:lvlText w:val="%9."/>
+      <w:lvlJc w:val="right"/>
+      <w:pPr>
+        <w:ind w:left="3960" w:hanging="440"/>
+      </w:pPr>
+    </w:lvl>
+  </w:abstractNum>
+  <w:abstractNum w:abstractNumId="7" w15:restartNumberingAfterBreak="0">
+    <w:nsid w:val="40BA54E8"/>
+    <w:multiLevelType w:val="hybridMultilevel"/>
+    <w:tmpl w:val="5E241A22"/>
+    <w:lvl w:ilvl="0" w:tplc="58CACDB2">
+      <w:start w:val="1"/>
+      <w:numFmt w:val="decimal"/>
+      <w:lvlText w:val="3.%1"/>
+      <w:lvlJc w:val="left"/>
+      <w:pPr>
+        <w:ind w:left="440" w:hanging="440"/>
+      </w:pPr>
+      <w:rPr>
+        <w:rFonts w:hint="eastAsia"/>
+      </w:rPr>
+    </w:lvl>
+    <w:lvl w:ilvl="1" w:tplc="04090019" w:tentative="1">
+      <w:start w:val="1"/>
+      <w:numFmt w:val="lowerLetter"/>
+      <w:lvlText w:val="%2)"/>
+      <w:lvlJc w:val="left"/>
+      <w:pPr>
+        <w:ind w:left="880" w:hanging="440"/>
+      </w:pPr>
+    </w:lvl>
+    <w:lvl w:ilvl="2" w:tplc="0409001B" w:tentative="1">
+      <w:start w:val="1"/>
+      <w:numFmt w:val="lowerRoman"/>
+      <w:lvlText w:val="%3."/>
+      <w:lvlJc w:val="right"/>
+      <w:pPr>
+        <w:ind w:left="1320" w:hanging="440"/>
+      </w:pPr>
+    </w:lvl>
+    <w:lvl w:ilvl="3" w:tplc="0409000F" w:tentative="1">
+      <w:start w:val="1"/>
+      <w:numFmt w:val="decimal"/>
+      <w:lvlText w:val="%4."/>
+      <w:lvlJc w:val="left"/>
+      <w:pPr>
+        <w:ind w:left="1760" w:hanging="440"/>
+      </w:pPr>
+    </w:lvl>
+    <w:lvl w:ilvl="4" w:tplc="04090019" w:tentative="1">
+      <w:start w:val="1"/>
+      <w:numFmt w:val="lowerLetter"/>
+      <w:lvlText w:val="%5)"/>
+      <w:lvlJc w:val="left"/>
+      <w:pPr>
+        <w:ind w:left="2200" w:hanging="440"/>
+      </w:pPr>
+    </w:lvl>
+    <w:lvl w:ilvl="5" w:tplc="0409001B" w:tentative="1">
+      <w:start w:val="1"/>
+      <w:numFmt w:val="lowerRoman"/>
+      <w:lvlText w:val="%6."/>
+      <w:lvlJc w:val="right"/>
+      <w:pPr>
+        <w:ind w:left="2640" w:hanging="440"/>
+      </w:pPr>
+    </w:lvl>
+    <w:lvl w:ilvl="6" w:tplc="0409000F" w:tentative="1">
+      <w:start w:val="1"/>
+      <w:numFmt w:val="decimal"/>
+      <w:lvlText w:val="%7."/>
+      <w:lvlJc w:val="left"/>
+      <w:pPr>
+        <w:ind w:left="3080" w:hanging="440"/>
+      </w:pPr>
+    </w:lvl>
+    <w:lvl w:ilvl="7" w:tplc="04090019" w:tentative="1">
+      <w:start w:val="1"/>
+      <w:numFmt w:val="lowerLetter"/>
+      <w:lvlText w:val="%8)"/>
+      <w:lvlJc w:val="left"/>
+      <w:pPr>
+        <w:ind w:left="3520" w:hanging="440"/>
+      </w:pPr>
+    </w:lvl>
+    <w:lvl w:ilvl="8" w:tplc="0409001B" w:tentative="1">
+      <w:start w:val="1"/>
+      <w:numFmt w:val="lowerRoman"/>
+      <w:lvlText w:val="%9."/>
+      <w:lvlJc w:val="right"/>
+      <w:pPr>
+        <w:ind w:left="3960" w:hanging="440"/>
+      </w:pPr>
+    </w:lvl>
+  </w:abstractNum>
+  <w:abstractNum w:abstractNumId="8" w15:restartNumberingAfterBreak="0">
+    <w:nsid w:val="69CB69BF"/>
+    <w:multiLevelType w:val="hybridMultilevel"/>
+    <w:tmpl w:val="DF6CDC9C"/>
+    <w:lvl w:ilvl="0" w:tplc="0409000F">
+      <w:start w:val="1"/>
+      <w:numFmt w:val="decimal"/>
+      <w:lvlText w:val="%1."/>
+      <w:lvlJc w:val="left"/>
+      <w:pPr>
+        <w:ind w:left="440" w:hanging="440"/>
+      </w:pPr>
+    </w:lvl>
+    <w:lvl w:ilvl="1" w:tplc="04090019" w:tentative="1">
+      <w:start w:val="1"/>
+      <w:numFmt w:val="lowerLetter"/>
+      <w:lvlText w:val="%2)"/>
+      <w:lvlJc w:val="left"/>
+      <w:pPr>
+        <w:ind w:left="880" w:hanging="440"/>
+      </w:pPr>
+    </w:lvl>
+    <w:lvl w:ilvl="2" w:tplc="0409001B" w:tentative="1">
+      <w:start w:val="1"/>
+      <w:numFmt w:val="lowerRoman"/>
+      <w:lvlText w:val="%3."/>
+      <w:lvlJc w:val="right"/>
+      <w:pPr>
+        <w:ind w:left="1320" w:hanging="440"/>
+      </w:pPr>
+    </w:lvl>
+    <w:lvl w:ilvl="3" w:tplc="0409000F" w:tentative="1">
+      <w:start w:val="1"/>
+      <w:numFmt w:val="decimal"/>
+      <w:lvlText w:val="%4."/>
+      <w:lvlJc w:val="left"/>
+      <w:pPr>
+        <w:ind w:left="1760" w:hanging="440"/>
+      </w:pPr>
+    </w:lvl>
+    <w:lvl w:ilvl="4" w:tplc="04090019" w:tentative="1">
+      <w:start w:val="1"/>
+      <w:numFmt w:val="lowerLetter"/>
+      <w:lvlText w:val="%5)"/>
+      <w:lvlJc w:val="left"/>
+      <w:pPr>
+        <w:ind w:left="2200" w:hanging="440"/>
+      </w:pPr>
+    </w:lvl>
+    <w:lvl w:ilvl="5" w:tplc="0409001B" w:tentative="1">
+      <w:start w:val="1"/>
+      <w:numFmt w:val="lowerRoman"/>
+      <w:lvlText w:val="%6."/>
+      <w:lvlJc w:val="right"/>
+      <w:pPr>
+        <w:ind w:left="2640" w:hanging="440"/>
+      </w:pPr>
+    </w:lvl>
+    <w:lvl w:ilvl="6" w:tplc="0409000F" w:tentative="1">
+      <w:start w:val="1"/>
+      <w:numFmt w:val="decimal"/>
+      <w:lvlText w:val="%7."/>
+      <w:lvlJc w:val="left"/>
+      <w:pPr>
+        <w:ind w:left="3080" w:hanging="440"/>
+      </w:pPr>
+    </w:lvl>
+    <w:lvl w:ilvl="7" w:tplc="04090019" w:tentative="1">
+      <w:start w:val="1"/>
+      <w:numFmt w:val="lowerLetter"/>
+      <w:lvlText w:val="%8)"/>
+      <w:lvlJc w:val="left"/>
+      <w:pPr>
+        <w:ind w:left="3520" w:hanging="440"/>
+      </w:pPr>
+    </w:lvl>
+    <w:lvl w:ilvl="8" w:tplc="0409001B" w:tentative="1">
+      <w:start w:val="1"/>
+      <w:numFmt w:val="lowerRoman"/>
+      <w:lvlText w:val="%9."/>
+      <w:lvlJc w:val="right"/>
+      <w:pPr>
+        <w:ind w:left="3960" w:hanging="440"/>
+      </w:pPr>
+    </w:lvl>
+  </w:abstractNum>
   <w:num w:numId="1" w16cid:durableId="611478567">
+    <w:abstractNumId w:val="8"/>
+  </w:num>
+  <w:num w:numId="2" w16cid:durableId="1051539583">
+    <w:abstractNumId w:val="3"/>
+  </w:num>
+  <w:num w:numId="3" w16cid:durableId="2054377882">
+    <w:abstractNumId w:val="8"/>
+  </w:num>
+  <w:num w:numId="4" w16cid:durableId="1482383027">
+    <w:abstractNumId w:val="3"/>
+  </w:num>
+  <w:num w:numId="5" w16cid:durableId="1105081697">
+    <w:abstractNumId w:val="1"/>
+  </w:num>
+  <w:num w:numId="6" w16cid:durableId="1306853749">
+    <w:abstractNumId w:val="0"/>
+  </w:num>
+  <w:num w:numId="7" w16cid:durableId="697003500">
+    <w:abstractNumId w:val="7"/>
+  </w:num>
+  <w:num w:numId="8" w16cid:durableId="817528714">
+    <w:abstractNumId w:val="5"/>
+  </w:num>
+  <w:num w:numId="9" w16cid:durableId="725301084">
     <w:abstractNumId w:val="2"/>
   </w:num>
-  <w:num w:numId="2" w16cid:durableId="1051539583">
-    <w:abstractNumId w:val="1"/>
+  <w:num w:numId="10" w16cid:durableId="458382155">
+    <w:abstractNumId w:val="4"/>
   </w:num>
-  <w:num w:numId="3" w16cid:durableId="2054377882">
-    <w:abstractNumId w:val="2"/>
-  </w:num>
-  <w:num w:numId="4" w16cid:durableId="1482383027">
-    <w:abstractNumId w:val="1"/>
-  </w:num>
-  <w:num w:numId="5" w16cid:durableId="1105081697">
-    <w:abstractNumId w:val="0"/>
+  <w:num w:numId="11" w16cid:durableId="1962607290">
+    <w:abstractNumId w:val="6"/>
   </w:num>
 </w:numbering>
 </file>
@@ -1583,6 +2925,7 @@
   <w:style w:type="character" w:default="1" w:styleId="a0">
     <w:name w:val="Default Paragraph Font"/>
     <w:uiPriority w:val="1"/>
+    <w:semiHidden/>
     <w:unhideWhenUsed/>
   </w:style>
   <w:style w:type="table" w:default="1" w:styleId="a1">
@@ -1901,6 +3244,68 @@
       <w:spacing w:val="5"/>
     </w:rPr>
   </w:style>
+  <w:style w:type="paragraph" w:styleId="ae">
+    <w:name w:val="header"/>
+    <w:basedOn w:val="a"/>
+    <w:link w:val="af"/>
+    <w:uiPriority w:val="99"/>
+    <w:unhideWhenUsed/>
+    <w:rsid w:val="00F54B06"/>
+    <w:pPr>
+      <w:tabs>
+        <w:tab w:val="center" w:pos="4153"/>
+        <w:tab w:val="right" w:pos="8306"/>
+      </w:tabs>
+      <w:snapToGrid w:val="0"/>
+      <w:jc w:val="center"/>
+    </w:pPr>
+    <w:rPr>
+      <w:sz w:val="18"/>
+      <w:szCs w:val="18"/>
+    </w:rPr>
+  </w:style>
+  <w:style w:type="character" w:customStyle="1" w:styleId="af">
+    <w:name w:val="页眉 字符"/>
+    <w:basedOn w:val="a0"/>
+    <w:link w:val="ae"/>
+    <w:uiPriority w:val="99"/>
+    <w:rsid w:val="00F54B06"/>
+    <w:rPr>
+      <w:sz w:val="18"/>
+      <w:szCs w:val="18"/>
+    </w:rPr>
+  </w:style>
+  <w:style w:type="paragraph" w:styleId="af0">
+    <w:name w:val="footer"/>
+    <w:basedOn w:val="a"/>
+    <w:link w:val="af1"/>
+    <w:uiPriority w:val="99"/>
+    <w:unhideWhenUsed/>
+    <w:rsid w:val="00F54B06"/>
+    <w:pPr>
+      <w:tabs>
+        <w:tab w:val="center" w:pos="4153"/>
+        <w:tab w:val="right" w:pos="8306"/>
+      </w:tabs>
+      <w:snapToGrid w:val="0"/>
+      <w:jc w:val="left"/>
+    </w:pPr>
+    <w:rPr>
+      <w:sz w:val="18"/>
+      <w:szCs w:val="18"/>
+    </w:rPr>
+  </w:style>
+  <w:style w:type="character" w:customStyle="1" w:styleId="af1">
+    <w:name w:val="页脚 字符"/>
+    <w:basedOn w:val="a0"/>
+    <w:link w:val="af0"/>
+    <w:uiPriority w:val="99"/>
+    <w:rsid w:val="00F54B06"/>
+    <w:rPr>
+      <w:sz w:val="18"/>
+      <w:szCs w:val="18"/>
+    </w:rPr>
+  </w:style>
 </w:styles>
 </file>
 

</xml_diff>

<commit_message>
The first draft of the first edition
</commit_message>
<xml_diff>
--- a/cpt304.docx
+++ b/cpt304.docx
@@ -5,10 +5,17 @@
     <w:p>
       <w:pPr>
         <w:pStyle w:val="2"/>
+        <w:pageBreakBefore w:val="0"/>
+        <w:widowControl w:val="0"/>
         <w:numPr>
           <w:ilvl w:val="0"/>
           <w:numId w:val="1"/>
         </w:numPr>
+        <w:wordWrap/>
+        <w:overflowPunct/>
+        <w:topLinePunct w:val="0"/>
+        <w:bidi w:val="0"/>
+        <w:spacing w:line="23" w:lineRule="atLeast"/>
         <w:rPr>
           <w:rFonts w:ascii="Arial" w:hAnsi="Arial" w:cs="Arial"/>
           <w:b/>
@@ -42,7 +49,21 @@
     </w:p>
     <w:p>
       <w:pPr>
-        <w:spacing w:line="276" w:lineRule="auto"/>
+        <w:keepNext w:val="0"/>
+        <w:keepLines w:val="0"/>
+        <w:pageBreakBefore w:val="0"/>
+        <w:widowControl w:val="0"/>
+        <w:kinsoku/>
+        <w:wordWrap/>
+        <w:overflowPunct/>
+        <w:topLinePunct w:val="0"/>
+        <w:autoSpaceDE/>
+        <w:autoSpaceDN/>
+        <w:bidi w:val="0"/>
+        <w:adjustRightInd/>
+        <w:snapToGrid/>
+        <w:spacing w:line="23" w:lineRule="atLeast"/>
+        <w:textAlignment w:val="auto"/>
         <w:rPr>
           <w:rFonts w:ascii="Arial" w:hAnsi="Arial" w:cs="Arial"/>
           <w:sz w:val="22"/>
@@ -123,7 +144,21 @@
     </w:p>
     <w:p>
       <w:pPr>
-        <w:spacing w:line="276" w:lineRule="auto"/>
+        <w:keepNext w:val="0"/>
+        <w:keepLines w:val="0"/>
+        <w:pageBreakBefore w:val="0"/>
+        <w:widowControl w:val="0"/>
+        <w:kinsoku/>
+        <w:wordWrap/>
+        <w:overflowPunct/>
+        <w:topLinePunct w:val="0"/>
+        <w:autoSpaceDE/>
+        <w:autoSpaceDN/>
+        <w:bidi w:val="0"/>
+        <w:adjustRightInd/>
+        <w:snapToGrid/>
+        <w:spacing w:line="23" w:lineRule="atLeast"/>
+        <w:textAlignment w:val="auto"/>
         <w:rPr>
           <w:rFonts w:ascii="Arial" w:hAnsi="Arial" w:cs="Arial"/>
           <w:sz w:val="22"/>
@@ -140,10 +175,17 @@
     <w:p>
       <w:pPr>
         <w:pStyle w:val="2"/>
+        <w:pageBreakBefore w:val="0"/>
+        <w:widowControl w:val="0"/>
         <w:numPr>
           <w:ilvl w:val="0"/>
           <w:numId w:val="1"/>
         </w:numPr>
+        <w:wordWrap/>
+        <w:overflowPunct/>
+        <w:topLinePunct w:val="0"/>
+        <w:bidi w:val="0"/>
+        <w:spacing w:line="23" w:lineRule="atLeast"/>
         <w:rPr>
           <w:rFonts w:ascii="Arial" w:hAnsi="Arial" w:cs="Arial"/>
           <w:b/>
@@ -177,7 +219,13 @@
     </w:p>
     <w:p>
       <w:pPr>
-        <w:spacing w:line="276" w:lineRule="auto"/>
+        <w:pageBreakBefore w:val="0"/>
+        <w:widowControl w:val="0"/>
+        <w:wordWrap/>
+        <w:overflowPunct/>
+        <w:topLinePunct w:val="0"/>
+        <w:bidi w:val="0"/>
+        <w:spacing w:line="23" w:lineRule="atLeast"/>
         <w:rPr>
           <w:rFonts w:ascii="Arial" w:hAnsi="Arial" w:cs="Arial"/>
           <w:sz w:val="22"/>
@@ -193,11 +241,17 @@
     </w:p>
     <w:p>
       <w:pPr>
+        <w:pageBreakBefore w:val="0"/>
+        <w:widowControl w:val="0"/>
         <w:numPr>
           <w:ilvl w:val="0"/>
           <w:numId w:val="2"/>
         </w:numPr>
-        <w:spacing w:line="276" w:lineRule="auto"/>
+        <w:wordWrap/>
+        <w:overflowPunct/>
+        <w:topLinePunct w:val="0"/>
+        <w:bidi w:val="0"/>
+        <w:spacing w:line="23" w:lineRule="atLeast"/>
         <w:rPr>
           <w:rFonts w:ascii="Arial" w:hAnsi="Arial" w:cs="Arial"/>
           <w:b/>
@@ -217,7 +271,13 @@
     </w:p>
     <w:p>
       <w:pPr>
-        <w:spacing w:line="276" w:lineRule="auto"/>
+        <w:pageBreakBefore w:val="0"/>
+        <w:widowControl w:val="0"/>
+        <w:wordWrap/>
+        <w:overflowPunct/>
+        <w:topLinePunct w:val="0"/>
+        <w:bidi w:val="0"/>
+        <w:spacing w:line="23" w:lineRule="atLeast"/>
         <w:rPr>
           <w:rFonts w:ascii="Arial" w:hAnsi="Arial" w:cs="Arial"/>
           <w:sz w:val="22"/>
@@ -311,11 +371,17 @@
     <w:p>
       <w:pPr>
         <w:pStyle w:val="32"/>
+        <w:pageBreakBefore w:val="0"/>
+        <w:widowControl w:val="0"/>
         <w:numPr>
           <w:ilvl w:val="0"/>
           <w:numId w:val="2"/>
         </w:numPr>
-        <w:spacing w:line="276" w:lineRule="auto"/>
+        <w:wordWrap/>
+        <w:overflowPunct/>
+        <w:topLinePunct w:val="0"/>
+        <w:bidi w:val="0"/>
+        <w:spacing w:line="23" w:lineRule="atLeast"/>
         <w:rPr>
           <w:rFonts w:ascii="Arial" w:hAnsi="Arial" w:cs="Arial"/>
           <w:b/>
@@ -335,7 +401,13 @@
     </w:p>
     <w:p>
       <w:pPr>
-        <w:spacing w:line="276" w:lineRule="auto"/>
+        <w:pageBreakBefore w:val="0"/>
+        <w:widowControl w:val="0"/>
+        <w:wordWrap/>
+        <w:overflowPunct/>
+        <w:topLinePunct w:val="0"/>
+        <w:bidi w:val="0"/>
+        <w:spacing w:line="23" w:lineRule="atLeast"/>
         <w:rPr>
           <w:rFonts w:ascii="Arial" w:hAnsi="Arial" w:cs="Arial"/>
           <w:sz w:val="22"/>
@@ -352,11 +424,17 @@
     <w:p>
       <w:pPr>
         <w:pStyle w:val="32"/>
+        <w:pageBreakBefore w:val="0"/>
+        <w:widowControl w:val="0"/>
         <w:numPr>
           <w:ilvl w:val="0"/>
           <w:numId w:val="2"/>
         </w:numPr>
-        <w:spacing w:line="276" w:lineRule="auto"/>
+        <w:wordWrap/>
+        <w:overflowPunct/>
+        <w:topLinePunct w:val="0"/>
+        <w:bidi w:val="0"/>
+        <w:spacing w:line="23" w:lineRule="atLeast"/>
         <w:rPr>
           <w:rFonts w:ascii="Arial" w:hAnsi="Arial" w:cs="Arial"/>
           <w:b/>
@@ -376,7 +454,13 @@
     </w:p>
     <w:p>
       <w:pPr>
-        <w:spacing w:line="276" w:lineRule="auto"/>
+        <w:pageBreakBefore w:val="0"/>
+        <w:widowControl w:val="0"/>
+        <w:wordWrap/>
+        <w:overflowPunct/>
+        <w:topLinePunct w:val="0"/>
+        <w:bidi w:val="0"/>
+        <w:spacing w:line="23" w:lineRule="atLeast"/>
         <w:rPr>
           <w:rFonts w:ascii="Arial" w:hAnsi="Arial" w:cs="Arial"/>
           <w:sz w:val="22"/>
@@ -470,11 +554,17 @@
     <w:p>
       <w:pPr>
         <w:pStyle w:val="32"/>
+        <w:pageBreakBefore w:val="0"/>
+        <w:widowControl w:val="0"/>
         <w:numPr>
           <w:ilvl w:val="0"/>
           <w:numId w:val="2"/>
         </w:numPr>
-        <w:spacing w:line="276" w:lineRule="auto"/>
+        <w:wordWrap/>
+        <w:overflowPunct/>
+        <w:topLinePunct w:val="0"/>
+        <w:bidi w:val="0"/>
+        <w:spacing w:line="23" w:lineRule="atLeast"/>
         <w:rPr>
           <w:rFonts w:ascii="Arial" w:hAnsi="Arial" w:cs="Arial"/>
           <w:b/>
@@ -494,7 +584,13 @@
     </w:p>
     <w:p>
       <w:pPr>
-        <w:spacing w:line="276" w:lineRule="auto"/>
+        <w:pageBreakBefore w:val="0"/>
+        <w:widowControl w:val="0"/>
+        <w:wordWrap/>
+        <w:overflowPunct/>
+        <w:topLinePunct w:val="0"/>
+        <w:bidi w:val="0"/>
+        <w:spacing w:line="23" w:lineRule="atLeast"/>
         <w:rPr>
           <w:rFonts w:ascii="Arial" w:hAnsi="Arial" w:cs="Arial"/>
           <w:sz w:val="22"/>
@@ -511,10 +607,17 @@
     <w:p>
       <w:pPr>
         <w:pStyle w:val="2"/>
+        <w:pageBreakBefore w:val="0"/>
+        <w:widowControl w:val="0"/>
         <w:numPr>
           <w:ilvl w:val="0"/>
           <w:numId w:val="1"/>
         </w:numPr>
+        <w:wordWrap/>
+        <w:overflowPunct/>
+        <w:topLinePunct w:val="0"/>
+        <w:bidi w:val="0"/>
+        <w:spacing w:line="23" w:lineRule="atLeast"/>
         <w:rPr>
           <w:rFonts w:ascii="Arial" w:hAnsi="Arial" w:cs="Arial" w:eastAsiaTheme="minorEastAsia"/>
           <w:b/>
@@ -549,7 +652,13 @@
     <w:p>
       <w:pPr>
         <w:pStyle w:val="32"/>
-        <w:spacing w:line="276" w:lineRule="auto"/>
+        <w:pageBreakBefore w:val="0"/>
+        <w:widowControl w:val="0"/>
+        <w:wordWrap/>
+        <w:overflowPunct/>
+        <w:topLinePunct w:val="0"/>
+        <w:bidi w:val="0"/>
+        <w:spacing w:line="23" w:lineRule="atLeast"/>
         <w:ind w:left="0"/>
         <w:rPr>
           <w:sz w:val="24"/>
@@ -568,11 +677,17 @@
     <w:p>
       <w:pPr>
         <w:pStyle w:val="32"/>
+        <w:pageBreakBefore w:val="0"/>
+        <w:widowControl w:val="0"/>
         <w:numPr>
           <w:ilvl w:val="0"/>
           <w:numId w:val="3"/>
         </w:numPr>
-        <w:spacing w:line="276" w:lineRule="auto"/>
+        <w:wordWrap/>
+        <w:overflowPunct/>
+        <w:topLinePunct w:val="0"/>
+        <w:bidi w:val="0"/>
+        <w:spacing w:line="23" w:lineRule="atLeast"/>
         <w:rPr>
           <w:rFonts w:ascii="Arial" w:hAnsi="Arial" w:cs="Arial"/>
           <w:b/>
@@ -593,7 +708,13 @@
     <w:p>
       <w:pPr>
         <w:pStyle w:val="32"/>
-        <w:spacing w:line="276" w:lineRule="auto"/>
+        <w:pageBreakBefore w:val="0"/>
+        <w:widowControl w:val="0"/>
+        <w:wordWrap/>
+        <w:overflowPunct/>
+        <w:topLinePunct w:val="0"/>
+        <w:bidi w:val="0"/>
+        <w:spacing w:line="23" w:lineRule="atLeast"/>
         <w:ind w:left="0"/>
         <w:rPr>
           <w:rFonts w:eastAsia="宋体"/>
@@ -685,11 +806,17 @@
     <w:p>
       <w:pPr>
         <w:pStyle w:val="32"/>
+        <w:pageBreakBefore w:val="0"/>
+        <w:widowControl w:val="0"/>
         <w:numPr>
           <w:ilvl w:val="0"/>
           <w:numId w:val="4"/>
         </w:numPr>
-        <w:spacing w:line="276" w:lineRule="auto"/>
+        <w:wordWrap/>
+        <w:overflowPunct/>
+        <w:topLinePunct w:val="0"/>
+        <w:bidi w:val="0"/>
+        <w:spacing w:line="23" w:lineRule="atLeast"/>
         <w:rPr>
           <w:rFonts w:ascii="Arial" w:hAnsi="Arial" w:cs="Arial"/>
           <w:b/>
@@ -710,7 +837,13 @@
     <w:p>
       <w:pPr>
         <w:pStyle w:val="32"/>
-        <w:spacing w:line="276" w:lineRule="auto"/>
+        <w:pageBreakBefore w:val="0"/>
+        <w:widowControl w:val="0"/>
+        <w:wordWrap/>
+        <w:overflowPunct/>
+        <w:topLinePunct w:val="0"/>
+        <w:bidi w:val="0"/>
+        <w:spacing w:line="23" w:lineRule="atLeast"/>
         <w:ind w:left="0"/>
         <w:rPr>
           <w:rFonts w:eastAsia="宋体"/>
@@ -730,11 +863,17 @@
     <w:p>
       <w:pPr>
         <w:pStyle w:val="32"/>
+        <w:pageBreakBefore w:val="0"/>
+        <w:widowControl w:val="0"/>
         <w:numPr>
           <w:ilvl w:val="0"/>
           <w:numId w:val="4"/>
         </w:numPr>
-        <w:spacing w:line="276" w:lineRule="auto"/>
+        <w:wordWrap/>
+        <w:overflowPunct/>
+        <w:topLinePunct w:val="0"/>
+        <w:bidi w:val="0"/>
+        <w:spacing w:line="23" w:lineRule="atLeast"/>
         <w:rPr>
           <w:rFonts w:ascii="Arial" w:hAnsi="Arial" w:cs="Arial"/>
           <w:b/>
@@ -755,7 +894,13 @@
     <w:p>
       <w:pPr>
         <w:pStyle w:val="32"/>
-        <w:spacing w:line="276" w:lineRule="auto"/>
+        <w:pageBreakBefore w:val="0"/>
+        <w:widowControl w:val="0"/>
+        <w:wordWrap/>
+        <w:overflowPunct/>
+        <w:topLinePunct w:val="0"/>
+        <w:bidi w:val="0"/>
+        <w:spacing w:line="23" w:lineRule="atLeast"/>
         <w:ind w:left="0"/>
         <w:rPr>
           <w:rFonts w:eastAsia="宋体"/>
@@ -847,11 +992,17 @@
     <w:p>
       <w:pPr>
         <w:pStyle w:val="32"/>
+        <w:pageBreakBefore w:val="0"/>
+        <w:widowControl w:val="0"/>
         <w:numPr>
           <w:ilvl w:val="0"/>
           <w:numId w:val="3"/>
         </w:numPr>
-        <w:spacing w:line="276" w:lineRule="auto"/>
+        <w:wordWrap/>
+        <w:overflowPunct/>
+        <w:topLinePunct w:val="0"/>
+        <w:bidi w:val="0"/>
+        <w:spacing w:line="23" w:lineRule="atLeast"/>
         <w:rPr>
           <w:rFonts w:ascii="Arial" w:hAnsi="Arial" w:cs="Arial"/>
           <w:b/>
@@ -871,7 +1022,13 @@
     </w:p>
     <w:p>
       <w:pPr>
-        <w:spacing w:line="276" w:lineRule="auto"/>
+        <w:pageBreakBefore w:val="0"/>
+        <w:widowControl w:val="0"/>
+        <w:wordWrap/>
+        <w:overflowPunct/>
+        <w:topLinePunct w:val="0"/>
+        <w:bidi w:val="0"/>
+        <w:spacing w:line="23" w:lineRule="atLeast"/>
         <w:rPr>
           <w:sz w:val="24"/>
           <w:szCs w:val="24"/>
@@ -961,11 +1118,17 @@
     <w:p>
       <w:pPr>
         <w:pStyle w:val="32"/>
+        <w:pageBreakBefore w:val="0"/>
+        <w:widowControl w:val="0"/>
         <w:numPr>
           <w:ilvl w:val="0"/>
           <w:numId w:val="5"/>
         </w:numPr>
-        <w:spacing w:line="276" w:lineRule="auto"/>
+        <w:wordWrap/>
+        <w:overflowPunct/>
+        <w:topLinePunct w:val="0"/>
+        <w:bidi w:val="0"/>
+        <w:spacing w:line="23" w:lineRule="atLeast"/>
         <w:rPr>
           <w:rFonts w:ascii="Arial" w:hAnsi="Arial" w:cs="Arial"/>
           <w:b/>
@@ -985,7 +1148,13 @@
     </w:p>
     <w:p>
       <w:pPr>
-        <w:spacing w:line="276" w:lineRule="auto"/>
+        <w:pageBreakBefore w:val="0"/>
+        <w:widowControl w:val="0"/>
+        <w:wordWrap/>
+        <w:overflowPunct/>
+        <w:topLinePunct w:val="0"/>
+        <w:bidi w:val="0"/>
+        <w:spacing w:line="23" w:lineRule="atLeast"/>
         <w:rPr>
           <w:sz w:val="24"/>
           <w:szCs w:val="24"/>
@@ -1059,11 +1228,17 @@
     <w:p>
       <w:pPr>
         <w:pStyle w:val="32"/>
+        <w:pageBreakBefore w:val="0"/>
+        <w:widowControl w:val="0"/>
         <w:numPr>
           <w:ilvl w:val="0"/>
           <w:numId w:val="5"/>
         </w:numPr>
-        <w:spacing w:line="276" w:lineRule="auto"/>
+        <w:wordWrap/>
+        <w:overflowPunct/>
+        <w:topLinePunct w:val="0"/>
+        <w:bidi w:val="0"/>
+        <w:spacing w:line="23" w:lineRule="atLeast"/>
         <w:rPr>
           <w:rFonts w:ascii="Arial" w:hAnsi="Arial" w:cs="Arial"/>
           <w:b/>
@@ -1083,7 +1258,13 @@
     </w:p>
     <w:p>
       <w:pPr>
-        <w:spacing w:line="276" w:lineRule="auto"/>
+        <w:pageBreakBefore w:val="0"/>
+        <w:widowControl w:val="0"/>
+        <w:wordWrap/>
+        <w:overflowPunct/>
+        <w:topLinePunct w:val="0"/>
+        <w:bidi w:val="0"/>
+        <w:spacing w:line="23" w:lineRule="atLeast"/>
         <w:rPr>
           <w:rFonts w:ascii="Arial" w:hAnsi="Arial" w:cs="Arial"/>
           <w:sz w:val="24"/>
@@ -1101,7 +1282,13 @@
     </w:p>
     <w:p>
       <w:pPr>
-        <w:spacing w:line="276" w:lineRule="auto"/>
+        <w:pageBreakBefore w:val="0"/>
+        <w:widowControl w:val="0"/>
+        <w:wordWrap/>
+        <w:overflowPunct/>
+        <w:topLinePunct w:val="0"/>
+        <w:bidi w:val="0"/>
+        <w:spacing w:line="23" w:lineRule="atLeast"/>
         <w:rPr>
           <w:rFonts w:ascii="Arial" w:hAnsi="Arial" w:cs="Arial"/>
           <w:sz w:val="24"/>
@@ -1111,7 +1298,13 @@
     </w:p>
     <w:p>
       <w:pPr>
-        <w:spacing w:line="276" w:lineRule="auto"/>
+        <w:pageBreakBefore w:val="0"/>
+        <w:widowControl w:val="0"/>
+        <w:wordWrap/>
+        <w:overflowPunct/>
+        <w:topLinePunct w:val="0"/>
+        <w:bidi w:val="0"/>
+        <w:spacing w:line="23" w:lineRule="atLeast"/>
         <w:rPr>
           <w:rFonts w:ascii="Arial" w:hAnsi="Arial" w:cs="Arial"/>
           <w:sz w:val="24"/>
@@ -1122,10 +1315,17 @@
     <w:p>
       <w:pPr>
         <w:pStyle w:val="2"/>
+        <w:pageBreakBefore w:val="0"/>
+        <w:widowControl w:val="0"/>
         <w:numPr>
           <w:ilvl w:val="0"/>
           <w:numId w:val="1"/>
         </w:numPr>
+        <w:wordWrap/>
+        <w:overflowPunct/>
+        <w:topLinePunct w:val="0"/>
+        <w:bidi w:val="0"/>
+        <w:spacing w:line="23" w:lineRule="atLeast"/>
         <w:rPr>
           <w:rFonts w:ascii="Arial" w:hAnsi="Arial" w:cs="Arial" w:eastAsiaTheme="minorEastAsia"/>
           <w:b/>
@@ -1159,17 +1359,24 @@
     </w:p>
     <w:p>
       <w:pPr>
-        <w:rPr>
-          <w:rFonts w:hint="default" w:ascii="Arial Regular" w:hAnsi="Arial Regular" w:cs="Arial Regular"/>
-          <w:sz w:val="24"/>
-          <w:szCs w:val="24"/>
-        </w:rPr>
-      </w:pPr>
-      <w:r>
-        <w:rPr>
-          <w:rFonts w:hint="default" w:ascii="Arial Regular" w:hAnsi="Arial Regular" w:cs="Arial Regular"/>
-          <w:sz w:val="24"/>
-          <w:szCs w:val="24"/>
+        <w:pageBreakBefore w:val="0"/>
+        <w:widowControl w:val="0"/>
+        <w:wordWrap/>
+        <w:overflowPunct/>
+        <w:topLinePunct w:val="0"/>
+        <w:bidi w:val="0"/>
+        <w:spacing w:line="23" w:lineRule="atLeast"/>
+        <w:rPr>
+          <w:rFonts w:hint="default" w:ascii="Arial" w:hAnsi="Arial" w:cs="Arial"/>
+          <w:sz w:val="22"/>
+          <w:szCs w:val="22"/>
+        </w:rPr>
+      </w:pPr>
+      <w:r>
+        <w:rPr>
+          <w:rFonts w:hint="default" w:ascii="Arial" w:hAnsi="Arial" w:cs="Arial"/>
+          <w:sz w:val="22"/>
+          <w:szCs w:val="22"/>
         </w:rPr>
         <w:t>These design patterns also play an important role in real life, making many challenges more manageable</w:t>
       </w:r>
@@ -1177,34 +1384,44 @@
     <w:p>
       <w:pPr>
         <w:pStyle w:val="32"/>
-        <w:numPr>
+        <w:pageBreakBefore w:val="0"/>
+        <w:widowControl w:val="0"/>
+        <w:numPr>
+          <w:ilvl w:val="0"/>
           <w:numId w:val="0"/>
         </w:numPr>
-        <w:spacing w:line="276" w:lineRule="auto"/>
+        <w:wordWrap/>
+        <w:overflowPunct/>
+        <w:topLinePunct w:val="0"/>
+        <w:bidi w:val="0"/>
+        <w:spacing w:line="23" w:lineRule="atLeast"/>
         <w:ind w:leftChars="0"/>
         <w:rPr>
-          <w:rFonts w:ascii="Arial" w:hAnsi="Arial" w:cs="Arial"/>
+          <w:rFonts w:hint="default" w:ascii="Arial" w:hAnsi="Arial" w:cs="Arial"/>
           <w:b/>
           <w:bCs/>
           <w:sz w:val="22"/>
-        </w:rPr>
-      </w:pPr>
-      <w:r>
-        <w:rPr>
-          <w:rFonts w:hint="eastAsia" w:ascii="Arial" w:hAnsi="Arial" w:cs="Arial"/>
+          <w:szCs w:val="22"/>
+        </w:rPr>
+      </w:pPr>
+      <w:r>
+        <w:rPr>
+          <w:rFonts w:hint="default" w:ascii="Arial" w:hAnsi="Arial" w:cs="Arial"/>
           <w:b/>
           <w:bCs/>
           <w:sz w:val="22"/>
+          <w:szCs w:val="22"/>
           <w:lang w:val="en-US" w:eastAsia="zh-CN"/>
         </w:rPr>
         <w:t xml:space="preserve">4.1 </w:t>
       </w:r>
       <w:r>
         <w:rPr>
-          <w:rFonts w:ascii="Arial" w:hAnsi="Arial" w:cs="Arial"/>
+          <w:rFonts w:hint="default" w:ascii="Arial" w:hAnsi="Arial" w:cs="Arial"/>
           <w:b/>
           <w:bCs/>
           <w:sz w:val="22"/>
+          <w:szCs w:val="22"/>
         </w:rPr>
         <w:t>Component-Based Design Pattern</w:t>
       </w:r>
@@ -1212,26 +1429,420 @@
     <w:p>
       <w:pPr>
         <w:pStyle w:val="32"/>
-        <w:numPr>
+        <w:pageBreakBefore w:val="0"/>
+        <w:widowControl w:val="0"/>
+        <w:numPr>
+          <w:ilvl w:val="0"/>
           <w:numId w:val="0"/>
         </w:numPr>
-        <w:spacing w:line="276" w:lineRule="auto"/>
+        <w:wordWrap/>
+        <w:overflowPunct/>
+        <w:topLinePunct w:val="0"/>
+        <w:bidi w:val="0"/>
+        <w:spacing w:line="23" w:lineRule="atLeast"/>
         <w:ind w:leftChars="0"/>
         <w:rPr>
-          <w:rFonts w:ascii="Arial" w:hAnsi="Arial" w:cs="Arial"/>
+          <w:rFonts w:hint="default" w:ascii="Arial" w:hAnsi="Arial" w:cs="Arial"/>
           <w:b w:val="0"/>
           <w:bCs w:val="0"/>
           <w:sz w:val="22"/>
-        </w:rPr>
-      </w:pPr>
+          <w:szCs w:val="22"/>
+        </w:rPr>
+      </w:pPr>
+      <w:r>
+        <w:rPr>
+          <w:rFonts w:hint="default" w:ascii="Arial" w:hAnsi="Arial" w:cs="Arial"/>
+          <w:b w:val="0"/>
+          <w:bCs w:val="0"/>
+          <w:sz w:val="22"/>
+          <w:szCs w:val="22"/>
+        </w:rPr>
+        <w:t xml:space="preserve">I </w:t>
+      </w:r>
+      <w:r>
+        <w:rPr>
+          <w:rFonts w:hint="default" w:ascii="Arial" w:hAnsi="Arial" w:cs="Arial"/>
+          <w:b w:val="0"/>
+          <w:bCs w:val="0"/>
+          <w:sz w:val="22"/>
+          <w:szCs w:val="22"/>
+          <w:lang w:val="en-US" w:eastAsia="zh-CN"/>
+        </w:rPr>
+        <w:t>think</w:t>
+      </w:r>
+      <w:r>
+        <w:rPr>
+          <w:rFonts w:hint="default" w:ascii="Arial" w:hAnsi="Arial" w:cs="Arial"/>
+          <w:b w:val="0"/>
+          <w:bCs w:val="0"/>
+          <w:sz w:val="22"/>
+          <w:szCs w:val="22"/>
+        </w:rPr>
+        <w:t xml:space="preserve"> that component-based design patterns are particularly effective in addressing the fundamental challenges presented in Fred Brooks's article "No silver Bullet."</w:t>
+      </w:r>
+    </w:p>
+    <w:p>
+      <w:pPr>
+        <w:pStyle w:val="32"/>
+        <w:pageBreakBefore w:val="0"/>
+        <w:widowControl w:val="0"/>
+        <w:numPr>
+          <w:ilvl w:val="0"/>
+          <w:numId w:val="0"/>
+        </w:numPr>
+        <w:wordWrap/>
+        <w:overflowPunct/>
+        <w:topLinePunct w:val="0"/>
+        <w:bidi w:val="0"/>
+        <w:spacing w:line="23" w:lineRule="atLeast"/>
+        <w:ind w:leftChars="0"/>
+        <w:rPr>
+          <w:rFonts w:hint="default" w:ascii="Arial" w:hAnsi="Arial" w:cs="Arial"/>
+          <w:b/>
+          <w:bCs/>
+          <w:sz w:val="22"/>
+          <w:szCs w:val="22"/>
+          <w:lang w:val="en-US" w:eastAsia="zh-CN"/>
+        </w:rPr>
+      </w:pPr>
+      <w:r>
+        <w:rPr>
+          <w:rFonts w:hint="default" w:ascii="Arial" w:hAnsi="Arial" w:cs="Arial"/>
+          <w:b/>
+          <w:bCs/>
+          <w:sz w:val="22"/>
+          <w:szCs w:val="22"/>
+          <w:lang w:val="en-US" w:eastAsia="zh-CN"/>
+        </w:rPr>
+        <w:t>4.1.1 Case Study</w:t>
+      </w:r>
+    </w:p>
+    <w:p>
+      <w:pPr>
+        <w:pStyle w:val="32"/>
+        <w:pageBreakBefore w:val="0"/>
+        <w:widowControl w:val="0"/>
+        <w:numPr>
+          <w:ilvl w:val="0"/>
+          <w:numId w:val="0"/>
+        </w:numPr>
+        <w:wordWrap/>
+        <w:overflowPunct/>
+        <w:topLinePunct w:val="0"/>
+        <w:bidi w:val="0"/>
+        <w:spacing w:line="23" w:lineRule="atLeast"/>
+        <w:ind w:leftChars="0"/>
+        <w:rPr>
+          <w:rFonts w:hint="default" w:ascii="Arial" w:hAnsi="Arial" w:cs="Arial"/>
+          <w:b w:val="0"/>
+          <w:bCs w:val="0"/>
+          <w:sz w:val="22"/>
+          <w:szCs w:val="22"/>
+          <w:lang w:val="en-US" w:eastAsia="zh-CN"/>
+        </w:rPr>
+      </w:pPr>
+      <w:r>
+        <w:rPr>
+          <w:rFonts w:hint="default" w:ascii="Arial" w:hAnsi="Arial" w:cs="Arial"/>
+          <w:b w:val="0"/>
+          <w:bCs w:val="0"/>
+          <w:sz w:val="22"/>
+          <w:szCs w:val="22"/>
+          <w:lang w:val="en-US" w:eastAsia="zh-CN"/>
+        </w:rPr>
+        <w:t>In the development of e-commerce platform, component design is an effective method to manage complex system. Taking the order system reconstruction of Alibaba platform, a large e-commerce platform in China, as an example, the system originally adopted a single architecture, and there was a high degree of coupling between each functional module, which led to low development efficiency and difficult maintenance. Through domain-driven design, the team reconfigured the system into four independent components: an order management component responsible for the whole life cycle processing of orders, a payment component that integrates multiple payment channels and supports rapid expansion, an inventory component that ensures the accuracy and consistency of inventory data, and an authentication component that uniformly manages user authentication. The components communicate through a well-defined API interface, and an event-driven mechanism is used to achieve asynchronous interaction. After the reconstruction, the system maintenance cost is greatly reduced, the development cycle of new payment methods is also greatly reduced, and the inventory module can independently cope with high concurrent access during the promotion period. This architecture not only solves existing problems, but also enables rapid scale-up of new features, such as subsequent access to international payment systems in just two weeks. Component-based design significantly improves the maintainability, extensibility and stability of the system.</w:t>
+      </w:r>
+    </w:p>
+    <w:p>
+      <w:pPr>
+        <w:pStyle w:val="32"/>
+        <w:pageBreakBefore w:val="0"/>
+        <w:widowControl w:val="0"/>
+        <w:numPr>
+          <w:ilvl w:val="0"/>
+          <w:numId w:val="0"/>
+        </w:numPr>
+        <w:wordWrap/>
+        <w:overflowPunct/>
+        <w:topLinePunct w:val="0"/>
+        <w:bidi w:val="0"/>
+        <w:spacing w:line="23" w:lineRule="atLeast"/>
+        <w:ind w:leftChars="0"/>
+        <w:rPr>
+          <w:rFonts w:hint="default" w:ascii="Arial" w:hAnsi="Arial" w:cs="Arial"/>
+          <w:b w:val="0"/>
+          <w:bCs w:val="0"/>
+          <w:sz w:val="22"/>
+          <w:szCs w:val="22"/>
+          <w:lang w:val="en-US" w:eastAsia="zh-CN"/>
+        </w:rPr>
+      </w:pPr>
+    </w:p>
+    <w:p>
+      <w:pPr>
+        <w:pStyle w:val="32"/>
+        <w:pageBreakBefore w:val="0"/>
+        <w:widowControl w:val="0"/>
+        <w:numPr>
+          <w:ilvl w:val="0"/>
+          <w:numId w:val="0"/>
+        </w:numPr>
+        <w:wordWrap/>
+        <w:overflowPunct/>
+        <w:topLinePunct w:val="0"/>
+        <w:bidi w:val="0"/>
+        <w:spacing w:line="23" w:lineRule="atLeast"/>
+        <w:ind w:leftChars="0"/>
+        <w:rPr>
+          <w:rFonts w:hint="default" w:ascii="Arial" w:hAnsi="Arial" w:cs="Arial"/>
+          <w:b/>
+          <w:bCs/>
+          <w:sz w:val="22"/>
+          <w:szCs w:val="22"/>
+          <w:lang w:val="en-US" w:eastAsia="zh-CN"/>
+        </w:rPr>
+      </w:pPr>
+      <w:r>
+        <w:rPr>
+          <w:rFonts w:hint="default" w:ascii="Arial" w:hAnsi="Arial" w:cs="Arial"/>
+          <w:b/>
+          <w:bCs/>
+          <w:sz w:val="22"/>
+          <w:szCs w:val="22"/>
+          <w:lang w:val="en-US" w:eastAsia="zh-CN"/>
+        </w:rPr>
+        <w:t>4.1.2 Discussion of component-based patterns</w:t>
+      </w:r>
+    </w:p>
+    <w:p>
+      <w:pPr>
+        <w:pStyle w:val="32"/>
+        <w:pageBreakBefore w:val="0"/>
+        <w:widowControl w:val="0"/>
+        <w:numPr>
+          <w:ilvl w:val="0"/>
+          <w:numId w:val="0"/>
+        </w:numPr>
+        <w:wordWrap/>
+        <w:overflowPunct/>
+        <w:topLinePunct w:val="0"/>
+        <w:bidi w:val="0"/>
+        <w:spacing w:line="23" w:lineRule="atLeast"/>
+        <w:ind w:leftChars="0"/>
+        <w:rPr>
+          <w:rFonts w:hint="default" w:ascii="Arial" w:hAnsi="Arial" w:cs="Arial"/>
+          <w:b w:val="0"/>
+          <w:bCs w:val="0"/>
+          <w:sz w:val="22"/>
+          <w:szCs w:val="22"/>
+          <w:lang w:val="en-US" w:eastAsia="zh-CN"/>
+        </w:rPr>
+      </w:pPr>
+      <w:r>
+        <w:rPr>
+          <w:rFonts w:hint="default" w:ascii="Arial" w:hAnsi="Arial" w:cs="Arial"/>
+          <w:b w:val="0"/>
+          <w:bCs w:val="0"/>
+          <w:sz w:val="22"/>
+          <w:szCs w:val="22"/>
+          <w:lang w:val="en-US" w:eastAsia="zh-CN"/>
+        </w:rPr>
+        <w:t>The use of component-based design patterns allowed me to address the fundamental software engineering challenges mentioned in Brooks's "No magic bullet" paper and propose effective solutions [8]. By implementing a modular decomposition approach, complex systems can be divided into discrete functional components with well-defined interfaces, thereby greatly reducing cognitive load and unexpected component interactions [9</w:t>
+      </w:r>
+      <w:bookmarkStart w:id="6" w:name="_GoBack"/>
+      <w:bookmarkEnd w:id="6"/>
+      <w:r>
+        <w:rPr>
+          <w:rFonts w:hint="default" w:ascii="Arial" w:hAnsi="Arial" w:cs="Arial"/>
+          <w:b w:val="0"/>
+          <w:bCs w:val="0"/>
+          <w:sz w:val="22"/>
+          <w:szCs w:val="22"/>
+          <w:lang w:val="en-US" w:eastAsia="zh-CN"/>
+        </w:rPr>
+        <w:t>]. This approach not only improves the maintainability of the system, but also enhances flexibility, allowing each component to evolve independently without compromising the overall stability of the system. For example, e-commerce payment systems have demonstrated this flexibility by adapting to new payment methods through interface extensions rather than core process reforms.</w:t>
+      </w:r>
+    </w:p>
+    <w:p>
+      <w:pPr>
+        <w:pStyle w:val="32"/>
+        <w:pageBreakBefore w:val="0"/>
+        <w:widowControl w:val="0"/>
+        <w:numPr>
+          <w:ilvl w:val="0"/>
+          <w:numId w:val="0"/>
+        </w:numPr>
+        <w:wordWrap/>
+        <w:overflowPunct/>
+        <w:topLinePunct w:val="0"/>
+        <w:bidi w:val="0"/>
+        <w:spacing w:line="23" w:lineRule="atLeast"/>
+        <w:ind w:leftChars="0"/>
+        <w:rPr>
+          <w:rFonts w:hint="default" w:ascii="Arial" w:hAnsi="Arial" w:cs="Arial"/>
+          <w:b w:val="0"/>
+          <w:bCs w:val="0"/>
+          <w:sz w:val="22"/>
+          <w:szCs w:val="22"/>
+          <w:lang w:val="en-US" w:eastAsia="zh-CN"/>
+        </w:rPr>
+      </w:pPr>
+      <w:r>
+        <w:rPr>
+          <w:rFonts w:hint="default" w:ascii="Arial" w:hAnsi="Arial" w:cs="Arial"/>
+          <w:b w:val="0"/>
+          <w:bCs w:val="0"/>
+          <w:sz w:val="22"/>
+          <w:szCs w:val="22"/>
+          <w:lang w:val="en-US" w:eastAsia="zh-CN"/>
+        </w:rPr>
+        <w:t>These architectural patterns yield additional benefits, including (1) improved component interoperability through standardized interfaces, and (2) enhanced system transparency through explicit module descriptions. Empirical evidence from large-scale e-commerce platform migrations shows that O&amp;M overhead is reduced and development productivity is increased. These findings confirm Brooks's claim of incremental improvement -while no universal solution exists, a system architecture approach can significantly improve the complexity challenges inherent in software.</w:t>
+      </w:r>
+    </w:p>
+    <w:p>
+      <w:pPr>
+        <w:pageBreakBefore w:val="0"/>
+        <w:widowControl w:val="0"/>
+        <w:wordWrap/>
+        <w:overflowPunct/>
+        <w:topLinePunct w:val="0"/>
+        <w:bidi w:val="0"/>
+        <w:spacing w:line="23" w:lineRule="atLeast"/>
+        <w:rPr>
+          <w:rFonts w:hint="default" w:ascii="Arial" w:hAnsi="Arial" w:cs="Arial"/>
+          <w:sz w:val="22"/>
+          <w:szCs w:val="22"/>
+        </w:rPr>
+      </w:pPr>
+    </w:p>
+    <w:p>
+      <w:pPr>
+        <w:pStyle w:val="32"/>
+        <w:pageBreakBefore w:val="0"/>
+        <w:widowControl w:val="0"/>
+        <w:numPr>
+          <w:ilvl w:val="0"/>
+          <w:numId w:val="0"/>
+        </w:numPr>
+        <w:wordWrap/>
+        <w:overflowPunct/>
+        <w:topLinePunct w:val="0"/>
+        <w:bidi w:val="0"/>
+        <w:spacing w:line="23" w:lineRule="atLeast"/>
+        <w:contextualSpacing/>
+        <w:jc w:val="both"/>
+        <w:rPr>
+          <w:rFonts w:hint="default" w:ascii="Arial" w:hAnsi="Arial" w:eastAsia="宋体" w:cs="Arial"/>
+          <w:b/>
+          <w:bCs/>
+          <w:sz w:val="22"/>
+          <w:szCs w:val="22"/>
+          <w:lang w:val="en-US" w:eastAsia="zh-CN"/>
+        </w:rPr>
+      </w:pPr>
+      <w:r>
+        <w:rPr>
+          <w:rFonts w:hint="default" w:ascii="Arial" w:hAnsi="Arial" w:eastAsia="宋体" w:cs="Arial"/>
+          <w:b/>
+          <w:bCs/>
+          <w:sz w:val="22"/>
+          <w:szCs w:val="22"/>
+          <w:lang w:val="en-US" w:eastAsia="zh-CN"/>
+        </w:rPr>
+        <w:t>4.2 Strategic patterns address variability challenges in energy management of commercial complexes</w:t>
+      </w:r>
+    </w:p>
+    <w:p>
+      <w:pPr>
+        <w:pStyle w:val="32"/>
+        <w:pageBreakBefore w:val="0"/>
+        <w:widowControl w:val="0"/>
+        <w:numPr>
+          <w:ilvl w:val="0"/>
+          <w:numId w:val="0"/>
+        </w:numPr>
+        <w:wordWrap/>
+        <w:overflowPunct/>
+        <w:topLinePunct w:val="0"/>
+        <w:bidi w:val="0"/>
+        <w:spacing w:line="23" w:lineRule="atLeast"/>
+        <w:contextualSpacing/>
+        <w:jc w:val="both"/>
+        <w:rPr>
+          <w:rFonts w:hint="default" w:ascii="Arial" w:hAnsi="Arial" w:eastAsia="宋体" w:cs="Arial"/>
+          <w:b/>
+          <w:bCs/>
+          <w:sz w:val="22"/>
+          <w:szCs w:val="22"/>
+          <w:lang w:val="en-US" w:eastAsia="zh-CN"/>
+        </w:rPr>
+      </w:pPr>
+      <w:r>
+        <w:rPr>
+          <w:rFonts w:hint="default" w:ascii="Arial" w:hAnsi="Arial" w:eastAsia="宋体" w:cs="Arial"/>
+          <w:b/>
+          <w:bCs/>
+          <w:sz w:val="22"/>
+          <w:szCs w:val="22"/>
+          <w:lang w:val="en-US" w:eastAsia="zh-CN"/>
+        </w:rPr>
+        <w:t>4.2.1 Case Background</w:t>
+      </w:r>
+    </w:p>
+    <w:p>
+      <w:pPr>
+        <w:pStyle w:val="32"/>
+        <w:pageBreakBefore w:val="0"/>
+        <w:widowControl w:val="0"/>
+        <w:numPr>
+          <w:ilvl w:val="0"/>
+          <w:numId w:val="0"/>
+        </w:numPr>
+        <w:wordWrap/>
+        <w:overflowPunct/>
+        <w:topLinePunct w:val="0"/>
+        <w:bidi w:val="0"/>
+        <w:spacing w:line="23" w:lineRule="atLeast"/>
+        <w:contextualSpacing/>
+        <w:jc w:val="both"/>
+        <w:rPr>
+          <w:rFonts w:hint="default" w:ascii="Arial" w:hAnsi="Arial" w:cs="Arial"/>
+          <w:b w:val="0"/>
+          <w:bCs w:val="0"/>
+          <w:sz w:val="22"/>
+          <w:szCs w:val="22"/>
+        </w:rPr>
+      </w:pPr>
+      <w:r>
+        <w:rPr>
+          <w:rFonts w:hint="default" w:ascii="Arial" w:hAnsi="Arial" w:cs="Arial"/>
+          <w:b w:val="0"/>
+          <w:bCs w:val="0"/>
+          <w:sz w:val="22"/>
+          <w:szCs w:val="22"/>
+        </w:rPr>
+        <w:t>The large-scale commercial complex integrates office, entertainment, shopping and other functions, and the electricity consumption time of each region varies greatly, and is affected by the peak and valley electricity pricing policy. At the same time, electricity prices, business activities, equipment situation is constantly changing. In order to reduce costs and improve efficiency, the complex is equipped with energy storage equipment and adopts strategic mode to construct energy management system</w:t>
+      </w:r>
       <w:r>
         <w:rPr>
           <w:rFonts w:hint="eastAsia" w:ascii="Arial" w:hAnsi="Arial" w:cs="Arial"/>
           <w:b w:val="0"/>
           <w:bCs w:val="0"/>
           <w:sz w:val="22"/>
-        </w:rPr>
-        <w:t xml:space="preserve">I </w:t>
+          <w:szCs w:val="22"/>
+          <w:lang w:val="en-US" w:eastAsia="zh-CN"/>
+        </w:rPr>
+        <w:t>10</w:t>
+      </w:r>
+      <w:r>
+        <w:rPr>
+          <w:rFonts w:hint="default" w:ascii="Arial" w:hAnsi="Arial" w:cs="Arial"/>
+          <w:b w:val="0"/>
+          <w:bCs w:val="0"/>
+          <w:sz w:val="22"/>
+          <w:szCs w:val="22"/>
+        </w:rPr>
+        <w:fldChar w:fldCharType="begin"/>
       </w:r>
       <w:r>
         <w:rPr>
@@ -1239,132 +1850,342 @@
           <w:b w:val="0"/>
           <w:bCs w:val="0"/>
           <w:sz w:val="22"/>
-          <w:lang w:val="en-US" w:eastAsia="zh-CN"/>
-        </w:rPr>
-        <w:t>think</w:t>
-      </w:r>
-      <w:r>
-        <w:rPr>
-          <w:rFonts w:hint="eastAsia" w:ascii="Arial" w:hAnsi="Arial" w:cs="Arial"/>
-          <w:b w:val="0"/>
-          <w:bCs w:val="0"/>
-          <w:sz w:val="22"/>
-        </w:rPr>
-        <w:t xml:space="preserve"> that component-based design patterns are particularly effective in addressing the fundamental challenges presented in Fred Brooks's article "No silver Bullet."</w:t>
-      </w:r>
-    </w:p>
-    <w:p>
-      <w:pPr>
-        <w:pStyle w:val="32"/>
-        <w:numPr>
-          <w:numId w:val="0"/>
-        </w:numPr>
-        <w:spacing w:line="276" w:lineRule="auto"/>
-        <w:ind w:leftChars="0"/>
-        <w:rPr>
-          <w:rFonts w:hint="eastAsia" w:ascii="Arial" w:hAnsi="Arial" w:cs="Arial"/>
-          <w:b/>
-          <w:bCs/>
-          <w:sz w:val="22"/>
-          <w:lang w:val="en-US" w:eastAsia="zh-CN"/>
-        </w:rPr>
-      </w:pPr>
-      <w:r>
-        <w:rPr>
-          <w:rFonts w:hint="eastAsia" w:ascii="Arial" w:hAnsi="Arial" w:cs="Arial"/>
-          <w:b/>
-          <w:bCs/>
-          <w:sz w:val="22"/>
-          <w:lang w:val="en-US" w:eastAsia="zh-CN"/>
-        </w:rPr>
-        <w:t>4.1.1 Case Study</w:t>
-      </w:r>
-    </w:p>
-    <w:p>
-      <w:pPr>
-        <w:pStyle w:val="32"/>
-        <w:numPr>
-          <w:numId w:val="0"/>
-        </w:numPr>
-        <w:spacing w:line="276" w:lineRule="auto"/>
-        <w:ind w:leftChars="0"/>
+          <w:szCs w:val="22"/>
+          <w:lang w:eastAsia="zh-CN"/>
+        </w:rPr>
+        <w:instrText xml:space="preserve"> ADDIN EN.CITE &lt;EndNote&gt;&lt;Cite&gt;&lt;Author&gt;Hossain&lt;/Author&gt;&lt;Year&gt;2023&lt;/Year&gt;&lt;RecNum&gt;3&lt;/RecNum&gt;&lt;DisplayText&gt;[1]&lt;/DisplayText&gt;&lt;record&gt;&lt;rec-number&gt;3&lt;/rec-number&gt;&lt;foreign-keys&gt;&lt;key app="EN" db-id="pd2aa5x5jss25fee5syvdda6x99fz2dtwaaw" timestamp="1744124797"&gt;3&lt;/key&gt;&lt;/foreign-keys&gt;&lt;ref-type name="Journal Article"&gt;17&lt;/ref-type&gt;&lt;contributors&gt;&lt;authors&gt;&lt;author&gt;Hossain, Jahangir&lt;/author&gt;&lt;author&gt;Kadir, Aida F. A.&lt;/author&gt;&lt;author&gt;Hanafi, Ainain N.&lt;/author&gt;&lt;author&gt;Shareef, Hussain&lt;/author&gt;&lt;author&gt;Khatib, Tamer&lt;/author&gt;&lt;author&gt;Baharin, Kyairul A.&lt;/author&gt;&lt;author&gt;Sulaima, Mohamad F.&lt;/author&gt;&lt;/authors&gt;&lt;/contributors&gt;&lt;titles&gt;&lt;title&gt;A Review on Optimal Energy Management in Commercial Buildings&lt;/title&gt;&lt;secondary-title&gt;Energies&lt;/secondary-title&gt;&lt;/titles&gt;&lt;periodical&gt;&lt;full-title&gt;Energies&lt;/full-title&gt;&lt;/periodical&gt;&lt;volume&gt;16&lt;/volume&gt;&lt;number&gt;4&lt;/number&gt;&lt;section&gt;1609&lt;/section&gt;&lt;dates&gt;&lt;year&gt;2023&lt;/year&gt;&lt;/dates&gt;&lt;isbn&gt;1996-1073&lt;/isbn&gt;&lt;urls&gt;&lt;/urls&gt;&lt;electronic-resource-num&gt;10.3390/en16041609&lt;/electronic-resource-num&gt;&lt;/record&gt;&lt;/Cite&gt;&lt;/EndNote&gt;</w:instrText>
+      </w:r>
+      <w:r>
         <w:rPr>
           <w:rFonts w:hint="default" w:ascii="Arial" w:hAnsi="Arial" w:cs="Arial"/>
           <w:b w:val="0"/>
           <w:bCs w:val="0"/>
           <w:sz w:val="22"/>
-          <w:lang w:val="en-US" w:eastAsia="zh-CN"/>
-        </w:rPr>
-      </w:pPr>
+          <w:szCs w:val="22"/>
+        </w:rPr>
+        <w:fldChar w:fldCharType="separate"/>
+      </w:r>
+      <w:r>
+        <w:rPr>
+          <w:rFonts w:hint="eastAsia" w:ascii="Arial" w:hAnsi="Arial" w:cs="Arial" w:eastAsiaTheme="minorEastAsia"/>
+          <w:b w:val="0"/>
+          <w:bCs w:val="0"/>
+          <w:kern w:val="2"/>
+          <w:sz w:val="22"/>
+          <w:szCs w:val="22"/>
+          <w:lang w:val="en-US" w:eastAsia="zh-CN" w:bidi="ar-SA"/>
+        </w:rPr>
+        <w:t>[1]</w:t>
+      </w:r>
       <w:r>
         <w:rPr>
           <w:rFonts w:hint="default" w:ascii="Arial" w:hAnsi="Arial" w:cs="Arial"/>
           <w:b w:val="0"/>
           <w:bCs w:val="0"/>
           <w:sz w:val="22"/>
-          <w:lang w:val="en-US" w:eastAsia="zh-CN"/>
-        </w:rPr>
-        <w:t>In the development of e-commerce platform, component design is an effective method to manage complex system. Taking the order system reconstruction of Alibaba platform, a large e-commerce platform in China, as an example, the system originally adopted a single architecture, and there was a high degree of coupling between each functional module, which led to low development efficiency and difficult maintenance. Through domain-driven design, the team reconfigured the system into four independent components: an order management component responsible for the whole life cycle processing of orders, a payment component that integrates multiple payment channels and supports rapid expansion, an inventory component that ensures the accuracy and consistency of inventory data, and an authentication component that uniformly manages user authentication. The components communicate through a well-defined API interface, and an event-driven mechanism is used to achieve asynchronous interaction. After the reconstruction, the system maintenance cost is greatly reduced, the development cycle of new payment methods is also greatly reduced, and the inventory module can independently cope with high concurrent access during the promotion period. This architecture not only solves existing problems, but also enables rapid scale-up of new features, such as subsequent access to international payment systems in just two weeks. Component-based design significantly improves the maintainability, extensibility and stability of the system.</w:t>
-      </w:r>
-    </w:p>
-    <w:p>
-      <w:pPr>
-        <w:pStyle w:val="32"/>
-        <w:numPr>
-          <w:numId w:val="0"/>
-        </w:numPr>
-        <w:spacing w:line="276" w:lineRule="auto"/>
-        <w:ind w:leftChars="0"/>
+          <w:szCs w:val="22"/>
+        </w:rPr>
+        <w:fldChar w:fldCharType="end"/>
+      </w:r>
+      <w:r>
         <w:rPr>
           <w:rFonts w:hint="default" w:ascii="Arial" w:hAnsi="Arial" w:cs="Arial"/>
           <w:b w:val="0"/>
           <w:bCs w:val="0"/>
           <w:sz w:val="22"/>
-          <w:lang w:val="en-US" w:eastAsia="zh-CN"/>
-        </w:rPr>
-      </w:pPr>
+          <w:szCs w:val="22"/>
+        </w:rPr>
+        <w:t>.</w:t>
+      </w:r>
     </w:p>
     <w:p>
       <w:pPr>
         <w:pStyle w:val="32"/>
-        <w:numPr>
+        <w:pageBreakBefore w:val="0"/>
+        <w:widowControl w:val="0"/>
+        <w:numPr>
+          <w:ilvl w:val="0"/>
           <w:numId w:val="0"/>
         </w:numPr>
-        <w:spacing w:line="276" w:lineRule="auto"/>
-        <w:ind w:leftChars="0"/>
-        <w:rPr>
-          <w:rFonts w:hint="default" w:ascii="Arial Bold" w:hAnsi="Arial Bold" w:cs="Arial Bold"/>
+        <w:wordWrap/>
+        <w:overflowPunct/>
+        <w:topLinePunct w:val="0"/>
+        <w:bidi w:val="0"/>
+        <w:spacing w:line="23" w:lineRule="atLeast"/>
+        <w:contextualSpacing/>
+        <w:jc w:val="both"/>
+        <w:rPr>
+          <w:rFonts w:hint="default" w:ascii="Arial" w:hAnsi="Arial" w:eastAsia="宋体" w:cs="Arial"/>
           <w:b/>
           <w:bCs/>
           <w:sz w:val="22"/>
+          <w:szCs w:val="22"/>
           <w:lang w:val="en-US" w:eastAsia="zh-CN"/>
         </w:rPr>
       </w:pPr>
       <w:r>
         <w:rPr>
-          <w:rFonts w:hint="default" w:ascii="Arial Bold" w:hAnsi="Arial Bold" w:cs="Arial Bold"/>
+          <w:rFonts w:hint="default" w:ascii="Arial" w:hAnsi="Arial" w:eastAsia="宋体" w:cs="Arial"/>
           <w:b/>
           <w:bCs/>
           <w:sz w:val="22"/>
+          <w:szCs w:val="22"/>
           <w:lang w:val="en-US" w:eastAsia="zh-CN"/>
         </w:rPr>
-        <w:t>4.1.2 Discussion of component-based patterns</w:t>
+        <w:t>4.2.2 Implementation of Strategy Pattern</w:t>
       </w:r>
     </w:p>
     <w:p>
       <w:pPr>
         <w:pStyle w:val="32"/>
-        <w:numPr>
-          <w:numId w:val="0"/>
-        </w:numPr>
-        <w:spacing w:line="276" w:lineRule="auto"/>
-        <w:ind w:leftChars="0"/>
+        <w:pageBreakBefore w:val="0"/>
+        <w:widowControl w:val="0"/>
+        <w:numPr>
+          <w:ilvl w:val="0"/>
+          <w:numId w:val="6"/>
+        </w:numPr>
+        <w:wordWrap/>
+        <w:overflowPunct/>
+        <w:topLinePunct w:val="0"/>
+        <w:bidi w:val="0"/>
+        <w:spacing w:line="23" w:lineRule="atLeast"/>
+        <w:ind w:left="425" w:leftChars="0" w:hanging="425" w:firstLineChars="0"/>
+        <w:contextualSpacing/>
+        <w:jc w:val="both"/>
+        <w:rPr>
+          <w:rFonts w:hint="default" w:ascii="Arial" w:hAnsi="Arial" w:eastAsia="宋体" w:cs="Arial"/>
+          <w:b w:val="0"/>
+          <w:bCs w:val="0"/>
+          <w:sz w:val="22"/>
+          <w:szCs w:val="22"/>
+          <w:lang w:val="en-US" w:eastAsia="zh-CN"/>
+        </w:rPr>
+      </w:pPr>
+      <w:r>
+        <w:rPr>
+          <w:rFonts w:hint="default" w:ascii="Arial" w:hAnsi="Arial" w:eastAsia="宋体" w:cs="Arial"/>
+          <w:b w:val="0"/>
+          <w:bCs w:val="0"/>
+          <w:sz w:val="22"/>
+          <w:szCs w:val="22"/>
+          <w:lang w:val="en-US" w:eastAsia="zh-CN"/>
+        </w:rPr>
+        <w:t>Defining the Policy interface</w:t>
+      </w:r>
+    </w:p>
+    <w:p>
+      <w:pPr>
+        <w:pStyle w:val="32"/>
+        <w:pageBreakBefore w:val="0"/>
+        <w:widowControl w:val="0"/>
+        <w:numPr>
+          <w:ilvl w:val="0"/>
+          <w:numId w:val="7"/>
+        </w:numPr>
+        <w:wordWrap/>
+        <w:overflowPunct/>
+        <w:topLinePunct w:val="0"/>
+        <w:bidi w:val="0"/>
+        <w:spacing w:line="23" w:lineRule="atLeast"/>
+        <w:ind w:left="630" w:leftChars="0" w:hanging="420" w:firstLineChars="0"/>
+        <w:contextualSpacing/>
+        <w:jc w:val="both"/>
+        <w:rPr>
+          <w:rFonts w:hint="default" w:ascii="Arial" w:hAnsi="Arial" w:eastAsia="宋体" w:cs="Arial"/>
+          <w:b w:val="0"/>
+          <w:bCs w:val="0"/>
+          <w:sz w:val="22"/>
+          <w:szCs w:val="22"/>
+          <w:lang w:val="en-US" w:eastAsia="zh-CN"/>
+        </w:rPr>
+      </w:pPr>
+      <w:r>
+        <w:rPr>
+          <w:rFonts w:hint="default" w:ascii="Arial" w:hAnsi="Arial" w:eastAsia="宋体" w:cs="Arial"/>
+          <w:b w:val="0"/>
+          <w:bCs w:val="0"/>
+          <w:sz w:val="22"/>
+          <w:szCs w:val="22"/>
+          <w:lang w:val="en-US" w:eastAsia="zh-CN"/>
+        </w:rPr>
+        <w:t>The core method integrates energy usage, electricity price, energy storage equipment status and other related information (such as holidays, weather), and outputs the charging and discharging plan of energy storage equipment and the regulation scheme of electric equipment in each region, which provides a unified framework for the implementation of the strategy.</w:t>
+      </w:r>
+    </w:p>
+    <w:p>
+      <w:pPr>
+        <w:pStyle w:val="32"/>
+        <w:pageBreakBefore w:val="0"/>
+        <w:widowControl w:val="0"/>
+        <w:numPr>
+          <w:ilvl w:val="0"/>
+          <w:numId w:val="6"/>
+        </w:numPr>
+        <w:wordWrap/>
+        <w:overflowPunct/>
+        <w:topLinePunct w:val="0"/>
+        <w:bidi w:val="0"/>
+        <w:spacing w:line="23" w:lineRule="atLeast"/>
+        <w:ind w:left="425" w:leftChars="0" w:hanging="425" w:firstLineChars="0"/>
+        <w:contextualSpacing/>
+        <w:jc w:val="both"/>
+        <w:rPr>
+          <w:rFonts w:hint="default" w:ascii="Arial" w:hAnsi="Arial" w:eastAsia="宋体" w:cs="Arial"/>
+          <w:b w:val="0"/>
+          <w:bCs w:val="0"/>
+          <w:sz w:val="22"/>
+          <w:szCs w:val="22"/>
+          <w:lang w:val="en-US" w:eastAsia="zh-CN"/>
+        </w:rPr>
+      </w:pPr>
+      <w:r>
+        <w:rPr>
+          <w:rFonts w:hint="default" w:ascii="Arial" w:hAnsi="Arial" w:eastAsia="宋体" w:cs="Arial"/>
+          <w:b w:val="0"/>
+          <w:bCs w:val="0"/>
+          <w:sz w:val="22"/>
+          <w:szCs w:val="22"/>
+          <w:lang w:val="en-US" w:eastAsia="zh-CN"/>
+        </w:rPr>
+        <w:t>Implement concrete policy classes</w:t>
+      </w:r>
+    </w:p>
+    <w:p>
+      <w:pPr>
+        <w:pStyle w:val="32"/>
+        <w:pageBreakBefore w:val="0"/>
+        <w:widowControl w:val="0"/>
+        <w:numPr>
+          <w:ilvl w:val="0"/>
+          <w:numId w:val="8"/>
+        </w:numPr>
+        <w:wordWrap/>
+        <w:overflowPunct/>
+        <w:topLinePunct w:val="0"/>
+        <w:bidi w:val="0"/>
+        <w:spacing w:line="23" w:lineRule="atLeast"/>
+        <w:ind w:left="630" w:leftChars="0" w:hanging="420" w:firstLineChars="0"/>
+        <w:contextualSpacing/>
+        <w:jc w:val="both"/>
+        <w:rPr>
+          <w:rFonts w:hint="default" w:ascii="Arial" w:hAnsi="Arial" w:eastAsia="宋体" w:cs="Arial"/>
+          <w:b w:val="0"/>
+          <w:bCs w:val="0"/>
+          <w:sz w:val="22"/>
+          <w:szCs w:val="22"/>
+          <w:lang w:val="en-US" w:eastAsia="zh-CN"/>
+        </w:rPr>
+      </w:pPr>
+      <w:r>
+        <w:rPr>
+          <w:rFonts w:hint="default" w:ascii="Arial" w:hAnsi="Arial" w:eastAsia="宋体" w:cs="Arial"/>
+          <w:b w:val="0"/>
+          <w:bCs w:val="0"/>
+          <w:sz w:val="22"/>
+          <w:szCs w:val="22"/>
+          <w:lang w:val="en-US" w:eastAsia="zh-CN"/>
+        </w:rPr>
+        <w:t>Arbitrage strategy of peak and valley electricity price: According to the change of peak and valley electricity price, charge and discharge in the valley and plan charging and discharging in combination with real-time demand and energy storage equipment status to reduce electricity cost.</w:t>
+      </w:r>
+    </w:p>
+    <w:p>
+      <w:pPr>
+        <w:pStyle w:val="32"/>
+        <w:pageBreakBefore w:val="0"/>
+        <w:widowControl w:val="0"/>
+        <w:numPr>
+          <w:ilvl w:val="0"/>
+          <w:numId w:val="9"/>
+        </w:numPr>
+        <w:wordWrap/>
+        <w:overflowPunct/>
+        <w:topLinePunct w:val="0"/>
+        <w:bidi w:val="0"/>
+        <w:spacing w:line="23" w:lineRule="atLeast"/>
+        <w:ind w:left="630" w:leftChars="0" w:hanging="420" w:firstLineChars="0"/>
+        <w:contextualSpacing/>
+        <w:jc w:val="both"/>
+        <w:rPr>
+          <w:rFonts w:hint="default" w:ascii="Arial" w:hAnsi="Arial" w:eastAsia="宋体" w:cs="Arial"/>
+          <w:b w:val="0"/>
+          <w:bCs w:val="0"/>
+          <w:sz w:val="22"/>
+          <w:szCs w:val="22"/>
+          <w:lang w:val="en-US" w:eastAsia="zh-CN"/>
+        </w:rPr>
+      </w:pPr>
+      <w:r>
+        <w:rPr>
+          <w:rFonts w:hint="default" w:ascii="Arial" w:hAnsi="Arial" w:eastAsia="宋体" w:cs="Arial"/>
+          <w:b w:val="0"/>
+          <w:bCs w:val="0"/>
+          <w:sz w:val="22"/>
+          <w:szCs w:val="22"/>
+          <w:lang w:val="en-US" w:eastAsia="zh-CN"/>
+        </w:rPr>
+        <w:t>Time-sharing control strategy of electrical equipment in the office area: according to the working time and personnel activity law of the office area, the air conditioning and lights should be operated normally when working, and the unnecessary lights should be turned off when not working, so as to reduce the air conditioning power and save energy.</w:t>
+      </w:r>
+    </w:p>
+    <w:p>
+      <w:pPr>
+        <w:pStyle w:val="32"/>
+        <w:pageBreakBefore w:val="0"/>
+        <w:widowControl w:val="0"/>
+        <w:numPr>
+          <w:ilvl w:val="0"/>
+          <w:numId w:val="10"/>
+        </w:numPr>
+        <w:wordWrap/>
+        <w:overflowPunct/>
+        <w:topLinePunct w:val="0"/>
+        <w:bidi w:val="0"/>
+        <w:spacing w:line="23" w:lineRule="atLeast"/>
+        <w:ind w:left="630" w:leftChars="0" w:hanging="420" w:firstLineChars="0"/>
+        <w:contextualSpacing/>
+        <w:jc w:val="both"/>
+        <w:rPr>
+          <w:rFonts w:hint="default" w:ascii="Arial" w:hAnsi="Arial" w:eastAsia="宋体" w:cs="Arial"/>
+          <w:b w:val="0"/>
+          <w:bCs w:val="0"/>
+          <w:sz w:val="22"/>
+          <w:szCs w:val="22"/>
+          <w:lang w:val="en-US" w:eastAsia="zh-CN"/>
+        </w:rPr>
+      </w:pPr>
+      <w:r>
+        <w:rPr>
+          <w:rFonts w:hint="default" w:ascii="Arial" w:hAnsi="Arial" w:eastAsia="宋体" w:cs="Arial"/>
+          <w:b w:val="0"/>
+          <w:bCs w:val="0"/>
+          <w:sz w:val="22"/>
+          <w:szCs w:val="22"/>
+          <w:lang w:val="en-US" w:eastAsia="zh-CN"/>
+        </w:rPr>
+        <w:t>Dynamic control strategy of electrical equipment in entertainment area: According to the business hours, passenger flow and electricity cost of entertainment area, the equipment is operated at full power during peak hours, and the power is reduced when passenger flow is low, balancing customer experience and energy utilization.</w:t>
+      </w:r>
+    </w:p>
+    <w:p>
+      <w:pPr>
+        <w:pStyle w:val="32"/>
+        <w:pageBreakBefore w:val="0"/>
+        <w:widowControl w:val="0"/>
+        <w:numPr>
+          <w:ilvl w:val="0"/>
+          <w:numId w:val="11"/>
+        </w:numPr>
+        <w:wordWrap/>
+        <w:overflowPunct/>
+        <w:topLinePunct w:val="0"/>
+        <w:bidi w:val="0"/>
+        <w:spacing w:line="23" w:lineRule="atLeast"/>
+        <w:ind w:left="425" w:leftChars="0" w:hanging="425" w:firstLineChars="0"/>
+        <w:contextualSpacing/>
+        <w:jc w:val="both"/>
         <w:rPr>
           <w:rFonts w:hint="default" w:ascii="Arial" w:hAnsi="Arial" w:cs="Arial"/>
           <w:b w:val="0"/>
           <w:bCs w:val="0"/>
           <w:sz w:val="22"/>
-          <w:lang w:val="en-US" w:eastAsia="zh-CN"/>
+          <w:szCs w:val="22"/>
         </w:rPr>
       </w:pPr>
       <w:r>
@@ -1373,74 +2194,235 @@
           <w:b w:val="0"/>
           <w:bCs w:val="0"/>
           <w:sz w:val="22"/>
-          <w:lang w:val="en-US" w:eastAsia="zh-CN"/>
-        </w:rPr>
-        <w:t>The use of componen</w:t>
-      </w:r>
-      <w:r>
-        <w:rPr>
-          <w:rFonts w:hint="eastAsia" w:ascii="Arial" w:hAnsi="Arial" w:cs="Arial"/>
-          <w:b w:val="0"/>
-          <w:bCs w:val="0"/>
-          <w:sz w:val="22"/>
-          <w:lang w:val="en-US" w:eastAsia="zh-CN"/>
-        </w:rPr>
-        <w:t>t</w:t>
-      </w:r>
-      <w:r>
+          <w:szCs w:val="22"/>
+        </w:rPr>
+        <w:t>Creating a context class</w:t>
+      </w:r>
+    </w:p>
+    <w:p>
+      <w:pPr>
+        <w:pStyle w:val="32"/>
+        <w:pageBreakBefore w:val="0"/>
+        <w:widowControl w:val="0"/>
+        <w:numPr>
+          <w:ilvl w:val="0"/>
+          <w:numId w:val="12"/>
+        </w:numPr>
+        <w:wordWrap/>
+        <w:overflowPunct/>
+        <w:topLinePunct w:val="0"/>
+        <w:bidi w:val="0"/>
+        <w:spacing w:line="23" w:lineRule="atLeast"/>
+        <w:ind w:left="630" w:leftChars="0" w:hanging="420" w:firstLineChars="0"/>
+        <w:contextualSpacing/>
+        <w:jc w:val="both"/>
         <w:rPr>
           <w:rFonts w:hint="default" w:ascii="Arial" w:hAnsi="Arial" w:cs="Arial"/>
           <w:b w:val="0"/>
           <w:bCs w:val="0"/>
           <w:sz w:val="22"/>
-          <w:lang w:val="en-US" w:eastAsia="zh-CN"/>
-        </w:rPr>
-        <w:t>-based design patterns allowed me to address the fundamental software engineering challenges mentioned in Brooks's "No magic bullet" paper and propose effective solutions [8]. By implementing a modular decomposition approach, complex systems can be divided into discrete functional components with well-defined interfaces, thereby greatly reducing cognitive load and unexpected component interactions [9]. This approach not only improves the maintainability of the system, but also enhances flexibility, allowing each component to evolve independently without compromising the overall stability of the system. For example, e-commerce payment systems have demonstrated this flexibility by adapting to new payment methods through interface extensions rather than core process reforms.</w:t>
-      </w:r>
-    </w:p>
-    <w:p>
-      <w:pPr>
-        <w:pStyle w:val="32"/>
-        <w:numPr>
-          <w:numId w:val="0"/>
-        </w:numPr>
-        <w:spacing w:line="276" w:lineRule="auto"/>
-        <w:ind w:leftChars="0"/>
+          <w:szCs w:val="22"/>
+        </w:rPr>
+      </w:pPr>
+      <w:r>
         <w:rPr>
           <w:rFonts w:hint="default" w:ascii="Arial" w:hAnsi="Arial" w:cs="Arial"/>
           <w:b w:val="0"/>
           <w:bCs w:val="0"/>
           <w:sz w:val="22"/>
+          <w:szCs w:val="22"/>
+        </w:rPr>
+        <w:t>Set up an energy management context class that holds specific policy instances. By calling its execution method, the system can dynamically select and execute the corresponding policy according to the actual situation at runtime, and switch the energy management policy flexibly.</w:t>
+      </w:r>
+    </w:p>
+    <w:p>
+      <w:pPr>
+        <w:pStyle w:val="32"/>
+        <w:pageBreakBefore w:val="0"/>
+        <w:widowControl w:val="0"/>
+        <w:numPr>
+          <w:ilvl w:val="0"/>
+          <w:numId w:val="0"/>
+        </w:numPr>
+        <w:kinsoku w:val="0"/>
+        <w:wordWrap/>
+        <w:overflowPunct/>
+        <w:topLinePunct w:val="0"/>
+        <w:autoSpaceDE w:val="0"/>
+        <w:autoSpaceDN w:val="0"/>
+        <w:bidi w:val="0"/>
+        <w:adjustRightInd w:val="0"/>
+        <w:snapToGrid w:val="0"/>
+        <w:spacing w:line="23" w:lineRule="atLeast"/>
+        <w:contextualSpacing/>
+        <w:jc w:val="both"/>
+        <w:textAlignment w:val="baseline"/>
+        <w:rPr>
+          <w:rFonts w:hint="default" w:ascii="Arial" w:hAnsi="Arial" w:eastAsia="宋体" w:cs="Arial"/>
+          <w:b/>
+          <w:bCs/>
+          <w:sz w:val="22"/>
+          <w:szCs w:val="22"/>
           <w:lang w:val="en-US" w:eastAsia="zh-CN"/>
         </w:rPr>
       </w:pPr>
       <w:r>
         <w:rPr>
-          <w:rFonts w:hint="default" w:ascii="Arial" w:hAnsi="Arial" w:cs="Arial"/>
+          <w:rFonts w:hint="default" w:ascii="Arial" w:hAnsi="Arial" w:eastAsia="宋体" w:cs="Arial"/>
+          <w:b/>
+          <w:bCs/>
+          <w:sz w:val="22"/>
+          <w:szCs w:val="22"/>
+          <w:lang w:val="en-US" w:eastAsia="zh-CN"/>
+        </w:rPr>
+        <w:t>4.2.3 Addressing the challenges of variability</w:t>
+      </w:r>
+    </w:p>
+    <w:p>
+      <w:pPr>
+        <w:pStyle w:val="32"/>
+        <w:keepNext w:val="0"/>
+        <w:keepLines w:val="0"/>
+        <w:pageBreakBefore w:val="0"/>
+        <w:widowControl w:val="0"/>
+        <w:numPr>
+          <w:ilvl w:val="0"/>
+          <w:numId w:val="13"/>
+        </w:numPr>
+        <w:kinsoku w:val="0"/>
+        <w:wordWrap/>
+        <w:overflowPunct/>
+        <w:topLinePunct w:val="0"/>
+        <w:autoSpaceDE w:val="0"/>
+        <w:autoSpaceDN w:val="0"/>
+        <w:bidi w:val="0"/>
+        <w:adjustRightInd w:val="0"/>
+        <w:snapToGrid w:val="0"/>
+        <w:spacing w:line="23" w:lineRule="atLeast"/>
+        <w:ind w:left="425" w:leftChars="0" w:hanging="425" w:firstLineChars="0"/>
+        <w:contextualSpacing/>
+        <w:jc w:val="both"/>
+        <w:textAlignment w:val="baseline"/>
+        <w:rPr>
+          <w:rFonts w:hint="default" w:ascii="Arial" w:hAnsi="Arial" w:eastAsia="宋体" w:cs="Arial"/>
           <w:b w:val="0"/>
           <w:bCs w:val="0"/>
           <w:sz w:val="22"/>
+          <w:szCs w:val="22"/>
           <w:lang w:val="en-US" w:eastAsia="zh-CN"/>
         </w:rPr>
-        <w:t>These architectural patterns yield additional benefits, including (1) improved component interoperability through standardized interfaces, and (2) enhanced system transparency through explicit module descriptions. Empirical evidence from large-scale e-commerce platform migrations shows that O&amp;M overhead is reduced and development productivity is increased. These findings confirm Brooks's claim of incremental improvement -while no universal solution exists, a system architecture approach can significantly improve the complexity challenges inherent in software.</w:t>
-      </w:r>
-    </w:p>
-    <w:p>
-      <w:pPr>
-        <w:rPr>
-          <w:rFonts w:hint="default" w:ascii="Arial Regular" w:hAnsi="Arial Regular" w:cs="Arial Regular"/>
-          <w:sz w:val="24"/>
-          <w:szCs w:val="24"/>
-        </w:rPr>
-      </w:pPr>
-    </w:p>
-    <w:p>
-      <w:pPr>
-        <w:spacing w:line="276" w:lineRule="auto"/>
+      </w:pPr>
+      <w:r>
+        <w:rPr>
+          <w:rFonts w:hint="default" w:ascii="Arial" w:hAnsi="Arial" w:eastAsia="宋体" w:cs="Arial"/>
+          <w:b w:val="0"/>
+          <w:bCs w:val="0"/>
+          <w:sz w:val="22"/>
+          <w:szCs w:val="22"/>
+          <w:lang w:val="en-US" w:eastAsia="zh-CN"/>
+        </w:rPr>
+        <w:t>Electricity price policy adjustment: the peak and valley electricity price changes frequently, and the traditional way adjustment is complex. The strategy mode only needs to adjust the charging and discharging judgment conditions of the peak-valley electricity price arbitrage strategy, and the system can quickly adapt to the new electricity price policy.</w:t>
+      </w:r>
+    </w:p>
+    <w:p>
+      <w:pPr>
+        <w:pStyle w:val="32"/>
+        <w:keepNext w:val="0"/>
+        <w:keepLines w:val="0"/>
+        <w:pageBreakBefore w:val="0"/>
+        <w:widowControl w:val="0"/>
+        <w:numPr>
+          <w:ilvl w:val="0"/>
+          <w:numId w:val="13"/>
+        </w:numPr>
+        <w:kinsoku w:val="0"/>
+        <w:wordWrap/>
+        <w:overflowPunct/>
+        <w:topLinePunct w:val="0"/>
+        <w:autoSpaceDE w:val="0"/>
+        <w:autoSpaceDN w:val="0"/>
+        <w:bidi w:val="0"/>
+        <w:adjustRightInd w:val="0"/>
+        <w:snapToGrid w:val="0"/>
+        <w:spacing w:line="23" w:lineRule="atLeast"/>
+        <w:ind w:left="425" w:leftChars="0" w:hanging="425" w:firstLineChars="0"/>
+        <w:contextualSpacing/>
+        <w:jc w:val="both"/>
+        <w:textAlignment w:val="baseline"/>
+        <w:rPr>
+          <w:rFonts w:hint="default" w:ascii="Arial" w:hAnsi="Arial" w:eastAsia="宋体" w:cs="Arial"/>
+          <w:b w:val="0"/>
+          <w:bCs w:val="0"/>
+          <w:sz w:val="22"/>
+          <w:szCs w:val="22"/>
+          <w:lang w:val="en-US" w:eastAsia="zh-CN"/>
+        </w:rPr>
+      </w:pPr>
+      <w:r>
+        <w:rPr>
+          <w:rFonts w:hint="default" w:ascii="Arial" w:hAnsi="Arial" w:eastAsia="宋体" w:cs="Arial"/>
+          <w:b w:val="0"/>
+          <w:bCs w:val="0"/>
+          <w:sz w:val="22"/>
+          <w:szCs w:val="22"/>
+          <w:lang w:val="en-US" w:eastAsia="zh-CN"/>
+        </w:rPr>
+        <w:t>Changes in commercial activities: The activities of the commercial complex are diverse and the electricity demand varies greatly. For example, when shopping promotion, the dynamic control strategy of electrical equipment in entertainment areas can adjust the power consumption scheme of equipment in real time according to the passenger flow and operation time, and easily respond to changes in energy demand without major changes in the system.</w:t>
+      </w:r>
+    </w:p>
+    <w:p>
+      <w:pPr>
+        <w:pStyle w:val="32"/>
+        <w:keepNext w:val="0"/>
+        <w:keepLines w:val="0"/>
+        <w:pageBreakBefore w:val="0"/>
+        <w:widowControl w:val="0"/>
+        <w:numPr>
+          <w:ilvl w:val="0"/>
+          <w:numId w:val="13"/>
+        </w:numPr>
+        <w:kinsoku w:val="0"/>
+        <w:wordWrap/>
+        <w:overflowPunct/>
+        <w:topLinePunct w:val="0"/>
+        <w:autoSpaceDE w:val="0"/>
+        <w:autoSpaceDN w:val="0"/>
+        <w:bidi w:val="0"/>
+        <w:adjustRightInd w:val="0"/>
+        <w:snapToGrid w:val="0"/>
+        <w:spacing w:line="23" w:lineRule="atLeast"/>
+        <w:ind w:left="425" w:leftChars="0" w:hanging="425" w:firstLineChars="0"/>
+        <w:contextualSpacing/>
+        <w:jc w:val="both"/>
+        <w:textAlignment w:val="baseline"/>
+        <w:rPr>
+          <w:rFonts w:hint="default" w:ascii="Arial" w:hAnsi="Arial" w:eastAsia="宋体" w:cs="Arial"/>
+          <w:b w:val="0"/>
+          <w:bCs w:val="0"/>
+          <w:sz w:val="22"/>
+          <w:szCs w:val="22"/>
+          <w:lang w:val="en-US" w:eastAsia="zh-CN"/>
+        </w:rPr>
+      </w:pPr>
+      <w:r>
+        <w:rPr>
+          <w:rFonts w:hint="default" w:ascii="Arial" w:hAnsi="Arial" w:eastAsia="宋体" w:cs="Arial"/>
+          <w:b w:val="0"/>
+          <w:bCs w:val="0"/>
+          <w:sz w:val="22"/>
+          <w:szCs w:val="22"/>
+          <w:lang w:val="en-US" w:eastAsia="zh-CN"/>
+        </w:rPr>
+        <w:t>Equipment renewal: New equipment energy consumption and operating parameters are different. Taking the air conditioning update as an example, the control strategy of electric equipment in office and entertainment areas can adjust the operating power and control logic according to the characteristics of the new air conditioning, so that the system can adapt to the equipment update and ensure the energy management effect.</w:t>
+      </w:r>
+    </w:p>
+    <w:p>
+      <w:pPr>
+        <w:spacing w:line="240" w:lineRule="auto"/>
         <w:rPr>
           <w:rFonts w:hint="eastAsia" w:ascii="Arial" w:hAnsi="Arial" w:cs="Arial"/>
-          <w:sz w:val="24"/>
-          <w:szCs w:val="24"/>
+          <w:sz w:val="22"/>
+          <w:szCs w:val="22"/>
         </w:rPr>
       </w:pPr>
     </w:p>
@@ -1483,7 +2465,7 @@
         <w:pStyle w:val="32"/>
         <w:numPr>
           <w:ilvl w:val="0"/>
-          <w:numId w:val="6"/>
+          <w:numId w:val="14"/>
         </w:numPr>
         <w:spacing w:line="276" w:lineRule="auto"/>
         <w:rPr>
@@ -1522,7 +2504,7 @@
         <w:pStyle w:val="32"/>
         <w:numPr>
           <w:ilvl w:val="0"/>
-          <w:numId w:val="6"/>
+          <w:numId w:val="14"/>
         </w:numPr>
         <w:spacing w:line="276" w:lineRule="auto"/>
         <w:rPr>
@@ -1559,7 +2541,7 @@
         <w:pStyle w:val="32"/>
         <w:numPr>
           <w:ilvl w:val="0"/>
-          <w:numId w:val="6"/>
+          <w:numId w:val="14"/>
         </w:numPr>
         <w:spacing w:line="276" w:lineRule="auto"/>
         <w:rPr>
@@ -1596,7 +2578,7 @@
         <w:pStyle w:val="32"/>
         <w:numPr>
           <w:ilvl w:val="0"/>
-          <w:numId w:val="6"/>
+          <w:numId w:val="14"/>
         </w:numPr>
         <w:spacing w:line="276" w:lineRule="auto"/>
         <w:rPr>
@@ -1635,7 +2617,7 @@
         <w:pStyle w:val="32"/>
         <w:numPr>
           <w:ilvl w:val="0"/>
-          <w:numId w:val="6"/>
+          <w:numId w:val="14"/>
         </w:numPr>
         <w:spacing w:line="276" w:lineRule="auto"/>
         <w:rPr>
@@ -1658,7 +2640,7 @@
         <w:pStyle w:val="32"/>
         <w:numPr>
           <w:ilvl w:val="0"/>
-          <w:numId w:val="6"/>
+          <w:numId w:val="14"/>
         </w:numPr>
         <w:spacing w:line="276" w:lineRule="auto"/>
         <w:rPr>
@@ -1681,7 +2663,7 @@
         <w:pStyle w:val="32"/>
         <w:numPr>
           <w:ilvl w:val="0"/>
-          <w:numId w:val="6"/>
+          <w:numId w:val="14"/>
         </w:numPr>
         <w:spacing w:line="276" w:lineRule="auto"/>
         <w:rPr>
@@ -1704,7 +2686,7 @@
         <w:pStyle w:val="32"/>
         <w:numPr>
           <w:ilvl w:val="0"/>
-          <w:numId w:val="6"/>
+          <w:numId w:val="14"/>
         </w:numPr>
         <w:spacing w:line="276" w:lineRule="auto"/>
         <w:rPr>
@@ -1712,8 +2694,6 @@
           <w:sz w:val="22"/>
         </w:rPr>
       </w:pPr>
-      <w:bookmarkStart w:id="6" w:name="_GoBack"/>
-      <w:bookmarkEnd w:id="6"/>
       <w:r>
         <w:rPr>
           <w:rFonts w:hint="eastAsia" w:ascii="Arial" w:hAnsi="Arial" w:cs="Arial"/>
@@ -1727,12 +2707,13 @@
         <w:pStyle w:val="32"/>
         <w:numPr>
           <w:ilvl w:val="0"/>
-          <w:numId w:val="6"/>
+          <w:numId w:val="14"/>
         </w:numPr>
         <w:spacing w:line="276" w:lineRule="auto"/>
         <w:rPr>
-          <w:rFonts w:ascii="Arial" w:hAnsi="Arial" w:cs="Arial"/>
-          <w:sz w:val="22"/>
+          <w:rFonts w:hint="eastAsia" w:ascii="Arial" w:hAnsi="Arial" w:cs="Arial" w:eastAsiaTheme="minorEastAsia"/>
+          <w:sz w:val="22"/>
+          <w:lang w:eastAsia="zh-CN"/>
         </w:rPr>
       </w:pPr>
       <w:r>
@@ -1741,6 +2722,198 @@
           <w:sz w:val="22"/>
         </w:rPr>
         <w:t>M. McCool, J. Reinders, and A. Robison, Structured Parallel Programming: Patterns for Efficient Computation, Elsevier, 2002.</w:t>
+      </w:r>
+    </w:p>
+    <w:p>
+      <w:pPr>
+        <w:pStyle w:val="32"/>
+        <w:numPr>
+          <w:ilvl w:val="0"/>
+          <w:numId w:val="14"/>
+        </w:numPr>
+        <w:spacing w:line="276" w:lineRule="auto"/>
+        <w:rPr>
+          <w:rFonts w:hint="eastAsia" w:ascii="Arial" w:hAnsi="Arial" w:cs="Arial" w:eastAsiaTheme="minorEastAsia"/>
+          <w:sz w:val="22"/>
+          <w:lang w:eastAsia="zh-CN"/>
+        </w:rPr>
+      </w:pPr>
+      <w:r>
+        <w:rPr>
+          <w:rFonts w:hint="eastAsia" w:ascii="Arial" w:hAnsi="Arial" w:cs="Arial" w:eastAsiaTheme="minorEastAsia"/>
+          <w:sz w:val="22"/>
+          <w:lang w:eastAsia="zh-CN"/>
+        </w:rPr>
+        <w:t>J. Hossain et al., "A Review on Optimal Energy Management in Commercial Buildings," Energies, vol. 16, no. 4, 2023, doi: 10.3390/en16041609.</w:t>
+      </w:r>
+    </w:p>
+    <w:p>
+      <w:pPr>
+        <w:pStyle w:val="32"/>
+        <w:numPr>
+          <w:numId w:val="0"/>
+        </w:numPr>
+        <w:spacing w:line="276" w:lineRule="auto"/>
+        <w:ind w:leftChars="0"/>
+        <w:rPr>
+          <w:rFonts w:hint="eastAsia" w:ascii="Arial" w:hAnsi="Arial" w:cs="Arial"/>
+          <w:sz w:val="22"/>
+          <w:lang w:val="en-US" w:eastAsia="zh-CN"/>
+        </w:rPr>
+      </w:pPr>
+    </w:p>
+    <w:p>
+      <w:pPr>
+        <w:pStyle w:val="32"/>
+        <w:numPr>
+          <w:numId w:val="0"/>
+        </w:numPr>
+        <w:spacing w:line="276" w:lineRule="auto"/>
+        <w:ind w:leftChars="0"/>
+        <w:rPr>
+          <w:rFonts w:hint="eastAsia" w:ascii="Arial" w:hAnsi="Arial" w:cs="Arial"/>
+          <w:sz w:val="22"/>
+          <w:lang w:val="en-US" w:eastAsia="zh-CN"/>
+        </w:rPr>
+      </w:pPr>
+    </w:p>
+    <w:p>
+      <w:pPr>
+        <w:pStyle w:val="32"/>
+        <w:numPr>
+          <w:numId w:val="0"/>
+        </w:numPr>
+        <w:spacing w:line="276" w:lineRule="auto"/>
+        <w:ind w:leftChars="0"/>
+        <w:rPr>
+          <w:rFonts w:hint="eastAsia" w:ascii="Arial" w:hAnsi="Arial" w:cs="Arial"/>
+          <w:sz w:val="22"/>
+          <w:lang w:val="en-US" w:eastAsia="zh-CN"/>
+        </w:rPr>
+      </w:pPr>
+    </w:p>
+    <w:p>
+      <w:pPr>
+        <w:pStyle w:val="41"/>
+        <w:bidi w:val="0"/>
+        <w:ind w:left="720" w:hanging="720"/>
+        <w:rPr>
+          <w:rFonts w:ascii="Times New Roman" w:hAnsi="Times New Roman" w:cs="Times New Roman" w:eastAsiaTheme="minorEastAsia"/>
+          <w:kern w:val="2"/>
+          <w:sz w:val="20"/>
+          <w:szCs w:val="22"/>
+          <w:lang w:val="en-US" w:eastAsia="zh-CN" w:bidi="ar-SA"/>
+        </w:rPr>
+      </w:pPr>
+      <w:r>
+        <w:rPr>
+          <w:rFonts w:hint="eastAsia" w:ascii="Arial" w:hAnsi="Arial" w:cs="Arial"/>
+          <w:sz w:val="22"/>
+          <w:lang w:val="en-US" w:eastAsia="zh-CN"/>
+        </w:rPr>
+        <w:fldChar w:fldCharType="begin"/>
+      </w:r>
+      <w:r>
+        <w:rPr>
+          <w:rFonts w:hint="eastAsia" w:ascii="Arial" w:hAnsi="Arial" w:cs="Arial"/>
+          <w:sz w:val="22"/>
+          <w:lang w:val="en-US" w:eastAsia="zh-CN"/>
+        </w:rPr>
+        <w:instrText xml:space="preserve"> ADDIN EN.REFLIST </w:instrText>
+      </w:r>
+      <w:r>
+        <w:rPr>
+          <w:rFonts w:hint="eastAsia" w:ascii="Arial" w:hAnsi="Arial" w:cs="Arial"/>
+          <w:sz w:val="22"/>
+          <w:lang w:val="en-US" w:eastAsia="zh-CN"/>
+        </w:rPr>
+        <w:fldChar w:fldCharType="separate"/>
+      </w:r>
+      <w:r>
+        <w:rPr>
+          <w:rFonts w:ascii="Times New Roman" w:hAnsi="Times New Roman" w:cs="Times New Roman" w:eastAsiaTheme="minorEastAsia"/>
+          <w:kern w:val="2"/>
+          <w:sz w:val="20"/>
+          <w:szCs w:val="22"/>
+          <w:lang w:val="en-US" w:eastAsia="zh-CN" w:bidi="ar-SA"/>
+        </w:rPr>
+        <w:t>[1]</w:t>
+      </w:r>
+      <w:r>
+        <w:rPr>
+          <w:rFonts w:ascii="Times New Roman" w:hAnsi="Times New Roman" w:cs="Times New Roman" w:eastAsiaTheme="minorEastAsia"/>
+          <w:kern w:val="2"/>
+          <w:sz w:val="20"/>
+          <w:szCs w:val="22"/>
+          <w:lang w:val="en-US" w:eastAsia="zh-CN" w:bidi="ar-SA"/>
+        </w:rPr>
+        <w:tab/>
+        <w:t>J. Hossain</w:t>
+      </w:r>
+      <w:r>
+        <w:rPr>
+          <w:rFonts w:ascii="Times New Roman" w:hAnsi="Times New Roman" w:cs="Times New Roman" w:eastAsiaTheme="minorEastAsia"/>
+          <w:i/>
+          <w:kern w:val="2"/>
+          <w:sz w:val="20"/>
+          <w:szCs w:val="22"/>
+          <w:lang w:val="en-US" w:eastAsia="zh-CN" w:bidi="ar-SA"/>
+        </w:rPr>
+        <w:t xml:space="preserve"> et al.</w:t>
+      </w:r>
+      <w:r>
+        <w:rPr>
+          <w:rFonts w:ascii="Times New Roman" w:hAnsi="Times New Roman" w:cs="Times New Roman" w:eastAsiaTheme="minorEastAsia"/>
+          <w:kern w:val="2"/>
+          <w:sz w:val="20"/>
+          <w:szCs w:val="22"/>
+          <w:lang w:val="en-US" w:eastAsia="zh-CN" w:bidi="ar-SA"/>
+        </w:rPr>
+        <w:t xml:space="preserve">, "A Review on Optimal Energy Management in Commercial Buildings," </w:t>
+      </w:r>
+      <w:r>
+        <w:rPr>
+          <w:rFonts w:ascii="Times New Roman" w:hAnsi="Times New Roman" w:cs="Times New Roman" w:eastAsiaTheme="minorEastAsia"/>
+          <w:i/>
+          <w:kern w:val="2"/>
+          <w:sz w:val="20"/>
+          <w:szCs w:val="22"/>
+          <w:lang w:val="en-US" w:eastAsia="zh-CN" w:bidi="ar-SA"/>
+        </w:rPr>
+        <w:t xml:space="preserve">Energies, </w:t>
+      </w:r>
+      <w:r>
+        <w:rPr>
+          <w:rFonts w:ascii="Times New Roman" w:hAnsi="Times New Roman" w:cs="Times New Roman" w:eastAsiaTheme="minorEastAsia"/>
+          <w:kern w:val="2"/>
+          <w:sz w:val="20"/>
+          <w:szCs w:val="22"/>
+          <w:lang w:val="en-US" w:eastAsia="zh-CN" w:bidi="ar-SA"/>
+        </w:rPr>
+        <w:t>vol. 16, no. 4, 2023, doi: 10.3390/en16041609.</w:t>
+      </w:r>
+    </w:p>
+    <w:p>
+      <w:pPr>
+        <w:pStyle w:val="32"/>
+        <w:numPr>
+          <w:numId w:val="0"/>
+        </w:numPr>
+        <w:spacing w:line="276" w:lineRule="auto"/>
+        <w:ind w:leftChars="0"/>
+        <w:rPr>
+          <w:rFonts w:hint="eastAsia" w:ascii="Arial" w:hAnsi="Arial" w:cs="Arial"/>
+          <w:sz w:val="22"/>
+          <w:lang w:val="en-US" w:eastAsia="zh-CN"/>
+        </w:rPr>
+      </w:pPr>
+      <w:r>
+        <w:rPr>
+          <w:rFonts w:hint="eastAsia" w:ascii="Arial" w:hAnsi="Arial" w:cs="Arial"/>
+          <w:sz w:val="22"/>
+          <w:lang w:val="en-US" w:eastAsia="zh-CN"/>
+        </w:rPr>
+        <w:fldChar w:fldCharType="end"/>
       </w:r>
     </w:p>
     <w:sectPr>
@@ -1756,6 +2929,235 @@
 <file path=word/numbering.xml><?xml version="1.0" encoding="utf-8"?>
 <w:numbering xmlns:wpc="http://schemas.microsoft.com/office/word/2010/wordprocessingCanvas" xmlns:mc="http://schemas.openxmlformats.org/markup-compatibility/2006" xmlns:o="urn:schemas-microsoft-com:office:office" xmlns:r="http://schemas.openxmlformats.org/officeDocument/2006/relationships" xmlns:m="http://schemas.openxmlformats.org/officeDocument/2006/math" xmlns:v="urn:schemas-microsoft-com:vml" xmlns:wp14="http://schemas.microsoft.com/office/word/2010/wordprocessingDrawing" xmlns:wp="http://schemas.openxmlformats.org/drawingml/2006/wordprocessingDrawing" xmlns:w10="urn:schemas-microsoft-com:office:word" xmlns:w="http://schemas.openxmlformats.org/wordprocessingml/2006/main" xmlns:w14="http://schemas.microsoft.com/office/word/2010/wordml" xmlns:wpg="http://schemas.microsoft.com/office/word/2010/wordprocessingGroup" xmlns:wpi="http://schemas.microsoft.com/office/word/2010/wordprocessingInk" xmlns:wne="http://schemas.microsoft.com/office/word/2006/wordml" xmlns:wps="http://schemas.microsoft.com/office/word/2010/wordprocessingShape" xmlns:wpsCustomData="http://www.wps.cn/officeDocument/2013/wpsCustomData" mc:Ignorable="w14 wp14">
   <w:abstractNum w:abstractNumId="0">
+    <w:nsid w:val="8696E6AD"/>
+    <w:multiLevelType w:val="multilevel"/>
+    <w:tmpl w:val="8696E6AD"/>
+    <w:lvl w:ilvl="0" w:tentative="0">
+      <w:start w:val="3"/>
+      <w:numFmt w:val="decimal"/>
+      <w:lvlText w:val="(%1)"/>
+      <w:lvlJc w:val="left"/>
+      <w:pPr>
+        <w:tabs>
+          <w:tab w:val="left" w:pos="420"/>
+        </w:tabs>
+        <w:ind w:left="425" w:leftChars="0" w:hanging="425" w:firstLineChars="0"/>
+      </w:pPr>
+      <w:rPr>
+        <w:rFonts w:hint="default"/>
+        <w:b w:val="0"/>
+        <w:bCs w:val="0"/>
+        <w:sz w:val="24"/>
+        <w:szCs w:val="24"/>
+      </w:rPr>
+    </w:lvl>
+    <w:lvl w:ilvl="1" w:tentative="0">
+      <w:start w:val="1"/>
+      <w:numFmt w:val="decimalEnclosedCircleChinese"/>
+      <w:lvlText w:val="%2"/>
+      <w:lvlJc w:val="left"/>
+      <w:pPr>
+        <w:tabs>
+          <w:tab w:val="left" w:pos="840"/>
+        </w:tabs>
+        <w:ind w:left="840" w:leftChars="0" w:hanging="420" w:firstLineChars="0"/>
+      </w:pPr>
+      <w:rPr>
+        <w:rFonts w:hint="default"/>
+      </w:rPr>
+    </w:lvl>
+    <w:lvl w:ilvl="2" w:tentative="0">
+      <w:start w:val="1"/>
+      <w:numFmt w:val="decimal"/>
+      <w:lvlText w:val="%3)"/>
+      <w:lvlJc w:val="left"/>
+      <w:pPr>
+        <w:tabs>
+          <w:tab w:val="left" w:pos="1260"/>
+        </w:tabs>
+        <w:ind w:left="1260" w:leftChars="0" w:hanging="420" w:firstLineChars="0"/>
+      </w:pPr>
+      <w:rPr>
+        <w:rFonts w:hint="default"/>
+      </w:rPr>
+    </w:lvl>
+    <w:lvl w:ilvl="3" w:tentative="0">
+      <w:start w:val="1"/>
+      <w:numFmt w:val="lowerLetter"/>
+      <w:lvlText w:val="%4."/>
+      <w:lvlJc w:val="left"/>
+      <w:pPr>
+        <w:tabs>
+          <w:tab w:val="left" w:pos="1680"/>
+        </w:tabs>
+        <w:ind w:left="1680" w:leftChars="0" w:hanging="420" w:firstLineChars="0"/>
+      </w:pPr>
+      <w:rPr>
+        <w:rFonts w:hint="default"/>
+      </w:rPr>
+    </w:lvl>
+    <w:lvl w:ilvl="4" w:tentative="0">
+      <w:start w:val="1"/>
+      <w:numFmt w:val="lowerLetter"/>
+      <w:lvlText w:val="%5)"/>
+      <w:lvlJc w:val="left"/>
+      <w:pPr>
+        <w:tabs>
+          <w:tab w:val="left" w:pos="2100"/>
+        </w:tabs>
+        <w:ind w:left="2100" w:leftChars="0" w:hanging="420" w:firstLineChars="0"/>
+      </w:pPr>
+      <w:rPr>
+        <w:rFonts w:hint="default"/>
+      </w:rPr>
+    </w:lvl>
+    <w:lvl w:ilvl="5" w:tentative="0">
+      <w:start w:val="1"/>
+      <w:numFmt w:val="lowerRoman"/>
+      <w:lvlText w:val="%6."/>
+      <w:lvlJc w:val="left"/>
+      <w:pPr>
+        <w:tabs>
+          <w:tab w:val="left" w:pos="2520"/>
+        </w:tabs>
+        <w:ind w:left="2520" w:leftChars="0" w:hanging="420" w:firstLineChars="0"/>
+      </w:pPr>
+      <w:rPr>
+        <w:rFonts w:hint="default"/>
+      </w:rPr>
+    </w:lvl>
+    <w:lvl w:ilvl="6" w:tentative="0">
+      <w:start w:val="1"/>
+      <w:numFmt w:val="lowerRoman"/>
+      <w:lvlText w:val="%7)"/>
+      <w:lvlJc w:val="left"/>
+      <w:pPr>
+        <w:tabs>
+          <w:tab w:val="left" w:pos="2940"/>
+        </w:tabs>
+        <w:ind w:left="2940" w:leftChars="0" w:hanging="420" w:firstLineChars="0"/>
+      </w:pPr>
+      <w:rPr>
+        <w:rFonts w:hint="default"/>
+      </w:rPr>
+    </w:lvl>
+    <w:lvl w:ilvl="7" w:tentative="0">
+      <w:start w:val="1"/>
+      <w:numFmt w:val="lowerLetter"/>
+      <w:lvlText w:val="%8."/>
+      <w:lvlJc w:val="left"/>
+      <w:pPr>
+        <w:tabs>
+          <w:tab w:val="left" w:pos="3360"/>
+        </w:tabs>
+        <w:ind w:left="3360" w:leftChars="0" w:hanging="420" w:firstLineChars="0"/>
+      </w:pPr>
+      <w:rPr>
+        <w:rFonts w:hint="default"/>
+      </w:rPr>
+    </w:lvl>
+    <w:lvl w:ilvl="8" w:tentative="0">
+      <w:start w:val="1"/>
+      <w:numFmt w:val="lowerLetter"/>
+      <w:lvlText w:val="%9)"/>
+      <w:lvlJc w:val="left"/>
+      <w:pPr>
+        <w:tabs>
+          <w:tab w:val="left" w:pos="3780"/>
+        </w:tabs>
+        <w:ind w:left="3780" w:leftChars="0" w:hanging="420" w:firstLineChars="0"/>
+      </w:pPr>
+      <w:rPr>
+        <w:rFonts w:hint="default"/>
+      </w:rPr>
+    </w:lvl>
+  </w:abstractNum>
+  <w:abstractNum w:abstractNumId="1">
+    <w:nsid w:val="A62C8A3C"/>
+    <w:multiLevelType w:val="singleLevel"/>
+    <w:tmpl w:val="A62C8A3C"/>
+    <w:lvl w:ilvl="0" w:tentative="0">
+      <w:start w:val="1"/>
+      <w:numFmt w:val="bullet"/>
+      <w:lvlText w:val=""/>
+      <w:lvlJc w:val="left"/>
+      <w:pPr>
+        <w:ind w:left="630" w:hanging="420"/>
+      </w:pPr>
+      <w:rPr>
+        <w:rFonts w:hint="default" w:ascii="Wingdings" w:hAnsi="Wingdings"/>
+      </w:rPr>
+    </w:lvl>
+  </w:abstractNum>
+  <w:abstractNum w:abstractNumId="2">
+    <w:nsid w:val="ABBA81E4"/>
+    <w:multiLevelType w:val="singleLevel"/>
+    <w:tmpl w:val="ABBA81E4"/>
+    <w:lvl w:ilvl="0" w:tentative="0">
+      <w:start w:val="1"/>
+      <w:numFmt w:val="bullet"/>
+      <w:lvlText w:val=""/>
+      <w:lvlJc w:val="left"/>
+      <w:pPr>
+        <w:ind w:left="630" w:hanging="420"/>
+      </w:pPr>
+      <w:rPr>
+        <w:rFonts w:hint="default" w:ascii="Wingdings" w:hAnsi="Wingdings"/>
+      </w:rPr>
+    </w:lvl>
+  </w:abstractNum>
+  <w:abstractNum w:abstractNumId="3">
+    <w:nsid w:val="E4178F29"/>
+    <w:multiLevelType w:val="singleLevel"/>
+    <w:tmpl w:val="E4178F29"/>
+    <w:lvl w:ilvl="0" w:tentative="0">
+      <w:start w:val="1"/>
+      <w:numFmt w:val="decimal"/>
+      <w:lvlText w:val="(%1)"/>
+      <w:lvlJc w:val="left"/>
+      <w:pPr>
+        <w:ind w:left="425" w:hanging="425"/>
+      </w:pPr>
+      <w:rPr>
+        <w:rFonts w:hint="default"/>
+      </w:rPr>
+    </w:lvl>
+  </w:abstractNum>
+  <w:abstractNum w:abstractNumId="4">
+    <w:nsid w:val="F22C1C1B"/>
+    <w:multiLevelType w:val="singleLevel"/>
+    <w:tmpl w:val="F22C1C1B"/>
+    <w:lvl w:ilvl="0" w:tentative="0">
+      <w:start w:val="1"/>
+      <w:numFmt w:val="bullet"/>
+      <w:lvlText w:val=""/>
+      <w:lvlJc w:val="left"/>
+      <w:pPr>
+        <w:ind w:left="630" w:hanging="420"/>
+      </w:pPr>
+      <w:rPr>
+        <w:rFonts w:hint="default" w:ascii="Wingdings" w:hAnsi="Wingdings"/>
+      </w:rPr>
+    </w:lvl>
+  </w:abstractNum>
+  <w:abstractNum w:abstractNumId="5">
+    <w:nsid w:val="F8E55BDD"/>
+    <w:multiLevelType w:val="singleLevel"/>
+    <w:tmpl w:val="F8E55BDD"/>
+    <w:lvl w:ilvl="0" w:tentative="0">
+      <w:start w:val="1"/>
+      <w:numFmt w:val="bullet"/>
+      <w:lvlText w:val=""/>
+      <w:lvlJc w:val="left"/>
+      <w:pPr>
+        <w:ind w:left="630" w:hanging="420"/>
+      </w:pPr>
+      <w:rPr>
+        <w:rFonts w:hint="default" w:ascii="Wingdings" w:hAnsi="Wingdings"/>
+      </w:rPr>
+    </w:lvl>
+  </w:abstractNum>
+  <w:abstractNum w:abstractNumId="6">
     <w:nsid w:val="06493DF6"/>
     <w:multiLevelType w:val="multilevel"/>
     <w:tmpl w:val="06493DF6"/>
@@ -1844,7 +3246,7 @@
       </w:pPr>
     </w:lvl>
   </w:abstractNum>
-  <w:abstractNum w:abstractNumId="1">
+  <w:abstractNum w:abstractNumId="7">
     <w:nsid w:val="0EB266D4"/>
     <w:multiLevelType w:val="multilevel"/>
     <w:tmpl w:val="0EB266D4"/>
@@ -1933,7 +3335,28 @@
       </w:pPr>
     </w:lvl>
   </w:abstractNum>
-  <w:abstractNum w:abstractNumId="2">
+  <w:abstractNum w:abstractNumId="8">
+    <w:nsid w:val="10A0E05A"/>
+    <w:multiLevelType w:val="singleLevel"/>
+    <w:tmpl w:val="10A0E05A"/>
+    <w:lvl w:ilvl="0" w:tentative="0">
+      <w:start w:val="1"/>
+      <w:numFmt w:val="decimal"/>
+      <w:lvlText w:val="(%1)"/>
+      <w:lvlJc w:val="left"/>
+      <w:pPr>
+        <w:ind w:left="425" w:hanging="425"/>
+      </w:pPr>
+      <w:rPr>
+        <w:rFonts w:hint="default"/>
+        <w:b w:val="0"/>
+        <w:bCs w:val="0"/>
+        <w:sz w:val="24"/>
+        <w:szCs w:val="24"/>
+      </w:rPr>
+    </w:lvl>
+  </w:abstractNum>
+  <w:abstractNum w:abstractNumId="9">
     <w:nsid w:val="11C1424D"/>
     <w:multiLevelType w:val="multilevel"/>
     <w:tmpl w:val="11C1424D"/>
@@ -2022,7 +3445,7 @@
       </w:pPr>
     </w:lvl>
   </w:abstractNum>
-  <w:abstractNum w:abstractNumId="3">
+  <w:abstractNum w:abstractNumId="10">
     <w:nsid w:val="12DA6748"/>
     <w:multiLevelType w:val="multilevel"/>
     <w:tmpl w:val="12DA6748"/>
@@ -2111,7 +3534,7 @@
       </w:pPr>
     </w:lvl>
   </w:abstractNum>
-  <w:abstractNum w:abstractNumId="4">
+  <w:abstractNum w:abstractNumId="11">
     <w:nsid w:val="3C85026C"/>
     <w:multiLevelType w:val="multilevel"/>
     <w:tmpl w:val="3C85026C"/>
@@ -2197,7 +3620,7 @@
       </w:pPr>
     </w:lvl>
   </w:abstractNum>
-  <w:abstractNum w:abstractNumId="5">
+  <w:abstractNum w:abstractNumId="12">
     <w:nsid w:val="40BA54E8"/>
     <w:multiLevelType w:val="multilevel"/>
     <w:tmpl w:val="40BA54E8"/>
@@ -2286,23 +3709,64 @@
       </w:pPr>
     </w:lvl>
   </w:abstractNum>
+  <w:abstractNum w:abstractNumId="13">
+    <w:nsid w:val="4D82F175"/>
+    <w:multiLevelType w:val="singleLevel"/>
+    <w:tmpl w:val="4D82F175"/>
+    <w:lvl w:ilvl="0" w:tentative="0">
+      <w:start w:val="1"/>
+      <w:numFmt w:val="bullet"/>
+      <w:lvlText w:val=""/>
+      <w:lvlJc w:val="left"/>
+      <w:pPr>
+        <w:ind w:left="630" w:hanging="420"/>
+      </w:pPr>
+      <w:rPr>
+        <w:rFonts w:hint="default" w:ascii="Wingdings" w:hAnsi="Wingdings"/>
+      </w:rPr>
+    </w:lvl>
+  </w:abstractNum>
   <w:num w:numId="1">
+    <w:abstractNumId w:val="11"/>
+  </w:num>
+  <w:num w:numId="2">
+    <w:abstractNumId w:val="9"/>
+  </w:num>
+  <w:num w:numId="3">
+    <w:abstractNumId w:val="12"/>
+  </w:num>
+  <w:num w:numId="4">
+    <w:abstractNumId w:val="7"/>
+  </w:num>
+  <w:num w:numId="5">
+    <w:abstractNumId w:val="10"/>
+  </w:num>
+  <w:num w:numId="6">
+    <w:abstractNumId w:val="3"/>
+  </w:num>
+  <w:num w:numId="7">
+    <w:abstractNumId w:val="5"/>
+  </w:num>
+  <w:num w:numId="8">
     <w:abstractNumId w:val="4"/>
   </w:num>
-  <w:num w:numId="2">
+  <w:num w:numId="9">
+    <w:abstractNumId w:val="1"/>
+  </w:num>
+  <w:num w:numId="10">
     <w:abstractNumId w:val="2"/>
   </w:num>
-  <w:num w:numId="3">
-    <w:abstractNumId w:val="5"/>
+  <w:num w:numId="11">
+    <w:abstractNumId w:val="0"/>
   </w:num>
-  <w:num w:numId="4">
-    <w:abstractNumId w:val="1"/>
+  <w:num w:numId="12">
+    <w:abstractNumId w:val="13"/>
   </w:num>
-  <w:num w:numId="5">
-    <w:abstractNumId w:val="3"/>
+  <w:num w:numId="13">
+    <w:abstractNumId w:val="8"/>
   </w:num>
-  <w:num w:numId="6">
-    <w:abstractNumId w:val="0"/>
+  <w:num w:numId="14">
+    <w:abstractNumId w:val="6"/>
   </w:num>
 </w:numbering>
 </file>
@@ -2349,8 +3813,8 @@
     <w:lsdException w:uiPriority="99" w:name="Normal Indent"/>
     <w:lsdException w:uiPriority="99" w:name="footnote text"/>
     <w:lsdException w:uiPriority="99" w:name="annotation text"/>
-    <w:lsdException w:uiPriority="99" w:semiHidden="0" w:name="header"/>
-    <w:lsdException w:uiPriority="99" w:semiHidden="0" w:name="footer"/>
+    <w:lsdException w:qFormat="1" w:uiPriority="99" w:semiHidden="0" w:name="header"/>
+    <w:lsdException w:qFormat="1" w:uiPriority="99" w:semiHidden="0" w:name="footer"/>
     <w:lsdException w:uiPriority="99" w:name="index heading"/>
     <w:lsdException w:qFormat="1" w:uiPriority="35" w:name="caption"/>
     <w:lsdException w:uiPriority="99" w:name="table of figures"/>
@@ -2410,7 +3874,7 @@
     <w:lsdException w:uiPriority="99" w:name="Document Map"/>
     <w:lsdException w:uiPriority="99" w:name="Plain Text"/>
     <w:lsdException w:uiPriority="99" w:name="E-mail Signature"/>
-    <w:lsdException w:uiPriority="99" w:name="Normal (Web)"/>
+    <w:lsdException w:qFormat="1" w:uiPriority="99" w:name="Normal (Web)"/>
     <w:lsdException w:uiPriority="99" w:name="HTML Acronym"/>
     <w:lsdException w:uiPriority="99" w:name="HTML Address"/>
     <w:lsdException w:uiPriority="99" w:name="HTML Cite"/>
@@ -2825,6 +4289,7 @@
     <w:basedOn w:val="1"/>
     <w:link w:val="38"/>
     <w:unhideWhenUsed/>
+    <w:qFormat/>
     <w:uiPriority w:val="99"/>
     <w:pPr>
       <w:tabs>
@@ -2844,6 +4309,7 @@
     <w:basedOn w:val="1"/>
     <w:link w:val="37"/>
     <w:unhideWhenUsed/>
+    <w:qFormat/>
     <w:uiPriority w:val="99"/>
     <w:pPr>
       <w:tabs>
@@ -2890,6 +4356,7 @@
     <w:basedOn w:val="1"/>
     <w:semiHidden/>
     <w:unhideWhenUsed/>
+    <w:qFormat/>
     <w:uiPriority w:val="99"/>
     <w:rPr>
       <w:sz w:val="24"/>
@@ -2928,6 +4395,7 @@
     <w:name w:val="标题 1 字符"/>
     <w:basedOn w:val="17"/>
     <w:link w:val="2"/>
+    <w:qFormat/>
     <w:uiPriority w:val="9"/>
     <w:rPr>
       <w:rFonts w:asciiTheme="majorHAnsi" w:hAnsiTheme="majorHAnsi" w:eastAsiaTheme="majorEastAsia" w:cstheme="majorBidi"/>
@@ -2941,6 +4409,7 @@
     <w:basedOn w:val="17"/>
     <w:link w:val="3"/>
     <w:semiHidden/>
+    <w:qFormat/>
     <w:uiPriority w:val="9"/>
     <w:rPr>
       <w:rFonts w:asciiTheme="majorHAnsi" w:hAnsiTheme="majorHAnsi" w:eastAsiaTheme="majorEastAsia" w:cstheme="majorBidi"/>
@@ -2954,6 +4423,7 @@
     <w:basedOn w:val="17"/>
     <w:link w:val="4"/>
     <w:semiHidden/>
+    <w:qFormat/>
     <w:uiPriority w:val="9"/>
     <w:rPr>
       <w:rFonts w:asciiTheme="majorHAnsi" w:hAnsiTheme="majorHAnsi" w:eastAsiaTheme="majorEastAsia" w:cstheme="majorBidi"/>
@@ -2967,6 +4437,7 @@
     <w:basedOn w:val="17"/>
     <w:link w:val="5"/>
     <w:semiHidden/>
+    <w:qFormat/>
     <w:uiPriority w:val="9"/>
     <w:rPr>
       <w:rFonts w:cstheme="majorBidi"/>
@@ -2980,6 +4451,7 @@
     <w:basedOn w:val="17"/>
     <w:link w:val="6"/>
     <w:semiHidden/>
+    <w:qFormat/>
     <w:uiPriority w:val="9"/>
     <w:rPr>
       <w:rFonts w:cstheme="majorBidi"/>
@@ -2993,6 +4465,7 @@
     <w:basedOn w:val="17"/>
     <w:link w:val="7"/>
     <w:semiHidden/>
+    <w:qFormat/>
     <w:uiPriority w:val="9"/>
     <w:rPr>
       <w:rFonts w:cstheme="majorBidi"/>
@@ -3006,6 +4479,7 @@
     <w:basedOn w:val="17"/>
     <w:link w:val="8"/>
     <w:semiHidden/>
+    <w:qFormat/>
     <w:uiPriority w:val="9"/>
     <w:rPr>
       <w:rFonts w:cstheme="majorBidi"/>
@@ -3027,6 +4501,7 @@
     <w:basedOn w:val="17"/>
     <w:link w:val="9"/>
     <w:semiHidden/>
+    <w:qFormat/>
     <w:uiPriority w:val="9"/>
     <w:rPr>
       <w:rFonts w:cstheme="majorBidi"/>
@@ -3046,6 +4521,7 @@
     <w:basedOn w:val="17"/>
     <w:link w:val="10"/>
     <w:semiHidden/>
+    <w:qFormat/>
     <w:uiPriority w:val="9"/>
     <w:rPr>
       <w:rFonts w:eastAsiaTheme="majorEastAsia" w:cstheme="majorBidi"/>
@@ -3064,6 +4540,7 @@
     <w:name w:val="标题 字符"/>
     <w:basedOn w:val="17"/>
     <w:link w:val="15"/>
+    <w:qFormat/>
     <w:uiPriority w:val="10"/>
     <w:rPr>
       <w:rFonts w:asciiTheme="majorHAnsi" w:hAnsiTheme="majorHAnsi" w:eastAsiaTheme="majorEastAsia" w:cstheme="majorBidi"/>
@@ -3077,6 +4554,7 @@
     <w:name w:val="副标题 字符"/>
     <w:basedOn w:val="17"/>
     <w:link w:val="13"/>
+    <w:qFormat/>
     <w:uiPriority w:val="11"/>
     <w:rPr>
       <w:rFonts w:asciiTheme="majorHAnsi" w:hAnsiTheme="majorHAnsi" w:eastAsiaTheme="majorEastAsia" w:cstheme="majorBidi"/>
@@ -3123,6 +4601,7 @@
     <w:name w:val="引用 字符"/>
     <w:basedOn w:val="17"/>
     <w:link w:val="30"/>
+    <w:qFormat/>
     <w:uiPriority w:val="29"/>
     <w:rPr>
       <w:i/>
@@ -3185,6 +4664,7 @@
     <w:name w:val="明显引用 字符"/>
     <w:basedOn w:val="17"/>
     <w:link w:val="34"/>
+    <w:qFormat/>
     <w:uiPriority w:val="30"/>
     <w:rPr>
       <w:i/>
@@ -3209,6 +4689,7 @@
     <w:name w:val="页眉 字符"/>
     <w:basedOn w:val="17"/>
     <w:link w:val="12"/>
+    <w:qFormat/>
     <w:uiPriority w:val="99"/>
     <w:rPr>
       <w:sz w:val="18"/>
@@ -3219,6 +4700,7 @@
     <w:name w:val="页脚 字符"/>
     <w:basedOn w:val="17"/>
     <w:link w:val="11"/>
+    <w:qFormat/>
     <w:uiPriority w:val="99"/>
     <w:rPr>
       <w:sz w:val="18"/>
@@ -3228,6 +4710,7 @@
   <w:style w:type="paragraph" w:customStyle="1" w:styleId="39">
     <w:name w:val="p1"/>
     <w:basedOn w:val="1"/>
+    <w:qFormat/>
     <w:uiPriority w:val="0"/>
     <w:pPr>
       <w:spacing w:before="0" w:beforeAutospacing="0" w:after="0" w:afterAutospacing="0"/>
@@ -3241,6 +4724,48 @@
       <w:sz w:val="24"/>
       <w:szCs w:val="24"/>
       <w:lang w:val="en-US" w:eastAsia="zh-CN" w:bidi="ar"/>
+    </w:rPr>
+  </w:style>
+  <w:style w:type="paragraph" w:customStyle="1" w:styleId="40">
+    <w:name w:val="EndNote Bibliography Title"/>
+    <w:uiPriority w:val="0"/>
+    <w:pPr>
+      <w:pBdr>
+        <w:top w:val="none" w:color="auto" w:sz="8" w:space="0"/>
+        <w:left w:val="none" w:color="auto" w:sz="8" w:space="0"/>
+        <w:bottom w:val="none" w:color="auto" w:sz="8" w:space="0"/>
+        <w:right w:val="none" w:color="auto" w:sz="8" w:space="0"/>
+        <w:between w:val="none" w:color="auto" w:sz="8" w:space="0"/>
+      </w:pBdr>
+      <w:jc w:val="center"/>
+    </w:pPr>
+    <w:rPr>
+      <w:rFonts w:ascii="Times New Roman" w:hAnsi="Times New Roman" w:cs="Times New Roman" w:eastAsiaTheme="minorEastAsia"/>
+      <w:kern w:val="2"/>
+      <w:sz w:val="20"/>
+      <w:szCs w:val="22"/>
+      <w:lang w:val="en-US" w:eastAsia="zh-CN" w:bidi="ar-SA"/>
+    </w:rPr>
+  </w:style>
+  <w:style w:type="paragraph" w:customStyle="1" w:styleId="41">
+    <w:name w:val="EndNote Bibliography"/>
+    <w:uiPriority w:val="0"/>
+    <w:pPr>
+      <w:pBdr>
+        <w:top w:val="none" w:color="auto" w:sz="8" w:space="0"/>
+        <w:left w:val="none" w:color="auto" w:sz="8" w:space="0"/>
+        <w:bottom w:val="none" w:color="auto" w:sz="8" w:space="0"/>
+        <w:right w:val="none" w:color="auto" w:sz="8" w:space="0"/>
+        <w:between w:val="none" w:color="auto" w:sz="8" w:space="0"/>
+      </w:pBdr>
+      <w:jc w:val="both"/>
+    </w:pPr>
+    <w:rPr>
+      <w:rFonts w:ascii="Times New Roman" w:hAnsi="Times New Roman" w:cs="Times New Roman" w:eastAsiaTheme="minorEastAsia"/>
+      <w:kern w:val="2"/>
+      <w:sz w:val="20"/>
+      <w:szCs w:val="22"/>
+      <w:lang w:val="en-US" w:eastAsia="zh-CN" w:bidi="ar-SA"/>
     </w:rPr>
   </w:style>
 </w:styles>

</xml_diff>

<commit_message>
Added the fifth part Task Allocation and Individual Contribution Form and the last part Lesson Learned and Conclusion
</commit_message>
<xml_diff>
--- a/cpt304.docx
+++ b/cpt304.docx
@@ -88,13 +88,13 @@
           <w:rFonts w:ascii="Arial" w:hAnsi="Arial" w:cs="Arial"/>
           <w:sz w:val="22"/>
         </w:rPr>
-      </w:r>
-      <w:r>
-        <w:rPr>
-          <w:rFonts w:ascii="Arial" w:hAnsi="Arial" w:cs="Arial"/>
-          <w:sz w:val="22"/>
-        </w:rPr>
         <w:instrText xml:space="preserve"> \* MERGEFORMAT </w:instrText>
+      </w:r>
+      <w:r>
+        <w:rPr>
+          <w:rFonts w:ascii="Arial" w:hAnsi="Arial" w:cs="Arial"/>
+          <w:sz w:val="22"/>
+        </w:rPr>
       </w:r>
       <w:r>
         <w:rPr>
@@ -279,13 +279,13 @@
           <w:rFonts w:ascii="Arial" w:hAnsi="Arial" w:cs="Arial"/>
           <w:sz w:val="22"/>
         </w:rPr>
-      </w:r>
-      <w:r>
-        <w:rPr>
-          <w:rFonts w:ascii="Arial" w:hAnsi="Arial" w:cs="Arial"/>
-          <w:sz w:val="22"/>
-        </w:rPr>
         <w:instrText xml:space="preserve"> \* MERGEFORMAT </w:instrText>
+      </w:r>
+      <w:r>
+        <w:rPr>
+          <w:rFonts w:ascii="Arial" w:hAnsi="Arial" w:cs="Arial"/>
+          <w:sz w:val="22"/>
+        </w:rPr>
       </w:r>
       <w:r>
         <w:rPr>
@@ -359,7 +359,7 @@
       <w:pPr>
         <w:spacing w:line="276" w:lineRule="auto"/>
         <w:rPr>
-          <w:rFonts w:ascii="Arial" w:hAnsi="Arial" w:cs="Arial" w:hint="eastAsia"/>
+          <w:rFonts w:ascii="Arial" w:hAnsi="Arial" w:cs="Arial"/>
           <w:sz w:val="22"/>
         </w:rPr>
       </w:pPr>
@@ -400,38 +400,44 @@
       <w:pPr>
         <w:spacing w:line="276" w:lineRule="auto"/>
         <w:rPr>
+          <w:rFonts w:ascii="Arial" w:hAnsi="Arial" w:cs="Arial"/>
+          <w:sz w:val="22"/>
+        </w:rPr>
+      </w:pPr>
+      <w:r>
+        <w:rPr>
+          <w:rFonts w:ascii="Arial" w:hAnsi="Arial" w:cs="Arial"/>
+          <w:sz w:val="22"/>
+        </w:rPr>
+        <w:t>Unlike constructing a building with a fixed "design blueprint," software does not have a fixed "design blueprint" and is highly variable. As a result, there are high expectations for its adaptability. Software is inherently easy to change but often surprisingly expensive to modify correctly</w:t>
+      </w:r>
+      <w:r>
+        <w:rPr>
           <w:rFonts w:ascii="Arial" w:hAnsi="Arial" w:cs="Arial" w:hint="eastAsia"/>
           <w:sz w:val="22"/>
         </w:rPr>
-      </w:pPr>
-      <w:r>
-        <w:rPr>
-          <w:rFonts w:ascii="Arial" w:hAnsi="Arial" w:cs="Arial"/>
-          <w:sz w:val="22"/>
-        </w:rPr>
-        <w:t xml:space="preserve">Unlike constructing a building with a fixed "design blueprint," software does not have a fixed "design blueprint" and is highly variable. As a result, there are high expectations </w:t>
-      </w:r>
-      <w:r>
-        <w:rPr>
-          <w:rFonts w:ascii="Arial" w:hAnsi="Arial" w:cs="Arial"/>
-          <w:sz w:val="22"/>
-        </w:rPr>
-        <w:lastRenderedPageBreak/>
-        <w:t>for its adaptability. Software is inherently easy to change but often surprisingly expensive to modify correctly</w:t>
+        <w:t xml:space="preserve"> </w:t>
+      </w:r>
+      <w:r>
+        <w:rPr>
+          <w:rFonts w:ascii="Arial" w:hAnsi="Arial" w:cs="Arial"/>
+          <w:sz w:val="22"/>
+        </w:rPr>
+        <w:fldChar w:fldCharType="begin"/>
+      </w:r>
+      <w:r>
+        <w:rPr>
+          <w:rFonts w:ascii="Arial" w:hAnsi="Arial" w:cs="Arial"/>
+          <w:sz w:val="22"/>
+        </w:rPr>
+        <w:instrText xml:space="preserve"> </w:instrText>
       </w:r>
       <w:r>
         <w:rPr>
           <w:rFonts w:ascii="Arial" w:hAnsi="Arial" w:cs="Arial" w:hint="eastAsia"/>
           <w:sz w:val="22"/>
         </w:rPr>
-        <w:t xml:space="preserve"> </w:t>
-      </w:r>
-      <w:r>
-        <w:rPr>
-          <w:rFonts w:ascii="Arial" w:hAnsi="Arial" w:cs="Arial"/>
-          <w:sz w:val="22"/>
-        </w:rPr>
-        <w:fldChar w:fldCharType="begin"/>
+        <w:instrText>REF _Ref194941850 \r \h</w:instrText>
       </w:r>
       <w:r>
         <w:rPr>
@@ -442,30 +448,16 @@
       </w:r>
       <w:r>
         <w:rPr>
-          <w:rFonts w:ascii="Arial" w:hAnsi="Arial" w:cs="Arial" w:hint="eastAsia"/>
-          <w:sz w:val="22"/>
-        </w:rPr>
-        <w:instrText>REF _Ref194941850 \r \h</w:instrText>
-      </w:r>
-      <w:r>
-        <w:rPr>
-          <w:rFonts w:ascii="Arial" w:hAnsi="Arial" w:cs="Arial"/>
-          <w:sz w:val="22"/>
-        </w:rPr>
-        <w:instrText xml:space="preserve"> </w:instrText>
-      </w:r>
-      <w:r>
-        <w:rPr>
-          <w:rFonts w:ascii="Arial" w:hAnsi="Arial" w:cs="Arial"/>
-          <w:sz w:val="22"/>
-        </w:rPr>
-      </w:r>
-      <w:r>
-        <w:rPr>
           <w:rFonts w:ascii="Arial" w:hAnsi="Arial" w:cs="Arial"/>
           <w:sz w:val="22"/>
         </w:rPr>
         <w:instrText xml:space="preserve"> \* MERGEFORMAT </w:instrText>
+      </w:r>
+      <w:r>
+        <w:rPr>
+          <w:rFonts w:ascii="Arial" w:hAnsi="Arial" w:cs="Arial"/>
+          <w:sz w:val="22"/>
+        </w:rPr>
       </w:r>
       <w:r>
         <w:rPr>
@@ -539,7 +531,7 @@
       <w:pPr>
         <w:spacing w:line="276" w:lineRule="auto"/>
         <w:rPr>
-          <w:rFonts w:ascii="Arial" w:hAnsi="Arial" w:cs="Arial" w:hint="eastAsia"/>
+          <w:rFonts w:ascii="Arial" w:hAnsi="Arial" w:cs="Arial"/>
           <w:sz w:val="22"/>
         </w:rPr>
       </w:pPr>
@@ -591,6 +583,7 @@
       <w:pPr>
         <w:spacing w:line="276" w:lineRule="auto"/>
         <w:rPr>
+          <w:rFonts w:hint="eastAsia"/>
           <w:sz w:val="22"/>
         </w:rPr>
       </w:pPr>
@@ -641,7 +634,7 @@
         <w:shd w:val="clear" w:color="auto" w:fill="FFFFFF"/>
         <w:spacing w:line="276" w:lineRule="auto"/>
         <w:rPr>
-          <w:rFonts w:ascii="Arial" w:eastAsia="Segoe UI" w:hAnsi="Arial" w:cs="Arial" w:hint="eastAsia"/>
+          <w:rFonts w:ascii="Arial" w:eastAsia="Segoe UI" w:hAnsi="Arial" w:cs="Arial"/>
           <w:sz w:val="22"/>
         </w:rPr>
       </w:pPr>
@@ -692,7 +685,7 @@
       </w:r>
       <w:r>
         <w:rPr>
-          <w:rFonts w:eastAsia="宋体"/>
+          <w:rFonts w:ascii="Arial" w:eastAsia="宋体" w:hAnsi="Arial" w:cs="Arial"/>
           <w:sz w:val="22"/>
         </w:rPr>
       </w:r>
@@ -789,7 +782,7 @@
         <w:shd w:val="clear" w:color="auto" w:fill="FFFFFF"/>
         <w:spacing w:line="276" w:lineRule="auto"/>
         <w:rPr>
-          <w:rFonts w:ascii="Arial" w:eastAsia="Segoe UI" w:hAnsi="Arial" w:cs="Arial" w:hint="eastAsia"/>
+          <w:rFonts w:ascii="Arial" w:eastAsia="Segoe UI" w:hAnsi="Arial" w:cs="Arial"/>
           <w:sz w:val="22"/>
         </w:rPr>
       </w:pPr>
@@ -904,7 +897,7 @@
         <w:shd w:val="clear" w:color="auto" w:fill="FFFFFF"/>
         <w:spacing w:line="276" w:lineRule="auto"/>
         <w:rPr>
-          <w:rFonts w:ascii="Arial" w:eastAsia="Segoe UI" w:hAnsi="Arial" w:cs="Arial" w:hint="eastAsia"/>
+          <w:rFonts w:ascii="Arial" w:eastAsia="Segoe UI" w:hAnsi="Arial" w:cs="Arial"/>
           <w:sz w:val="22"/>
         </w:rPr>
       </w:pPr>
@@ -916,18 +909,7 @@
           <w:shd w:val="clear" w:color="auto" w:fill="FFFFFF"/>
           <w:lang w:bidi="ar"/>
         </w:rPr>
-        <w:t xml:space="preserve">The strategy pattern, a behavioral design approach, encapsulates algorithms or behaviors in distinct strategy classes. This enables clients to pick the needed algorithm during runtime without altering the main code. It's ideal for situations where diverse </w:t>
-      </w:r>
-      <w:r>
-        <w:rPr>
-          <w:rFonts w:ascii="Arial" w:eastAsia="Segoe UI" w:hAnsi="Arial" w:cs="Arial"/>
-          <w:kern w:val="0"/>
-          <w:sz w:val="22"/>
-          <w:shd w:val="clear" w:color="auto" w:fill="FFFFFF"/>
-          <w:lang w:bidi="ar"/>
-        </w:rPr>
-        <w:lastRenderedPageBreak/>
-        <w:t>algorithms or behaviors are required, enhancing system changeability and extensibility</w:t>
+        <w:t>The strategy pattern, a behavioral design approach, encapsulates algorithms or behaviors in distinct strategy classes. This enables clients to pick the needed algorithm during runtime without altering the main code. It's ideal for situations where diverse algorithms or behaviors are required, enhancing system changeability and extensibility</w:t>
       </w:r>
       <w:r>
         <w:rPr>
@@ -1097,6 +1079,7 @@
           <w:shd w:val="clear" w:color="auto" w:fill="FFFFFF"/>
           <w:lang w:bidi="ar"/>
         </w:rPr>
+        <w:instrText xml:space="preserve"> \* MERGEFORMAT </w:instrText>
       </w:r>
       <w:r>
         <w:rPr>
@@ -1106,7 +1089,6 @@
           <w:shd w:val="clear" w:color="auto" w:fill="FFFFFF"/>
           <w:lang w:bidi="ar"/>
         </w:rPr>
-        <w:instrText xml:space="preserve"> \* MERGEFORMAT </w:instrText>
       </w:r>
       <w:r>
         <w:rPr>
@@ -1155,7 +1137,7 @@
         <w:shd w:val="clear" w:color="auto" w:fill="FFFFFF"/>
         <w:spacing w:line="276" w:lineRule="auto"/>
         <w:rPr>
-          <w:rFonts w:ascii="Arial" w:hAnsi="Arial" w:cs="Arial" w:hint="eastAsia"/>
+          <w:rFonts w:ascii="Arial" w:hAnsi="Arial" w:cs="Arial"/>
           <w:sz w:val="22"/>
         </w:rPr>
       </w:pPr>
@@ -1289,24 +1271,16 @@
         <w:spacing w:line="276" w:lineRule="auto"/>
         <w:ind w:left="0"/>
         <w:rPr>
-          <w:rFonts w:ascii="Arial" w:hAnsi="Arial" w:cs="Arial" w:hint="eastAsia"/>
-          <w:sz w:val="22"/>
-        </w:rPr>
-      </w:pPr>
-      <w:r>
-        <w:rPr>
-          <w:rFonts w:ascii="Arial" w:hAnsi="Arial" w:cs="Arial"/>
-          <w:sz w:val="22"/>
-        </w:rPr>
-        <w:t xml:space="preserve">In the development of e-commerce platform, component design is an effective method to manage complex system. Taking the order system reconstruction of Alibaba platform, a large e-commerce platform in China, as an example, the system originally adopted a single architecture, and there was a high degree of coupling between each functional module, which led to low development efficiency and difficult maintenance. Through domain-driven design, the team reconfigured the system into four independent components: an order management component responsible for the whole life cycle processing of orders, a payment component that integrates multiple payment channels and supports rapid expansion, an inventory component that ensures the accuracy and consistency of inventory data, and an authentication component that uniformly manages user authentication. The components communicate through a well-defined API interface, and an event-driven mechanism is used to achieve asynchronous interaction. After the reconstruction, the system maintenance cost is greatly reduced, the development cycle of new payment methods is also greatly reduced, and the inventory module can independently cope with high concurrent access during the promotion period. This architecture not only solves existing problems, but also enables </w:t>
-      </w:r>
-      <w:r>
-        <w:rPr>
-          <w:rFonts w:ascii="Arial" w:hAnsi="Arial" w:cs="Arial"/>
-          <w:sz w:val="22"/>
-        </w:rPr>
-        <w:lastRenderedPageBreak/>
-        <w:t>rapid scale-up of new features, such as subsequent access to international payment systems in just two weeks. Component-based design significantly improves the maintainability, extensibility and stability of the system.</w:t>
+          <w:rFonts w:ascii="Arial" w:hAnsi="Arial" w:cs="Arial"/>
+          <w:sz w:val="22"/>
+        </w:rPr>
+      </w:pPr>
+      <w:r>
+        <w:rPr>
+          <w:rFonts w:ascii="Arial" w:hAnsi="Arial" w:cs="Arial"/>
+          <w:sz w:val="22"/>
+        </w:rPr>
+        <w:t>In the development of e-commerce platform, component design is an effective method to manage complex system. Taking the order system reconstruction of Alibaba platform, a large e-commerce platform in China, as an example, the system originally adopted a single architecture, and there was a high degree of coupling between each functional module, which led to low development efficiency and difficult maintenance. Through domain-driven design, the team reconfigured the system into four independent components: an order management component responsible for the whole life cycle processing of orders, a payment component that integrates multiple payment channels and supports rapid expansion, an inventory component that ensures the accuracy and consistency of inventory data, and an authentication component that uniformly manages user authentication. The components communicate through a well-defined API interface, and an event-driven mechanism is used to achieve asynchronous interaction. After the reconstruction, the system maintenance cost is greatly reduced, the development cycle of new payment methods is also greatly reduced, and the inventory module can independently cope with high concurrent access during the promotion period. This architecture not only solves existing problems, but also enables rapid scale-up of new features, such as subsequent access to international payment systems in just two weeks. Component-based design significantly improves the maintainability, extensibility and stability of the system.</w:t>
       </w:r>
     </w:p>
     <w:p>
@@ -1331,6 +1305,7 @@
           <w:bCs/>
           <w:sz w:val="22"/>
         </w:rPr>
+        <w:lastRenderedPageBreak/>
         <w:t>Discussion of component-based patterns</w:t>
       </w:r>
     </w:p>
@@ -1377,12 +1352,6 @@
           <w:rFonts w:ascii="Arial" w:hAnsi="Arial" w:cs="Arial"/>
           <w:sz w:val="22"/>
         </w:rPr>
-      </w:r>
-      <w:r>
-        <w:rPr>
-          <w:rFonts w:ascii="Arial" w:hAnsi="Arial" w:cs="Arial"/>
-          <w:sz w:val="22"/>
-        </w:rPr>
         <w:instrText xml:space="preserve"> \* MERGEFORMAT </w:instrText>
       </w:r>
       <w:r>
@@ -1390,6 +1359,12 @@
           <w:rFonts w:ascii="Arial" w:hAnsi="Arial" w:cs="Arial"/>
           <w:sz w:val="22"/>
         </w:rPr>
+      </w:r>
+      <w:r>
+        <w:rPr>
+          <w:rFonts w:ascii="Arial" w:hAnsi="Arial" w:cs="Arial"/>
+          <w:sz w:val="22"/>
+        </w:rPr>
         <w:fldChar w:fldCharType="separate"/>
       </w:r>
       <w:r>
@@ -1432,13 +1407,13 @@
           <w:rFonts w:ascii="Arial" w:hAnsi="Arial" w:cs="Arial"/>
           <w:sz w:val="22"/>
         </w:rPr>
-      </w:r>
-      <w:r>
-        <w:rPr>
-          <w:rFonts w:ascii="Arial" w:hAnsi="Arial" w:cs="Arial"/>
-          <w:sz w:val="22"/>
-        </w:rPr>
         <w:instrText xml:space="preserve"> \* MERGEFORMAT </w:instrText>
+      </w:r>
+      <w:r>
+        <w:rPr>
+          <w:rFonts w:ascii="Arial" w:hAnsi="Arial" w:cs="Arial"/>
+          <w:sz w:val="22"/>
+        </w:rPr>
       </w:r>
       <w:r>
         <w:rPr>
@@ -1475,7 +1450,7 @@
         <w:spacing w:line="276" w:lineRule="auto"/>
         <w:ind w:left="0"/>
         <w:rPr>
-          <w:rFonts w:ascii="Arial" w:hAnsi="Arial" w:cs="Arial" w:hint="eastAsia"/>
+          <w:rFonts w:ascii="Arial" w:hAnsi="Arial" w:cs="Arial"/>
           <w:sz w:val="22"/>
         </w:rPr>
       </w:pPr>
@@ -1559,7 +1534,7 @@
           <w:rFonts w:ascii="Arial" w:hAnsi="Arial" w:cs="Arial" w:hint="eastAsia"/>
           <w:sz w:val="22"/>
         </w:rPr>
-        <w:t>10</w:t>
+        <w:t xml:space="preserve"> </w:t>
       </w:r>
       <w:r>
         <w:rPr>
@@ -1570,10 +1545,30 @@
       </w:r>
       <w:r>
         <w:rPr>
+          <w:rFonts w:ascii="Arial" w:hAnsi="Arial" w:cs="Arial"/>
+          <w:sz w:val="22"/>
+        </w:rPr>
+        <w:instrText xml:space="preserve"> </w:instrText>
+      </w:r>
+      <w:r>
+        <w:rPr>
           <w:rFonts w:ascii="Arial" w:hAnsi="Arial" w:cs="Arial" w:hint="eastAsia"/>
           <w:sz w:val="22"/>
         </w:rPr>
-        <w:instrText xml:space="preserve"> ADDIN EN.CITE &lt;EndNote&gt;&lt;Cite&gt;&lt;Author&gt;Hossain&lt;/Author&gt;&lt;Year&gt;2023&lt;/Year&gt;&lt;RecNum&gt;3&lt;/RecNum&gt;&lt;DisplayText&gt;[1]&lt;/DisplayText&gt;&lt;record&gt;&lt;rec-number&gt;3&lt;/rec-number&gt;&lt;foreign-keys&gt;&lt;key app="EN" db-id="pd2aa5x5jss25fee5syvdda6x99fz2dtwaaw" timestamp="1744124797"&gt;3&lt;/key&gt;&lt;/foreign-keys&gt;&lt;ref-type name="Journal Article"&gt;17&lt;/ref-type&gt;&lt;contributors&gt;&lt;authors&gt;&lt;author&gt;Hossain, Jahangir&lt;/author&gt;&lt;author&gt;Kadir, Aida F. A.&lt;/author&gt;&lt;author&gt;Hanafi, Ainain N.&lt;/author&gt;&lt;author&gt;Shareef, Hussain&lt;/author&gt;&lt;author&gt;Khatib, Tamer&lt;/author&gt;&lt;author&gt;Baharin, Kyairul A.&lt;/author&gt;&lt;author&gt;Sulaima, Mohamad F.&lt;/author&gt;&lt;/authors&gt;&lt;/contributors&gt;&lt;titles&gt;&lt;title&gt;A Review on Optimal Energy Management in Commercial Buildings&lt;/title&gt;&lt;secondary-title&gt;Energies&lt;/secondary-title&gt;&lt;/titles&gt;&lt;periodical&gt;&lt;full-title&gt;Energies&lt;/full-title&gt;&lt;/periodical&gt;&lt;volume&gt;16&lt;/volume&gt;&lt;number&gt;4&lt;/number&gt;&lt;section&gt;1609&lt;/section&gt;&lt;dates&gt;&lt;year&gt;2023&lt;/year&gt;&lt;/dates&gt;&lt;isbn&gt;1996-1073&lt;/isbn&gt;&lt;urls&gt;&lt;/urls&gt;&lt;electronic-resource-num&gt;10.3390/en16041609&lt;/electronic-resource-num&gt;&lt;/record&gt;&lt;/Cite&gt;&lt;/EndNote&gt;</w:instrText>
+        <w:instrText>REF _Ref195199093 \r \h</w:instrText>
+      </w:r>
+      <w:r>
+        <w:rPr>
+          <w:rFonts w:ascii="Arial" w:hAnsi="Arial" w:cs="Arial"/>
+          <w:sz w:val="22"/>
+        </w:rPr>
+        <w:instrText xml:space="preserve"> </w:instrText>
+      </w:r>
+      <w:r>
+        <w:rPr>
+          <w:rFonts w:ascii="Arial" w:hAnsi="Arial" w:cs="Arial"/>
+          <w:sz w:val="22"/>
+        </w:rPr>
       </w:r>
       <w:r>
         <w:rPr>
@@ -1584,10 +1579,10 @@
       </w:r>
       <w:r>
         <w:rPr>
-          <w:rFonts w:ascii="Arial" w:hAnsi="Arial" w:cs="Arial" w:hint="eastAsia"/>
-          <w:sz w:val="22"/>
-        </w:rPr>
-        <w:t>[1]</w:t>
+          <w:rFonts w:ascii="Arial" w:hAnsi="Arial" w:cs="Arial"/>
+          <w:sz w:val="22"/>
+        </w:rPr>
+        <w:t>[10]</w:t>
       </w:r>
       <w:r>
         <w:rPr>
@@ -1700,30 +1695,23 @@
           <w:rFonts w:ascii="Arial" w:eastAsia="宋体" w:hAnsi="Arial" w:cs="Arial"/>
           <w:sz w:val="22"/>
         </w:rPr>
-        <w:t xml:space="preserve">Arbitrage strategy of peak and valley electricity price: According to the change of peak </w:t>
-      </w:r>
-      <w:r>
+        <w:t>Arbitrage strategy of peak and valley electricity price: According to the change of peak and valley electricity price, charge and discharge in the valley and plan charging and discharging in combination with real-time demand and energy storage equipment status to reduce electricity cost.</w:t>
+      </w:r>
+    </w:p>
+    <w:p>
+      <w:pPr>
+        <w:spacing w:line="276" w:lineRule="auto"/>
         <w:rPr>
           <w:rFonts w:ascii="Arial" w:eastAsia="宋体" w:hAnsi="Arial" w:cs="Arial"/>
           <w:sz w:val="22"/>
         </w:rPr>
+      </w:pPr>
+      <w:r>
+        <w:rPr>
+          <w:rFonts w:ascii="Arial" w:eastAsia="宋体" w:hAnsi="Arial" w:cs="Arial"/>
+          <w:sz w:val="22"/>
+        </w:rPr>
         <w:lastRenderedPageBreak/>
-        <w:t>and valley electricity price, charge and discharge in the valley and plan charging and discharging in combination with real-time demand and energy storage equipment status to reduce electricity cost.</w:t>
-      </w:r>
-    </w:p>
-    <w:p>
-      <w:pPr>
-        <w:spacing w:line="276" w:lineRule="auto"/>
-        <w:rPr>
-          <w:rFonts w:ascii="Arial" w:eastAsia="宋体" w:hAnsi="Arial" w:cs="Arial"/>
-          <w:sz w:val="22"/>
-        </w:rPr>
-      </w:pPr>
-      <w:r>
-        <w:rPr>
-          <w:rFonts w:ascii="Arial" w:eastAsia="宋体" w:hAnsi="Arial" w:cs="Arial"/>
-          <w:sz w:val="22"/>
-        </w:rPr>
         <w:t>Time-sharing control strategy of electrical equipment in the office area: according to the working time and personnel activity law of the office area, the air conditioning and lights should be operated normally when working, and the unnecessary lights should be turned off when not working, so as to reduce the air conditioning power and save energy.</w:t>
       </w:r>
     </w:p>
@@ -1883,16 +1871,714 @@
         <w:spacing w:line="276" w:lineRule="auto"/>
         <w:textAlignment w:val="baseline"/>
         <w:rPr>
-          <w:rFonts w:ascii="Arial" w:eastAsia="宋体" w:hAnsi="Arial" w:cs="Arial" w:hint="eastAsia"/>
-          <w:sz w:val="22"/>
-        </w:rPr>
-      </w:pPr>
-      <w:r>
-        <w:rPr>
           <w:rFonts w:ascii="Arial" w:eastAsia="宋体" w:hAnsi="Arial" w:cs="Arial"/>
           <w:sz w:val="22"/>
         </w:rPr>
+      </w:pPr>
+      <w:r>
+        <w:rPr>
+          <w:rFonts w:ascii="Arial" w:eastAsia="宋体" w:hAnsi="Arial" w:cs="Arial"/>
+          <w:sz w:val="22"/>
+        </w:rPr>
         <w:t>Equipment renewal: New equipment energy consumption and operating parameters are different. Taking the air conditioning update as an example, the control strategy of electric equipment in office and entertainment areas can adjust the operating power and control logic according to the characteristics of the new air conditioning, so that the system can adapt to the equipment update and ensure the energy management effect.</w:t>
+      </w:r>
+    </w:p>
+    <w:p>
+      <w:pPr>
+        <w:pStyle w:val="1"/>
+        <w:numPr>
+          <w:ilvl w:val="0"/>
+          <w:numId w:val="1"/>
+        </w:numPr>
+        <w:rPr>
+          <w:rFonts w:ascii="Arial" w:hAnsi="Arial" w:cs="Arial"/>
+          <w:b/>
+          <w:bCs/>
+          <w:color w:val="000000" w:themeColor="text1"/>
+          <w:sz w:val="32"/>
+          <w:szCs w:val="32"/>
+        </w:rPr>
+      </w:pPr>
+      <w:r>
+        <w:rPr>
+          <w:rFonts w:ascii="Arial" w:hAnsi="Arial" w:cs="Arial"/>
+          <w:b/>
+          <w:bCs/>
+          <w:color w:val="000000" w:themeColor="text1"/>
+          <w:sz w:val="32"/>
+          <w:szCs w:val="32"/>
+        </w:rPr>
+        <w:t>Task Allocation</w:t>
+      </w:r>
+      <w:r>
+        <w:rPr>
+          <w:rFonts w:ascii="Arial" w:hAnsi="Arial" w:cs="Arial" w:hint="eastAsia"/>
+          <w:b/>
+          <w:bCs/>
+          <w:color w:val="000000" w:themeColor="text1"/>
+          <w:sz w:val="32"/>
+          <w:szCs w:val="32"/>
+        </w:rPr>
+        <w:t xml:space="preserve"> and </w:t>
+      </w:r>
+      <w:r>
+        <w:rPr>
+          <w:rFonts w:ascii="Arial" w:hAnsi="Arial" w:cs="Arial"/>
+          <w:b/>
+          <w:bCs/>
+          <w:color w:val="000000" w:themeColor="text1"/>
+          <w:sz w:val="32"/>
+          <w:szCs w:val="32"/>
+        </w:rPr>
+        <w:t xml:space="preserve">Individual </w:t>
+      </w:r>
+      <w:r>
+        <w:rPr>
+          <w:rFonts w:ascii="Arial" w:hAnsi="Arial" w:cs="Arial" w:hint="eastAsia"/>
+          <w:b/>
+          <w:bCs/>
+          <w:color w:val="000000" w:themeColor="text1"/>
+          <w:sz w:val="32"/>
+          <w:szCs w:val="32"/>
+        </w:rPr>
+        <w:t>C</w:t>
+      </w:r>
+      <w:r>
+        <w:rPr>
+          <w:rFonts w:ascii="Arial" w:hAnsi="Arial" w:cs="Arial"/>
+          <w:b/>
+          <w:bCs/>
+          <w:color w:val="000000" w:themeColor="text1"/>
+          <w:sz w:val="32"/>
+          <w:szCs w:val="32"/>
+        </w:rPr>
+        <w:t xml:space="preserve">ontribution </w:t>
+      </w:r>
+      <w:r>
+        <w:rPr>
+          <w:rFonts w:ascii="Arial" w:hAnsi="Arial" w:cs="Arial" w:hint="eastAsia"/>
+          <w:b/>
+          <w:bCs/>
+          <w:color w:val="000000" w:themeColor="text1"/>
+          <w:sz w:val="32"/>
+          <w:szCs w:val="32"/>
+        </w:rPr>
+        <w:t>F</w:t>
+      </w:r>
+      <w:r>
+        <w:rPr>
+          <w:rFonts w:ascii="Arial" w:hAnsi="Arial" w:cs="Arial"/>
+          <w:b/>
+          <w:bCs/>
+          <w:color w:val="000000" w:themeColor="text1"/>
+          <w:sz w:val="32"/>
+          <w:szCs w:val="32"/>
+        </w:rPr>
+        <w:t>orm</w:t>
+      </w:r>
+    </w:p>
+    <w:p>
+      <w:pPr>
+        <w:pStyle w:val="af"/>
+        <w:numPr>
+          <w:ilvl w:val="0"/>
+          <w:numId w:val="23"/>
+        </w:numPr>
+        <w:rPr>
+          <w:rFonts w:hint="eastAsia"/>
+          <w:b/>
+          <w:bCs/>
+          <w:sz w:val="22"/>
+        </w:rPr>
+      </w:pPr>
+      <w:r>
+        <w:rPr>
+          <w:rFonts w:ascii="Arial" w:hAnsi="Arial" w:cs="Arial" w:hint="eastAsia"/>
+          <w:b/>
+          <w:bCs/>
+          <w:sz w:val="22"/>
+        </w:rPr>
+        <w:t xml:space="preserve">Individual </w:t>
+      </w:r>
+      <w:r>
+        <w:rPr>
+          <w:rFonts w:ascii="Arial" w:hAnsi="Arial" w:cs="Arial"/>
+          <w:b/>
+          <w:bCs/>
+          <w:sz w:val="22"/>
+        </w:rPr>
+        <w:t xml:space="preserve">Contribution </w:t>
+      </w:r>
+      <w:r>
+        <w:rPr>
+          <w:rFonts w:ascii="Arial" w:hAnsi="Arial" w:cs="Arial" w:hint="eastAsia"/>
+          <w:b/>
+          <w:bCs/>
+          <w:sz w:val="22"/>
+        </w:rPr>
+        <w:t>and Task Allocation T</w:t>
+      </w:r>
+      <w:r>
+        <w:rPr>
+          <w:rFonts w:ascii="Arial" w:hAnsi="Arial" w:cs="Arial"/>
+          <w:b/>
+          <w:bCs/>
+          <w:sz w:val="22"/>
+        </w:rPr>
+        <w:t>able</w:t>
+      </w:r>
+    </w:p>
+    <w:tbl>
+      <w:tblPr>
+        <w:tblStyle w:val="af2"/>
+        <w:tblW w:w="8359" w:type="dxa"/>
+        <w:jc w:val="center"/>
+        <w:tblLook w:val="04A0" w:firstRow="1" w:lastRow="0" w:firstColumn="1" w:lastColumn="0" w:noHBand="0" w:noVBand="1"/>
+      </w:tblPr>
+      <w:tblGrid>
+        <w:gridCol w:w="2175"/>
+        <w:gridCol w:w="1745"/>
+        <w:gridCol w:w="4439"/>
+      </w:tblGrid>
+      <w:tr>
+        <w:trPr>
+          <w:jc w:val="center"/>
+        </w:trPr>
+        <w:tc>
+          <w:tcPr>
+            <w:tcW w:w="2175" w:type="dxa"/>
+          </w:tcPr>
+          <w:p>
+            <w:pPr>
+              <w:jc w:val="left"/>
+              <w:rPr>
+                <w:rFonts w:ascii="Arial" w:hAnsi="Arial" w:cs="Arial"/>
+                <w:sz w:val="22"/>
+              </w:rPr>
+            </w:pPr>
+            <w:proofErr w:type="gramStart"/>
+            <w:r>
+              <w:rPr>
+                <w:rFonts w:ascii="Arial" w:hAnsi="Arial" w:cs="Arial"/>
+                <w:sz w:val="22"/>
+              </w:rPr>
+              <w:t>Name</w:t>
+            </w:r>
+            <w:r>
+              <w:rPr>
+                <w:rFonts w:ascii="Arial" w:hAnsi="Arial" w:cs="Arial" w:hint="eastAsia"/>
+                <w:sz w:val="22"/>
+              </w:rPr>
+              <w:t>(</w:t>
+            </w:r>
+            <w:proofErr w:type="gramEnd"/>
+            <w:r>
+              <w:rPr>
+                <w:rFonts w:ascii="Arial" w:hAnsi="Arial" w:cs="Arial" w:hint="eastAsia"/>
+                <w:sz w:val="22"/>
+              </w:rPr>
+              <w:t>ID)</w:t>
+            </w:r>
+          </w:p>
+        </w:tc>
+        <w:tc>
+          <w:tcPr>
+            <w:tcW w:w="1745" w:type="dxa"/>
+          </w:tcPr>
+          <w:p>
+            <w:pPr>
+              <w:rPr>
+                <w:rFonts w:ascii="Arial" w:hAnsi="Arial" w:cs="Arial"/>
+                <w:sz w:val="22"/>
+              </w:rPr>
+            </w:pPr>
+            <w:proofErr w:type="gramStart"/>
+            <w:r>
+              <w:rPr>
+                <w:rFonts w:ascii="Arial" w:hAnsi="Arial" w:cs="Arial"/>
+                <w:sz w:val="22"/>
+              </w:rPr>
+              <w:t>Contribution</w:t>
+            </w:r>
+            <w:r>
+              <w:rPr>
+                <w:rFonts w:ascii="Arial" w:hAnsi="Arial" w:cs="Arial" w:hint="eastAsia"/>
+                <w:sz w:val="22"/>
+              </w:rPr>
+              <w:t>(</w:t>
+            </w:r>
+            <w:proofErr w:type="gramEnd"/>
+            <w:r>
+              <w:rPr>
+                <w:rFonts w:ascii="Arial" w:hAnsi="Arial" w:cs="Arial" w:hint="eastAsia"/>
+                <w:sz w:val="22"/>
+              </w:rPr>
+              <w:t>%)</w:t>
+            </w:r>
+          </w:p>
+        </w:tc>
+        <w:tc>
+          <w:tcPr>
+            <w:tcW w:w="4439" w:type="dxa"/>
+          </w:tcPr>
+          <w:p>
+            <w:pPr>
+              <w:rPr>
+                <w:rFonts w:ascii="Arial" w:hAnsi="Arial" w:cs="Arial" w:hint="eastAsia"/>
+                <w:sz w:val="22"/>
+              </w:rPr>
+            </w:pPr>
+            <w:r>
+              <w:rPr>
+                <w:rFonts w:ascii="Arial" w:hAnsi="Arial" w:cs="Arial" w:hint="eastAsia"/>
+                <w:sz w:val="22"/>
+              </w:rPr>
+              <w:t>Task Allocation</w:t>
+            </w:r>
+          </w:p>
+        </w:tc>
+      </w:tr>
+      <w:tr>
+        <w:trPr>
+          <w:jc w:val="center"/>
+        </w:trPr>
+        <w:tc>
+          <w:tcPr>
+            <w:tcW w:w="2175" w:type="dxa"/>
+          </w:tcPr>
+          <w:p>
+            <w:pPr>
+              <w:rPr>
+                <w:rFonts w:ascii="Arial" w:hAnsi="Arial" w:cs="Arial"/>
+                <w:sz w:val="22"/>
+              </w:rPr>
+            </w:pPr>
+            <w:proofErr w:type="spellStart"/>
+            <w:r>
+              <w:rPr>
+                <w:rFonts w:ascii="Arial" w:hAnsi="Arial" w:cs="Arial"/>
+                <w:sz w:val="22"/>
+              </w:rPr>
+              <w:t>Shibo</w:t>
+            </w:r>
+            <w:proofErr w:type="spellEnd"/>
+            <w:r>
+              <w:rPr>
+                <w:rFonts w:ascii="Arial" w:hAnsi="Arial" w:cs="Arial" w:hint="eastAsia"/>
+                <w:sz w:val="22"/>
+              </w:rPr>
+              <w:t xml:space="preserve"> Z</w:t>
+            </w:r>
+            <w:r>
+              <w:rPr>
+                <w:rFonts w:ascii="Arial" w:hAnsi="Arial" w:cs="Arial"/>
+                <w:sz w:val="22"/>
+              </w:rPr>
+              <w:t>hou</w:t>
+            </w:r>
+            <w:r>
+              <w:rPr>
+                <w:rFonts w:ascii="Arial" w:hAnsi="Arial" w:cs="Arial" w:hint="eastAsia"/>
+                <w:sz w:val="22"/>
+              </w:rPr>
+              <w:t xml:space="preserve"> (2143996)</w:t>
+            </w:r>
+          </w:p>
+        </w:tc>
+        <w:tc>
+          <w:tcPr>
+            <w:tcW w:w="1745" w:type="dxa"/>
+          </w:tcPr>
+          <w:p>
+            <w:pPr>
+              <w:rPr>
+                <w:rFonts w:ascii="Arial" w:hAnsi="Arial" w:cs="Arial"/>
+                <w:sz w:val="22"/>
+              </w:rPr>
+            </w:pPr>
+            <w:r>
+              <w:rPr>
+                <w:rFonts w:ascii="Arial" w:hAnsi="Arial" w:cs="Arial" w:hint="eastAsia"/>
+                <w:sz w:val="22"/>
+              </w:rPr>
+              <w:t>25%</w:t>
+            </w:r>
+          </w:p>
+        </w:tc>
+        <w:tc>
+          <w:tcPr>
+            <w:tcW w:w="4439" w:type="dxa"/>
+          </w:tcPr>
+          <w:p>
+            <w:pPr>
+              <w:rPr>
+                <w:rFonts w:ascii="Arial" w:hAnsi="Arial" w:cs="Arial"/>
+                <w:sz w:val="22"/>
+              </w:rPr>
+            </w:pPr>
+            <w:r>
+              <w:rPr>
+                <w:rFonts w:ascii="Arial" w:hAnsi="Arial" w:cs="Arial"/>
+                <w:sz w:val="22"/>
+              </w:rPr>
+              <w:t xml:space="preserve">Component-based </w:t>
+            </w:r>
+            <w:r>
+              <w:rPr>
+                <w:rFonts w:ascii="Arial" w:hAnsi="Arial" w:cs="Arial" w:hint="eastAsia"/>
+                <w:sz w:val="22"/>
+              </w:rPr>
+              <w:t xml:space="preserve">pattern </w:t>
+            </w:r>
+            <w:r>
+              <w:rPr>
+                <w:rFonts w:ascii="Arial" w:hAnsi="Arial" w:cs="Arial"/>
+                <w:sz w:val="22"/>
+              </w:rPr>
+              <w:t>case studies and discussions</w:t>
+            </w:r>
+          </w:p>
+        </w:tc>
+      </w:tr>
+      <w:tr>
+        <w:trPr>
+          <w:jc w:val="center"/>
+        </w:trPr>
+        <w:tc>
+          <w:tcPr>
+            <w:tcW w:w="2175" w:type="dxa"/>
+          </w:tcPr>
+          <w:p>
+            <w:pPr>
+              <w:rPr>
+                <w:rFonts w:ascii="Arial" w:hAnsi="Arial" w:cs="Arial"/>
+                <w:sz w:val="22"/>
+              </w:rPr>
+            </w:pPr>
+            <w:r>
+              <w:rPr>
+                <w:rFonts w:ascii="Arial" w:hAnsi="Arial" w:cs="Arial" w:hint="eastAsia"/>
+                <w:sz w:val="22"/>
+              </w:rPr>
+              <w:t>Yan Zhu (2034366)</w:t>
+            </w:r>
+          </w:p>
+        </w:tc>
+        <w:tc>
+          <w:tcPr>
+            <w:tcW w:w="1745" w:type="dxa"/>
+          </w:tcPr>
+          <w:p>
+            <w:pPr>
+              <w:rPr>
+                <w:rFonts w:ascii="Arial" w:hAnsi="Arial" w:cs="Arial"/>
+                <w:sz w:val="22"/>
+              </w:rPr>
+            </w:pPr>
+            <w:r>
+              <w:rPr>
+                <w:rFonts w:ascii="Arial" w:hAnsi="Arial" w:cs="Arial" w:hint="eastAsia"/>
+                <w:sz w:val="22"/>
+              </w:rPr>
+              <w:t>25%</w:t>
+            </w:r>
+          </w:p>
+        </w:tc>
+        <w:tc>
+          <w:tcPr>
+            <w:tcW w:w="4439" w:type="dxa"/>
+          </w:tcPr>
+          <w:p>
+            <w:pPr>
+              <w:rPr>
+                <w:rFonts w:ascii="Arial" w:hAnsi="Arial" w:cs="Arial"/>
+                <w:sz w:val="22"/>
+              </w:rPr>
+            </w:pPr>
+            <w:r>
+              <w:rPr>
+                <w:rFonts w:ascii="Arial" w:hAnsi="Arial" w:cs="Arial"/>
+                <w:sz w:val="22"/>
+              </w:rPr>
+              <w:t>Strategy</w:t>
+            </w:r>
+            <w:r>
+              <w:rPr>
+                <w:rFonts w:ascii="Arial" w:hAnsi="Arial" w:cs="Arial" w:hint="eastAsia"/>
+                <w:sz w:val="22"/>
+              </w:rPr>
+              <w:t xml:space="preserve"> pattern </w:t>
+            </w:r>
+            <w:r>
+              <w:rPr>
+                <w:rFonts w:ascii="Arial" w:hAnsi="Arial" w:cs="Arial"/>
+                <w:sz w:val="22"/>
+              </w:rPr>
+              <w:t>case study and discussion</w:t>
+            </w:r>
+          </w:p>
+        </w:tc>
+      </w:tr>
+      <w:tr>
+        <w:trPr>
+          <w:jc w:val="center"/>
+        </w:trPr>
+        <w:tc>
+          <w:tcPr>
+            <w:tcW w:w="2175" w:type="dxa"/>
+          </w:tcPr>
+          <w:p>
+            <w:pPr>
+              <w:rPr>
+                <w:rFonts w:ascii="Arial" w:hAnsi="Arial" w:cs="Arial"/>
+                <w:sz w:val="22"/>
+              </w:rPr>
+            </w:pPr>
+            <w:proofErr w:type="spellStart"/>
+            <w:r>
+              <w:rPr>
+                <w:rFonts w:ascii="Arial" w:hAnsi="Arial" w:cs="Arial"/>
+                <w:sz w:val="22"/>
+              </w:rPr>
+              <w:t>Leyu</w:t>
+            </w:r>
+            <w:proofErr w:type="spellEnd"/>
+            <w:r>
+              <w:rPr>
+                <w:rFonts w:ascii="Arial" w:hAnsi="Arial" w:cs="Arial"/>
+                <w:sz w:val="22"/>
+              </w:rPr>
+              <w:t xml:space="preserve"> Pan</w:t>
+            </w:r>
+            <w:r>
+              <w:rPr>
+                <w:rFonts w:ascii="Arial" w:hAnsi="Arial" w:cs="Arial" w:hint="eastAsia"/>
+                <w:sz w:val="22"/>
+              </w:rPr>
+              <w:t xml:space="preserve"> (2144051)</w:t>
+            </w:r>
+          </w:p>
+        </w:tc>
+        <w:tc>
+          <w:tcPr>
+            <w:tcW w:w="1745" w:type="dxa"/>
+          </w:tcPr>
+          <w:p>
+            <w:pPr>
+              <w:rPr>
+                <w:rFonts w:ascii="Arial" w:hAnsi="Arial" w:cs="Arial"/>
+                <w:sz w:val="22"/>
+              </w:rPr>
+            </w:pPr>
+            <w:r>
+              <w:rPr>
+                <w:rFonts w:ascii="Arial" w:hAnsi="Arial" w:cs="Arial" w:hint="eastAsia"/>
+                <w:sz w:val="22"/>
+              </w:rPr>
+              <w:t>25%</w:t>
+            </w:r>
+          </w:p>
+        </w:tc>
+        <w:tc>
+          <w:tcPr>
+            <w:tcW w:w="4439" w:type="dxa"/>
+          </w:tcPr>
+          <w:p>
+            <w:pPr>
+              <w:rPr>
+                <w:rFonts w:ascii="Arial" w:hAnsi="Arial" w:cs="Arial" w:hint="eastAsia"/>
+                <w:sz w:val="22"/>
+              </w:rPr>
+            </w:pPr>
+            <w:r>
+              <w:rPr>
+                <w:rFonts w:ascii="Arial" w:hAnsi="Arial" w:cs="Arial" w:hint="eastAsia"/>
+                <w:sz w:val="22"/>
+              </w:rPr>
+              <w:t xml:space="preserve">Introduce of </w:t>
+            </w:r>
+            <w:r>
+              <w:rPr>
+                <w:rFonts w:ascii="Arial" w:hAnsi="Arial" w:cs="Arial"/>
+                <w:sz w:val="22"/>
+              </w:rPr>
+              <w:t>“No Silver Bullet.”</w:t>
+            </w:r>
+            <w:r>
+              <w:rPr>
+                <w:rFonts w:ascii="Arial" w:hAnsi="Arial" w:cs="Arial" w:hint="eastAsia"/>
+                <w:sz w:val="22"/>
+              </w:rPr>
+              <w:t xml:space="preserve"> and identify 4 key challenges in the article</w:t>
+            </w:r>
+          </w:p>
+        </w:tc>
+      </w:tr>
+      <w:tr>
+        <w:trPr>
+          <w:jc w:val="center"/>
+        </w:trPr>
+        <w:tc>
+          <w:tcPr>
+            <w:tcW w:w="2175" w:type="dxa"/>
+          </w:tcPr>
+          <w:p>
+            <w:pPr>
+              <w:rPr>
+                <w:rFonts w:ascii="Arial" w:hAnsi="Arial" w:cs="Arial"/>
+                <w:sz w:val="22"/>
+              </w:rPr>
+            </w:pPr>
+            <w:r>
+              <w:rPr>
+                <w:rFonts w:ascii="Arial" w:hAnsi="Arial" w:cs="Arial" w:hint="eastAsia"/>
+                <w:sz w:val="22"/>
+              </w:rPr>
+              <w:lastRenderedPageBreak/>
+              <w:t>Tong Wu (2143812)</w:t>
+            </w:r>
+          </w:p>
+        </w:tc>
+        <w:tc>
+          <w:tcPr>
+            <w:tcW w:w="1745" w:type="dxa"/>
+          </w:tcPr>
+          <w:p>
+            <w:pPr>
+              <w:rPr>
+                <w:rFonts w:ascii="Arial" w:hAnsi="Arial" w:cs="Arial"/>
+                <w:sz w:val="22"/>
+              </w:rPr>
+            </w:pPr>
+            <w:r>
+              <w:rPr>
+                <w:rFonts w:ascii="Arial" w:hAnsi="Arial" w:cs="Arial" w:hint="eastAsia"/>
+                <w:sz w:val="22"/>
+              </w:rPr>
+              <w:t>25%</w:t>
+            </w:r>
+          </w:p>
+        </w:tc>
+        <w:tc>
+          <w:tcPr>
+            <w:tcW w:w="4439" w:type="dxa"/>
+          </w:tcPr>
+          <w:p>
+            <w:pPr>
+              <w:rPr>
+                <w:rFonts w:ascii="Arial" w:hAnsi="Arial" w:cs="Arial"/>
+                <w:sz w:val="22"/>
+              </w:rPr>
+            </w:pPr>
+            <w:r>
+              <w:rPr>
+                <w:rFonts w:ascii="Arial" w:hAnsi="Arial" w:cs="Arial" w:hint="eastAsia"/>
+                <w:sz w:val="22"/>
+              </w:rPr>
+              <w:t xml:space="preserve">introduction of the 2 selected design patterns and their applications </w:t>
+            </w:r>
+          </w:p>
+        </w:tc>
+      </w:tr>
+    </w:tbl>
+    <w:p>
+      <w:pPr>
+        <w:pStyle w:val="af"/>
+        <w:numPr>
+          <w:ilvl w:val="0"/>
+          <w:numId w:val="23"/>
+        </w:numPr>
+        <w:rPr>
+          <w:rFonts w:ascii="Arial" w:hAnsi="Arial" w:cs="Arial"/>
+          <w:b/>
+          <w:bCs/>
+          <w:sz w:val="22"/>
+        </w:rPr>
+      </w:pPr>
+      <w:r>
+        <w:rPr>
+          <w:rFonts w:ascii="Arial" w:hAnsi="Arial" w:cs="Arial"/>
+          <w:b/>
+          <w:bCs/>
+          <w:sz w:val="22"/>
+        </w:rPr>
+        <w:t>Version Control History</w:t>
+      </w:r>
+    </w:p>
+    <w:p>
+      <w:pPr>
+        <w:rPr>
+          <w:rFonts w:ascii="Arial" w:hAnsi="Arial" w:cs="Arial" w:hint="eastAsia"/>
+          <w:b/>
+          <w:bCs/>
+          <w:sz w:val="22"/>
+        </w:rPr>
+      </w:pPr>
+    </w:p>
+    <w:p>
+      <w:pPr>
+        <w:pStyle w:val="1"/>
+        <w:numPr>
+          <w:ilvl w:val="0"/>
+          <w:numId w:val="1"/>
+        </w:numPr>
+        <w:rPr>
+          <w:rFonts w:ascii="Arial" w:hAnsi="Arial" w:cs="Arial"/>
+          <w:b/>
+          <w:bCs/>
+          <w:color w:val="000000" w:themeColor="text1"/>
+          <w:sz w:val="32"/>
+          <w:szCs w:val="32"/>
+        </w:rPr>
+      </w:pPr>
+      <w:r>
+        <w:rPr>
+          <w:rFonts w:ascii="Arial" w:hAnsi="Arial" w:cs="Arial"/>
+          <w:b/>
+          <w:bCs/>
+          <w:color w:val="000000" w:themeColor="text1"/>
+          <w:sz w:val="32"/>
+          <w:szCs w:val="32"/>
+        </w:rPr>
+        <w:t xml:space="preserve">Lesson </w:t>
+      </w:r>
+      <w:r>
+        <w:rPr>
+          <w:rFonts w:ascii="Arial" w:hAnsi="Arial" w:cs="Arial" w:hint="eastAsia"/>
+          <w:b/>
+          <w:bCs/>
+          <w:color w:val="000000" w:themeColor="text1"/>
+          <w:sz w:val="32"/>
+          <w:szCs w:val="32"/>
+        </w:rPr>
+        <w:t>L</w:t>
+      </w:r>
+      <w:r>
+        <w:rPr>
+          <w:rFonts w:ascii="Arial" w:hAnsi="Arial" w:cs="Arial"/>
+          <w:b/>
+          <w:bCs/>
+          <w:color w:val="000000" w:themeColor="text1"/>
+          <w:sz w:val="32"/>
+          <w:szCs w:val="32"/>
+        </w:rPr>
+        <w:t>earned and Conclusion</w:t>
+      </w:r>
+    </w:p>
+    <w:p>
+      <w:pPr>
+        <w:spacing w:line="276" w:lineRule="auto"/>
+        <w:rPr>
+          <w:rFonts w:ascii="Arial" w:hAnsi="Arial" w:cs="Arial" w:hint="eastAsia"/>
+          <w:sz w:val="22"/>
+        </w:rPr>
+      </w:pPr>
+      <w:r>
+        <w:rPr>
+          <w:rFonts w:ascii="Arial" w:hAnsi="Arial" w:cs="Arial" w:hint="eastAsia"/>
+          <w:sz w:val="22"/>
+        </w:rPr>
+        <w:t>In the realm of software engineering, Fred Brooks' "No Silver Bullet" concept reminds us that there's no one - size - fits - all solution. Software development is fraught with challenges like complexity, conformity, changeability, and invisibility. However, design patterns such as the Component - Based Design Pattern and the Strategy Pattern offer practical ways to mitigate these issues. From real - world case studies, we learn that component - based design can break down complex systems, enhancing maintainability and extensibility, as seen in Alibaba's order system. The Strategy Pattern, on the other hand, enables systems to adapt to changes effectively, like in commercial complex energy management. In conclusion, while there's no magic solution, leveraging these design patterns can lead to incremental improvements, making software development more manageable and efficient.</w:t>
       </w:r>
     </w:p>
     <w:p>
@@ -2039,15 +2725,7 @@
           <w:rFonts w:ascii="Arial" w:hAnsi="Arial" w:cs="Arial"/>
           <w:sz w:val="22"/>
         </w:rPr>
-        <w:t xml:space="preserve">, </w:t>
-      </w:r>
-      <w:r>
-        <w:rPr>
-          <w:rFonts w:ascii="Arial" w:hAnsi="Arial" w:cs="Arial"/>
-          <w:sz w:val="22"/>
-        </w:rPr>
-        <w:lastRenderedPageBreak/>
-        <w:t>2nd ed. Redmond, WA, USA: Microsoft Press, 2004.</w:t>
+        <w:t>, 2nd ed. Redmond, WA, USA: Microsoft Press, 2004.</w:t>
       </w:r>
     </w:p>
     <w:p>
@@ -2234,7 +2912,15 @@
           <w:rFonts w:ascii="Arial" w:hAnsi="Arial" w:cs="Arial" w:hint="eastAsia"/>
           <w:sz w:val="22"/>
         </w:rPr>
-        <w:t>F. P. Brooks, The Mythical Man-Month: Essays on Software Engineering, Addison-Wesley, 1975.</w:t>
+        <w:t>F. P. Brooks, The Mythical Man-Month: Essays on Software Engineering, Addison-</w:t>
+      </w:r>
+      <w:r>
+        <w:rPr>
+          <w:rFonts w:ascii="Arial" w:hAnsi="Arial" w:cs="Arial" w:hint="eastAsia"/>
+          <w:sz w:val="22"/>
+        </w:rPr>
+        <w:lastRenderedPageBreak/>
+        <w:t>Wesley, 1975.</w:t>
       </w:r>
       <w:bookmarkEnd w:id="6"/>
     </w:p>
@@ -2270,15 +2956,16 @@
         </w:numPr>
         <w:spacing w:line="276" w:lineRule="auto"/>
         <w:rPr>
-          <w:rFonts w:ascii="Arial" w:hAnsi="Arial" w:cs="Arial"/>
-          <w:sz w:val="22"/>
-        </w:rPr>
-      </w:pPr>
-      <w:r>
-        <w:rPr>
           <w:rFonts w:ascii="Arial" w:hAnsi="Arial" w:cs="Arial" w:hint="eastAsia"/>
           <w:sz w:val="22"/>
         </w:rPr>
+      </w:pPr>
+      <w:bookmarkStart w:id="8" w:name="_Ref195199093"/>
+      <w:r>
+        <w:rPr>
+          <w:rFonts w:ascii="Arial" w:hAnsi="Arial" w:cs="Arial" w:hint="eastAsia"/>
+          <w:sz w:val="22"/>
+        </w:rPr>
         <w:t xml:space="preserve">J. Hossain et al., "A Review on Optimal Energy Management in Commercial Buildings," Energies, vol. 16, no. 4, 2023, </w:t>
       </w:r>
       <w:proofErr w:type="spellStart"/>
@@ -2297,43 +2984,7 @@
         </w:rPr>
         <w:t>: 10.3390/en16041609.</w:t>
       </w:r>
-    </w:p>
-    <w:p>
-      <w:pPr>
-        <w:pStyle w:val="af"/>
-        <w:numPr>
-          <w:ilvl w:val="0"/>
-          <w:numId w:val="14"/>
-        </w:numPr>
-        <w:spacing w:line="276" w:lineRule="auto"/>
-        <w:rPr>
-          <w:rFonts w:ascii="Arial" w:hAnsi="Arial" w:cs="Arial" w:hint="eastAsia"/>
-          <w:sz w:val="22"/>
-        </w:rPr>
-      </w:pPr>
-      <w:r>
-        <w:rPr>
-          <w:rFonts w:ascii="Arial" w:hAnsi="Arial" w:cs="Arial"/>
-          <w:sz w:val="22"/>
-        </w:rPr>
-        <w:t xml:space="preserve">J. Hossain et al., "A Review on Optimal Energy Management in Commercial Buildings," Energies, vol. 16, no. 4, 2023, </w:t>
-      </w:r>
-      <w:proofErr w:type="spellStart"/>
-      <w:r>
-        <w:rPr>
-          <w:rFonts w:ascii="Arial" w:hAnsi="Arial" w:cs="Arial"/>
-          <w:sz w:val="22"/>
-        </w:rPr>
-        <w:t>doi</w:t>
-      </w:r>
-      <w:proofErr w:type="spellEnd"/>
-      <w:r>
-        <w:rPr>
-          <w:rFonts w:ascii="Arial" w:hAnsi="Arial" w:cs="Arial"/>
-          <w:sz w:val="22"/>
-        </w:rPr>
-        <w:t>: 10.3390/en16041609.</w:t>
-      </w:r>
+      <w:bookmarkEnd w:id="8"/>
     </w:p>
     <w:sectPr>
       <w:pgSz w:w="11906" w:h="16838"/>
@@ -3043,6 +3694,95 @@
     </w:lvl>
   </w:abstractNum>
   <w:abstractNum w:abstractNumId="12" w15:restartNumberingAfterBreak="0">
+    <w:nsid w:val="15965093"/>
+    <w:multiLevelType w:val="hybridMultilevel"/>
+    <w:tmpl w:val="98AEEDE2"/>
+    <w:lvl w:ilvl="0" w:tplc="74B83DE6">
+      <w:start w:val="1"/>
+      <w:numFmt w:val="decimal"/>
+      <w:lvlText w:val="5.%1"/>
+      <w:lvlJc w:val="left"/>
+      <w:pPr>
+        <w:ind w:left="440" w:hanging="440"/>
+      </w:pPr>
+      <w:rPr>
+        <w:rFonts w:hint="eastAsia"/>
+      </w:rPr>
+    </w:lvl>
+    <w:lvl w:ilvl="1" w:tplc="04090019" w:tentative="1">
+      <w:start w:val="1"/>
+      <w:numFmt w:val="lowerLetter"/>
+      <w:lvlText w:val="%2)"/>
+      <w:lvlJc w:val="left"/>
+      <w:pPr>
+        <w:ind w:left="880" w:hanging="440"/>
+      </w:pPr>
+    </w:lvl>
+    <w:lvl w:ilvl="2" w:tplc="0409001B" w:tentative="1">
+      <w:start w:val="1"/>
+      <w:numFmt w:val="lowerRoman"/>
+      <w:lvlText w:val="%3."/>
+      <w:lvlJc w:val="right"/>
+      <w:pPr>
+        <w:ind w:left="1320" w:hanging="440"/>
+      </w:pPr>
+    </w:lvl>
+    <w:lvl w:ilvl="3" w:tplc="0409000F" w:tentative="1">
+      <w:start w:val="1"/>
+      <w:numFmt w:val="decimal"/>
+      <w:lvlText w:val="%4."/>
+      <w:lvlJc w:val="left"/>
+      <w:pPr>
+        <w:ind w:left="1760" w:hanging="440"/>
+      </w:pPr>
+    </w:lvl>
+    <w:lvl w:ilvl="4" w:tplc="04090019" w:tentative="1">
+      <w:start w:val="1"/>
+      <w:numFmt w:val="lowerLetter"/>
+      <w:lvlText w:val="%5)"/>
+      <w:lvlJc w:val="left"/>
+      <w:pPr>
+        <w:ind w:left="2200" w:hanging="440"/>
+      </w:pPr>
+    </w:lvl>
+    <w:lvl w:ilvl="5" w:tplc="0409001B" w:tentative="1">
+      <w:start w:val="1"/>
+      <w:numFmt w:val="lowerRoman"/>
+      <w:lvlText w:val="%6."/>
+      <w:lvlJc w:val="right"/>
+      <w:pPr>
+        <w:ind w:left="2640" w:hanging="440"/>
+      </w:pPr>
+    </w:lvl>
+    <w:lvl w:ilvl="6" w:tplc="0409000F" w:tentative="1">
+      <w:start w:val="1"/>
+      <w:numFmt w:val="decimal"/>
+      <w:lvlText w:val="%7."/>
+      <w:lvlJc w:val="left"/>
+      <w:pPr>
+        <w:ind w:left="3080" w:hanging="440"/>
+      </w:pPr>
+    </w:lvl>
+    <w:lvl w:ilvl="7" w:tplc="04090019" w:tentative="1">
+      <w:start w:val="1"/>
+      <w:numFmt w:val="lowerLetter"/>
+      <w:lvlText w:val="%8)"/>
+      <w:lvlJc w:val="left"/>
+      <w:pPr>
+        <w:ind w:left="3520" w:hanging="440"/>
+      </w:pPr>
+    </w:lvl>
+    <w:lvl w:ilvl="8" w:tplc="0409001B" w:tentative="1">
+      <w:start w:val="1"/>
+      <w:numFmt w:val="lowerRoman"/>
+      <w:lvlText w:val="%9."/>
+      <w:lvlJc w:val="right"/>
+      <w:pPr>
+        <w:ind w:left="3960" w:hanging="440"/>
+      </w:pPr>
+    </w:lvl>
+  </w:abstractNum>
+  <w:abstractNum w:abstractNumId="13" w15:restartNumberingAfterBreak="0">
     <w:nsid w:val="258C337D"/>
     <w:multiLevelType w:val="hybridMultilevel"/>
     <w:tmpl w:val="C03AED86"/>
@@ -3135,7 +3875,7 @@
       </w:pPr>
     </w:lvl>
   </w:abstractNum>
-  <w:abstractNum w:abstractNumId="13" w15:restartNumberingAfterBreak="0">
+  <w:abstractNum w:abstractNumId="14" w15:restartNumberingAfterBreak="0">
     <w:nsid w:val="3BC82FF3"/>
     <w:multiLevelType w:val="hybridMultilevel"/>
     <w:tmpl w:val="7DD84284"/>
@@ -3224,7 +3964,7 @@
       </w:pPr>
     </w:lvl>
   </w:abstractNum>
-  <w:abstractNum w:abstractNumId="14" w15:restartNumberingAfterBreak="0">
+  <w:abstractNum w:abstractNumId="15" w15:restartNumberingAfterBreak="0">
     <w:nsid w:val="3C85026C"/>
     <w:multiLevelType w:val="multilevel"/>
     <w:tmpl w:val="3C85026C"/>
@@ -3310,7 +4050,7 @@
       </w:pPr>
     </w:lvl>
   </w:abstractNum>
-  <w:abstractNum w:abstractNumId="15" w15:restartNumberingAfterBreak="0">
+  <w:abstractNum w:abstractNumId="16" w15:restartNumberingAfterBreak="0">
     <w:nsid w:val="40BA54E8"/>
     <w:multiLevelType w:val="multilevel"/>
     <w:tmpl w:val="40BA54E8"/>
@@ -3399,7 +4139,7 @@
       </w:pPr>
     </w:lvl>
   </w:abstractNum>
-  <w:abstractNum w:abstractNumId="16" w15:restartNumberingAfterBreak="0">
+  <w:abstractNum w:abstractNumId="17" w15:restartNumberingAfterBreak="0">
     <w:nsid w:val="4D82F175"/>
     <w:multiLevelType w:val="singleLevel"/>
     <w:tmpl w:val="4D82F175"/>
@@ -3416,7 +4156,7 @@
       </w:rPr>
     </w:lvl>
   </w:abstractNum>
-  <w:abstractNum w:abstractNumId="17" w15:restartNumberingAfterBreak="0">
+  <w:abstractNum w:abstractNumId="18" w15:restartNumberingAfterBreak="0">
     <w:nsid w:val="4E556775"/>
     <w:multiLevelType w:val="hybridMultilevel"/>
     <w:tmpl w:val="74EE4526"/>
@@ -3502,7 +4242,93 @@
       </w:pPr>
     </w:lvl>
   </w:abstractNum>
-  <w:abstractNum w:abstractNumId="18" w15:restartNumberingAfterBreak="0">
+  <w:abstractNum w:abstractNumId="19" w15:restartNumberingAfterBreak="0">
+    <w:nsid w:val="63F14EC4"/>
+    <w:multiLevelType w:val="hybridMultilevel"/>
+    <w:tmpl w:val="1868914E"/>
+    <w:lvl w:ilvl="0" w:tplc="0409000F">
+      <w:start w:val="1"/>
+      <w:numFmt w:val="decimal"/>
+      <w:lvlText w:val="%1."/>
+      <w:lvlJc w:val="left"/>
+      <w:pPr>
+        <w:ind w:left="440" w:hanging="440"/>
+      </w:pPr>
+    </w:lvl>
+    <w:lvl w:ilvl="1" w:tplc="04090019" w:tentative="1">
+      <w:start w:val="1"/>
+      <w:numFmt w:val="lowerLetter"/>
+      <w:lvlText w:val="%2)"/>
+      <w:lvlJc w:val="left"/>
+      <w:pPr>
+        <w:ind w:left="880" w:hanging="440"/>
+      </w:pPr>
+    </w:lvl>
+    <w:lvl w:ilvl="2" w:tplc="0409001B" w:tentative="1">
+      <w:start w:val="1"/>
+      <w:numFmt w:val="lowerRoman"/>
+      <w:lvlText w:val="%3."/>
+      <w:lvlJc w:val="right"/>
+      <w:pPr>
+        <w:ind w:left="1320" w:hanging="440"/>
+      </w:pPr>
+    </w:lvl>
+    <w:lvl w:ilvl="3" w:tplc="0409000F" w:tentative="1">
+      <w:start w:val="1"/>
+      <w:numFmt w:val="decimal"/>
+      <w:lvlText w:val="%4."/>
+      <w:lvlJc w:val="left"/>
+      <w:pPr>
+        <w:ind w:left="1760" w:hanging="440"/>
+      </w:pPr>
+    </w:lvl>
+    <w:lvl w:ilvl="4" w:tplc="04090019" w:tentative="1">
+      <w:start w:val="1"/>
+      <w:numFmt w:val="lowerLetter"/>
+      <w:lvlText w:val="%5)"/>
+      <w:lvlJc w:val="left"/>
+      <w:pPr>
+        <w:ind w:left="2200" w:hanging="440"/>
+      </w:pPr>
+    </w:lvl>
+    <w:lvl w:ilvl="5" w:tplc="0409001B" w:tentative="1">
+      <w:start w:val="1"/>
+      <w:numFmt w:val="lowerRoman"/>
+      <w:lvlText w:val="%6."/>
+      <w:lvlJc w:val="right"/>
+      <w:pPr>
+        <w:ind w:left="2640" w:hanging="440"/>
+      </w:pPr>
+    </w:lvl>
+    <w:lvl w:ilvl="6" w:tplc="0409000F" w:tentative="1">
+      <w:start w:val="1"/>
+      <w:numFmt w:val="decimal"/>
+      <w:lvlText w:val="%7."/>
+      <w:lvlJc w:val="left"/>
+      <w:pPr>
+        <w:ind w:left="3080" w:hanging="440"/>
+      </w:pPr>
+    </w:lvl>
+    <w:lvl w:ilvl="7" w:tplc="04090019" w:tentative="1">
+      <w:start w:val="1"/>
+      <w:numFmt w:val="lowerLetter"/>
+      <w:lvlText w:val="%8)"/>
+      <w:lvlJc w:val="left"/>
+      <w:pPr>
+        <w:ind w:left="3520" w:hanging="440"/>
+      </w:pPr>
+    </w:lvl>
+    <w:lvl w:ilvl="8" w:tplc="0409001B" w:tentative="1">
+      <w:start w:val="1"/>
+      <w:numFmt w:val="lowerRoman"/>
+      <w:lvlText w:val="%9."/>
+      <w:lvlJc w:val="right"/>
+      <w:pPr>
+        <w:ind w:left="3960" w:hanging="440"/>
+      </w:pPr>
+    </w:lvl>
+  </w:abstractNum>
+  <w:abstractNum w:abstractNumId="20" w15:restartNumberingAfterBreak="0">
     <w:nsid w:val="6D8718C8"/>
     <w:multiLevelType w:val="hybridMultilevel"/>
     <w:tmpl w:val="16CAAF1E"/>
@@ -3595,7 +4421,7 @@
       </w:pPr>
     </w:lvl>
   </w:abstractNum>
-  <w:abstractNum w:abstractNumId="19" w15:restartNumberingAfterBreak="0">
+  <w:abstractNum w:abstractNumId="21" w15:restartNumberingAfterBreak="0">
     <w:nsid w:val="7A281494"/>
     <w:multiLevelType w:val="hybridMultilevel"/>
     <w:tmpl w:val="966C3760"/>
@@ -3688,7 +4514,7 @@
       </w:pPr>
     </w:lvl>
   </w:abstractNum>
-  <w:abstractNum w:abstractNumId="20" w15:restartNumberingAfterBreak="0">
+  <w:abstractNum w:abstractNumId="22" w15:restartNumberingAfterBreak="0">
     <w:nsid w:val="7C4C4769"/>
     <w:multiLevelType w:val="hybridMultilevel"/>
     <w:tmpl w:val="A2D0A9C2"/>
@@ -3778,13 +4604,13 @@
     </w:lvl>
   </w:abstractNum>
   <w:num w:numId="1" w16cid:durableId="1433626938">
-    <w:abstractNumId w:val="14"/>
+    <w:abstractNumId w:val="15"/>
   </w:num>
   <w:num w:numId="2" w16cid:durableId="1937786309">
     <w:abstractNumId w:val="10"/>
   </w:num>
   <w:num w:numId="3" w16cid:durableId="1321160264">
-    <w:abstractNumId w:val="15"/>
+    <w:abstractNumId w:val="16"/>
   </w:num>
   <w:num w:numId="4" w16cid:durableId="1581598506">
     <w:abstractNumId w:val="8"/>
@@ -3811,7 +4637,7 @@
     <w:abstractNumId w:val="0"/>
   </w:num>
   <w:num w:numId="12" w16cid:durableId="1209607860">
-    <w:abstractNumId w:val="16"/>
+    <w:abstractNumId w:val="17"/>
   </w:num>
   <w:num w:numId="13" w16cid:durableId="878206164">
     <w:abstractNumId w:val="9"/>
@@ -3820,25 +4646,31 @@
     <w:abstractNumId w:val="7"/>
   </w:num>
   <w:num w:numId="15" w16cid:durableId="1507477731">
+    <w:abstractNumId w:val="22"/>
+  </w:num>
+  <w:num w:numId="16" w16cid:durableId="1392654897">
+    <w:abstractNumId w:val="14"/>
+  </w:num>
+  <w:num w:numId="17" w16cid:durableId="568079528">
+    <w:abstractNumId w:val="18"/>
+  </w:num>
+  <w:num w:numId="18" w16cid:durableId="710039243">
     <w:abstractNumId w:val="20"/>
   </w:num>
-  <w:num w:numId="16" w16cid:durableId="1392654897">
-    <w:abstractNumId w:val="13"/>
-  </w:num>
-  <w:num w:numId="17" w16cid:durableId="568079528">
-    <w:abstractNumId w:val="17"/>
-  </w:num>
-  <w:num w:numId="18" w16cid:durableId="710039243">
-    <w:abstractNumId w:val="18"/>
-  </w:num>
   <w:num w:numId="19" w16cid:durableId="2094928652">
-    <w:abstractNumId w:val="19"/>
+    <w:abstractNumId w:val="21"/>
   </w:num>
   <w:num w:numId="20" w16cid:durableId="712268322">
-    <w:abstractNumId w:val="12"/>
+    <w:abstractNumId w:val="13"/>
   </w:num>
   <w:num w:numId="21" w16cid:durableId="660542801">
     <w:abstractNumId w:val="6"/>
+  </w:num>
+  <w:num w:numId="22" w16cid:durableId="422343656">
+    <w:abstractNumId w:val="19"/>
+  </w:num>
+  <w:num w:numId="23" w16cid:durableId="844589019">
+    <w:abstractNumId w:val="12"/>
   </w:num>
 </w:numbering>
 </file>
@@ -4009,7 +4841,7 @@
     <w:lsdException w:name="Table Web 2" w:semiHidden="1" w:unhideWhenUsed="1"/>
     <w:lsdException w:name="Table Web 3" w:semiHidden="1" w:unhideWhenUsed="1"/>
     <w:lsdException w:name="Balloon Text" w:semiHidden="1" w:unhideWhenUsed="1"/>
-    <w:lsdException w:name="Table Grid" w:uiPriority="39"/>
+    <w:lsdException w:name="Table Grid" w:uiPriority="0"/>
     <w:lsdException w:name="Table Theme" w:semiHidden="1" w:unhideWhenUsed="1"/>
     <w:lsdException w:name="Placeholder Text" w:semiHidden="1" w:unhideWhenUsed="1"/>
     <w:lsdException w:name="No Spacing" w:semiHidden="1" w:unhideWhenUsed="1"/>
@@ -4235,6 +5067,7 @@
   <w:style w:type="paragraph" w:default="1" w:styleId="a">
     <w:name w:val="Normal"/>
     <w:qFormat/>
+    <w:rsid w:val="00015C7A"/>
     <w:pPr>
       <w:widowControl w:val="0"/>
       <w:jc w:val="both"/>
@@ -4880,6 +5713,28 @@
       <w:szCs w:val="22"/>
     </w:rPr>
   </w:style>
+  <w:style w:type="table" w:styleId="af2">
+    <w:name w:val="Table Grid"/>
+    <w:basedOn w:val="a1"/>
+    <w:rsid w:val="00015C7A"/>
+    <w:pPr>
+      <w:widowControl w:val="0"/>
+      <w:jc w:val="both"/>
+    </w:pPr>
+    <w:rPr>
+      <w:rFonts w:asciiTheme="minorHAnsi" w:eastAsiaTheme="minorEastAsia" w:hAnsiTheme="minorHAnsi" w:cstheme="minorBidi"/>
+    </w:rPr>
+    <w:tblPr>
+      <w:tblBorders>
+        <w:top w:val="single" w:sz="4" w:space="0" w:color="auto"/>
+        <w:left w:val="single" w:sz="4" w:space="0" w:color="auto"/>
+        <w:bottom w:val="single" w:sz="4" w:space="0" w:color="auto"/>
+        <w:right w:val="single" w:sz="4" w:space="0" w:color="auto"/>
+        <w:insideH w:val="single" w:sz="4" w:space="0" w:color="auto"/>
+        <w:insideV w:val="single" w:sz="4" w:space="0" w:color="auto"/>
+      </w:tblBorders>
+    </w:tblPr>
+  </w:style>
 </w:styles>
 </file>
 

</xml_diff>

<commit_message>
Shorten the part 1 and part 2
</commit_message>
<xml_diff>
--- a/cpt304.docx
+++ b/cpt304.docx
@@ -1,10 +1,10 @@
 
 <file path=word/document.xml><?xml version="1.0" encoding="utf-8"?>
-<w:document xmlns:wpc="http://schemas.microsoft.com/office/word/2010/wordprocessingCanvas" xmlns:mc="http://schemas.openxmlformats.org/markup-compatibility/2006" xmlns:o="urn:schemas-microsoft-com:office:office" xmlns:r="http://schemas.openxmlformats.org/officeDocument/2006/relationships" xmlns:m="http://schemas.openxmlformats.org/officeDocument/2006/math" xmlns:v="urn:schemas-microsoft-com:vml" xmlns:wp14="http://schemas.microsoft.com/office/word/2010/wordprocessingDrawing" xmlns:wp="http://schemas.openxmlformats.org/drawingml/2006/wordprocessingDrawing" xmlns:w="http://schemas.openxmlformats.org/wordprocessingml/2006/main" xmlns:w14="http://schemas.microsoft.com/office/word/2010/wordml" xmlns:w10="urn:schemas-microsoft-com:office:word" xmlns:w15="http://schemas.microsoft.com/office/word/2012/wordml" xmlns:wpg="http://schemas.microsoft.com/office/word/2010/wordprocessingGroup" xmlns:wpi="http://schemas.microsoft.com/office/word/2010/wordprocessingInk" xmlns:wne="http://schemas.microsoft.com/office/word/2006/wordml" xmlns:wps="http://schemas.microsoft.com/office/word/2010/wordprocessingShape" xmlns:wpsCustomData="http://www.wps.cn/officeDocument/2013/wpsCustomData" mc:Ignorable="w14 w15 wp14">
+<w:document xmlns:wpc="http://schemas.microsoft.com/office/word/2010/wordprocessingCanvas" xmlns:cx="http://schemas.microsoft.com/office/drawing/2014/chartex" xmlns:cx1="http://schemas.microsoft.com/office/drawing/2015/9/8/chartex" xmlns:cx2="http://schemas.microsoft.com/office/drawing/2015/10/21/chartex" xmlns:cx3="http://schemas.microsoft.com/office/drawing/2016/5/9/chartex" xmlns:cx4="http://schemas.microsoft.com/office/drawing/2016/5/10/chartex" xmlns:cx5="http://schemas.microsoft.com/office/drawing/2016/5/11/chartex" xmlns:cx6="http://schemas.microsoft.com/office/drawing/2016/5/12/chartex" xmlns:cx7="http://schemas.microsoft.com/office/drawing/2016/5/13/chartex" xmlns:cx8="http://schemas.microsoft.com/office/drawing/2016/5/14/chartex" xmlns:mc="http://schemas.openxmlformats.org/markup-compatibility/2006" xmlns:aink="http://schemas.microsoft.com/office/drawing/2016/ink" xmlns:am3d="http://schemas.microsoft.com/office/drawing/2017/model3d" xmlns:o="urn:schemas-microsoft-com:office:office" xmlns:oel="http://schemas.microsoft.com/office/2019/extlst" xmlns:r="http://schemas.openxmlformats.org/officeDocument/2006/relationships" xmlns:m="http://schemas.openxmlformats.org/officeDocument/2006/math" xmlns:v="urn:schemas-microsoft-com:vml" xmlns:wp14="http://schemas.microsoft.com/office/word/2010/wordprocessingDrawing" xmlns:wp="http://schemas.openxmlformats.org/drawingml/2006/wordprocessingDrawing" xmlns:w10="urn:schemas-microsoft-com:office:word" xmlns:w="http://schemas.openxmlformats.org/wordprocessingml/2006/main" xmlns:w14="http://schemas.microsoft.com/office/word/2010/wordml" xmlns:w15="http://schemas.microsoft.com/office/word/2012/wordml" xmlns:w16cex="http://schemas.microsoft.com/office/word/2018/wordml/cex" xmlns:w16cid="http://schemas.microsoft.com/office/word/2016/wordml/cid" xmlns:w16="http://schemas.microsoft.com/office/word/2018/wordml" xmlns:w16du="http://schemas.microsoft.com/office/word/2023/wordml/word16du" xmlns:w16sdtdh="http://schemas.microsoft.com/office/word/2020/wordml/sdtdatahash" xmlns:w16sdtfl="http://schemas.microsoft.com/office/word/2024/wordml/sdtformatlock" xmlns:w16se="http://schemas.microsoft.com/office/word/2015/wordml/symex" xmlns:wpg="http://schemas.microsoft.com/office/word/2010/wordprocessingGroup" xmlns:wpi="http://schemas.microsoft.com/office/word/2010/wordprocessingInk" xmlns:wne="http://schemas.microsoft.com/office/word/2006/wordml" xmlns:wps="http://schemas.microsoft.com/office/word/2010/wordprocessingShape" mc:Ignorable="w14 w15 w16se w16cid w16 w16cex w16sdtdh w16sdtfl w16du wp14">
   <w:body>
     <w:p>
       <w:pPr>
-        <w:pStyle w:val="2"/>
+        <w:pStyle w:val="1"/>
         <w:numPr>
           <w:ilvl w:val="0"/>
           <w:numId w:val="1"/>
@@ -17,11 +17,6 @@
           <w:color w:val="000000" w:themeColor="text1"/>
           <w:sz w:val="32"/>
           <w:szCs w:val="32"/>
-          <w14:textFill>
-            <w14:solidFill>
-              <w14:schemeClr w14:val="tx1"/>
-            </w14:solidFill>
-          </w14:textFill>
         </w:rPr>
       </w:pPr>
       <w:r>
@@ -32,11 +27,6 @@
           <w:color w:val="000000" w:themeColor="text1"/>
           <w:sz w:val="32"/>
           <w:szCs w:val="32"/>
-          <w14:textFill>
-            <w14:solidFill>
-              <w14:schemeClr w14:val="tx1"/>
-            </w14:solidFill>
-          </w14:textFill>
         </w:rPr>
         <w:t>Introduction</w:t>
       </w:r>
@@ -74,7 +64,7 @@
       </w:r>
       <w:r>
         <w:rPr>
-          <w:rFonts w:hint="eastAsia" w:ascii="Arial" w:hAnsi="Arial" w:cs="Arial"/>
+          <w:rFonts w:ascii="Arial" w:hAnsi="Arial" w:cs="Arial" w:hint="eastAsia"/>
           <w:sz w:val="22"/>
         </w:rPr>
         <w:t xml:space="preserve"> </w:t>
@@ -98,6 +88,12 @@
           <w:rFonts w:ascii="Arial" w:hAnsi="Arial" w:cs="Arial"/>
           <w:sz w:val="22"/>
         </w:rPr>
+      </w:r>
+      <w:r>
+        <w:rPr>
+          <w:rFonts w:ascii="Arial" w:hAnsi="Arial" w:cs="Arial"/>
+          <w:sz w:val="22"/>
+        </w:rPr>
         <w:fldChar w:fldCharType="separate"/>
       </w:r>
       <w:r>
@@ -135,11 +131,11 @@
           <w:rFonts w:ascii="Arial" w:hAnsi="Arial" w:cs="Arial"/>
           <w:sz w:val="22"/>
         </w:rPr>
-        <w:t xml:space="preserve">A "silver bullet" refers to a mythical weapon that can instantly eliminate all problems with a single shot. </w:t>
-      </w:r>
-      <w:r>
-        <w:rPr>
-          <w:rFonts w:hint="eastAsia" w:ascii="Arial" w:hAnsi="Arial" w:cs="Arial"/>
+        <w:t xml:space="preserve">A "silver bullet" refers to a mythical weapon that can eliminate all problems with a single shot. </w:t>
+      </w:r>
+      <w:r>
+        <w:rPr>
+          <w:rFonts w:ascii="Arial" w:hAnsi="Arial" w:cs="Arial" w:hint="eastAsia"/>
           <w:sz w:val="22"/>
         </w:rPr>
         <w:t>Thus, t</w:t>
@@ -149,12 +145,33 @@
           <w:rFonts w:ascii="Arial" w:hAnsi="Arial" w:cs="Arial"/>
           <w:sz w:val="22"/>
         </w:rPr>
-        <w:t>he idea of "no silver bullet" means that in software development, there is no magic solution that can instantly remove all difficulties or dramatically improve efficiency.</w:t>
-      </w:r>
-    </w:p>
-    <w:p>
-      <w:pPr>
-        <w:pStyle w:val="2"/>
+        <w:t xml:space="preserve">he idea of "no silver bullet" means that </w:t>
+      </w:r>
+      <w:r>
+        <w:rPr>
+          <w:rFonts w:ascii="Arial" w:hAnsi="Arial" w:cs="Arial"/>
+          <w:sz w:val="22"/>
+        </w:rPr>
+        <w:t>there is no magic solution that can instantly remove all difficulties</w:t>
+      </w:r>
+      <w:r>
+        <w:rPr>
+          <w:rFonts w:ascii="Arial" w:hAnsi="Arial" w:cs="Arial"/>
+          <w:sz w:val="22"/>
+        </w:rPr>
+        <w:t xml:space="preserve"> </w:t>
+      </w:r>
+      <w:r>
+        <w:rPr>
+          <w:rFonts w:ascii="Arial" w:hAnsi="Arial" w:cs="Arial"/>
+          <w:sz w:val="22"/>
+        </w:rPr>
+        <w:t>in software development.</w:t>
+      </w:r>
+    </w:p>
+    <w:p>
+      <w:pPr>
+        <w:pStyle w:val="1"/>
         <w:numPr>
           <w:ilvl w:val="0"/>
           <w:numId w:val="1"/>
@@ -167,11 +184,6 @@
           <w:color w:val="000000" w:themeColor="text1"/>
           <w:sz w:val="32"/>
           <w:szCs w:val="32"/>
-          <w14:textFill>
-            <w14:solidFill>
-              <w14:schemeClr w14:val="tx1"/>
-            </w14:solidFill>
-          </w14:textFill>
         </w:rPr>
       </w:pPr>
       <w:r>
@@ -182,11 +194,6 @@
           <w:color w:val="000000" w:themeColor="text1"/>
           <w:sz w:val="32"/>
           <w:szCs w:val="32"/>
-          <w14:textFill>
-            <w14:solidFill>
-              <w14:schemeClr w14:val="tx1"/>
-            </w14:solidFill>
-          </w14:textFill>
         </w:rPr>
         <w:t>Identified Key Challenges</w:t>
       </w:r>
@@ -248,7 +255,7 @@
       </w:r>
       <w:r>
         <w:rPr>
-          <w:rFonts w:hint="eastAsia" w:ascii="Arial" w:hAnsi="Arial" w:cs="Arial"/>
+          <w:rFonts w:ascii="Arial" w:hAnsi="Arial" w:cs="Arial" w:hint="eastAsia"/>
           <w:sz w:val="22"/>
         </w:rPr>
         <w:t xml:space="preserve"> </w:t>
@@ -269,10 +276,10 @@
       </w:r>
       <w:r>
         <w:rPr>
-          <w:rFonts w:hint="eastAsia" w:ascii="Arial" w:hAnsi="Arial" w:cs="Arial"/>
-          <w:sz w:val="22"/>
-        </w:rPr>
-        <w:instrText xml:space="preserve">REF _Ref194941731 \r \h</w:instrText>
+          <w:rFonts w:ascii="Arial" w:hAnsi="Arial" w:cs="Arial" w:hint="eastAsia"/>
+          <w:sz w:val="22"/>
+        </w:rPr>
+        <w:instrText>REF _Ref194941731 \r \h</w:instrText>
       </w:r>
       <w:r>
         <w:rPr>
@@ -286,6 +293,12 @@
           <w:rFonts w:ascii="Arial" w:hAnsi="Arial" w:cs="Arial"/>
           <w:sz w:val="22"/>
         </w:rPr>
+      </w:r>
+      <w:r>
+        <w:rPr>
+          <w:rFonts w:ascii="Arial" w:hAnsi="Arial" w:cs="Arial"/>
+          <w:sz w:val="22"/>
+        </w:rPr>
         <w:fldChar w:fldCharType="separate"/>
       </w:r>
       <w:r>
@@ -311,7 +324,7 @@
       </w:r>
       <w:r>
         <w:rPr>
-          <w:rFonts w:hint="eastAsia" w:ascii="Arial" w:hAnsi="Arial" w:cs="Arial"/>
+          <w:rFonts w:ascii="Arial" w:hAnsi="Arial" w:cs="Arial" w:hint="eastAsia"/>
           <w:sz w:val="22"/>
         </w:rPr>
         <w:t xml:space="preserve"> </w:t>
@@ -321,12 +334,26 @@
           <w:rFonts w:ascii="Arial" w:hAnsi="Arial" w:cs="Arial"/>
           <w:sz w:val="22"/>
         </w:rPr>
-        <w:t>Software modules are tightly interconnected, so changes in one part can affect the whole system. Unlike other engineering fields with repeatable patterns, software is often custom-built without standard templates. As systems scale, complexity grows exponentially, making development, testing, and maintenance much harder.</w:t>
-      </w:r>
-    </w:p>
-    <w:p>
-      <w:pPr>
-        <w:pStyle w:val="33"/>
+        <w:t>Software modules are tightly interconnected, so changes in one part can affect the whole system. As systems scale, complexity grows exponentially, making development</w:t>
+      </w:r>
+      <w:r>
+        <w:rPr>
+          <w:rFonts w:ascii="Arial" w:hAnsi="Arial" w:cs="Arial" w:hint="eastAsia"/>
+          <w:sz w:val="22"/>
+        </w:rPr>
+        <w:t xml:space="preserve"> </w:t>
+      </w:r>
+      <w:r>
+        <w:rPr>
+          <w:rFonts w:ascii="Arial" w:hAnsi="Arial" w:cs="Arial"/>
+          <w:sz w:val="22"/>
+        </w:rPr>
+        <w:t>and maintenance much harder.</w:t>
+      </w:r>
+    </w:p>
+    <w:p>
+      <w:pPr>
+        <w:pStyle w:val="af0"/>
         <w:numPr>
           <w:ilvl w:val="0"/>
           <w:numId w:val="2"/>
@@ -341,7 +368,7 @@
       </w:pPr>
       <w:r>
         <w:rPr>
-          <w:rFonts w:hint="eastAsia" w:ascii="Arial" w:hAnsi="Arial" w:cs="Arial"/>
+          <w:rFonts w:ascii="Arial" w:hAnsi="Arial" w:cs="Arial" w:hint="eastAsia"/>
           <w:b/>
           <w:bCs/>
           <w:sz w:val="22"/>
@@ -367,7 +394,7 @@
     </w:p>
     <w:p>
       <w:pPr>
-        <w:pStyle w:val="33"/>
+        <w:pStyle w:val="af0"/>
         <w:numPr>
           <w:ilvl w:val="0"/>
           <w:numId w:val="2"/>
@@ -407,7 +434,7 @@
       </w:r>
       <w:r>
         <w:rPr>
-          <w:rFonts w:hint="eastAsia" w:ascii="Arial" w:hAnsi="Arial" w:cs="Arial"/>
+          <w:rFonts w:ascii="Arial" w:hAnsi="Arial" w:cs="Arial" w:hint="eastAsia"/>
           <w:sz w:val="22"/>
         </w:rPr>
         <w:t xml:space="preserve"> </w:t>
@@ -428,10 +455,10 @@
       </w:r>
       <w:r>
         <w:rPr>
-          <w:rFonts w:hint="eastAsia" w:ascii="Arial" w:hAnsi="Arial" w:cs="Arial"/>
-          <w:sz w:val="22"/>
-        </w:rPr>
-        <w:instrText xml:space="preserve">REF _Ref194941850 \r \h</w:instrText>
+          <w:rFonts w:ascii="Arial" w:hAnsi="Arial" w:cs="Arial" w:hint="eastAsia"/>
+          <w:sz w:val="22"/>
+        </w:rPr>
+        <w:instrText>REF _Ref194941850 \r \h</w:instrText>
       </w:r>
       <w:r>
         <w:rPr>
@@ -445,6 +472,12 @@
           <w:rFonts w:ascii="Arial" w:hAnsi="Arial" w:cs="Arial"/>
           <w:sz w:val="22"/>
         </w:rPr>
+      </w:r>
+      <w:r>
+        <w:rPr>
+          <w:rFonts w:ascii="Arial" w:hAnsi="Arial" w:cs="Arial"/>
+          <w:sz w:val="22"/>
+        </w:rPr>
         <w:fldChar w:fldCharType="separate"/>
       </w:r>
       <w:r>
@@ -470,7 +503,7 @@
       </w:r>
       <w:r>
         <w:rPr>
-          <w:rFonts w:hint="eastAsia" w:ascii="Arial" w:hAnsi="Arial" w:cs="Arial"/>
+          <w:rFonts w:ascii="Arial" w:hAnsi="Arial" w:cs="Arial" w:hint="eastAsia"/>
           <w:sz w:val="22"/>
         </w:rPr>
         <w:t xml:space="preserve"> </w:t>
@@ -480,12 +513,20 @@
           <w:rFonts w:ascii="Arial" w:hAnsi="Arial" w:cs="Arial"/>
           <w:sz w:val="22"/>
         </w:rPr>
-        <w:t>Software must evolve with changing user needs and market conditions, but frequent updates can cause errors and raise maintenance costs. Balancing change and system stability is a key challenge in software engineering.</w:t>
-      </w:r>
-    </w:p>
-    <w:p>
-      <w:pPr>
-        <w:pStyle w:val="33"/>
+        <w:t xml:space="preserve">Software must evolve with changing user needs and market conditions, but frequent updates can cause errors and raise maintenance costs. </w:t>
+      </w:r>
+      <w:r>
+        <w:rPr>
+          <w:rFonts w:ascii="Arial" w:hAnsi="Arial" w:cs="Arial"/>
+          <w:sz w:val="22"/>
+        </w:rPr>
+        <w:lastRenderedPageBreak/>
+        <w:t>Balancing change and system stability is a key challenge in software engineering.</w:t>
+      </w:r>
+    </w:p>
+    <w:p>
+      <w:pPr>
+        <w:pStyle w:val="af0"/>
         <w:numPr>
           <w:ilvl w:val="0"/>
           <w:numId w:val="2"/>
@@ -526,24 +567,19 @@
     </w:p>
     <w:p>
       <w:pPr>
-        <w:pStyle w:val="2"/>
+        <w:pStyle w:val="1"/>
         <w:numPr>
           <w:ilvl w:val="0"/>
           <w:numId w:val="1"/>
         </w:numPr>
         <w:spacing w:line="276" w:lineRule="auto"/>
         <w:rPr>
-          <w:rFonts w:ascii="Arial" w:hAnsi="Arial" w:cs="Arial" w:eastAsiaTheme="minorEastAsia"/>
+          <w:rFonts w:ascii="Arial" w:eastAsiaTheme="minorEastAsia" w:hAnsi="Arial" w:cs="Arial"/>
           <w:b/>
           <w:bCs/>
           <w:color w:val="000000" w:themeColor="text1"/>
           <w:sz w:val="32"/>
           <w:szCs w:val="32"/>
-          <w14:textFill>
-            <w14:solidFill>
-              <w14:schemeClr w14:val="tx1"/>
-            </w14:solidFill>
-          </w14:textFill>
         </w:rPr>
       </w:pPr>
       <w:r>
@@ -554,11 +590,6 @@
           <w:color w:val="000000" w:themeColor="text1"/>
           <w:sz w:val="32"/>
           <w:szCs w:val="32"/>
-          <w14:textFill>
-            <w14:solidFill>
-              <w14:schemeClr w14:val="tx1"/>
-            </w14:solidFill>
-          </w14:textFill>
         </w:rPr>
         <w:t>Design Pattern</w:t>
       </w:r>
@@ -589,7 +620,7 @@
     </w:p>
     <w:p>
       <w:pPr>
-        <w:pStyle w:val="33"/>
+        <w:pStyle w:val="af0"/>
         <w:numPr>
           <w:ilvl w:val="0"/>
           <w:numId w:val="3"/>
@@ -618,13 +649,13 @@
         <w:shd w:val="clear" w:color="auto" w:fill="FFFFFF"/>
         <w:spacing w:line="276" w:lineRule="auto"/>
         <w:rPr>
-          <w:rFonts w:ascii="Arial" w:hAnsi="Arial" w:eastAsia="Segoe UI" w:cs="Arial"/>
-          <w:sz w:val="22"/>
-        </w:rPr>
-      </w:pPr>
-      <w:r>
-        <w:rPr>
-          <w:rFonts w:ascii="Arial" w:hAnsi="Arial" w:eastAsia="Segoe UI" w:cs="Arial"/>
+          <w:rFonts w:ascii="Arial" w:eastAsia="Segoe UI" w:hAnsi="Arial" w:cs="Arial"/>
+          <w:sz w:val="22"/>
+        </w:rPr>
+      </w:pPr>
+      <w:r>
+        <w:rPr>
+          <w:rFonts w:ascii="Arial" w:eastAsia="Segoe UI" w:hAnsi="Arial" w:cs="Arial"/>
           <w:kern w:val="0"/>
           <w:sz w:val="22"/>
           <w:shd w:val="clear" w:color="auto" w:fill="FFFFFF"/>
@@ -634,63 +665,69 @@
       </w:r>
       <w:r>
         <w:rPr>
-          <w:rFonts w:hint="eastAsia" w:ascii="Arial" w:hAnsi="Arial" w:eastAsia="宋体" w:cs="Arial"/>
+          <w:rFonts w:ascii="Arial" w:eastAsia="宋体" w:hAnsi="Arial" w:cs="Arial" w:hint="eastAsia"/>
           <w:sz w:val="22"/>
         </w:rPr>
         <w:t xml:space="preserve"> </w:t>
       </w:r>
       <w:r>
         <w:rPr>
-          <w:rFonts w:ascii="Arial" w:hAnsi="Arial" w:eastAsia="宋体" w:cs="Arial"/>
+          <w:rFonts w:ascii="Arial" w:eastAsia="宋体" w:hAnsi="Arial" w:cs="Arial"/>
           <w:sz w:val="22"/>
         </w:rPr>
         <w:fldChar w:fldCharType="begin"/>
       </w:r>
       <w:r>
         <w:rPr>
-          <w:rFonts w:ascii="Arial" w:hAnsi="Arial" w:eastAsia="宋体" w:cs="Arial"/>
+          <w:rFonts w:ascii="Arial" w:eastAsia="宋体" w:hAnsi="Arial" w:cs="Arial"/>
           <w:sz w:val="22"/>
         </w:rPr>
         <w:instrText xml:space="preserve"> </w:instrText>
       </w:r>
       <w:r>
         <w:rPr>
-          <w:rFonts w:hint="eastAsia" w:ascii="Arial" w:hAnsi="Arial" w:eastAsia="宋体" w:cs="Arial"/>
-          <w:sz w:val="22"/>
-        </w:rPr>
-        <w:instrText xml:space="preserve">REF _Ref194944167 \r \h</w:instrText>
-      </w:r>
-      <w:r>
-        <w:rPr>
-          <w:rFonts w:ascii="Arial" w:hAnsi="Arial" w:eastAsia="宋体" w:cs="Arial"/>
+          <w:rFonts w:ascii="Arial" w:eastAsia="宋体" w:hAnsi="Arial" w:cs="Arial" w:hint="eastAsia"/>
+          <w:sz w:val="22"/>
+        </w:rPr>
+        <w:instrText>REF _Ref194944167 \r \h</w:instrText>
+      </w:r>
+      <w:r>
+        <w:rPr>
+          <w:rFonts w:ascii="Arial" w:eastAsia="宋体" w:hAnsi="Arial" w:cs="Arial"/>
           <w:sz w:val="22"/>
         </w:rPr>
         <w:instrText xml:space="preserve">  \* MERGEFORMAT </w:instrText>
       </w:r>
       <w:r>
         <w:rPr>
-          <w:rFonts w:ascii="Arial" w:hAnsi="Arial" w:eastAsia="宋体" w:cs="Arial"/>
+          <w:rFonts w:ascii="Arial" w:eastAsia="宋体" w:hAnsi="Arial" w:cs="Arial"/>
+          <w:sz w:val="22"/>
+        </w:rPr>
+      </w:r>
+      <w:r>
+        <w:rPr>
+          <w:rFonts w:ascii="Arial" w:eastAsia="宋体" w:hAnsi="Arial" w:cs="Arial"/>
           <w:sz w:val="22"/>
         </w:rPr>
         <w:fldChar w:fldCharType="separate"/>
       </w:r>
       <w:r>
         <w:rPr>
-          <w:rFonts w:ascii="Arial" w:hAnsi="Arial" w:eastAsia="宋体" w:cs="Arial"/>
+          <w:rFonts w:ascii="Arial" w:eastAsia="宋体" w:hAnsi="Arial" w:cs="Arial"/>
           <w:sz w:val="22"/>
         </w:rPr>
         <w:t>[4]</w:t>
       </w:r>
       <w:r>
         <w:rPr>
-          <w:rFonts w:ascii="Arial" w:hAnsi="Arial" w:eastAsia="宋体" w:cs="Arial"/>
+          <w:rFonts w:ascii="Arial" w:eastAsia="宋体" w:hAnsi="Arial" w:cs="Arial"/>
           <w:sz w:val="22"/>
         </w:rPr>
         <w:fldChar w:fldCharType="end"/>
       </w:r>
       <w:r>
         <w:rPr>
-          <w:rFonts w:ascii="Arial" w:hAnsi="Arial" w:eastAsia="宋体" w:cs="Arial"/>
+          <w:rFonts w:ascii="Arial" w:eastAsia="宋体" w:hAnsi="Arial" w:cs="Arial"/>
           <w:sz w:val="22"/>
         </w:rPr>
         <w:t>.</w:t>
@@ -698,7 +735,7 @@
     </w:p>
     <w:p>
       <w:pPr>
-        <w:pStyle w:val="33"/>
+        <w:pStyle w:val="af0"/>
         <w:numPr>
           <w:ilvl w:val="0"/>
           <w:numId w:val="4"/>
@@ -722,7 +759,7 @@
       </w:r>
       <w:r>
         <w:rPr>
-          <w:rFonts w:hint="eastAsia" w:ascii="Arial" w:hAnsi="Arial" w:cs="Arial"/>
+          <w:rFonts w:ascii="Arial" w:hAnsi="Arial" w:cs="Arial" w:hint="eastAsia"/>
           <w:b/>
           <w:bCs/>
           <w:sz w:val="22"/>
@@ -736,7 +773,7 @@
         <w:shd w:val="clear" w:color="auto" w:fill="FFFFFF"/>
         <w:spacing w:line="276" w:lineRule="auto"/>
         <w:rPr>
-          <w:rFonts w:ascii="Arial" w:hAnsi="Arial" w:eastAsia="Segoe UI" w:cs="Arial"/>
+          <w:rFonts w:ascii="Arial" w:eastAsia="Segoe UI" w:hAnsi="Arial" w:cs="Arial"/>
           <w:b/>
           <w:bCs/>
           <w:color w:val="000000"/>
@@ -745,7 +782,7 @@
       </w:pPr>
       <w:r>
         <w:rPr>
-          <w:rFonts w:ascii="Arial" w:hAnsi="Arial" w:eastAsia="Segoe UI" w:cs="Arial"/>
+          <w:rFonts w:ascii="Arial" w:eastAsia="Segoe UI" w:hAnsi="Arial" w:cs="Arial"/>
           <w:kern w:val="0"/>
           <w:sz w:val="22"/>
           <w:shd w:val="clear" w:color="auto" w:fill="FFFFFF"/>
@@ -760,13 +797,13 @@
         <w:shd w:val="clear" w:color="auto" w:fill="FFFFFF"/>
         <w:spacing w:line="276" w:lineRule="auto"/>
         <w:rPr>
-          <w:rFonts w:ascii="Arial" w:hAnsi="Arial" w:eastAsia="Segoe UI" w:cs="Arial"/>
-          <w:sz w:val="22"/>
-        </w:rPr>
-      </w:pPr>
-      <w:r>
-        <w:rPr>
-          <w:rFonts w:ascii="Arial" w:hAnsi="Arial" w:eastAsia="Segoe UI" w:cs="Arial"/>
+          <w:rFonts w:ascii="Arial" w:eastAsia="Segoe UI" w:hAnsi="Arial" w:cs="Arial"/>
+          <w:sz w:val="22"/>
+        </w:rPr>
+      </w:pPr>
+      <w:r>
+        <w:rPr>
+          <w:rFonts w:ascii="Arial" w:eastAsia="Segoe UI" w:hAnsi="Arial" w:cs="Arial"/>
           <w:kern w:val="0"/>
           <w:sz w:val="22"/>
           <w:shd w:val="clear" w:color="auto" w:fill="FFFFFF"/>
@@ -776,63 +813,69 @@
       </w:r>
       <w:r>
         <w:rPr>
-          <w:rFonts w:hint="eastAsia" w:ascii="Arial" w:hAnsi="Arial" w:eastAsia="宋体" w:cs="Arial"/>
+          <w:rFonts w:ascii="Arial" w:eastAsia="宋体" w:hAnsi="Arial" w:cs="Arial" w:hint="eastAsia"/>
           <w:sz w:val="22"/>
         </w:rPr>
         <w:t xml:space="preserve"> </w:t>
       </w:r>
       <w:r>
         <w:rPr>
-          <w:rFonts w:ascii="Arial" w:hAnsi="Arial" w:eastAsia="宋体" w:cs="Arial"/>
+          <w:rFonts w:ascii="Arial" w:eastAsia="宋体" w:hAnsi="Arial" w:cs="Arial"/>
           <w:sz w:val="22"/>
         </w:rPr>
         <w:fldChar w:fldCharType="begin"/>
       </w:r>
       <w:r>
         <w:rPr>
-          <w:rFonts w:ascii="Arial" w:hAnsi="Arial" w:eastAsia="宋体" w:cs="Arial"/>
+          <w:rFonts w:ascii="Arial" w:eastAsia="宋体" w:hAnsi="Arial" w:cs="Arial"/>
           <w:sz w:val="22"/>
         </w:rPr>
         <w:instrText xml:space="preserve"> </w:instrText>
       </w:r>
       <w:r>
         <w:rPr>
-          <w:rFonts w:hint="eastAsia" w:ascii="Arial" w:hAnsi="Arial" w:eastAsia="宋体" w:cs="Arial"/>
-          <w:sz w:val="22"/>
-        </w:rPr>
-        <w:instrText xml:space="preserve">REF _Ref194944179 \r \h</w:instrText>
-      </w:r>
-      <w:r>
-        <w:rPr>
-          <w:rFonts w:ascii="Arial" w:hAnsi="Arial" w:eastAsia="宋体" w:cs="Arial"/>
+          <w:rFonts w:ascii="Arial" w:eastAsia="宋体" w:hAnsi="Arial" w:cs="Arial" w:hint="eastAsia"/>
+          <w:sz w:val="22"/>
+        </w:rPr>
+        <w:instrText>REF _Ref194944179 \r \h</w:instrText>
+      </w:r>
+      <w:r>
+        <w:rPr>
+          <w:rFonts w:ascii="Arial" w:eastAsia="宋体" w:hAnsi="Arial" w:cs="Arial"/>
           <w:sz w:val="22"/>
         </w:rPr>
         <w:instrText xml:space="preserve">  \* MERGEFORMAT </w:instrText>
       </w:r>
       <w:r>
         <w:rPr>
-          <w:rFonts w:ascii="Arial" w:hAnsi="Arial" w:eastAsia="宋体" w:cs="Arial"/>
+          <w:rFonts w:ascii="Arial" w:eastAsia="宋体" w:hAnsi="Arial" w:cs="Arial"/>
+          <w:sz w:val="22"/>
+        </w:rPr>
+      </w:r>
+      <w:r>
+        <w:rPr>
+          <w:rFonts w:ascii="Arial" w:eastAsia="宋体" w:hAnsi="Arial" w:cs="Arial"/>
           <w:sz w:val="22"/>
         </w:rPr>
         <w:fldChar w:fldCharType="separate"/>
       </w:r>
       <w:r>
         <w:rPr>
-          <w:rFonts w:ascii="Arial" w:hAnsi="Arial" w:eastAsia="宋体" w:cs="Arial"/>
+          <w:rFonts w:ascii="Arial" w:eastAsia="宋体" w:hAnsi="Arial" w:cs="Arial"/>
           <w:sz w:val="22"/>
         </w:rPr>
         <w:t>[5]</w:t>
       </w:r>
       <w:r>
         <w:rPr>
-          <w:rFonts w:ascii="Arial" w:hAnsi="Arial" w:eastAsia="宋体" w:cs="Arial"/>
+          <w:rFonts w:ascii="Arial" w:eastAsia="宋体" w:hAnsi="Arial" w:cs="Arial"/>
           <w:sz w:val="22"/>
         </w:rPr>
         <w:fldChar w:fldCharType="end"/>
       </w:r>
       <w:r>
         <w:rPr>
-          <w:rFonts w:ascii="Arial" w:hAnsi="Arial" w:eastAsia="宋体" w:cs="Arial"/>
+          <w:rFonts w:ascii="Arial" w:eastAsia="宋体" w:hAnsi="Arial" w:cs="Arial"/>
           <w:sz w:val="22"/>
         </w:rPr>
         <w:t>.</w:t>
@@ -840,7 +883,7 @@
     </w:p>
     <w:p>
       <w:pPr>
-        <w:pStyle w:val="33"/>
+        <w:pStyle w:val="af0"/>
         <w:numPr>
           <w:ilvl w:val="0"/>
           <w:numId w:val="3"/>
@@ -869,13 +912,13 @@
         <w:shd w:val="clear" w:color="auto" w:fill="FFFFFF"/>
         <w:spacing w:line="276" w:lineRule="auto"/>
         <w:rPr>
-          <w:rFonts w:ascii="Arial" w:hAnsi="Arial" w:eastAsia="Segoe UI" w:cs="Arial"/>
-          <w:sz w:val="22"/>
-        </w:rPr>
-      </w:pPr>
-      <w:r>
-        <w:rPr>
-          <w:rFonts w:ascii="Arial" w:hAnsi="Arial" w:eastAsia="Segoe UI" w:cs="Arial"/>
+          <w:rFonts w:ascii="Arial" w:eastAsia="Segoe UI" w:hAnsi="Arial" w:cs="Arial"/>
+          <w:sz w:val="22"/>
+        </w:rPr>
+      </w:pPr>
+      <w:r>
+        <w:rPr>
+          <w:rFonts w:ascii="Arial" w:eastAsia="Segoe UI" w:hAnsi="Arial" w:cs="Arial"/>
           <w:kern w:val="0"/>
           <w:sz w:val="22"/>
           <w:shd w:val="clear" w:color="auto" w:fill="FFFFFF"/>
@@ -885,7 +928,7 @@
       </w:r>
       <w:r>
         <w:rPr>
-          <w:rFonts w:hint="eastAsia" w:ascii="Arial" w:hAnsi="Arial" w:cs="Arial"/>
+          <w:rFonts w:ascii="Arial" w:hAnsi="Arial" w:cs="Arial" w:hint="eastAsia"/>
           <w:kern w:val="0"/>
           <w:sz w:val="22"/>
           <w:shd w:val="clear" w:color="auto" w:fill="FFFFFF"/>
@@ -909,10 +952,10 @@
       </w:r>
       <w:r>
         <w:rPr>
-          <w:rFonts w:hint="eastAsia" w:ascii="Arial" w:hAnsi="Arial" w:cs="Arial"/>
-          <w:sz w:val="22"/>
-        </w:rPr>
-        <w:instrText xml:space="preserve">REF _Ref194944198 \r \h</w:instrText>
+          <w:rFonts w:ascii="Arial" w:hAnsi="Arial" w:cs="Arial" w:hint="eastAsia"/>
+          <w:sz w:val="22"/>
+        </w:rPr>
+        <w:instrText>REF _Ref194944198 \r \h</w:instrText>
       </w:r>
       <w:r>
         <w:rPr>
@@ -926,6 +969,12 @@
           <w:rFonts w:ascii="Arial" w:hAnsi="Arial" w:cs="Arial"/>
           <w:sz w:val="22"/>
         </w:rPr>
+      </w:r>
+      <w:r>
+        <w:rPr>
+          <w:rFonts w:ascii="Arial" w:hAnsi="Arial" w:cs="Arial"/>
+          <w:sz w:val="22"/>
+        </w:rPr>
         <w:fldChar w:fldCharType="separate"/>
       </w:r>
       <w:r>
@@ -952,7 +1001,7 @@
     </w:p>
     <w:p>
       <w:pPr>
-        <w:pStyle w:val="33"/>
+        <w:pStyle w:val="af0"/>
         <w:numPr>
           <w:ilvl w:val="0"/>
           <w:numId w:val="5"/>
@@ -976,7 +1025,7 @@
       </w:r>
       <w:r>
         <w:rPr>
-          <w:rFonts w:hint="eastAsia" w:ascii="Arial" w:hAnsi="Arial" w:cs="Arial"/>
+          <w:rFonts w:ascii="Arial" w:hAnsi="Arial" w:cs="Arial" w:hint="eastAsia"/>
           <w:b/>
           <w:bCs/>
           <w:sz w:val="22"/>
@@ -990,7 +1039,7 @@
         <w:shd w:val="clear" w:color="auto" w:fill="FFFFFF"/>
         <w:spacing w:line="276" w:lineRule="auto"/>
         <w:rPr>
-          <w:rFonts w:ascii="Arial" w:hAnsi="Arial" w:eastAsia="Segoe UI" w:cs="Arial"/>
+          <w:rFonts w:ascii="Arial" w:eastAsia="Segoe UI" w:hAnsi="Arial" w:cs="Arial"/>
           <w:kern w:val="0"/>
           <w:sz w:val="22"/>
           <w:shd w:val="clear" w:color="auto" w:fill="FFFFFF"/>
@@ -999,17 +1048,18 @@
       </w:pPr>
       <w:r>
         <w:rPr>
-          <w:rFonts w:ascii="Arial" w:hAnsi="Arial" w:eastAsia="Segoe UI" w:cs="Arial"/>
+          <w:rFonts w:ascii="Arial" w:eastAsia="Segoe UI" w:hAnsi="Arial" w:cs="Arial"/>
           <w:kern w:val="0"/>
           <w:sz w:val="22"/>
           <w:shd w:val="clear" w:color="auto" w:fill="FFFFFF"/>
           <w:lang w:bidi="ar"/>
         </w:rPr>
+        <w:lastRenderedPageBreak/>
         <w:t>This pattern is flexible, separating concerns clearly. It follows the Open/Closed Principle, allowing new algorithms to be added without modifying existing code. It also reduces conditional statements. At runtime, different algorithms can be dynamically selected, helping the system respond promptly to specific needs. Encapsulating algorithms in separate classes improves code readability, maintainability, and reduces system coupling</w:t>
       </w:r>
       <w:r>
         <w:rPr>
-          <w:rFonts w:hint="eastAsia" w:ascii="Arial" w:hAnsi="Arial" w:cs="Arial"/>
+          <w:rFonts w:ascii="Arial" w:hAnsi="Arial" w:cs="Arial" w:hint="eastAsia"/>
           <w:kern w:val="0"/>
           <w:sz w:val="22"/>
           <w:shd w:val="clear" w:color="auto" w:fill="FFFFFF"/>
@@ -1019,7 +1069,7 @@
       </w:r>
       <w:r>
         <w:rPr>
-          <w:rFonts w:ascii="Arial" w:hAnsi="Arial" w:eastAsia="Segoe UI" w:cs="Arial"/>
+          <w:rFonts w:ascii="Arial" w:eastAsia="Segoe UI" w:hAnsi="Arial" w:cs="Arial"/>
           <w:kern w:val="0"/>
           <w:sz w:val="22"/>
           <w:shd w:val="clear" w:color="auto" w:fill="FFFFFF"/>
@@ -1029,7 +1079,7 @@
       </w:r>
       <w:r>
         <w:rPr>
-          <w:rFonts w:ascii="Arial" w:hAnsi="Arial" w:eastAsia="Segoe UI" w:cs="Arial"/>
+          <w:rFonts w:ascii="Arial" w:eastAsia="Segoe UI" w:hAnsi="Arial" w:cs="Arial"/>
           <w:kern w:val="0"/>
           <w:sz w:val="22"/>
           <w:shd w:val="clear" w:color="auto" w:fill="FFFFFF"/>
@@ -1039,42 +1089,51 @@
       </w:r>
       <w:r>
         <w:rPr>
-          <w:rFonts w:ascii="Arial" w:hAnsi="Arial" w:eastAsia="Segoe UI" w:cs="Arial"/>
+          <w:rFonts w:ascii="Arial" w:eastAsia="Segoe UI" w:hAnsi="Arial" w:cs="Arial"/>
           <w:kern w:val="0"/>
           <w:sz w:val="22"/>
           <w:shd w:val="clear" w:color="auto" w:fill="FFFFFF"/>
           <w:lang w:bidi="ar"/>
         </w:rPr>
-        <w:fldChar w:fldCharType="separate"/>
-      </w:r>
-      <w:r>
-        <w:rPr>
-          <w:rFonts w:ascii="Arial" w:hAnsi="Arial" w:eastAsia="Segoe UI" w:cs="Arial"/>
+      </w:r>
+      <w:r>
+        <w:rPr>
+          <w:rFonts w:ascii="Arial" w:eastAsia="Segoe UI" w:hAnsi="Arial" w:cs="Arial"/>
           <w:kern w:val="0"/>
           <w:sz w:val="22"/>
           <w:shd w:val="clear" w:color="auto" w:fill="FFFFFF"/>
           <w:lang w:bidi="ar"/>
         </w:rPr>
-        <w:t>[7]</w:t>
-      </w:r>
-      <w:r>
-        <w:rPr>
-          <w:rFonts w:ascii="Arial" w:hAnsi="Arial" w:eastAsia="Segoe UI" w:cs="Arial"/>
+        <w:fldChar w:fldCharType="separate"/>
+      </w:r>
+      <w:r>
+        <w:rPr>
+          <w:rFonts w:ascii="Arial" w:eastAsia="Segoe UI" w:hAnsi="Arial" w:cs="Arial"/>
           <w:kern w:val="0"/>
           <w:sz w:val="22"/>
           <w:shd w:val="clear" w:color="auto" w:fill="FFFFFF"/>
           <w:lang w:bidi="ar"/>
         </w:rPr>
-        <w:fldChar w:fldCharType="end"/>
-      </w:r>
-      <w:r>
-        <w:rPr>
-          <w:rFonts w:ascii="Arial" w:hAnsi="Arial" w:eastAsia="Segoe UI" w:cs="Arial"/>
+        <w:t>[7]</w:t>
+      </w:r>
+      <w:r>
+        <w:rPr>
+          <w:rFonts w:ascii="Arial" w:eastAsia="Segoe UI" w:hAnsi="Arial" w:cs="Arial"/>
           <w:kern w:val="0"/>
           <w:sz w:val="22"/>
           <w:shd w:val="clear" w:color="auto" w:fill="FFFFFF"/>
           <w:lang w:bidi="ar"/>
         </w:rPr>
+        <w:fldChar w:fldCharType="end"/>
+      </w:r>
+      <w:r>
+        <w:rPr>
+          <w:rFonts w:ascii="Arial" w:eastAsia="Segoe UI" w:hAnsi="Arial" w:cs="Arial"/>
+          <w:kern w:val="0"/>
+          <w:sz w:val="22"/>
+          <w:shd w:val="clear" w:color="auto" w:fill="FFFFFF"/>
+          <w:lang w:bidi="ar"/>
+        </w:rPr>
         <w:t>.</w:t>
       </w:r>
     </w:p>
@@ -1090,7 +1149,7 @@
       </w:pPr>
       <w:r>
         <w:rPr>
-          <w:rFonts w:ascii="Arial" w:hAnsi="Arial" w:eastAsia="Segoe UI" w:cs="Arial"/>
+          <w:rFonts w:ascii="Arial" w:eastAsia="Segoe UI" w:hAnsi="Arial" w:cs="Arial"/>
           <w:kern w:val="0"/>
           <w:sz w:val="22"/>
           <w:shd w:val="clear" w:color="auto" w:fill="FFFFFF"/>
@@ -1101,39 +1160,29 @@
     </w:p>
     <w:p>
       <w:pPr>
-        <w:pStyle w:val="2"/>
+        <w:pStyle w:val="1"/>
         <w:numPr>
           <w:ilvl w:val="0"/>
           <w:numId w:val="1"/>
         </w:numPr>
         <w:spacing w:line="23" w:lineRule="atLeast"/>
         <w:rPr>
-          <w:rFonts w:ascii="Arial" w:hAnsi="Arial" w:cs="Arial" w:eastAsiaTheme="minorEastAsia"/>
+          <w:rFonts w:ascii="Arial" w:eastAsiaTheme="minorEastAsia" w:hAnsi="Arial" w:cs="Arial"/>
           <w:b/>
           <w:bCs/>
           <w:color w:val="000000" w:themeColor="text1"/>
           <w:sz w:val="32"/>
           <w:szCs w:val="32"/>
-          <w14:textFill>
-            <w14:solidFill>
-              <w14:schemeClr w14:val="tx1"/>
-            </w14:solidFill>
-          </w14:textFill>
-        </w:rPr>
-      </w:pPr>
-      <w:r>
-        <w:rPr>
-          <w:rFonts w:hint="eastAsia" w:ascii="Arial" w:hAnsi="Arial" w:cs="Arial"/>
+        </w:rPr>
+      </w:pPr>
+      <w:r>
+        <w:rPr>
+          <w:rFonts w:ascii="Arial" w:hAnsi="Arial" w:cs="Arial" w:hint="eastAsia"/>
           <w:b/>
           <w:bCs/>
           <w:color w:val="000000" w:themeColor="text1"/>
           <w:sz w:val="32"/>
           <w:szCs w:val="32"/>
-          <w14:textFill>
-            <w14:solidFill>
-              <w14:schemeClr w14:val="tx1"/>
-            </w14:solidFill>
-          </w14:textFill>
         </w:rPr>
         <w:t>Case Study Analysis</w:t>
       </w:r>
@@ -1156,7 +1205,7 @@
     </w:p>
     <w:p>
       <w:pPr>
-        <w:pStyle w:val="33"/>
+        <w:pStyle w:val="af0"/>
         <w:numPr>
           <w:ilvl w:val="0"/>
           <w:numId w:val="6"/>
@@ -1181,7 +1230,7 @@
     </w:p>
     <w:p>
       <w:pPr>
-        <w:pStyle w:val="33"/>
+        <w:pStyle w:val="af0"/>
         <w:spacing w:line="276" w:lineRule="auto"/>
         <w:ind w:left="0"/>
         <w:rPr>
@@ -1199,7 +1248,7 @@
     </w:p>
     <w:p>
       <w:pPr>
-        <w:pStyle w:val="33"/>
+        <w:pStyle w:val="af0"/>
         <w:numPr>
           <w:ilvl w:val="0"/>
           <w:numId w:val="7"/>
@@ -1224,7 +1273,7 @@
     </w:p>
     <w:p>
       <w:pPr>
-        <w:pStyle w:val="33"/>
+        <w:pStyle w:val="af0"/>
         <w:spacing w:line="276" w:lineRule="auto"/>
         <w:ind w:left="0"/>
         <w:rPr>
@@ -1234,24 +1283,15 @@
       </w:pPr>
       <w:r>
         <w:rPr>
-          <w:rFonts w:hint="eastAsia" w:ascii="Arial" w:hAnsi="Arial" w:cs="Arial"/>
-          <w:sz w:val="22"/>
-        </w:rPr>
-        <w:t>In the development of e-commerce platform, component design is an effective method to manage complex system. Taking the order system reconstruction of Alibaba platform, a large domestic e-commerce platform, as an example, the system originally adopted a single architecture, with a high degree of coupling between various functional modules, low development efficiency, and difficult maintenance. Using a domain-driven design, the team reconfigured the system into four separate components: an order management component responsible for the full life cycle processing of orders, a payment component that integrates multiple payment channels and supports rapid scaling, an inventory component that ensures the accuracy and consistency of inventory data, and an authentication component that uniformly manages user authentication. These components communicate through well-defined API interfaces and use an event-driven mechanism to achieve asynchronous interactions. The maintenance cost of the modified system is greatly reduced, and the inventory module can indepe</w:t>
-      </w:r>
-      <w:bookmarkStart w:id="9" w:name="_GoBack"/>
-      <w:bookmarkEnd w:id="9"/>
-      <w:r>
-        <w:rPr>
-          <w:rFonts w:hint="eastAsia" w:ascii="Arial" w:hAnsi="Arial" w:cs="Arial"/>
-          <w:sz w:val="22"/>
-        </w:rPr>
-        <w:t>ndently cope with high concurrent visits during the promotion period. This architecture not only solves the existing problems, but also significantly improves the maintainability, extensibility and stability of the system</w:t>
-      </w:r>
-    </w:p>
-    <w:p>
-      <w:pPr>
-        <w:pStyle w:val="33"/>
+          <w:rFonts w:ascii="Arial" w:hAnsi="Arial" w:cs="Arial" w:hint="eastAsia"/>
+          <w:sz w:val="22"/>
+        </w:rPr>
+        <w:t>In the development of e-commerce platform, component design is an effective method to manage complex system. Taking the order system reconstruction of Alibaba platform, a large domestic e-commerce platform, as an example, the system originally adopted a single architecture, with a high degree of coupling between various functional modules, low development efficiency, and difficult maintenance. Using a domain-driven design, the team reconfigured the system into four separate components: an order management component responsible for the full life cycle processing of orders, a payment component that integrates multiple payment channels and supports rapid scaling, an inventory component that ensures the accuracy and consistency of inventory data, and an authentication component that uniformly manages user authentication. These components communicate through well-defined API interfaces and use an event-driven mechanism to achieve asynchronous interactions. The maintenance cost of the modified system is greatly reduced, and the inventory module can independently cope with high concurrent visits during the promotion period. This architecture not only solves the existing problems, but also significantly improves the maintainability, extensibility and stability of the system</w:t>
+      </w:r>
+    </w:p>
+    <w:p>
+      <w:pPr>
+        <w:pStyle w:val="af0"/>
         <w:numPr>
           <w:ilvl w:val="0"/>
           <w:numId w:val="7"/>
@@ -1276,7 +1316,7 @@
     </w:p>
     <w:p>
       <w:pPr>
-        <w:pStyle w:val="33"/>
+        <w:pStyle w:val="af0"/>
         <w:spacing w:line="276" w:lineRule="auto"/>
         <w:ind w:left="0"/>
         <w:rPr>
@@ -1286,30 +1326,70 @@
       </w:pPr>
       <w:r>
         <w:rPr>
-          <w:rFonts w:hint="eastAsia" w:ascii="Arial" w:hAnsi="Arial" w:cs="Arial"/>
-          <w:sz w:val="22"/>
-        </w:rPr>
-        <w:t>The use of component based design patterns allows me to address the fundamental software engineering challenges mentioned in Brooks's "No magic Bullet" paper and to propose effective solutions [8]. By implementing a modular decomposition approach, complex systems can be divided into discrete functional components with well-defined interfaces, thereby greatly reducing cognitive load and unexpected component interactions [9]. This approach not only improves the maintainability of the system, but also enhances flexibility, allowing each component to evolve independently without compromising the overall stability of the system. These architectural patterns yield additional benefits, including improved component interoperability through standardized interfaces and enhanced system transparency through explicit module descriptions. While no universal solution exists, a system architecture approach can significantly improve the complexity challenges inherent in software.</w:t>
-      </w:r>
-    </w:p>
-    <w:p>
-      <w:pPr>
-        <w:pStyle w:val="33"/>
+          <w:rFonts w:ascii="Arial" w:hAnsi="Arial" w:cs="Arial" w:hint="eastAsia"/>
+          <w:sz w:val="22"/>
+        </w:rPr>
+        <w:t xml:space="preserve">The use of </w:t>
+      </w:r>
+      <w:proofErr w:type="gramStart"/>
+      <w:r>
+        <w:rPr>
+          <w:rFonts w:ascii="Arial" w:hAnsi="Arial" w:cs="Arial" w:hint="eastAsia"/>
+          <w:sz w:val="22"/>
+        </w:rPr>
+        <w:t>component based</w:t>
+      </w:r>
+      <w:proofErr w:type="gramEnd"/>
+      <w:r>
+        <w:rPr>
+          <w:rFonts w:ascii="Arial" w:hAnsi="Arial" w:cs="Arial" w:hint="eastAsia"/>
+          <w:sz w:val="22"/>
+        </w:rPr>
+        <w:t xml:space="preserve"> design patterns </w:t>
+      </w:r>
+      <w:proofErr w:type="gramStart"/>
+      <w:r>
+        <w:rPr>
+          <w:rFonts w:ascii="Arial" w:hAnsi="Arial" w:cs="Arial" w:hint="eastAsia"/>
+          <w:sz w:val="22"/>
+        </w:rPr>
+        <w:t>allows</w:t>
+      </w:r>
+      <w:proofErr w:type="gramEnd"/>
+      <w:r>
+        <w:rPr>
+          <w:rFonts w:ascii="Arial" w:hAnsi="Arial" w:cs="Arial" w:hint="eastAsia"/>
+          <w:sz w:val="22"/>
+        </w:rPr>
+        <w:t xml:space="preserve"> me to address the fundamental software engineering challenges mentioned in Brooks's "No magic Bullet" paper and </w:t>
+      </w:r>
+      <w:r>
+        <w:rPr>
+          <w:rFonts w:ascii="Arial" w:hAnsi="Arial" w:cs="Arial" w:hint="eastAsia"/>
+          <w:sz w:val="22"/>
+        </w:rPr>
+        <w:lastRenderedPageBreak/>
+        <w:t>to propose effective solutions [8]. By implementing a modular decomposition approach, complex systems can be divided into discrete functional components with well-defined interfaces, thereby greatly reducing cognitive load and unexpected component interactions [9]. This approach not only improves the maintainability of the system, but also enhances flexibility, allowing each component to evolve independently without compromising the overall stability of the system. These architectural patterns yield additional benefits, including improved component interoperability through standardized interfaces and enhanced system transparency through explicit module descriptions. While no universal solution exists, a system architecture approach can significantly improve the complexity challenges inherent in software.</w:t>
+      </w:r>
+    </w:p>
+    <w:p>
+      <w:pPr>
+        <w:pStyle w:val="af0"/>
         <w:numPr>
           <w:ilvl w:val="0"/>
           <w:numId w:val="6"/>
         </w:numPr>
         <w:spacing w:line="276" w:lineRule="auto"/>
         <w:rPr>
-          <w:rFonts w:ascii="Arial" w:hAnsi="Arial" w:eastAsia="宋体" w:cs="Arial"/>
-          <w:b/>
-          <w:bCs/>
-          <w:sz w:val="22"/>
-        </w:rPr>
-      </w:pPr>
-      <w:r>
-        <w:rPr>
-          <w:rFonts w:ascii="Arial" w:hAnsi="Arial" w:eastAsia="宋体" w:cs="Arial"/>
+          <w:rFonts w:ascii="Arial" w:eastAsia="宋体" w:hAnsi="Arial" w:cs="Arial"/>
+          <w:b/>
+          <w:bCs/>
+          <w:sz w:val="22"/>
+        </w:rPr>
+      </w:pPr>
+      <w:r>
+        <w:rPr>
+          <w:rFonts w:ascii="Arial" w:eastAsia="宋体" w:hAnsi="Arial" w:cs="Arial"/>
           <w:b/>
           <w:bCs/>
           <w:sz w:val="22"/>
@@ -1319,22 +1399,22 @@
     </w:p>
     <w:p>
       <w:pPr>
-        <w:pStyle w:val="33"/>
+        <w:pStyle w:val="af0"/>
         <w:numPr>
           <w:ilvl w:val="0"/>
           <w:numId w:val="8"/>
         </w:numPr>
         <w:spacing w:line="276" w:lineRule="auto"/>
         <w:rPr>
-          <w:rFonts w:ascii="Arial" w:hAnsi="Arial" w:eastAsia="宋体" w:cs="Arial"/>
-          <w:b/>
-          <w:bCs/>
-          <w:sz w:val="22"/>
-        </w:rPr>
-      </w:pPr>
-      <w:r>
-        <w:rPr>
-          <w:rFonts w:ascii="Arial" w:hAnsi="Arial" w:eastAsia="宋体" w:cs="Arial"/>
+          <w:rFonts w:ascii="Arial" w:eastAsia="宋体" w:hAnsi="Arial" w:cs="Arial"/>
+          <w:b/>
+          <w:bCs/>
+          <w:sz w:val="22"/>
+        </w:rPr>
+      </w:pPr>
+      <w:r>
+        <w:rPr>
+          <w:rFonts w:ascii="Arial" w:eastAsia="宋体" w:hAnsi="Arial" w:cs="Arial"/>
           <w:b/>
           <w:bCs/>
           <w:sz w:val="22"/>
@@ -1344,7 +1424,7 @@
     </w:p>
     <w:p>
       <w:pPr>
-        <w:pStyle w:val="33"/>
+        <w:pStyle w:val="af0"/>
         <w:spacing w:line="276" w:lineRule="auto"/>
         <w:ind w:left="0"/>
         <w:rPr>
@@ -1361,7 +1441,7 @@
       </w:r>
       <w:r>
         <w:rPr>
-          <w:rFonts w:hint="eastAsia" w:ascii="Arial" w:hAnsi="Arial" w:cs="Arial"/>
+          <w:rFonts w:ascii="Arial" w:hAnsi="Arial" w:cs="Arial" w:hint="eastAsia"/>
           <w:sz w:val="22"/>
         </w:rPr>
         <w:t xml:space="preserve"> </w:t>
@@ -1382,10 +1462,10 @@
       </w:r>
       <w:r>
         <w:rPr>
-          <w:rFonts w:hint="eastAsia" w:ascii="Arial" w:hAnsi="Arial" w:cs="Arial"/>
-          <w:sz w:val="22"/>
-        </w:rPr>
-        <w:instrText xml:space="preserve">REF _Ref195199093 \r \h</w:instrText>
+          <w:rFonts w:ascii="Arial" w:hAnsi="Arial" w:cs="Arial" w:hint="eastAsia"/>
+          <w:sz w:val="22"/>
+        </w:rPr>
+        <w:instrText>REF _Ref195199093 \r \h</w:instrText>
       </w:r>
       <w:r>
         <w:rPr>
@@ -1399,6 +1479,12 @@
           <w:rFonts w:ascii="Arial" w:hAnsi="Arial" w:cs="Arial"/>
           <w:sz w:val="22"/>
         </w:rPr>
+      </w:r>
+      <w:r>
+        <w:rPr>
+          <w:rFonts w:ascii="Arial" w:hAnsi="Arial" w:cs="Arial"/>
+          <w:sz w:val="22"/>
+        </w:rPr>
         <w:fldChar w:fldCharType="separate"/>
       </w:r>
       <w:r>
@@ -1425,22 +1511,22 @@
     </w:p>
     <w:p>
       <w:pPr>
-        <w:pStyle w:val="33"/>
+        <w:pStyle w:val="af0"/>
         <w:numPr>
           <w:ilvl w:val="0"/>
           <w:numId w:val="8"/>
         </w:numPr>
         <w:spacing w:line="276" w:lineRule="auto"/>
         <w:rPr>
-          <w:rFonts w:ascii="Arial" w:hAnsi="Arial" w:eastAsia="宋体" w:cs="Arial"/>
-          <w:b/>
-          <w:bCs/>
-          <w:sz w:val="22"/>
-        </w:rPr>
-      </w:pPr>
-      <w:r>
-        <w:rPr>
-          <w:rFonts w:ascii="Arial" w:hAnsi="Arial" w:eastAsia="宋体" w:cs="Arial"/>
+          <w:rFonts w:ascii="Arial" w:eastAsia="宋体" w:hAnsi="Arial" w:cs="Arial"/>
+          <w:b/>
+          <w:bCs/>
+          <w:sz w:val="22"/>
+        </w:rPr>
+      </w:pPr>
+      <w:r>
+        <w:rPr>
+          <w:rFonts w:ascii="Arial" w:eastAsia="宋体" w:hAnsi="Arial" w:cs="Arial"/>
           <w:b/>
           <w:bCs/>
           <w:sz w:val="22"/>
@@ -1450,20 +1536,20 @@
     </w:p>
     <w:p>
       <w:pPr>
-        <w:pStyle w:val="33"/>
+        <w:pStyle w:val="af0"/>
         <w:numPr>
           <w:ilvl w:val="0"/>
           <w:numId w:val="9"/>
         </w:numPr>
         <w:spacing w:line="276" w:lineRule="auto"/>
         <w:rPr>
-          <w:rFonts w:ascii="Arial" w:hAnsi="Arial" w:eastAsia="宋体" w:cs="Arial"/>
-          <w:sz w:val="22"/>
-        </w:rPr>
-      </w:pPr>
-      <w:r>
-        <w:rPr>
-          <w:rFonts w:ascii="Arial" w:hAnsi="Arial" w:eastAsia="宋体" w:cs="Arial"/>
+          <w:rFonts w:ascii="Arial" w:eastAsia="宋体" w:hAnsi="Arial" w:cs="Arial"/>
+          <w:sz w:val="22"/>
+        </w:rPr>
+      </w:pPr>
+      <w:r>
+        <w:rPr>
+          <w:rFonts w:ascii="Arial" w:eastAsia="宋体" w:hAnsi="Arial" w:cs="Arial"/>
           <w:sz w:val="22"/>
         </w:rPr>
         <w:t>Defining the Policy interface</w:t>
@@ -1473,13 +1559,13 @@
       <w:pPr>
         <w:spacing w:line="276" w:lineRule="auto"/>
         <w:rPr>
-          <w:rFonts w:ascii="Arial" w:hAnsi="Arial" w:eastAsia="宋体" w:cs="Arial"/>
-          <w:sz w:val="22"/>
-        </w:rPr>
-      </w:pPr>
-      <w:r>
-        <w:rPr>
-          <w:rFonts w:ascii="Arial" w:hAnsi="Arial" w:eastAsia="宋体" w:cs="Arial"/>
+          <w:rFonts w:ascii="Arial" w:eastAsia="宋体" w:hAnsi="Arial" w:cs="Arial"/>
+          <w:sz w:val="22"/>
+        </w:rPr>
+      </w:pPr>
+      <w:r>
+        <w:rPr>
+          <w:rFonts w:ascii="Arial" w:eastAsia="宋体" w:hAnsi="Arial" w:cs="Arial"/>
           <w:sz w:val="22"/>
         </w:rPr>
         <w:t>The core method integrates energy usage, electricity price, energy storage equipment status and other related information (such as holidays, weather), and outputs the charging and discharging plan of energy storage equipment and the regulation scheme of electric equipment in each region, which provides a unified framework for the implementation of the strategy.</w:t>
@@ -1487,20 +1573,20 @@
     </w:p>
     <w:p>
       <w:pPr>
-        <w:pStyle w:val="33"/>
+        <w:pStyle w:val="af0"/>
         <w:numPr>
           <w:ilvl w:val="0"/>
           <w:numId w:val="9"/>
         </w:numPr>
         <w:spacing w:line="276" w:lineRule="auto"/>
         <w:rPr>
-          <w:rFonts w:ascii="Arial" w:hAnsi="Arial" w:eastAsia="宋体" w:cs="Arial"/>
-          <w:sz w:val="22"/>
-        </w:rPr>
-      </w:pPr>
-      <w:r>
-        <w:rPr>
-          <w:rFonts w:ascii="Arial" w:hAnsi="Arial" w:eastAsia="宋体" w:cs="Arial"/>
+          <w:rFonts w:ascii="Arial" w:eastAsia="宋体" w:hAnsi="Arial" w:cs="Arial"/>
+          <w:sz w:val="22"/>
+        </w:rPr>
+      </w:pPr>
+      <w:r>
+        <w:rPr>
+          <w:rFonts w:ascii="Arial" w:eastAsia="宋体" w:hAnsi="Arial" w:cs="Arial"/>
           <w:sz w:val="22"/>
         </w:rPr>
         <w:t>Implement concrete policy classes</w:t>
@@ -1510,13 +1596,13 @@
       <w:pPr>
         <w:spacing w:line="276" w:lineRule="auto"/>
         <w:rPr>
-          <w:rFonts w:ascii="Arial" w:hAnsi="Arial" w:eastAsia="宋体" w:cs="Arial"/>
-          <w:sz w:val="22"/>
-        </w:rPr>
-      </w:pPr>
-      <w:r>
-        <w:rPr>
-          <w:rFonts w:ascii="Arial" w:hAnsi="Arial" w:eastAsia="宋体" w:cs="Arial"/>
+          <w:rFonts w:ascii="Arial" w:eastAsia="宋体" w:hAnsi="Arial" w:cs="Arial"/>
+          <w:sz w:val="22"/>
+        </w:rPr>
+      </w:pPr>
+      <w:r>
+        <w:rPr>
+          <w:rFonts w:ascii="Arial" w:eastAsia="宋体" w:hAnsi="Arial" w:cs="Arial"/>
           <w:sz w:val="22"/>
         </w:rPr>
         <w:t>Arbitrage strategy of peak and valley electricity price: According to the change of peak and valley electricity price, charge and discharge in the valley and plan charging and discharging in combination with real-time demand and energy storage equipment status to reduce electricity cost.</w:t>
@@ -1526,13 +1612,13 @@
       <w:pPr>
         <w:spacing w:line="276" w:lineRule="auto"/>
         <w:rPr>
-          <w:rFonts w:ascii="Arial" w:hAnsi="Arial" w:eastAsia="宋体" w:cs="Arial"/>
-          <w:sz w:val="22"/>
-        </w:rPr>
-      </w:pPr>
-      <w:r>
-        <w:rPr>
-          <w:rFonts w:ascii="Arial" w:hAnsi="Arial" w:eastAsia="宋体" w:cs="Arial"/>
+          <w:rFonts w:ascii="Arial" w:eastAsia="宋体" w:hAnsi="Arial" w:cs="Arial"/>
+          <w:sz w:val="22"/>
+        </w:rPr>
+      </w:pPr>
+      <w:r>
+        <w:rPr>
+          <w:rFonts w:ascii="Arial" w:eastAsia="宋体" w:hAnsi="Arial" w:cs="Arial"/>
           <w:sz w:val="22"/>
         </w:rPr>
         <w:t>Time-sharing control strategy of electrical equipment in the office area: according to the working time and personnel activity law of the office area, the air conditioning and lights should be operated normally when working, and the unnecessary lights should be turned off when not working, so as to reduce the air conditioning power and save energy.</w:t>
@@ -1542,21 +1628,29 @@
       <w:pPr>
         <w:spacing w:line="276" w:lineRule="auto"/>
         <w:rPr>
-          <w:rFonts w:ascii="Arial" w:hAnsi="Arial" w:eastAsia="宋体" w:cs="Arial"/>
-          <w:sz w:val="22"/>
-        </w:rPr>
-      </w:pPr>
-      <w:r>
-        <w:rPr>
-          <w:rFonts w:ascii="Arial" w:hAnsi="Arial" w:eastAsia="宋体" w:cs="Arial"/>
-          <w:sz w:val="22"/>
-        </w:rPr>
-        <w:t>Dynamic control strategy of electrical equipment in entertainment area: According to the business hours, passenger flow and electricity cost of entertainment area, the equipment is operated at full power during peak hours, and the power is reduced when passenger flow is low, balancing customer experience and energy utilization.</w:t>
-      </w:r>
-    </w:p>
-    <w:p>
-      <w:pPr>
-        <w:pStyle w:val="33"/>
+          <w:rFonts w:ascii="Arial" w:eastAsia="宋体" w:hAnsi="Arial" w:cs="Arial"/>
+          <w:sz w:val="22"/>
+        </w:rPr>
+      </w:pPr>
+      <w:r>
+        <w:rPr>
+          <w:rFonts w:ascii="Arial" w:eastAsia="宋体" w:hAnsi="Arial" w:cs="Arial"/>
+          <w:sz w:val="22"/>
+        </w:rPr>
+        <w:t xml:space="preserve">Dynamic control strategy of electrical equipment in entertainment area: According to the business hours, passenger flow and electricity cost of entertainment area, the equipment is operated at full power during peak hours, and the power is reduced when </w:t>
+      </w:r>
+      <w:r>
+        <w:rPr>
+          <w:rFonts w:ascii="Arial" w:eastAsia="宋体" w:hAnsi="Arial" w:cs="Arial"/>
+          <w:sz w:val="22"/>
+        </w:rPr>
+        <w:lastRenderedPageBreak/>
+        <w:t>passenger flow is low, balancing customer experience and energy utilization.</w:t>
+      </w:r>
+    </w:p>
+    <w:p>
+      <w:pPr>
+        <w:pStyle w:val="af0"/>
         <w:numPr>
           <w:ilvl w:val="0"/>
           <w:numId w:val="9"/>
@@ -1596,7 +1690,7 @@
     </w:p>
     <w:p>
       <w:pPr>
-        <w:pStyle w:val="33"/>
+        <w:pStyle w:val="af0"/>
         <w:numPr>
           <w:ilvl w:val="0"/>
           <w:numId w:val="8"/>
@@ -1609,15 +1703,15 @@
         <w:spacing w:line="276" w:lineRule="auto"/>
         <w:textAlignment w:val="baseline"/>
         <w:rPr>
-          <w:rFonts w:ascii="Arial" w:hAnsi="Arial" w:eastAsia="宋体" w:cs="Arial"/>
-          <w:b/>
-          <w:bCs/>
-          <w:sz w:val="22"/>
-        </w:rPr>
-      </w:pPr>
-      <w:r>
-        <w:rPr>
-          <w:rFonts w:ascii="Arial" w:hAnsi="Arial" w:eastAsia="宋体" w:cs="Arial"/>
+          <w:rFonts w:ascii="Arial" w:eastAsia="宋体" w:hAnsi="Arial" w:cs="Arial"/>
+          <w:b/>
+          <w:bCs/>
+          <w:sz w:val="22"/>
+        </w:rPr>
+      </w:pPr>
+      <w:r>
+        <w:rPr>
+          <w:rFonts w:ascii="Arial" w:eastAsia="宋体" w:hAnsi="Arial" w:cs="Arial"/>
           <w:b/>
           <w:bCs/>
           <w:sz w:val="22"/>
@@ -1627,7 +1721,7 @@
     </w:p>
     <w:p>
       <w:pPr>
-        <w:pStyle w:val="33"/>
+        <w:pStyle w:val="af0"/>
         <w:numPr>
           <w:ilvl w:val="0"/>
           <w:numId w:val="10"/>
@@ -1640,13 +1734,13 @@
         <w:spacing w:line="276" w:lineRule="auto"/>
         <w:textAlignment w:val="baseline"/>
         <w:rPr>
-          <w:rFonts w:ascii="Arial" w:hAnsi="Arial" w:eastAsia="宋体" w:cs="Arial"/>
-          <w:sz w:val="22"/>
-        </w:rPr>
-      </w:pPr>
-      <w:r>
-        <w:rPr>
-          <w:rFonts w:ascii="Arial" w:hAnsi="Arial" w:eastAsia="宋体" w:cs="Arial"/>
+          <w:rFonts w:ascii="Arial" w:eastAsia="宋体" w:hAnsi="Arial" w:cs="Arial"/>
+          <w:sz w:val="22"/>
+        </w:rPr>
+      </w:pPr>
+      <w:r>
+        <w:rPr>
+          <w:rFonts w:ascii="Arial" w:eastAsia="宋体" w:hAnsi="Arial" w:cs="Arial"/>
           <w:sz w:val="22"/>
         </w:rPr>
         <w:t>Electricity price policy adjustment: the peak and valley electricity price changes frequently, and the traditional way adjustment is complex. The strategy mode only needs to adjust the charging and discharging judgment conditions of the peak-valley electricity price arbitrage strategy, and the system can quickly adapt to the new electricity price policy.</w:t>
@@ -1654,7 +1748,7 @@
     </w:p>
     <w:p>
       <w:pPr>
-        <w:pStyle w:val="33"/>
+        <w:pStyle w:val="af0"/>
         <w:numPr>
           <w:ilvl w:val="0"/>
           <w:numId w:val="10"/>
@@ -1667,13 +1761,13 @@
         <w:spacing w:line="276" w:lineRule="auto"/>
         <w:textAlignment w:val="baseline"/>
         <w:rPr>
-          <w:rFonts w:ascii="Arial" w:hAnsi="Arial" w:eastAsia="宋体" w:cs="Arial"/>
-          <w:sz w:val="22"/>
-        </w:rPr>
-      </w:pPr>
-      <w:r>
-        <w:rPr>
-          <w:rFonts w:ascii="Arial" w:hAnsi="Arial" w:eastAsia="宋体" w:cs="Arial"/>
+          <w:rFonts w:ascii="Arial" w:eastAsia="宋体" w:hAnsi="Arial" w:cs="Arial"/>
+          <w:sz w:val="22"/>
+        </w:rPr>
+      </w:pPr>
+      <w:r>
+        <w:rPr>
+          <w:rFonts w:ascii="Arial" w:eastAsia="宋体" w:hAnsi="Arial" w:cs="Arial"/>
           <w:sz w:val="22"/>
         </w:rPr>
         <w:t>Changes in commercial activities: The activities of the commercial complex are diverse and the electricity demand varies greatly. For example, when shopping promotion, the dynamic control strategy of electrical equipment in entertainment areas can adjust the power consumption scheme of equipment in real time according to the passenger flow and operation time, and easily respond to changes in energy demand without major changes in the system.</w:t>
@@ -1681,7 +1775,7 @@
     </w:p>
     <w:p>
       <w:pPr>
-        <w:pStyle w:val="33"/>
+        <w:pStyle w:val="af0"/>
         <w:numPr>
           <w:ilvl w:val="0"/>
           <w:numId w:val="10"/>
@@ -1694,13 +1788,13 @@
         <w:spacing w:line="276" w:lineRule="auto"/>
         <w:textAlignment w:val="baseline"/>
         <w:rPr>
-          <w:rFonts w:ascii="Arial" w:hAnsi="Arial" w:eastAsia="宋体" w:cs="Arial"/>
-          <w:sz w:val="22"/>
-        </w:rPr>
-      </w:pPr>
-      <w:r>
-        <w:rPr>
-          <w:rFonts w:ascii="Arial" w:hAnsi="Arial" w:eastAsia="宋体" w:cs="Arial"/>
+          <w:rFonts w:ascii="Arial" w:eastAsia="宋体" w:hAnsi="Arial" w:cs="Arial"/>
+          <w:sz w:val="22"/>
+        </w:rPr>
+      </w:pPr>
+      <w:r>
+        <w:rPr>
+          <w:rFonts w:ascii="Arial" w:eastAsia="宋体" w:hAnsi="Arial" w:cs="Arial"/>
           <w:sz w:val="22"/>
         </w:rPr>
         <w:t>Equipment renewal: New equipment energy consumption and operating parameters are different. Taking the air conditioning update as an example, the control strategy of electric equipment in office and entertainment areas can adjust the operating power and control logic according to the characteristics of the new air conditioning, so that the system can adapt to the equipment update and ensure the energy management effect.</w:t>
@@ -1708,7 +1802,7 @@
     </w:p>
     <w:p>
       <w:pPr>
-        <w:pStyle w:val="2"/>
+        <w:pStyle w:val="1"/>
         <w:numPr>
           <w:ilvl w:val="0"/>
           <w:numId w:val="1"/>
@@ -1720,11 +1814,6 @@
           <w:color w:val="000000" w:themeColor="text1"/>
           <w:sz w:val="32"/>
           <w:szCs w:val="32"/>
-          <w14:textFill>
-            <w14:solidFill>
-              <w14:schemeClr w14:val="tx1"/>
-            </w14:solidFill>
-          </w14:textFill>
         </w:rPr>
       </w:pPr>
       <w:r>
@@ -1735,27 +1824,17 @@
           <w:color w:val="000000" w:themeColor="text1"/>
           <w:sz w:val="32"/>
           <w:szCs w:val="32"/>
-          <w14:textFill>
-            <w14:solidFill>
-              <w14:schemeClr w14:val="tx1"/>
-            </w14:solidFill>
-          </w14:textFill>
         </w:rPr>
         <w:t>Task Allocation</w:t>
       </w:r>
       <w:r>
         <w:rPr>
-          <w:rFonts w:hint="eastAsia" w:ascii="Arial" w:hAnsi="Arial" w:cs="Arial"/>
+          <w:rFonts w:ascii="Arial" w:hAnsi="Arial" w:cs="Arial" w:hint="eastAsia"/>
           <w:b/>
           <w:bCs/>
           <w:color w:val="000000" w:themeColor="text1"/>
           <w:sz w:val="32"/>
           <w:szCs w:val="32"/>
-          <w14:textFill>
-            <w14:solidFill>
-              <w14:schemeClr w14:val="tx1"/>
-            </w14:solidFill>
-          </w14:textFill>
         </w:rPr>
         <w:t xml:space="preserve"> and </w:t>
       </w:r>
@@ -1767,27 +1846,17 @@
           <w:color w:val="000000" w:themeColor="text1"/>
           <w:sz w:val="32"/>
           <w:szCs w:val="32"/>
-          <w14:textFill>
-            <w14:solidFill>
-              <w14:schemeClr w14:val="tx1"/>
-            </w14:solidFill>
-          </w14:textFill>
         </w:rPr>
         <w:t xml:space="preserve">Individual </w:t>
       </w:r>
       <w:r>
         <w:rPr>
-          <w:rFonts w:hint="eastAsia" w:ascii="Arial" w:hAnsi="Arial" w:cs="Arial"/>
+          <w:rFonts w:ascii="Arial" w:hAnsi="Arial" w:cs="Arial" w:hint="eastAsia"/>
           <w:b/>
           <w:bCs/>
           <w:color w:val="000000" w:themeColor="text1"/>
           <w:sz w:val="32"/>
           <w:szCs w:val="32"/>
-          <w14:textFill>
-            <w14:solidFill>
-              <w14:schemeClr w14:val="tx1"/>
-            </w14:solidFill>
-          </w14:textFill>
         </w:rPr>
         <w:t>C</w:t>
       </w:r>
@@ -1799,27 +1868,17 @@
           <w:color w:val="000000" w:themeColor="text1"/>
           <w:sz w:val="32"/>
           <w:szCs w:val="32"/>
-          <w14:textFill>
-            <w14:solidFill>
-              <w14:schemeClr w14:val="tx1"/>
-            </w14:solidFill>
-          </w14:textFill>
         </w:rPr>
         <w:t xml:space="preserve">ontribution </w:t>
       </w:r>
       <w:r>
         <w:rPr>
-          <w:rFonts w:hint="eastAsia" w:ascii="Arial" w:hAnsi="Arial" w:cs="Arial"/>
+          <w:rFonts w:ascii="Arial" w:hAnsi="Arial" w:cs="Arial" w:hint="eastAsia"/>
           <w:b/>
           <w:bCs/>
           <w:color w:val="000000" w:themeColor="text1"/>
           <w:sz w:val="32"/>
           <w:szCs w:val="32"/>
-          <w14:textFill>
-            <w14:solidFill>
-              <w14:schemeClr w14:val="tx1"/>
-            </w14:solidFill>
-          </w14:textFill>
         </w:rPr>
         <w:t>F</w:t>
       </w:r>
@@ -1831,18 +1890,13 @@
           <w:color w:val="000000" w:themeColor="text1"/>
           <w:sz w:val="32"/>
           <w:szCs w:val="32"/>
-          <w14:textFill>
-            <w14:solidFill>
-              <w14:schemeClr w14:val="tx1"/>
-            </w14:solidFill>
-          </w14:textFill>
         </w:rPr>
         <w:t>orm</w:t>
       </w:r>
     </w:p>
     <w:p>
       <w:pPr>
-        <w:pStyle w:val="33"/>
+        <w:pStyle w:val="af0"/>
         <w:numPr>
           <w:ilvl w:val="0"/>
           <w:numId w:val="11"/>
@@ -1856,7 +1910,7 @@
       </w:pPr>
       <w:r>
         <w:rPr>
-          <w:rFonts w:hint="eastAsia" w:ascii="Arial" w:hAnsi="Arial" w:cs="Arial"/>
+          <w:rFonts w:ascii="Arial" w:hAnsi="Arial" w:cs="Arial" w:hint="eastAsia"/>
           <w:b/>
           <w:bCs/>
           <w:sz w:val="22"/>
@@ -1874,7 +1928,7 @@
       </w:r>
       <w:r>
         <w:rPr>
-          <w:rFonts w:hint="eastAsia" w:ascii="Arial" w:hAnsi="Arial" w:cs="Arial"/>
+          <w:rFonts w:ascii="Arial" w:hAnsi="Arial" w:cs="Arial" w:hint="eastAsia"/>
           <w:b/>
           <w:bCs/>
           <w:sz w:val="22"/>
@@ -1893,24 +1947,10 @@
     </w:p>
     <w:tbl>
       <w:tblPr>
-        <w:tblStyle w:val="17"/>
+        <w:tblStyle w:val="ac"/>
         <w:tblW w:w="8359" w:type="dxa"/>
         <w:jc w:val="center"/>
-        <w:tblBorders>
-          <w:top w:val="single" w:color="auto" w:sz="4" w:space="0"/>
-          <w:left w:val="single" w:color="auto" w:sz="4" w:space="0"/>
-          <w:bottom w:val="single" w:color="auto" w:sz="4" w:space="0"/>
-          <w:right w:val="single" w:color="auto" w:sz="4" w:space="0"/>
-          <w:insideH w:val="single" w:color="auto" w:sz="4" w:space="0"/>
-          <w:insideV w:val="single" w:color="auto" w:sz="4" w:space="0"/>
-        </w:tblBorders>
-        <w:tblLayout w:type="autofit"/>
-        <w:tblCellMar>
-          <w:top w:w="0" w:type="dxa"/>
-          <w:left w:w="108" w:type="dxa"/>
-          <w:bottom w:w="0" w:type="dxa"/>
-          <w:right w:w="108" w:type="dxa"/>
-        </w:tblCellMar>
+        <w:tblLook w:val="04A0" w:firstRow="1" w:lastRow="0" w:firstColumn="1" w:lastColumn="0" w:noHBand="0" w:noVBand="1"/>
       </w:tblPr>
       <w:tblGrid>
         <w:gridCol w:w="2175"/>
@@ -1933,6 +1973,7 @@
                 <w:sz w:val="22"/>
               </w:rPr>
             </w:pPr>
+            <w:proofErr w:type="gramStart"/>
             <w:r>
               <w:rPr>
                 <w:rFonts w:ascii="Arial" w:hAnsi="Arial" w:cs="Arial"/>
@@ -1942,10 +1983,18 @@
             </w:r>
             <w:r>
               <w:rPr>
-                <w:rFonts w:hint="eastAsia" w:ascii="Arial" w:hAnsi="Arial" w:cs="Arial"/>
+                <w:rFonts w:ascii="Arial" w:hAnsi="Arial" w:cs="Arial" w:hint="eastAsia"/>
                 <w:sz w:val="22"/>
               </w:rPr>
-              <w:t>(ID)</w:t>
+              <w:t>(</w:t>
+            </w:r>
+            <w:proofErr w:type="gramEnd"/>
+            <w:r>
+              <w:rPr>
+                <w:rFonts w:ascii="Arial" w:hAnsi="Arial" w:cs="Arial" w:hint="eastAsia"/>
+                <w:sz w:val="22"/>
+              </w:rPr>
+              <w:t>ID)</w:t>
             </w:r>
           </w:p>
         </w:tc>
@@ -1960,6 +2009,7 @@
                 <w:sz w:val="22"/>
               </w:rPr>
             </w:pPr>
+            <w:proofErr w:type="gramStart"/>
             <w:r>
               <w:rPr>
                 <w:rFonts w:ascii="Arial" w:hAnsi="Arial" w:cs="Arial"/>
@@ -1969,10 +2019,18 @@
             </w:r>
             <w:r>
               <w:rPr>
-                <w:rFonts w:hint="eastAsia" w:ascii="Arial" w:hAnsi="Arial" w:cs="Arial"/>
+                <w:rFonts w:ascii="Arial" w:hAnsi="Arial" w:cs="Arial" w:hint="eastAsia"/>
                 <w:sz w:val="22"/>
               </w:rPr>
-              <w:t>(%)</w:t>
+              <w:t>(</w:t>
+            </w:r>
+            <w:proofErr w:type="gramEnd"/>
+            <w:r>
+              <w:rPr>
+                <w:rFonts w:ascii="Arial" w:hAnsi="Arial" w:cs="Arial" w:hint="eastAsia"/>
+                <w:sz w:val="22"/>
+              </w:rPr>
+              <w:t>%)</w:t>
             </w:r>
           </w:p>
         </w:tc>
@@ -1983,13 +2041,13 @@
           <w:p>
             <w:pPr>
               <w:rPr>
-                <w:rFonts w:hint="eastAsia" w:ascii="Arial" w:hAnsi="Arial" w:cs="Arial"/>
+                <w:rFonts w:ascii="Arial" w:hAnsi="Arial" w:cs="Arial"/>
                 <w:sz w:val="22"/>
               </w:rPr>
             </w:pPr>
             <w:r>
               <w:rPr>
-                <w:rFonts w:hint="eastAsia" w:ascii="Arial" w:hAnsi="Arial" w:cs="Arial"/>
+                <w:rFonts w:ascii="Arial" w:hAnsi="Arial" w:cs="Arial" w:hint="eastAsia"/>
                 <w:sz w:val="22"/>
               </w:rPr>
               <w:t>Task Allocation</w:t>
@@ -2012,6 +2070,7 @@
                 <w:sz w:val="22"/>
               </w:rPr>
             </w:pPr>
+            <w:proofErr w:type="spellStart"/>
             <w:r>
               <w:rPr>
                 <w:rFonts w:ascii="Arial" w:hAnsi="Arial" w:cs="Arial"/>
@@ -2019,9 +2078,10 @@
               </w:rPr>
               <w:t>Shibo</w:t>
             </w:r>
+            <w:proofErr w:type="spellEnd"/>
             <w:r>
               <w:rPr>
-                <w:rFonts w:hint="eastAsia" w:ascii="Arial" w:hAnsi="Arial" w:cs="Arial"/>
+                <w:rFonts w:ascii="Arial" w:hAnsi="Arial" w:cs="Arial" w:hint="eastAsia"/>
                 <w:sz w:val="22"/>
               </w:rPr>
               <w:t xml:space="preserve"> Z</w:t>
@@ -2035,7 +2095,7 @@
             </w:r>
             <w:r>
               <w:rPr>
-                <w:rFonts w:hint="eastAsia" w:ascii="Arial" w:hAnsi="Arial" w:cs="Arial"/>
+                <w:rFonts w:ascii="Arial" w:hAnsi="Arial" w:cs="Arial" w:hint="eastAsia"/>
                 <w:sz w:val="22"/>
               </w:rPr>
               <w:t xml:space="preserve"> (2143996)</w:t>
@@ -2055,7 +2115,7 @@
             </w:pPr>
             <w:r>
               <w:rPr>
-                <w:rFonts w:hint="eastAsia" w:ascii="Arial" w:hAnsi="Arial" w:cs="Arial"/>
+                <w:rFonts w:ascii="Arial" w:hAnsi="Arial" w:cs="Arial" w:hint="eastAsia"/>
                 <w:sz w:val="22"/>
               </w:rPr>
               <w:t>25%</w:t>
@@ -2082,7 +2142,7 @@
             </w:r>
             <w:r>
               <w:rPr>
-                <w:rFonts w:hint="eastAsia" w:ascii="Arial" w:hAnsi="Arial" w:cs="Arial"/>
+                <w:rFonts w:ascii="Arial" w:hAnsi="Arial" w:cs="Arial" w:hint="eastAsia"/>
                 <w:sz w:val="22"/>
               </w:rPr>
               <w:t xml:space="preserve">pattern </w:t>
@@ -2114,7 +2174,7 @@
             </w:pPr>
             <w:r>
               <w:rPr>
-                <w:rFonts w:hint="eastAsia" w:ascii="Arial" w:hAnsi="Arial" w:cs="Arial"/>
+                <w:rFonts w:ascii="Arial" w:hAnsi="Arial" w:cs="Arial" w:hint="eastAsia"/>
                 <w:sz w:val="22"/>
               </w:rPr>
               <w:t>Yan Zhu (2034366)</w:t>
@@ -2134,7 +2194,7 @@
             </w:pPr>
             <w:r>
               <w:rPr>
-                <w:rFonts w:hint="eastAsia" w:ascii="Arial" w:hAnsi="Arial" w:cs="Arial"/>
+                <w:rFonts w:ascii="Arial" w:hAnsi="Arial" w:cs="Arial" w:hint="eastAsia"/>
                 <w:sz w:val="22"/>
               </w:rPr>
               <w:t>25%</w:t>
@@ -2161,7 +2221,7 @@
             </w:r>
             <w:r>
               <w:rPr>
-                <w:rFonts w:hint="eastAsia" w:ascii="Arial" w:hAnsi="Arial" w:cs="Arial"/>
+                <w:rFonts w:ascii="Arial" w:hAnsi="Arial" w:cs="Arial" w:hint="eastAsia"/>
                 <w:sz w:val="22"/>
               </w:rPr>
               <w:t xml:space="preserve"> pattern </w:t>
@@ -2191,16 +2251,25 @@
                 <w:sz w:val="22"/>
               </w:rPr>
             </w:pPr>
+            <w:proofErr w:type="spellStart"/>
             <w:r>
               <w:rPr>
                 <w:rFonts w:ascii="Arial" w:hAnsi="Arial" w:cs="Arial"/>
                 <w:sz w:val="22"/>
               </w:rPr>
-              <w:t>Leyu Pan</w:t>
+              <w:t>Leyu</w:t>
+            </w:r>
+            <w:proofErr w:type="spellEnd"/>
+            <w:r>
+              <w:rPr>
+                <w:rFonts w:ascii="Arial" w:hAnsi="Arial" w:cs="Arial"/>
+                <w:sz w:val="22"/>
+              </w:rPr>
+              <w:t xml:space="preserve"> Pan</w:t>
             </w:r>
             <w:r>
               <w:rPr>
-                <w:rFonts w:hint="eastAsia" w:ascii="Arial" w:hAnsi="Arial" w:cs="Arial"/>
+                <w:rFonts w:ascii="Arial" w:hAnsi="Arial" w:cs="Arial" w:hint="eastAsia"/>
                 <w:sz w:val="22"/>
               </w:rPr>
               <w:t xml:space="preserve"> (2144051)</w:t>
@@ -2220,7 +2289,7 @@
             </w:pPr>
             <w:r>
               <w:rPr>
-                <w:rFonts w:hint="eastAsia" w:ascii="Arial" w:hAnsi="Arial" w:cs="Arial"/>
+                <w:rFonts w:ascii="Arial" w:hAnsi="Arial" w:cs="Arial" w:hint="eastAsia"/>
                 <w:sz w:val="22"/>
               </w:rPr>
               <w:t>25%</w:t>
@@ -2234,13 +2303,13 @@
           <w:p>
             <w:pPr>
               <w:rPr>
-                <w:rFonts w:hint="eastAsia" w:ascii="Arial" w:hAnsi="Arial" w:cs="Arial"/>
+                <w:rFonts w:ascii="Arial" w:hAnsi="Arial" w:cs="Arial"/>
                 <w:sz w:val="22"/>
               </w:rPr>
             </w:pPr>
             <w:r>
               <w:rPr>
-                <w:rFonts w:hint="eastAsia" w:ascii="Arial" w:hAnsi="Arial" w:cs="Arial"/>
+                <w:rFonts w:ascii="Arial" w:hAnsi="Arial" w:cs="Arial" w:hint="eastAsia"/>
                 <w:sz w:val="22"/>
               </w:rPr>
               <w:t xml:space="preserve">Introduce of </w:t>
@@ -2254,7 +2323,7 @@
             </w:r>
             <w:r>
               <w:rPr>
-                <w:rFonts w:hint="eastAsia" w:ascii="Arial" w:hAnsi="Arial" w:cs="Arial"/>
+                <w:rFonts w:ascii="Arial" w:hAnsi="Arial" w:cs="Arial" w:hint="eastAsia"/>
                 <w:sz w:val="22"/>
               </w:rPr>
               <w:t xml:space="preserve"> and identify 4 key challenges in the article</w:t>
@@ -2279,7 +2348,7 @@
             </w:pPr>
             <w:r>
               <w:rPr>
-                <w:rFonts w:hint="eastAsia" w:ascii="Arial" w:hAnsi="Arial" w:cs="Arial"/>
+                <w:rFonts w:ascii="Arial" w:hAnsi="Arial" w:cs="Arial" w:hint="eastAsia"/>
                 <w:sz w:val="22"/>
               </w:rPr>
               <w:t>Tong Wu (2143812)</w:t>
@@ -2299,7 +2368,7 @@
             </w:pPr>
             <w:r>
               <w:rPr>
-                <w:rFonts w:hint="eastAsia" w:ascii="Arial" w:hAnsi="Arial" w:cs="Arial"/>
+                <w:rFonts w:ascii="Arial" w:hAnsi="Arial" w:cs="Arial" w:hint="eastAsia"/>
                 <w:sz w:val="22"/>
               </w:rPr>
               <w:t>25%</w:t>
@@ -2319,7 +2388,7 @@
             </w:pPr>
             <w:r>
               <w:rPr>
-                <w:rFonts w:hint="eastAsia" w:ascii="Arial" w:hAnsi="Arial" w:cs="Arial"/>
+                <w:rFonts w:ascii="Arial" w:hAnsi="Arial" w:cs="Arial" w:hint="eastAsia"/>
                 <w:sz w:val="22"/>
               </w:rPr>
               <w:t xml:space="preserve">introduction of the 2 selected design patterns and their applications </w:t>
@@ -2330,7 +2399,7 @@
     </w:tbl>
     <w:p>
       <w:pPr>
-        <w:pStyle w:val="33"/>
+        <w:pStyle w:val="af0"/>
         <w:numPr>
           <w:ilvl w:val="0"/>
           <w:numId w:val="11"/>
@@ -2355,16 +2424,16 @@
     <w:p>
       <w:pPr>
         <w:rPr>
-          <w:rFonts w:hint="eastAsia" w:ascii="Arial" w:hAnsi="Arial" w:cs="Arial"/>
-          <w:b/>
-          <w:bCs/>
-          <w:sz w:val="22"/>
-        </w:rPr>
-      </w:pPr>
-    </w:p>
-    <w:p>
-      <w:pPr>
-        <w:pStyle w:val="2"/>
+          <w:rFonts w:ascii="Arial" w:hAnsi="Arial" w:cs="Arial"/>
+          <w:b/>
+          <w:bCs/>
+          <w:sz w:val="22"/>
+        </w:rPr>
+      </w:pPr>
+    </w:p>
+    <w:p>
+      <w:pPr>
+        <w:pStyle w:val="1"/>
         <w:numPr>
           <w:ilvl w:val="0"/>
           <w:numId w:val="1"/>
@@ -2376,11 +2445,6 @@
           <w:color w:val="000000" w:themeColor="text1"/>
           <w:sz w:val="32"/>
           <w:szCs w:val="32"/>
-          <w14:textFill>
-            <w14:solidFill>
-              <w14:schemeClr w14:val="tx1"/>
-            </w14:solidFill>
-          </w14:textFill>
         </w:rPr>
       </w:pPr>
       <w:r>
@@ -2391,27 +2455,17 @@
           <w:color w:val="000000" w:themeColor="text1"/>
           <w:sz w:val="32"/>
           <w:szCs w:val="32"/>
-          <w14:textFill>
-            <w14:solidFill>
-              <w14:schemeClr w14:val="tx1"/>
-            </w14:solidFill>
-          </w14:textFill>
         </w:rPr>
         <w:t xml:space="preserve">Lesson </w:t>
       </w:r>
       <w:r>
         <w:rPr>
-          <w:rFonts w:hint="eastAsia" w:ascii="Arial" w:hAnsi="Arial" w:cs="Arial"/>
+          <w:rFonts w:ascii="Arial" w:hAnsi="Arial" w:cs="Arial" w:hint="eastAsia"/>
           <w:b/>
           <w:bCs/>
           <w:color w:val="000000" w:themeColor="text1"/>
           <w:sz w:val="32"/>
           <w:szCs w:val="32"/>
-          <w14:textFill>
-            <w14:solidFill>
-              <w14:schemeClr w14:val="tx1"/>
-            </w14:solidFill>
-          </w14:textFill>
         </w:rPr>
         <w:t>L</w:t>
       </w:r>
@@ -2423,11 +2477,6 @@
           <w:color w:val="000000" w:themeColor="text1"/>
           <w:sz w:val="32"/>
           <w:szCs w:val="32"/>
-          <w14:textFill>
-            <w14:solidFill>
-              <w14:schemeClr w14:val="tx1"/>
-            </w14:solidFill>
-          </w14:textFill>
         </w:rPr>
         <w:t>earned and Conclusion</w:t>
       </w:r>
@@ -2436,21 +2485,29 @@
       <w:pPr>
         <w:spacing w:line="276" w:lineRule="auto"/>
         <w:rPr>
-          <w:rFonts w:hint="eastAsia" w:ascii="Arial" w:hAnsi="Arial" w:cs="Arial"/>
-          <w:sz w:val="22"/>
-        </w:rPr>
-      </w:pPr>
-      <w:r>
-        <w:rPr>
-          <w:rFonts w:hint="eastAsia" w:ascii="Arial" w:hAnsi="Arial" w:cs="Arial"/>
-          <w:sz w:val="22"/>
-        </w:rPr>
-        <w:t>In the realm of software engineering, Fred Brooks' "No Silver Bullet" concept reminds us that there's no one - size - fits - all solution. Software development is fraught with challenges like complexity, conformity, changeability, and invisibility. However, design patterns such as the Component - Based Design Pattern and the Strategy Pattern offer practical ways to mitigate these issues. From real - world case studies, we learn that component - based design can break down complex systems, enhancing maintainability and extensibility, as seen in Alibaba's order system. The Strategy Pattern, on the other hand, enables systems to adapt to changes effectively, like in commercial complex energy management. In conclusion, while there's no magic solution, leveraging these design patterns can lead to incremental improvements, making software development more manageable and efficient.</w:t>
-      </w:r>
-    </w:p>
-    <w:p>
-      <w:pPr>
-        <w:pStyle w:val="2"/>
+          <w:rFonts w:ascii="Arial" w:hAnsi="Arial" w:cs="Arial"/>
+          <w:sz w:val="22"/>
+        </w:rPr>
+      </w:pPr>
+      <w:r>
+        <w:rPr>
+          <w:rFonts w:ascii="Arial" w:hAnsi="Arial" w:cs="Arial" w:hint="eastAsia"/>
+          <w:sz w:val="22"/>
+        </w:rPr>
+        <w:t xml:space="preserve">In the realm of software engineering, Fred Brooks' "No Silver Bullet" concept reminds us that there's no one - size - fits - all solution. Software development is fraught with </w:t>
+      </w:r>
+      <w:r>
+        <w:rPr>
+          <w:rFonts w:ascii="Arial" w:hAnsi="Arial" w:cs="Arial" w:hint="eastAsia"/>
+          <w:sz w:val="22"/>
+        </w:rPr>
+        <w:lastRenderedPageBreak/>
+        <w:t>challenges like complexity, conformity, changeability, and invisibility. However, design patterns such as the Component - Based Design Pattern and the Strategy Pattern offer practical ways to mitigate these issues. From real - world case studies, we learn that component - based design can break down complex systems, enhancing maintainability and extensibility, as seen in Alibaba's order system. The Strategy Pattern, on the other hand, enables systems to adapt to changes effectively, like in commercial complex energy management. In conclusion, while there's no magic solution, leveraging these design patterns can lead to incremental improvements, making software development more manageable and efficient.</w:t>
+      </w:r>
+    </w:p>
+    <w:p>
+      <w:pPr>
+        <w:pStyle w:val="1"/>
         <w:rPr>
           <w:rFonts w:ascii="Arial" w:hAnsi="Arial" w:cs="Arial"/>
           <w:b/>
@@ -2458,11 +2515,6 @@
           <w:color w:val="000000" w:themeColor="text1"/>
           <w:sz w:val="32"/>
           <w:szCs w:val="32"/>
-          <w14:textFill>
-            <w14:solidFill>
-              <w14:schemeClr w14:val="tx1"/>
-            </w14:solidFill>
-          </w14:textFill>
         </w:rPr>
       </w:pPr>
       <w:r>
@@ -2473,18 +2525,13 @@
           <w:color w:val="000000" w:themeColor="text1"/>
           <w:sz w:val="32"/>
           <w:szCs w:val="32"/>
-          <w14:textFill>
-            <w14:solidFill>
-              <w14:schemeClr w14:val="tx1"/>
-            </w14:solidFill>
-          </w14:textFill>
         </w:rPr>
         <w:t>Reference List</w:t>
       </w:r>
     </w:p>
     <w:p>
       <w:pPr>
-        <w:pStyle w:val="33"/>
+        <w:pStyle w:val="af0"/>
         <w:numPr>
           <w:ilvl w:val="0"/>
           <w:numId w:val="12"/>
@@ -2501,13 +2548,29 @@
           <w:rFonts w:ascii="Arial" w:hAnsi="Arial" w:cs="Arial"/>
           <w:sz w:val="22"/>
         </w:rPr>
-        <w:t>F. P. Brooks, "No Silver Bullet—Essence and Accidents of Software Engineering," Computer, vol. 20, no. 4, pp. 10–19, Apr. 1987, doi: 10.1109/MC.1987.1663532.</w:t>
+        <w:t xml:space="preserve">F. P. Brooks, "No Silver Bullet—Essence and Accidents of Software Engineering," Computer, vol. 20, no. 4, pp. 10–19, Apr. 1987, </w:t>
+      </w:r>
+      <w:proofErr w:type="spellStart"/>
+      <w:r>
+        <w:rPr>
+          <w:rFonts w:ascii="Arial" w:hAnsi="Arial" w:cs="Arial"/>
+          <w:sz w:val="22"/>
+        </w:rPr>
+        <w:t>doi</w:t>
+      </w:r>
+      <w:proofErr w:type="spellEnd"/>
+      <w:r>
+        <w:rPr>
+          <w:rFonts w:ascii="Arial" w:hAnsi="Arial" w:cs="Arial"/>
+          <w:sz w:val="22"/>
+        </w:rPr>
+        <w:t>: 10.1109/MC.1987.1663532.</w:t>
       </w:r>
       <w:bookmarkEnd w:id="0"/>
     </w:p>
     <w:p>
       <w:pPr>
-        <w:pStyle w:val="33"/>
+        <w:pStyle w:val="af0"/>
         <w:numPr>
           <w:ilvl w:val="0"/>
           <w:numId w:val="12"/>
@@ -2528,7 +2591,7 @@
     </w:p>
     <w:p>
       <w:pPr>
-        <w:pStyle w:val="33"/>
+        <w:pStyle w:val="af0"/>
         <w:numPr>
           <w:ilvl w:val="0"/>
           <w:numId w:val="12"/>
@@ -2549,7 +2612,7 @@
     </w:p>
     <w:p>
       <w:pPr>
-        <w:pStyle w:val="33"/>
+        <w:pStyle w:val="af0"/>
         <w:numPr>
           <w:ilvl w:val="0"/>
           <w:numId w:val="12"/>
@@ -2561,12 +2624,21 @@
         </w:rPr>
       </w:pPr>
       <w:bookmarkStart w:id="1" w:name="_Ref194944167"/>
-      <w:r>
-        <w:rPr>
-          <w:rFonts w:ascii="Arial" w:hAnsi="Arial" w:cs="Arial"/>
-          <w:sz w:val="22"/>
-        </w:rPr>
-        <w:t>.S. S. Yau and N. Dong, "</w:t>
+      <w:proofErr w:type="gramStart"/>
+      <w:r>
+        <w:rPr>
+          <w:rFonts w:ascii="Arial" w:hAnsi="Arial" w:cs="Arial"/>
+          <w:sz w:val="22"/>
+        </w:rPr>
+        <w:t>.S.</w:t>
+      </w:r>
+      <w:proofErr w:type="gramEnd"/>
+      <w:r>
+        <w:rPr>
+          <w:rFonts w:ascii="Arial" w:hAnsi="Arial" w:cs="Arial"/>
+          <w:sz w:val="22"/>
+        </w:rPr>
+        <w:t xml:space="preserve"> S. Yau and N. Dong, "</w:t>
       </w:r>
       <w:bookmarkStart w:id="2" w:name="citation"/>
       <w:r>
@@ -2588,7 +2660,7 @@
     </w:p>
     <w:p>
       <w:pPr>
-        <w:pStyle w:val="33"/>
+        <w:pStyle w:val="af0"/>
         <w:numPr>
           <w:ilvl w:val="0"/>
           <w:numId w:val="12"/>
@@ -2605,13 +2677,45 @@
           <w:rFonts w:ascii="Arial" w:hAnsi="Arial" w:cs="Arial"/>
           <w:sz w:val="22"/>
         </w:rPr>
-        <w:t>M. Babiuch and P. Foltynek, "Implementation of a Universal Framework Using Design Patterns for Application Development on Microcontrollers," Sensors, vol. 24, no. 10, pp. 3116-3143, May 2024.</w:t>
+        <w:t xml:space="preserve">M. </w:t>
+      </w:r>
+      <w:proofErr w:type="spellStart"/>
+      <w:r>
+        <w:rPr>
+          <w:rFonts w:ascii="Arial" w:hAnsi="Arial" w:cs="Arial"/>
+          <w:sz w:val="22"/>
+        </w:rPr>
+        <w:t>Babiuch</w:t>
+      </w:r>
+      <w:proofErr w:type="spellEnd"/>
+      <w:r>
+        <w:rPr>
+          <w:rFonts w:ascii="Arial" w:hAnsi="Arial" w:cs="Arial"/>
+          <w:sz w:val="22"/>
+        </w:rPr>
+        <w:t xml:space="preserve"> and P. </w:t>
+      </w:r>
+      <w:proofErr w:type="spellStart"/>
+      <w:r>
+        <w:rPr>
+          <w:rFonts w:ascii="Arial" w:hAnsi="Arial" w:cs="Arial"/>
+          <w:sz w:val="22"/>
+        </w:rPr>
+        <w:t>Foltynek</w:t>
+      </w:r>
+      <w:proofErr w:type="spellEnd"/>
+      <w:r>
+        <w:rPr>
+          <w:rFonts w:ascii="Arial" w:hAnsi="Arial" w:cs="Arial"/>
+          <w:sz w:val="22"/>
+        </w:rPr>
+        <w:t>, "Implementation of a Universal Framework Using Design Patterns for Application Development on Microcontrollers," Sensors, vol. 24, no. 10, pp. 3116-3143, May 2024.</w:t>
       </w:r>
       <w:bookmarkEnd w:id="3"/>
     </w:p>
     <w:p>
       <w:pPr>
-        <w:pStyle w:val="33"/>
+        <w:pStyle w:val="af0"/>
         <w:numPr>
           <w:ilvl w:val="0"/>
           <w:numId w:val="12"/>
@@ -2628,13 +2732,29 @@
           <w:rFonts w:ascii="Arial" w:hAnsi="Arial" w:cs="Arial"/>
           <w:sz w:val="22"/>
         </w:rPr>
-        <w:t>P. Hoverstadt and L. Loh, Patterns of Strategy. London, UK: Routledge, Taylor &amp; Francis Group, 2017, 385 pp.</w:t>
+        <w:t xml:space="preserve">P. </w:t>
+      </w:r>
+      <w:proofErr w:type="spellStart"/>
+      <w:r>
+        <w:rPr>
+          <w:rFonts w:ascii="Arial" w:hAnsi="Arial" w:cs="Arial"/>
+          <w:sz w:val="22"/>
+        </w:rPr>
+        <w:t>Hoverstadt</w:t>
+      </w:r>
+      <w:proofErr w:type="spellEnd"/>
+      <w:r>
+        <w:rPr>
+          <w:rFonts w:ascii="Arial" w:hAnsi="Arial" w:cs="Arial"/>
+          <w:sz w:val="22"/>
+        </w:rPr>
+        <w:t xml:space="preserve"> and L. Loh, Patterns of Strategy. London, UK: Routledge, Taylor &amp; Francis Group, 2017, 385 pp.</w:t>
       </w:r>
       <w:bookmarkEnd w:id="4"/>
     </w:p>
     <w:p>
       <w:pPr>
-        <w:pStyle w:val="33"/>
+        <w:pStyle w:val="af0"/>
         <w:numPr>
           <w:ilvl w:val="0"/>
           <w:numId w:val="12"/>
@@ -2657,7 +2777,7 @@
     </w:p>
     <w:p>
       <w:pPr>
-        <w:pStyle w:val="33"/>
+        <w:pStyle w:val="af0"/>
         <w:numPr>
           <w:ilvl w:val="0"/>
           <w:numId w:val="12"/>
@@ -2671,7 +2791,7 @@
       <w:bookmarkStart w:id="6" w:name="_Ref195195715"/>
       <w:r>
         <w:rPr>
-          <w:rFonts w:hint="eastAsia" w:ascii="Arial" w:hAnsi="Arial" w:cs="Arial"/>
+          <w:rFonts w:ascii="Arial" w:hAnsi="Arial" w:cs="Arial" w:hint="eastAsia"/>
           <w:sz w:val="22"/>
         </w:rPr>
         <w:t>F. P. Brooks, The Mythical Man-Month: Essays on Software Engineering, Addison-Wesley, 1975.</w:t>
@@ -2680,7 +2800,7 @@
     </w:p>
     <w:p>
       <w:pPr>
-        <w:pStyle w:val="33"/>
+        <w:pStyle w:val="af0"/>
         <w:numPr>
           <w:ilvl w:val="0"/>
           <w:numId w:val="12"/>
@@ -2694,7 +2814,7 @@
       <w:bookmarkStart w:id="7" w:name="_Ref195195748"/>
       <w:r>
         <w:rPr>
-          <w:rFonts w:hint="eastAsia" w:ascii="Arial" w:hAnsi="Arial" w:cs="Arial"/>
+          <w:rFonts w:ascii="Arial" w:hAnsi="Arial" w:cs="Arial" w:hint="eastAsia"/>
           <w:sz w:val="22"/>
         </w:rPr>
         <w:t>M. McCool, J. Reinders, and A. Robison, Structured Parallel Programming: Patterns for Efficient Computation, Elsevier, 2002.</w:t>
@@ -2703,44 +2823,60 @@
     </w:p>
     <w:p>
       <w:pPr>
-        <w:pStyle w:val="33"/>
+        <w:pStyle w:val="af0"/>
         <w:numPr>
           <w:ilvl w:val="0"/>
           <w:numId w:val="12"/>
         </w:numPr>
         <w:spacing w:line="276" w:lineRule="auto"/>
         <w:rPr>
-          <w:rFonts w:hint="eastAsia" w:ascii="Arial" w:hAnsi="Arial" w:cs="Arial"/>
+          <w:rFonts w:ascii="Arial" w:hAnsi="Arial" w:cs="Arial"/>
           <w:sz w:val="22"/>
         </w:rPr>
       </w:pPr>
       <w:bookmarkStart w:id="8" w:name="_Ref195199093"/>
       <w:r>
         <w:rPr>
-          <w:rFonts w:hint="eastAsia" w:ascii="Arial" w:hAnsi="Arial" w:cs="Arial"/>
-          <w:sz w:val="22"/>
-        </w:rPr>
-        <w:t>J. Hossain et al., "A Review on Optimal Energy Management in Commercial Buildings," Energies, vol. 16, no. 4, 2023, doi: 10.3390/en16041609.</w:t>
+          <w:rFonts w:ascii="Arial" w:hAnsi="Arial" w:cs="Arial" w:hint="eastAsia"/>
+          <w:sz w:val="22"/>
+        </w:rPr>
+        <w:t xml:space="preserve">J. Hossain et al., "A Review on Optimal Energy Management in Commercial Buildings," Energies, vol. 16, no. 4, 2023, </w:t>
+      </w:r>
+      <w:proofErr w:type="spellStart"/>
+      <w:r>
+        <w:rPr>
+          <w:rFonts w:ascii="Arial" w:hAnsi="Arial" w:cs="Arial" w:hint="eastAsia"/>
+          <w:sz w:val="22"/>
+        </w:rPr>
+        <w:t>doi</w:t>
+      </w:r>
+      <w:proofErr w:type="spellEnd"/>
+      <w:r>
+        <w:rPr>
+          <w:rFonts w:ascii="Arial" w:hAnsi="Arial" w:cs="Arial" w:hint="eastAsia"/>
+          <w:sz w:val="22"/>
+        </w:rPr>
+        <w:t>: 10.3390/en16041609.</w:t>
       </w:r>
       <w:bookmarkEnd w:id="8"/>
     </w:p>
     <w:sectPr>
       <w:pgSz w:w="11906" w:h="16838"/>
       <w:pgMar w:top="1440" w:right="1800" w:bottom="1440" w:left="1800" w:header="851" w:footer="992" w:gutter="0"/>
-      <w:cols w:space="425" w:num="1"/>
-      <w:docGrid w:type="lines" w:linePitch="312" w:charSpace="0"/>
+      <w:cols w:space="425"/>
+      <w:docGrid w:type="lines" w:linePitch="312"/>
     </w:sectPr>
   </w:body>
 </w:document>
 </file>
 
 <file path=word/numbering.xml><?xml version="1.0" encoding="utf-8"?>
-<w:numbering xmlns:wpc="http://schemas.microsoft.com/office/word/2010/wordprocessingCanvas" xmlns:mc="http://schemas.openxmlformats.org/markup-compatibility/2006" xmlns:o="urn:schemas-microsoft-com:office:office" xmlns:r="http://schemas.openxmlformats.org/officeDocument/2006/relationships" xmlns:m="http://schemas.openxmlformats.org/officeDocument/2006/math" xmlns:v="urn:schemas-microsoft-com:vml" xmlns:wp14="http://schemas.microsoft.com/office/word/2010/wordprocessingDrawing" xmlns:wp="http://schemas.openxmlformats.org/drawingml/2006/wordprocessingDrawing" xmlns:w10="urn:schemas-microsoft-com:office:word" xmlns:w="http://schemas.openxmlformats.org/wordprocessingml/2006/main" xmlns:w14="http://schemas.microsoft.com/office/word/2010/wordml" xmlns:wpg="http://schemas.microsoft.com/office/word/2010/wordprocessingGroup" xmlns:wpi="http://schemas.microsoft.com/office/word/2010/wordprocessingInk" xmlns:wne="http://schemas.microsoft.com/office/word/2006/wordml" xmlns:wps="http://schemas.microsoft.com/office/word/2010/wordprocessingShape" xmlns:wpsCustomData="http://www.wps.cn/officeDocument/2013/wpsCustomData" mc:Ignorable="w14 wp14">
-  <w:abstractNum w:abstractNumId="0">
+<w:numbering xmlns:wpc="http://schemas.microsoft.com/office/word/2010/wordprocessingCanvas" xmlns:cx="http://schemas.microsoft.com/office/drawing/2014/chartex" xmlns:cx1="http://schemas.microsoft.com/office/drawing/2015/9/8/chartex" xmlns:cx2="http://schemas.microsoft.com/office/drawing/2015/10/21/chartex" xmlns:cx3="http://schemas.microsoft.com/office/drawing/2016/5/9/chartex" xmlns:cx4="http://schemas.microsoft.com/office/drawing/2016/5/10/chartex" xmlns:cx5="http://schemas.microsoft.com/office/drawing/2016/5/11/chartex" xmlns:cx6="http://schemas.microsoft.com/office/drawing/2016/5/12/chartex" xmlns:cx7="http://schemas.microsoft.com/office/drawing/2016/5/13/chartex" xmlns:cx8="http://schemas.microsoft.com/office/drawing/2016/5/14/chartex" xmlns:mc="http://schemas.openxmlformats.org/markup-compatibility/2006" xmlns:aink="http://schemas.microsoft.com/office/drawing/2016/ink" xmlns:am3d="http://schemas.microsoft.com/office/drawing/2017/model3d" xmlns:o="urn:schemas-microsoft-com:office:office" xmlns:oel="http://schemas.microsoft.com/office/2019/extlst" xmlns:r="http://schemas.openxmlformats.org/officeDocument/2006/relationships" xmlns:m="http://schemas.openxmlformats.org/officeDocument/2006/math" xmlns:v="urn:schemas-microsoft-com:vml" xmlns:wp14="http://schemas.microsoft.com/office/word/2010/wordprocessingDrawing" xmlns:wp="http://schemas.openxmlformats.org/drawingml/2006/wordprocessingDrawing" xmlns:w10="urn:schemas-microsoft-com:office:word" xmlns:w="http://schemas.openxmlformats.org/wordprocessingml/2006/main" xmlns:w14="http://schemas.microsoft.com/office/word/2010/wordml" xmlns:w15="http://schemas.microsoft.com/office/word/2012/wordml" xmlns:w16cex="http://schemas.microsoft.com/office/word/2018/wordml/cex" xmlns:w16cid="http://schemas.microsoft.com/office/word/2016/wordml/cid" xmlns:w16="http://schemas.microsoft.com/office/word/2018/wordml" xmlns:w16du="http://schemas.microsoft.com/office/word/2023/wordml/word16du" xmlns:w16sdtdh="http://schemas.microsoft.com/office/word/2020/wordml/sdtdatahash" xmlns:w16sdtfl="http://schemas.microsoft.com/office/word/2024/wordml/sdtformatlock" xmlns:w16se="http://schemas.microsoft.com/office/word/2015/wordml/symex" xmlns:wpg="http://schemas.microsoft.com/office/word/2010/wordprocessingGroup" xmlns:wpi="http://schemas.microsoft.com/office/word/2010/wordprocessingInk" xmlns:wne="http://schemas.microsoft.com/office/word/2006/wordml" xmlns:wps="http://schemas.microsoft.com/office/word/2010/wordprocessingShape" mc:Ignorable="w14 w15 w16se w16cid w16 w16cex w16sdtdh w16sdtfl w16du wp14">
+  <w:abstractNum w:abstractNumId="0" w15:restartNumberingAfterBreak="0">
     <w:nsid w:val="00C3582D"/>
     <w:multiLevelType w:val="multilevel"/>
     <w:tmpl w:val="00C3582D"/>
-    <w:lvl w:ilvl="0" w:tentative="0">
+    <w:lvl w:ilvl="0">
       <w:start w:val="1"/>
       <w:numFmt w:val="decimal"/>
       <w:lvlText w:val="(%1)"/>
@@ -2752,7 +2888,7 @@
         <w:rFonts w:hint="eastAsia"/>
       </w:rPr>
     </w:lvl>
-    <w:lvl w:ilvl="1" w:tentative="0">
+    <w:lvl w:ilvl="1">
       <w:start w:val="1"/>
       <w:numFmt w:val="lowerLetter"/>
       <w:lvlText w:val="%2)"/>
@@ -2761,7 +2897,7 @@
         <w:ind w:left="880" w:hanging="440"/>
       </w:pPr>
     </w:lvl>
-    <w:lvl w:ilvl="2" w:tentative="0">
+    <w:lvl w:ilvl="2">
       <w:start w:val="1"/>
       <w:numFmt w:val="lowerRoman"/>
       <w:lvlText w:val="%3."/>
@@ -2770,7 +2906,7 @@
         <w:ind w:left="1320" w:hanging="440"/>
       </w:pPr>
     </w:lvl>
-    <w:lvl w:ilvl="3" w:tentative="0">
+    <w:lvl w:ilvl="3">
       <w:start w:val="1"/>
       <w:numFmt w:val="decimal"/>
       <w:lvlText w:val="%4."/>
@@ -2779,7 +2915,7 @@
         <w:ind w:left="1760" w:hanging="440"/>
       </w:pPr>
     </w:lvl>
-    <w:lvl w:ilvl="4" w:tentative="0">
+    <w:lvl w:ilvl="4">
       <w:start w:val="1"/>
       <w:numFmt w:val="lowerLetter"/>
       <w:lvlText w:val="%5)"/>
@@ -2788,7 +2924,7 @@
         <w:ind w:left="2200" w:hanging="440"/>
       </w:pPr>
     </w:lvl>
-    <w:lvl w:ilvl="5" w:tentative="0">
+    <w:lvl w:ilvl="5">
       <w:start w:val="1"/>
       <w:numFmt w:val="lowerRoman"/>
       <w:lvlText w:val="%6."/>
@@ -2797,7 +2933,7 @@
         <w:ind w:left="2640" w:hanging="440"/>
       </w:pPr>
     </w:lvl>
-    <w:lvl w:ilvl="6" w:tentative="0">
+    <w:lvl w:ilvl="6">
       <w:start w:val="1"/>
       <w:numFmt w:val="decimal"/>
       <w:lvlText w:val="%7."/>
@@ -2806,7 +2942,7 @@
         <w:ind w:left="3080" w:hanging="440"/>
       </w:pPr>
     </w:lvl>
-    <w:lvl w:ilvl="7" w:tentative="0">
+    <w:lvl w:ilvl="7">
       <w:start w:val="1"/>
       <w:numFmt w:val="lowerLetter"/>
       <w:lvlText w:val="%8)"/>
@@ -2815,7 +2951,7 @@
         <w:ind w:left="3520" w:hanging="440"/>
       </w:pPr>
     </w:lvl>
-    <w:lvl w:ilvl="8" w:tentative="0">
+    <w:lvl w:ilvl="8">
       <w:start w:val="1"/>
       <w:numFmt w:val="lowerRoman"/>
       <w:lvlText w:val="%9."/>
@@ -2825,11 +2961,11 @@
       </w:pPr>
     </w:lvl>
   </w:abstractNum>
-  <w:abstractNum w:abstractNumId="1">
+  <w:abstractNum w:abstractNumId="1" w15:restartNumberingAfterBreak="0">
     <w:nsid w:val="06493DF6"/>
     <w:multiLevelType w:val="multilevel"/>
     <w:tmpl w:val="06493DF6"/>
-    <w:lvl w:ilvl="0" w:tentative="0">
+    <w:lvl w:ilvl="0">
       <w:start w:val="1"/>
       <w:numFmt w:val="decimal"/>
       <w:lvlText w:val="[%1]"/>
@@ -2841,7 +2977,7 @@
         <w:rFonts w:hint="eastAsia"/>
       </w:rPr>
     </w:lvl>
-    <w:lvl w:ilvl="1" w:tentative="0">
+    <w:lvl w:ilvl="1">
       <w:start w:val="1"/>
       <w:numFmt w:val="lowerLetter"/>
       <w:lvlText w:val="%2)"/>
@@ -2850,7 +2986,7 @@
         <w:ind w:left="880" w:hanging="440"/>
       </w:pPr>
     </w:lvl>
-    <w:lvl w:ilvl="2" w:tentative="0">
+    <w:lvl w:ilvl="2">
       <w:start w:val="1"/>
       <w:numFmt w:val="lowerRoman"/>
       <w:lvlText w:val="%3."/>
@@ -2859,7 +2995,7 @@
         <w:ind w:left="1320" w:hanging="440"/>
       </w:pPr>
     </w:lvl>
-    <w:lvl w:ilvl="3" w:tentative="0">
+    <w:lvl w:ilvl="3">
       <w:start w:val="1"/>
       <w:numFmt w:val="decimal"/>
       <w:lvlText w:val="%4."/>
@@ -2868,7 +3004,7 @@
         <w:ind w:left="1760" w:hanging="440"/>
       </w:pPr>
     </w:lvl>
-    <w:lvl w:ilvl="4" w:tentative="0">
+    <w:lvl w:ilvl="4">
       <w:start w:val="1"/>
       <w:numFmt w:val="lowerLetter"/>
       <w:lvlText w:val="%5)"/>
@@ -2877,7 +3013,7 @@
         <w:ind w:left="2200" w:hanging="440"/>
       </w:pPr>
     </w:lvl>
-    <w:lvl w:ilvl="5" w:tentative="0">
+    <w:lvl w:ilvl="5">
       <w:start w:val="1"/>
       <w:numFmt w:val="lowerRoman"/>
       <w:lvlText w:val="%6."/>
@@ -2886,7 +3022,7 @@
         <w:ind w:left="2640" w:hanging="440"/>
       </w:pPr>
     </w:lvl>
-    <w:lvl w:ilvl="6" w:tentative="0">
+    <w:lvl w:ilvl="6">
       <w:start w:val="1"/>
       <w:numFmt w:val="decimal"/>
       <w:lvlText w:val="%7."/>
@@ -2895,7 +3031,7 @@
         <w:ind w:left="3080" w:hanging="440"/>
       </w:pPr>
     </w:lvl>
-    <w:lvl w:ilvl="7" w:tentative="0">
+    <w:lvl w:ilvl="7">
       <w:start w:val="1"/>
       <w:numFmt w:val="lowerLetter"/>
       <w:lvlText w:val="%8)"/>
@@ -2904,7 +3040,7 @@
         <w:ind w:left="3520" w:hanging="440"/>
       </w:pPr>
     </w:lvl>
-    <w:lvl w:ilvl="8" w:tentative="0">
+    <w:lvl w:ilvl="8">
       <w:start w:val="1"/>
       <w:numFmt w:val="lowerRoman"/>
       <w:lvlText w:val="%9."/>
@@ -2914,11 +3050,11 @@
       </w:pPr>
     </w:lvl>
   </w:abstractNum>
-  <w:abstractNum w:abstractNumId="2">
+  <w:abstractNum w:abstractNumId="2" w15:restartNumberingAfterBreak="0">
     <w:nsid w:val="0EB266D4"/>
     <w:multiLevelType w:val="multilevel"/>
     <w:tmpl w:val="0EB266D4"/>
-    <w:lvl w:ilvl="0" w:tentative="0">
+    <w:lvl w:ilvl="0">
       <w:start w:val="1"/>
       <w:numFmt w:val="decimal"/>
       <w:lvlText w:val="3.1.%1"/>
@@ -2930,7 +3066,7 @@
         <w:rFonts w:hint="eastAsia"/>
       </w:rPr>
     </w:lvl>
-    <w:lvl w:ilvl="1" w:tentative="0">
+    <w:lvl w:ilvl="1">
       <w:start w:val="1"/>
       <w:numFmt w:val="lowerLetter"/>
       <w:lvlText w:val="%2)"/>
@@ -2939,7 +3075,7 @@
         <w:ind w:left="880" w:hanging="440"/>
       </w:pPr>
     </w:lvl>
-    <w:lvl w:ilvl="2" w:tentative="0">
+    <w:lvl w:ilvl="2">
       <w:start w:val="1"/>
       <w:numFmt w:val="lowerRoman"/>
       <w:lvlText w:val="%3."/>
@@ -2948,7 +3084,7 @@
         <w:ind w:left="1320" w:hanging="440"/>
       </w:pPr>
     </w:lvl>
-    <w:lvl w:ilvl="3" w:tentative="0">
+    <w:lvl w:ilvl="3">
       <w:start w:val="1"/>
       <w:numFmt w:val="decimal"/>
       <w:lvlText w:val="%4."/>
@@ -2957,7 +3093,7 @@
         <w:ind w:left="1760" w:hanging="440"/>
       </w:pPr>
     </w:lvl>
-    <w:lvl w:ilvl="4" w:tentative="0">
+    <w:lvl w:ilvl="4">
       <w:start w:val="1"/>
       <w:numFmt w:val="lowerLetter"/>
       <w:lvlText w:val="%5)"/>
@@ -2966,7 +3102,7 @@
         <w:ind w:left="2200" w:hanging="440"/>
       </w:pPr>
     </w:lvl>
-    <w:lvl w:ilvl="5" w:tentative="0">
+    <w:lvl w:ilvl="5">
       <w:start w:val="1"/>
       <w:numFmt w:val="lowerRoman"/>
       <w:lvlText w:val="%6."/>
@@ -2975,7 +3111,7 @@
         <w:ind w:left="2640" w:hanging="440"/>
       </w:pPr>
     </w:lvl>
-    <w:lvl w:ilvl="6" w:tentative="0">
+    <w:lvl w:ilvl="6">
       <w:start w:val="1"/>
       <w:numFmt w:val="decimal"/>
       <w:lvlText w:val="%7."/>
@@ -2984,7 +3120,7 @@
         <w:ind w:left="3080" w:hanging="440"/>
       </w:pPr>
     </w:lvl>
-    <w:lvl w:ilvl="7" w:tentative="0">
+    <w:lvl w:ilvl="7">
       <w:start w:val="1"/>
       <w:numFmt w:val="lowerLetter"/>
       <w:lvlText w:val="%8)"/>
@@ -2993,7 +3129,7 @@
         <w:ind w:left="3520" w:hanging="440"/>
       </w:pPr>
     </w:lvl>
-    <w:lvl w:ilvl="8" w:tentative="0">
+    <w:lvl w:ilvl="8">
       <w:start w:val="1"/>
       <w:numFmt w:val="lowerRoman"/>
       <w:lvlText w:val="%9."/>
@@ -3003,11 +3139,11 @@
       </w:pPr>
     </w:lvl>
   </w:abstractNum>
-  <w:abstractNum w:abstractNumId="3">
+  <w:abstractNum w:abstractNumId="3" w15:restartNumberingAfterBreak="0">
     <w:nsid w:val="11C1424D"/>
     <w:multiLevelType w:val="multilevel"/>
     <w:tmpl w:val="11C1424D"/>
-    <w:lvl w:ilvl="0" w:tentative="0">
+    <w:lvl w:ilvl="0">
       <w:start w:val="1"/>
       <w:numFmt w:val="decimal"/>
       <w:lvlText w:val="2.%1"/>
@@ -3019,7 +3155,7 @@
         <w:rFonts w:hint="eastAsia"/>
       </w:rPr>
     </w:lvl>
-    <w:lvl w:ilvl="1" w:tentative="0">
+    <w:lvl w:ilvl="1">
       <w:start w:val="1"/>
       <w:numFmt w:val="lowerLetter"/>
       <w:lvlText w:val="%2)"/>
@@ -3028,7 +3164,7 @@
         <w:ind w:left="880" w:hanging="440"/>
       </w:pPr>
     </w:lvl>
-    <w:lvl w:ilvl="2" w:tentative="0">
+    <w:lvl w:ilvl="2">
       <w:start w:val="1"/>
       <w:numFmt w:val="lowerRoman"/>
       <w:lvlText w:val="%3."/>
@@ -3037,7 +3173,7 @@
         <w:ind w:left="1320" w:hanging="440"/>
       </w:pPr>
     </w:lvl>
-    <w:lvl w:ilvl="3" w:tentative="0">
+    <w:lvl w:ilvl="3">
       <w:start w:val="1"/>
       <w:numFmt w:val="decimal"/>
       <w:lvlText w:val="%4."/>
@@ -3046,7 +3182,7 @@
         <w:ind w:left="1760" w:hanging="440"/>
       </w:pPr>
     </w:lvl>
-    <w:lvl w:ilvl="4" w:tentative="0">
+    <w:lvl w:ilvl="4">
       <w:start w:val="1"/>
       <w:numFmt w:val="lowerLetter"/>
       <w:lvlText w:val="%5)"/>
@@ -3055,7 +3191,7 @@
         <w:ind w:left="2200" w:hanging="440"/>
       </w:pPr>
     </w:lvl>
-    <w:lvl w:ilvl="5" w:tentative="0">
+    <w:lvl w:ilvl="5">
       <w:start w:val="1"/>
       <w:numFmt w:val="lowerRoman"/>
       <w:lvlText w:val="%6."/>
@@ -3064,7 +3200,7 @@
         <w:ind w:left="2640" w:hanging="440"/>
       </w:pPr>
     </w:lvl>
-    <w:lvl w:ilvl="6" w:tentative="0">
+    <w:lvl w:ilvl="6">
       <w:start w:val="1"/>
       <w:numFmt w:val="decimal"/>
       <w:lvlText w:val="%7."/>
@@ -3073,7 +3209,7 @@
         <w:ind w:left="3080" w:hanging="440"/>
       </w:pPr>
     </w:lvl>
-    <w:lvl w:ilvl="7" w:tentative="0">
+    <w:lvl w:ilvl="7">
       <w:start w:val="1"/>
       <w:numFmt w:val="lowerLetter"/>
       <w:lvlText w:val="%8)"/>
@@ -3082,7 +3218,7 @@
         <w:ind w:left="3520" w:hanging="440"/>
       </w:pPr>
     </w:lvl>
-    <w:lvl w:ilvl="8" w:tentative="0">
+    <w:lvl w:ilvl="8">
       <w:start w:val="1"/>
       <w:numFmt w:val="lowerRoman"/>
       <w:lvlText w:val="%9."/>
@@ -3092,11 +3228,11 @@
       </w:pPr>
     </w:lvl>
   </w:abstractNum>
-  <w:abstractNum w:abstractNumId="4">
+  <w:abstractNum w:abstractNumId="4" w15:restartNumberingAfterBreak="0">
     <w:nsid w:val="15965093"/>
     <w:multiLevelType w:val="multilevel"/>
     <w:tmpl w:val="15965093"/>
-    <w:lvl w:ilvl="0" w:tentative="0">
+    <w:lvl w:ilvl="0">
       <w:start w:val="1"/>
       <w:numFmt w:val="decimal"/>
       <w:lvlText w:val="5.%1"/>
@@ -3108,7 +3244,7 @@
         <w:rFonts w:hint="eastAsia"/>
       </w:rPr>
     </w:lvl>
-    <w:lvl w:ilvl="1" w:tentative="0">
+    <w:lvl w:ilvl="1">
       <w:start w:val="1"/>
       <w:numFmt w:val="lowerLetter"/>
       <w:lvlText w:val="%2)"/>
@@ -3117,7 +3253,7 @@
         <w:ind w:left="880" w:hanging="440"/>
       </w:pPr>
     </w:lvl>
-    <w:lvl w:ilvl="2" w:tentative="0">
+    <w:lvl w:ilvl="2">
       <w:start w:val="1"/>
       <w:numFmt w:val="lowerRoman"/>
       <w:lvlText w:val="%3."/>
@@ -3126,7 +3262,7 @@
         <w:ind w:left="1320" w:hanging="440"/>
       </w:pPr>
     </w:lvl>
-    <w:lvl w:ilvl="3" w:tentative="0">
+    <w:lvl w:ilvl="3">
       <w:start w:val="1"/>
       <w:numFmt w:val="decimal"/>
       <w:lvlText w:val="%4."/>
@@ -3135,7 +3271,7 @@
         <w:ind w:left="1760" w:hanging="440"/>
       </w:pPr>
     </w:lvl>
-    <w:lvl w:ilvl="4" w:tentative="0">
+    <w:lvl w:ilvl="4">
       <w:start w:val="1"/>
       <w:numFmt w:val="lowerLetter"/>
       <w:lvlText w:val="%5)"/>
@@ -3144,7 +3280,7 @@
         <w:ind w:left="2200" w:hanging="440"/>
       </w:pPr>
     </w:lvl>
-    <w:lvl w:ilvl="5" w:tentative="0">
+    <w:lvl w:ilvl="5">
       <w:start w:val="1"/>
       <w:numFmt w:val="lowerRoman"/>
       <w:lvlText w:val="%6."/>
@@ -3153,7 +3289,7 @@
         <w:ind w:left="2640" w:hanging="440"/>
       </w:pPr>
     </w:lvl>
-    <w:lvl w:ilvl="6" w:tentative="0">
+    <w:lvl w:ilvl="6">
       <w:start w:val="1"/>
       <w:numFmt w:val="decimal"/>
       <w:lvlText w:val="%7."/>
@@ -3162,7 +3298,7 @@
         <w:ind w:left="3080" w:hanging="440"/>
       </w:pPr>
     </w:lvl>
-    <w:lvl w:ilvl="7" w:tentative="0">
+    <w:lvl w:ilvl="7">
       <w:start w:val="1"/>
       <w:numFmt w:val="lowerLetter"/>
       <w:lvlText w:val="%8)"/>
@@ -3171,7 +3307,7 @@
         <w:ind w:left="3520" w:hanging="440"/>
       </w:pPr>
     </w:lvl>
-    <w:lvl w:ilvl="8" w:tentative="0">
+    <w:lvl w:ilvl="8">
       <w:start w:val="1"/>
       <w:numFmt w:val="lowerRoman"/>
       <w:lvlText w:val="%9."/>
@@ -3181,11 +3317,11 @@
       </w:pPr>
     </w:lvl>
   </w:abstractNum>
-  <w:abstractNum w:abstractNumId="5">
+  <w:abstractNum w:abstractNumId="5" w15:restartNumberingAfterBreak="0">
     <w:nsid w:val="258C337D"/>
     <w:multiLevelType w:val="multilevel"/>
     <w:tmpl w:val="258C337D"/>
-    <w:lvl w:ilvl="0" w:tentative="0">
+    <w:lvl w:ilvl="0">
       <w:start w:val="1"/>
       <w:numFmt w:val="decimal"/>
       <w:lvlText w:val="4.2.%1"/>
@@ -3194,14 +3330,14 @@
         <w:ind w:left="440" w:hanging="440"/>
       </w:pPr>
       <w:rPr>
-        <w:rFonts w:hint="default" w:ascii="Arial" w:hAnsi="Arial" w:cs="Arial"/>
+        <w:rFonts w:ascii="Arial" w:hAnsi="Arial" w:cs="Arial" w:hint="default"/>
         <w:b/>
         <w:bCs/>
         <w:sz w:val="22"/>
         <w:szCs w:val="22"/>
       </w:rPr>
     </w:lvl>
-    <w:lvl w:ilvl="1" w:tentative="0">
+    <w:lvl w:ilvl="1">
       <w:start w:val="1"/>
       <w:numFmt w:val="lowerLetter"/>
       <w:lvlText w:val="%2)"/>
@@ -3210,7 +3346,7 @@
         <w:ind w:left="880" w:hanging="440"/>
       </w:pPr>
     </w:lvl>
-    <w:lvl w:ilvl="2" w:tentative="0">
+    <w:lvl w:ilvl="2">
       <w:start w:val="1"/>
       <w:numFmt w:val="lowerRoman"/>
       <w:lvlText w:val="%3."/>
@@ -3219,7 +3355,7 @@
         <w:ind w:left="1320" w:hanging="440"/>
       </w:pPr>
     </w:lvl>
-    <w:lvl w:ilvl="3" w:tentative="0">
+    <w:lvl w:ilvl="3">
       <w:start w:val="1"/>
       <w:numFmt w:val="decimal"/>
       <w:lvlText w:val="%4."/>
@@ -3228,7 +3364,7 @@
         <w:ind w:left="1760" w:hanging="440"/>
       </w:pPr>
     </w:lvl>
-    <w:lvl w:ilvl="4" w:tentative="0">
+    <w:lvl w:ilvl="4">
       <w:start w:val="1"/>
       <w:numFmt w:val="lowerLetter"/>
       <w:lvlText w:val="%5)"/>
@@ -3237,7 +3373,7 @@
         <w:ind w:left="2200" w:hanging="440"/>
       </w:pPr>
     </w:lvl>
-    <w:lvl w:ilvl="5" w:tentative="0">
+    <w:lvl w:ilvl="5">
       <w:start w:val="1"/>
       <w:numFmt w:val="lowerRoman"/>
       <w:lvlText w:val="%6."/>
@@ -3246,7 +3382,7 @@
         <w:ind w:left="2640" w:hanging="440"/>
       </w:pPr>
     </w:lvl>
-    <w:lvl w:ilvl="6" w:tentative="0">
+    <w:lvl w:ilvl="6">
       <w:start w:val="1"/>
       <w:numFmt w:val="decimal"/>
       <w:lvlText w:val="%7."/>
@@ -3255,7 +3391,7 @@
         <w:ind w:left="3080" w:hanging="440"/>
       </w:pPr>
     </w:lvl>
-    <w:lvl w:ilvl="7" w:tentative="0">
+    <w:lvl w:ilvl="7">
       <w:start w:val="1"/>
       <w:numFmt w:val="lowerLetter"/>
       <w:lvlText w:val="%8)"/>
@@ -3264,7 +3400,7 @@
         <w:ind w:left="3520" w:hanging="440"/>
       </w:pPr>
     </w:lvl>
-    <w:lvl w:ilvl="8" w:tentative="0">
+    <w:lvl w:ilvl="8">
       <w:start w:val="1"/>
       <w:numFmt w:val="lowerRoman"/>
       <w:lvlText w:val="%9."/>
@@ -3274,11 +3410,11 @@
       </w:pPr>
     </w:lvl>
   </w:abstractNum>
-  <w:abstractNum w:abstractNumId="6">
+  <w:abstractNum w:abstractNumId="6" w15:restartNumberingAfterBreak="0">
     <w:nsid w:val="3C85026C"/>
     <w:multiLevelType w:val="multilevel"/>
     <w:tmpl w:val="3C85026C"/>
-    <w:lvl w:ilvl="0" w:tentative="0">
+    <w:lvl w:ilvl="0">
       <w:start w:val="1"/>
       <w:numFmt w:val="decimal"/>
       <w:lvlText w:val="%1."/>
@@ -3287,7 +3423,7 @@
         <w:ind w:left="440" w:hanging="440"/>
       </w:pPr>
     </w:lvl>
-    <w:lvl w:ilvl="1" w:tentative="0">
+    <w:lvl w:ilvl="1">
       <w:start w:val="1"/>
       <w:numFmt w:val="lowerLetter"/>
       <w:lvlText w:val="%2)"/>
@@ -3296,7 +3432,7 @@
         <w:ind w:left="880" w:hanging="440"/>
       </w:pPr>
     </w:lvl>
-    <w:lvl w:ilvl="2" w:tentative="0">
+    <w:lvl w:ilvl="2">
       <w:start w:val="1"/>
       <w:numFmt w:val="lowerRoman"/>
       <w:lvlText w:val="%3."/>
@@ -3305,7 +3441,7 @@
         <w:ind w:left="1320" w:hanging="440"/>
       </w:pPr>
     </w:lvl>
-    <w:lvl w:ilvl="3" w:tentative="0">
+    <w:lvl w:ilvl="3">
       <w:start w:val="1"/>
       <w:numFmt w:val="decimal"/>
       <w:lvlText w:val="%4."/>
@@ -3314,7 +3450,7 @@
         <w:ind w:left="1760" w:hanging="440"/>
       </w:pPr>
     </w:lvl>
-    <w:lvl w:ilvl="4" w:tentative="0">
+    <w:lvl w:ilvl="4">
       <w:start w:val="1"/>
       <w:numFmt w:val="lowerLetter"/>
       <w:lvlText w:val="%5)"/>
@@ -3323,7 +3459,7 @@
         <w:ind w:left="2200" w:hanging="440"/>
       </w:pPr>
     </w:lvl>
-    <w:lvl w:ilvl="5" w:tentative="0">
+    <w:lvl w:ilvl="5">
       <w:start w:val="1"/>
       <w:numFmt w:val="lowerRoman"/>
       <w:lvlText w:val="%6."/>
@@ -3332,7 +3468,7 @@
         <w:ind w:left="2640" w:hanging="440"/>
       </w:pPr>
     </w:lvl>
-    <w:lvl w:ilvl="6" w:tentative="0">
+    <w:lvl w:ilvl="6">
       <w:start w:val="1"/>
       <w:numFmt w:val="decimal"/>
       <w:lvlText w:val="%7."/>
@@ -3341,7 +3477,7 @@
         <w:ind w:left="3080" w:hanging="440"/>
       </w:pPr>
     </w:lvl>
-    <w:lvl w:ilvl="7" w:tentative="0">
+    <w:lvl w:ilvl="7">
       <w:start w:val="1"/>
       <w:numFmt w:val="lowerLetter"/>
       <w:lvlText w:val="%8)"/>
@@ -3350,7 +3486,7 @@
         <w:ind w:left="3520" w:hanging="440"/>
       </w:pPr>
     </w:lvl>
-    <w:lvl w:ilvl="8" w:tentative="0">
+    <w:lvl w:ilvl="8">
       <w:start w:val="1"/>
       <w:numFmt w:val="lowerRoman"/>
       <w:lvlText w:val="%9."/>
@@ -3360,11 +3496,11 @@
       </w:pPr>
     </w:lvl>
   </w:abstractNum>
-  <w:abstractNum w:abstractNumId="7">
+  <w:abstractNum w:abstractNumId="7" w15:restartNumberingAfterBreak="0">
     <w:nsid w:val="40BA54E8"/>
     <w:multiLevelType w:val="multilevel"/>
     <w:tmpl w:val="40BA54E8"/>
-    <w:lvl w:ilvl="0" w:tentative="0">
+    <w:lvl w:ilvl="0">
       <w:start w:val="1"/>
       <w:numFmt w:val="decimal"/>
       <w:lvlText w:val="3.%1"/>
@@ -3376,7 +3512,7 @@
         <w:rFonts w:hint="eastAsia"/>
       </w:rPr>
     </w:lvl>
-    <w:lvl w:ilvl="1" w:tentative="0">
+    <w:lvl w:ilvl="1">
       <w:start w:val="1"/>
       <w:numFmt w:val="lowerLetter"/>
       <w:lvlText w:val="%2)"/>
@@ -3385,7 +3521,7 @@
         <w:ind w:left="880" w:hanging="440"/>
       </w:pPr>
     </w:lvl>
-    <w:lvl w:ilvl="2" w:tentative="0">
+    <w:lvl w:ilvl="2">
       <w:start w:val="1"/>
       <w:numFmt w:val="lowerRoman"/>
       <w:lvlText w:val="%3."/>
@@ -3394,7 +3530,7 @@
         <w:ind w:left="1320" w:hanging="440"/>
       </w:pPr>
     </w:lvl>
-    <w:lvl w:ilvl="3" w:tentative="0">
+    <w:lvl w:ilvl="3">
       <w:start w:val="1"/>
       <w:numFmt w:val="decimal"/>
       <w:lvlText w:val="%4."/>
@@ -3403,7 +3539,7 @@
         <w:ind w:left="1760" w:hanging="440"/>
       </w:pPr>
     </w:lvl>
-    <w:lvl w:ilvl="4" w:tentative="0">
+    <w:lvl w:ilvl="4">
       <w:start w:val="1"/>
       <w:numFmt w:val="lowerLetter"/>
       <w:lvlText w:val="%5)"/>
@@ -3412,7 +3548,7 @@
         <w:ind w:left="2200" w:hanging="440"/>
       </w:pPr>
     </w:lvl>
-    <w:lvl w:ilvl="5" w:tentative="0">
+    <w:lvl w:ilvl="5">
       <w:start w:val="1"/>
       <w:numFmt w:val="lowerRoman"/>
       <w:lvlText w:val="%6."/>
@@ -3421,7 +3557,7 @@
         <w:ind w:left="2640" w:hanging="440"/>
       </w:pPr>
     </w:lvl>
-    <w:lvl w:ilvl="6" w:tentative="0">
+    <w:lvl w:ilvl="6">
       <w:start w:val="1"/>
       <w:numFmt w:val="decimal"/>
       <w:lvlText w:val="%7."/>
@@ -3430,7 +3566,7 @@
         <w:ind w:left="3080" w:hanging="440"/>
       </w:pPr>
     </w:lvl>
-    <w:lvl w:ilvl="7" w:tentative="0">
+    <w:lvl w:ilvl="7">
       <w:start w:val="1"/>
       <w:numFmt w:val="lowerLetter"/>
       <w:lvlText w:val="%8)"/>
@@ -3439,7 +3575,7 @@
         <w:ind w:left="3520" w:hanging="440"/>
       </w:pPr>
     </w:lvl>
-    <w:lvl w:ilvl="8" w:tentative="0">
+    <w:lvl w:ilvl="8">
       <w:start w:val="1"/>
       <w:numFmt w:val="lowerRoman"/>
       <w:lvlText w:val="%9."/>
@@ -3449,11 +3585,11 @@
       </w:pPr>
     </w:lvl>
   </w:abstractNum>
-  <w:abstractNum w:abstractNumId="8">
+  <w:abstractNum w:abstractNumId="8" w15:restartNumberingAfterBreak="0">
     <w:nsid w:val="4E556775"/>
     <w:multiLevelType w:val="multilevel"/>
     <w:tmpl w:val="4E556775"/>
-    <w:lvl w:ilvl="0" w:tentative="0">
+    <w:lvl w:ilvl="0">
       <w:start w:val="1"/>
       <w:numFmt w:val="decimal"/>
       <w:lvlText w:val="%1)"/>
@@ -3462,7 +3598,7 @@
         <w:ind w:left="440" w:hanging="440"/>
       </w:pPr>
     </w:lvl>
-    <w:lvl w:ilvl="1" w:tentative="0">
+    <w:lvl w:ilvl="1">
       <w:start w:val="1"/>
       <w:numFmt w:val="lowerLetter"/>
       <w:lvlText w:val="%2)"/>
@@ -3471,7 +3607,7 @@
         <w:ind w:left="880" w:hanging="440"/>
       </w:pPr>
     </w:lvl>
-    <w:lvl w:ilvl="2" w:tentative="0">
+    <w:lvl w:ilvl="2">
       <w:start w:val="1"/>
       <w:numFmt w:val="lowerRoman"/>
       <w:lvlText w:val="%3."/>
@@ -3480,7 +3616,7 @@
         <w:ind w:left="1320" w:hanging="440"/>
       </w:pPr>
     </w:lvl>
-    <w:lvl w:ilvl="3" w:tentative="0">
+    <w:lvl w:ilvl="3">
       <w:start w:val="1"/>
       <w:numFmt w:val="decimal"/>
       <w:lvlText w:val="%4."/>
@@ -3489,7 +3625,7 @@
         <w:ind w:left="1760" w:hanging="440"/>
       </w:pPr>
     </w:lvl>
-    <w:lvl w:ilvl="4" w:tentative="0">
+    <w:lvl w:ilvl="4">
       <w:start w:val="1"/>
       <w:numFmt w:val="lowerLetter"/>
       <w:lvlText w:val="%5)"/>
@@ -3498,7 +3634,7 @@
         <w:ind w:left="2200" w:hanging="440"/>
       </w:pPr>
     </w:lvl>
-    <w:lvl w:ilvl="5" w:tentative="0">
+    <w:lvl w:ilvl="5">
       <w:start w:val="1"/>
       <w:numFmt w:val="lowerRoman"/>
       <w:lvlText w:val="%6."/>
@@ -3507,7 +3643,7 @@
         <w:ind w:left="2640" w:hanging="440"/>
       </w:pPr>
     </w:lvl>
-    <w:lvl w:ilvl="6" w:tentative="0">
+    <w:lvl w:ilvl="6">
       <w:start w:val="1"/>
       <w:numFmt w:val="decimal"/>
       <w:lvlText w:val="%7."/>
@@ -3516,7 +3652,7 @@
         <w:ind w:left="3080" w:hanging="440"/>
       </w:pPr>
     </w:lvl>
-    <w:lvl w:ilvl="7" w:tentative="0">
+    <w:lvl w:ilvl="7">
       <w:start w:val="1"/>
       <w:numFmt w:val="lowerLetter"/>
       <w:lvlText w:val="%8)"/>
@@ -3525,7 +3661,7 @@
         <w:ind w:left="3520" w:hanging="440"/>
       </w:pPr>
     </w:lvl>
-    <w:lvl w:ilvl="8" w:tentative="0">
+    <w:lvl w:ilvl="8">
       <w:start w:val="1"/>
       <w:numFmt w:val="lowerRoman"/>
       <w:lvlText w:val="%9."/>
@@ -3535,11 +3671,11 @@
       </w:pPr>
     </w:lvl>
   </w:abstractNum>
-  <w:abstractNum w:abstractNumId="9">
+  <w:abstractNum w:abstractNumId="9" w15:restartNumberingAfterBreak="0">
     <w:nsid w:val="6D8718C8"/>
     <w:multiLevelType w:val="multilevel"/>
     <w:tmpl w:val="6D8718C8"/>
-    <w:lvl w:ilvl="0" w:tentative="0">
+    <w:lvl w:ilvl="0">
       <w:start w:val="1"/>
       <w:numFmt w:val="decimal"/>
       <w:lvlText w:val="4.%1"/>
@@ -3548,14 +3684,14 @@
         <w:ind w:left="440" w:hanging="440"/>
       </w:pPr>
       <w:rPr>
-        <w:rFonts w:hint="default" w:ascii="Arial" w:hAnsi="Arial" w:cs="Arial"/>
+        <w:rFonts w:ascii="Arial" w:hAnsi="Arial" w:cs="Arial" w:hint="default"/>
         <w:b/>
         <w:bCs/>
         <w:sz w:val="22"/>
         <w:szCs w:val="22"/>
       </w:rPr>
     </w:lvl>
-    <w:lvl w:ilvl="1" w:tentative="0">
+    <w:lvl w:ilvl="1">
       <w:start w:val="1"/>
       <w:numFmt w:val="lowerLetter"/>
       <w:lvlText w:val="%2)"/>
@@ -3564,7 +3700,7 @@
         <w:ind w:left="880" w:hanging="440"/>
       </w:pPr>
     </w:lvl>
-    <w:lvl w:ilvl="2" w:tentative="0">
+    <w:lvl w:ilvl="2">
       <w:start w:val="1"/>
       <w:numFmt w:val="lowerRoman"/>
       <w:lvlText w:val="%3."/>
@@ -3573,7 +3709,7 @@
         <w:ind w:left="1320" w:hanging="440"/>
       </w:pPr>
     </w:lvl>
-    <w:lvl w:ilvl="3" w:tentative="0">
+    <w:lvl w:ilvl="3">
       <w:start w:val="1"/>
       <w:numFmt w:val="decimal"/>
       <w:lvlText w:val="%4."/>
@@ -3582,7 +3718,7 @@
         <w:ind w:left="1760" w:hanging="440"/>
       </w:pPr>
     </w:lvl>
-    <w:lvl w:ilvl="4" w:tentative="0">
+    <w:lvl w:ilvl="4">
       <w:start w:val="1"/>
       <w:numFmt w:val="lowerLetter"/>
       <w:lvlText w:val="%5)"/>
@@ -3591,7 +3727,7 @@
         <w:ind w:left="2200" w:hanging="440"/>
       </w:pPr>
     </w:lvl>
-    <w:lvl w:ilvl="5" w:tentative="0">
+    <w:lvl w:ilvl="5">
       <w:start w:val="1"/>
       <w:numFmt w:val="lowerRoman"/>
       <w:lvlText w:val="%6."/>
@@ -3600,7 +3736,7 @@
         <w:ind w:left="2640" w:hanging="440"/>
       </w:pPr>
     </w:lvl>
-    <w:lvl w:ilvl="6" w:tentative="0">
+    <w:lvl w:ilvl="6">
       <w:start w:val="1"/>
       <w:numFmt w:val="decimal"/>
       <w:lvlText w:val="%7."/>
@@ -3609,7 +3745,7 @@
         <w:ind w:left="3080" w:hanging="440"/>
       </w:pPr>
     </w:lvl>
-    <w:lvl w:ilvl="7" w:tentative="0">
+    <w:lvl w:ilvl="7">
       <w:start w:val="1"/>
       <w:numFmt w:val="lowerLetter"/>
       <w:lvlText w:val="%8)"/>
@@ -3618,7 +3754,7 @@
         <w:ind w:left="3520" w:hanging="440"/>
       </w:pPr>
     </w:lvl>
-    <w:lvl w:ilvl="8" w:tentative="0">
+    <w:lvl w:ilvl="8">
       <w:start w:val="1"/>
       <w:numFmt w:val="lowerRoman"/>
       <w:lvlText w:val="%9."/>
@@ -3628,11 +3764,11 @@
       </w:pPr>
     </w:lvl>
   </w:abstractNum>
-  <w:abstractNum w:abstractNumId="10">
+  <w:abstractNum w:abstractNumId="10" w15:restartNumberingAfterBreak="0">
     <w:nsid w:val="7A281494"/>
     <w:multiLevelType w:val="multilevel"/>
     <w:tmpl w:val="7A281494"/>
-    <w:lvl w:ilvl="0" w:tentative="0">
+    <w:lvl w:ilvl="0">
       <w:start w:val="1"/>
       <w:numFmt w:val="decimal"/>
       <w:lvlText w:val="4.1.%1"/>
@@ -3641,14 +3777,14 @@
         <w:ind w:left="440" w:hanging="440"/>
       </w:pPr>
       <w:rPr>
-        <w:rFonts w:hint="default" w:ascii="Arial" w:hAnsi="Arial" w:cs="Arial"/>
+        <w:rFonts w:ascii="Arial" w:hAnsi="Arial" w:cs="Arial" w:hint="default"/>
         <w:b/>
         <w:bCs/>
         <w:sz w:val="22"/>
         <w:szCs w:val="22"/>
       </w:rPr>
     </w:lvl>
-    <w:lvl w:ilvl="1" w:tentative="0">
+    <w:lvl w:ilvl="1">
       <w:start w:val="1"/>
       <w:numFmt w:val="lowerLetter"/>
       <w:lvlText w:val="%2)"/>
@@ -3657,7 +3793,7 @@
         <w:ind w:left="880" w:hanging="440"/>
       </w:pPr>
     </w:lvl>
-    <w:lvl w:ilvl="2" w:tentative="0">
+    <w:lvl w:ilvl="2">
       <w:start w:val="1"/>
       <w:numFmt w:val="lowerRoman"/>
       <w:lvlText w:val="%3."/>
@@ -3666,7 +3802,7 @@
         <w:ind w:left="1320" w:hanging="440"/>
       </w:pPr>
     </w:lvl>
-    <w:lvl w:ilvl="3" w:tentative="0">
+    <w:lvl w:ilvl="3">
       <w:start w:val="1"/>
       <w:numFmt w:val="decimal"/>
       <w:lvlText w:val="%4."/>
@@ -3675,7 +3811,7 @@
         <w:ind w:left="1760" w:hanging="440"/>
       </w:pPr>
     </w:lvl>
-    <w:lvl w:ilvl="4" w:tentative="0">
+    <w:lvl w:ilvl="4">
       <w:start w:val="1"/>
       <w:numFmt w:val="lowerLetter"/>
       <w:lvlText w:val="%5)"/>
@@ -3684,7 +3820,7 @@
         <w:ind w:left="2200" w:hanging="440"/>
       </w:pPr>
     </w:lvl>
-    <w:lvl w:ilvl="5" w:tentative="0">
+    <w:lvl w:ilvl="5">
       <w:start w:val="1"/>
       <w:numFmt w:val="lowerRoman"/>
       <w:lvlText w:val="%6."/>
@@ -3693,7 +3829,7 @@
         <w:ind w:left="2640" w:hanging="440"/>
       </w:pPr>
     </w:lvl>
-    <w:lvl w:ilvl="6" w:tentative="0">
+    <w:lvl w:ilvl="6">
       <w:start w:val="1"/>
       <w:numFmt w:val="decimal"/>
       <w:lvlText w:val="%7."/>
@@ -3702,7 +3838,7 @@
         <w:ind w:left="3080" w:hanging="440"/>
       </w:pPr>
     </w:lvl>
-    <w:lvl w:ilvl="7" w:tentative="0">
+    <w:lvl w:ilvl="7">
       <w:start w:val="1"/>
       <w:numFmt w:val="lowerLetter"/>
       <w:lvlText w:val="%8)"/>
@@ -3711,7 +3847,7 @@
         <w:ind w:left="3520" w:hanging="440"/>
       </w:pPr>
     </w:lvl>
-    <w:lvl w:ilvl="8" w:tentative="0">
+    <w:lvl w:ilvl="8">
       <w:start w:val="1"/>
       <w:numFmt w:val="lowerRoman"/>
       <w:lvlText w:val="%9."/>
@@ -3721,11 +3857,11 @@
       </w:pPr>
     </w:lvl>
   </w:abstractNum>
-  <w:abstractNum w:abstractNumId="11">
+  <w:abstractNum w:abstractNumId="11" w15:restartNumberingAfterBreak="0">
     <w:nsid w:val="7C4C4769"/>
     <w:multiLevelType w:val="multilevel"/>
     <w:tmpl w:val="7C4C4769"/>
-    <w:lvl w:ilvl="0" w:tentative="0">
+    <w:lvl w:ilvl="0">
       <w:start w:val="1"/>
       <w:numFmt w:val="decimal"/>
       <w:lvlText w:val="3.2.%1"/>
@@ -3737,7 +3873,7 @@
         <w:rFonts w:hint="eastAsia"/>
       </w:rPr>
     </w:lvl>
-    <w:lvl w:ilvl="1" w:tentative="0">
+    <w:lvl w:ilvl="1">
       <w:start w:val="1"/>
       <w:numFmt w:val="lowerLetter"/>
       <w:lvlText w:val="%2)"/>
@@ -3746,7 +3882,7 @@
         <w:ind w:left="880" w:hanging="440"/>
       </w:pPr>
     </w:lvl>
-    <w:lvl w:ilvl="2" w:tentative="0">
+    <w:lvl w:ilvl="2">
       <w:start w:val="1"/>
       <w:numFmt w:val="lowerRoman"/>
       <w:lvlText w:val="%3."/>
@@ -3755,7 +3891,7 @@
         <w:ind w:left="1320" w:hanging="440"/>
       </w:pPr>
     </w:lvl>
-    <w:lvl w:ilvl="3" w:tentative="0">
+    <w:lvl w:ilvl="3">
       <w:start w:val="1"/>
       <w:numFmt w:val="decimal"/>
       <w:lvlText w:val="%4."/>
@@ -3764,7 +3900,7 @@
         <w:ind w:left="1760" w:hanging="440"/>
       </w:pPr>
     </w:lvl>
-    <w:lvl w:ilvl="4" w:tentative="0">
+    <w:lvl w:ilvl="4">
       <w:start w:val="1"/>
       <w:numFmt w:val="lowerLetter"/>
       <w:lvlText w:val="%5)"/>
@@ -3773,7 +3909,7 @@
         <w:ind w:left="2200" w:hanging="440"/>
       </w:pPr>
     </w:lvl>
-    <w:lvl w:ilvl="5" w:tentative="0">
+    <w:lvl w:ilvl="5">
       <w:start w:val="1"/>
       <w:numFmt w:val="lowerRoman"/>
       <w:lvlText w:val="%6."/>
@@ -3782,7 +3918,7 @@
         <w:ind w:left="2640" w:hanging="440"/>
       </w:pPr>
     </w:lvl>
-    <w:lvl w:ilvl="6" w:tentative="0">
+    <w:lvl w:ilvl="6">
       <w:start w:val="1"/>
       <w:numFmt w:val="decimal"/>
       <w:lvlText w:val="%7."/>
@@ -3791,7 +3927,7 @@
         <w:ind w:left="3080" w:hanging="440"/>
       </w:pPr>
     </w:lvl>
-    <w:lvl w:ilvl="7" w:tentative="0">
+    <w:lvl w:ilvl="7">
       <w:start w:val="1"/>
       <w:numFmt w:val="lowerLetter"/>
       <w:lvlText w:val="%8)"/>
@@ -3800,7 +3936,7 @@
         <w:ind w:left="3520" w:hanging="440"/>
       </w:pPr>
     </w:lvl>
-    <w:lvl w:ilvl="8" w:tentative="0">
+    <w:lvl w:ilvl="8">
       <w:start w:val="1"/>
       <w:numFmt w:val="lowerRoman"/>
       <w:lvlText w:val="%9."/>
@@ -3810,331 +3946,455 @@
       </w:pPr>
     </w:lvl>
   </w:abstractNum>
-  <w:num w:numId="1">
+  <w:num w:numId="1" w16cid:durableId="1064573247">
     <w:abstractNumId w:val="6"/>
   </w:num>
-  <w:num w:numId="2">
+  <w:num w:numId="2" w16cid:durableId="453838230">
     <w:abstractNumId w:val="3"/>
   </w:num>
-  <w:num w:numId="3">
+  <w:num w:numId="3" w16cid:durableId="54134108">
     <w:abstractNumId w:val="7"/>
   </w:num>
-  <w:num w:numId="4">
+  <w:num w:numId="4" w16cid:durableId="1450196285">
     <w:abstractNumId w:val="2"/>
   </w:num>
-  <w:num w:numId="5">
+  <w:num w:numId="5" w16cid:durableId="469518437">
     <w:abstractNumId w:val="11"/>
   </w:num>
-  <w:num w:numId="6">
+  <w:num w:numId="6" w16cid:durableId="1287200812">
     <w:abstractNumId w:val="9"/>
   </w:num>
-  <w:num w:numId="7">
+  <w:num w:numId="7" w16cid:durableId="1866602042">
     <w:abstractNumId w:val="10"/>
   </w:num>
-  <w:num w:numId="8">
+  <w:num w:numId="8" w16cid:durableId="737675595">
     <w:abstractNumId w:val="5"/>
   </w:num>
-  <w:num w:numId="9">
+  <w:num w:numId="9" w16cid:durableId="1577128093">
     <w:abstractNumId w:val="8"/>
   </w:num>
-  <w:num w:numId="10">
+  <w:num w:numId="10" w16cid:durableId="971909957">
     <w:abstractNumId w:val="0"/>
   </w:num>
-  <w:num w:numId="11">
+  <w:num w:numId="11" w16cid:durableId="581186333">
     <w:abstractNumId w:val="4"/>
   </w:num>
-  <w:num w:numId="12">
+  <w:num w:numId="12" w16cid:durableId="577250199">
     <w:abstractNumId w:val="1"/>
   </w:num>
 </w:numbering>
 </file>
 
 <file path=word/styles.xml><?xml version="1.0" encoding="utf-8"?>
-<w:styles xmlns:mc="http://schemas.openxmlformats.org/markup-compatibility/2006" xmlns:o="urn:schemas-microsoft-com:office:office" xmlns:r="http://schemas.openxmlformats.org/officeDocument/2006/relationships" xmlns:m="http://schemas.openxmlformats.org/officeDocument/2006/math" xmlns:v="urn:schemas-microsoft-com:vml" xmlns:w="http://schemas.openxmlformats.org/wordprocessingml/2006/main" xmlns:w14="http://schemas.microsoft.com/office/word/2010/wordml" xmlns:w10="urn:schemas-microsoft-com:office:word" xmlns:sl="http://schemas.openxmlformats.org/schemaLibrary/2006/main" xmlns:wpsCustomData="http://www.wps.cn/officeDocument/2013/wpsCustomData" mc:Ignorable="w14">
+<w:styles xmlns:mc="http://schemas.openxmlformats.org/markup-compatibility/2006" xmlns:r="http://schemas.openxmlformats.org/officeDocument/2006/relationships" xmlns:w="http://schemas.openxmlformats.org/wordprocessingml/2006/main" xmlns:w14="http://schemas.microsoft.com/office/word/2010/wordml" xmlns:w15="http://schemas.microsoft.com/office/word/2012/wordml" xmlns:w16cex="http://schemas.microsoft.com/office/word/2018/wordml/cex" xmlns:w16cid="http://schemas.microsoft.com/office/word/2016/wordml/cid" xmlns:w16="http://schemas.microsoft.com/office/word/2018/wordml" xmlns:w16du="http://schemas.microsoft.com/office/word/2023/wordml/word16du" xmlns:w16sdtdh="http://schemas.microsoft.com/office/word/2020/wordml/sdtdatahash" xmlns:w16sdtfl="http://schemas.microsoft.com/office/word/2024/wordml/sdtformatlock" xmlns:w16se="http://schemas.microsoft.com/office/word/2015/wordml/symex" mc:Ignorable="w14 w15 w16se w16cid w16 w16cex w16sdtdh w16sdtfl w16du">
   <w:docDefaults>
     <w:rPrDefault>
       <w:rPr>
-        <w:rFonts w:ascii="Times New Roman" w:hAnsi="Times New Roman" w:eastAsia="宋体" w:cs="Times New Roman"/>
+        <w:rFonts w:ascii="Times New Roman" w:eastAsia="宋体" w:hAnsi="Times New Roman" w:cs="Times New Roman"/>
+        <w:lang w:val="en-US" w:eastAsia="zh-CN" w:bidi="ar-SA"/>
       </w:rPr>
     </w:rPrDefault>
     <w:pPrDefault/>
   </w:docDefaults>
-  <w:latentStyles w:count="260" w:defQFormat="0" w:defUnhideWhenUsed="1" w:defSemiHidden="1" w:defUIPriority="99" w:defLockedState="0">
-    <w:lsdException w:qFormat="1" w:unhideWhenUsed="0" w:uiPriority="0" w:semiHidden="0" w:name="Normal"/>
-    <w:lsdException w:qFormat="1" w:unhideWhenUsed="0" w:uiPriority="9" w:semiHidden="0" w:name="heading 1"/>
-    <w:lsdException w:qFormat="1" w:uiPriority="9" w:name="heading 2"/>
-    <w:lsdException w:qFormat="1" w:uiPriority="9" w:name="heading 3"/>
-    <w:lsdException w:qFormat="1" w:uiPriority="9" w:name="heading 4"/>
-    <w:lsdException w:qFormat="1" w:uiPriority="9" w:name="heading 5"/>
-    <w:lsdException w:qFormat="1" w:uiPriority="9" w:name="heading 6"/>
-    <w:lsdException w:qFormat="1" w:uiPriority="9" w:name="heading 7"/>
-    <w:lsdException w:qFormat="1" w:uiPriority="9" w:name="heading 8"/>
-    <w:lsdException w:qFormat="1" w:uiPriority="9" w:name="heading 9"/>
-    <w:lsdException w:uiPriority="99" w:name="index 1"/>
-    <w:lsdException w:uiPriority="99" w:name="index 2"/>
-    <w:lsdException w:uiPriority="99" w:name="index 3"/>
-    <w:lsdException w:uiPriority="99" w:name="index 4"/>
-    <w:lsdException w:uiPriority="99" w:name="index 5"/>
-    <w:lsdException w:uiPriority="99" w:name="index 6"/>
-    <w:lsdException w:uiPriority="99" w:name="index 7"/>
-    <w:lsdException w:uiPriority="99" w:name="index 8"/>
-    <w:lsdException w:uiPriority="99" w:name="index 9"/>
-    <w:lsdException w:uiPriority="39" w:name="toc 1"/>
-    <w:lsdException w:uiPriority="39" w:name="toc 2"/>
-    <w:lsdException w:uiPriority="39" w:name="toc 3"/>
-    <w:lsdException w:uiPriority="39" w:name="toc 4"/>
-    <w:lsdException w:uiPriority="39" w:name="toc 5"/>
-    <w:lsdException w:uiPriority="39" w:name="toc 6"/>
-    <w:lsdException w:uiPriority="39" w:name="toc 7"/>
-    <w:lsdException w:uiPriority="39" w:name="toc 8"/>
-    <w:lsdException w:uiPriority="39" w:name="toc 9"/>
-    <w:lsdException w:uiPriority="99" w:name="Normal Indent"/>
-    <w:lsdException w:uiPriority="99" w:name="footnote text"/>
-    <w:lsdException w:uiPriority="99" w:name="annotation text"/>
-    <w:lsdException w:qFormat="1" w:uiPriority="99" w:semiHidden="0" w:name="header"/>
-    <w:lsdException w:qFormat="1" w:uiPriority="99" w:semiHidden="0" w:name="footer"/>
-    <w:lsdException w:uiPriority="99" w:name="index heading"/>
-    <w:lsdException w:qFormat="1" w:uiPriority="35" w:name="caption"/>
-    <w:lsdException w:uiPriority="99" w:name="table of figures"/>
-    <w:lsdException w:uiPriority="99" w:name="envelope address"/>
-    <w:lsdException w:uiPriority="99" w:name="envelope return"/>
-    <w:lsdException w:uiPriority="99" w:name="footnote reference"/>
-    <w:lsdException w:uiPriority="99" w:name="annotation reference"/>
-    <w:lsdException w:uiPriority="99" w:name="line number"/>
-    <w:lsdException w:uiPriority="99" w:name="page number"/>
-    <w:lsdException w:uiPriority="99" w:name="endnote reference"/>
-    <w:lsdException w:uiPriority="99" w:name="endnote text"/>
-    <w:lsdException w:uiPriority="99" w:name="table of authorities"/>
-    <w:lsdException w:uiPriority="99" w:name="macro"/>
-    <w:lsdException w:uiPriority="99" w:name="toa heading"/>
-    <w:lsdException w:uiPriority="99" w:name="List"/>
-    <w:lsdException w:uiPriority="99" w:name="List Bullet"/>
-    <w:lsdException w:uiPriority="99" w:name="List Number"/>
-    <w:lsdException w:uiPriority="99" w:name="List 2"/>
-    <w:lsdException w:uiPriority="99" w:name="List 3"/>
-    <w:lsdException w:uiPriority="99" w:name="List 4"/>
-    <w:lsdException w:uiPriority="99" w:name="List 5"/>
-    <w:lsdException w:uiPriority="99" w:name="List Bullet 2"/>
-    <w:lsdException w:uiPriority="99" w:name="List Bullet 3"/>
-    <w:lsdException w:uiPriority="99" w:name="List Bullet 4"/>
-    <w:lsdException w:uiPriority="99" w:name="List Bullet 5"/>
-    <w:lsdException w:uiPriority="99" w:name="List Number 2"/>
-    <w:lsdException w:uiPriority="99" w:name="List Number 3"/>
-    <w:lsdException w:uiPriority="99" w:name="List Number 4"/>
-    <w:lsdException w:uiPriority="99" w:name="List Number 5"/>
-    <w:lsdException w:qFormat="1" w:unhideWhenUsed="0" w:uiPriority="10" w:semiHidden="0" w:name="Title"/>
-    <w:lsdException w:uiPriority="99" w:name="Closing"/>
-    <w:lsdException w:uiPriority="99" w:name="Signature"/>
-    <w:lsdException w:uiPriority="1" w:semiHidden="0" w:name="Default Paragraph Font"/>
-    <w:lsdException w:uiPriority="99" w:name="Body Text"/>
-    <w:lsdException w:uiPriority="99" w:name="Body Text Indent"/>
-    <w:lsdException w:uiPriority="99" w:name="List Continue"/>
-    <w:lsdException w:uiPriority="99" w:name="List Continue 2"/>
-    <w:lsdException w:uiPriority="99" w:name="List Continue 3"/>
-    <w:lsdException w:uiPriority="99" w:name="List Continue 4"/>
-    <w:lsdException w:uiPriority="99" w:name="List Continue 5"/>
-    <w:lsdException w:uiPriority="99" w:name="Message Header"/>
-    <w:lsdException w:qFormat="1" w:unhideWhenUsed="0" w:uiPriority="11" w:semiHidden="0" w:name="Subtitle"/>
-    <w:lsdException w:uiPriority="99" w:name="Salutation"/>
-    <w:lsdException w:uiPriority="99" w:name="Date"/>
-    <w:lsdException w:uiPriority="99" w:name="Body Text First Indent"/>
-    <w:lsdException w:uiPriority="99" w:name="Body Text First Indent 2"/>
-    <w:lsdException w:uiPriority="99" w:name="Note Heading"/>
-    <w:lsdException w:uiPriority="99" w:name="Body Text 2"/>
-    <w:lsdException w:uiPriority="99" w:name="Body Text 3"/>
-    <w:lsdException w:uiPriority="99" w:name="Body Text Indent 2"/>
-    <w:lsdException w:uiPriority="99" w:name="Body Text Indent 3"/>
-    <w:lsdException w:uiPriority="99" w:name="Block Text"/>
-    <w:lsdException w:uiPriority="99" w:name="Hyperlink"/>
-    <w:lsdException w:uiPriority="99" w:name="FollowedHyperlink"/>
-    <w:lsdException w:qFormat="1" w:unhideWhenUsed="0" w:uiPriority="22" w:semiHidden="0" w:name="Strong"/>
-    <w:lsdException w:qFormat="1" w:unhideWhenUsed="0" w:uiPriority="20" w:semiHidden="0" w:name="Emphasis"/>
-    <w:lsdException w:uiPriority="99" w:name="Document Map"/>
-    <w:lsdException w:uiPriority="99" w:name="Plain Text"/>
-    <w:lsdException w:uiPriority="99" w:name="E-mail Signature"/>
-    <w:lsdException w:qFormat="1" w:uiPriority="99" w:name="Normal (Web)"/>
-    <w:lsdException w:uiPriority="99" w:name="HTML Acronym"/>
-    <w:lsdException w:uiPriority="99" w:name="HTML Address"/>
-    <w:lsdException w:uiPriority="99" w:name="HTML Cite"/>
-    <w:lsdException w:uiPriority="99" w:name="HTML Code"/>
-    <w:lsdException w:uiPriority="99" w:name="HTML Definition"/>
-    <w:lsdException w:uiPriority="99" w:name="HTML Keyboard"/>
-    <w:lsdException w:uiPriority="99" w:name="HTML Preformatted"/>
-    <w:lsdException w:uiPriority="99" w:name="HTML Sample"/>
-    <w:lsdException w:uiPriority="99" w:name="HTML Typewriter"/>
-    <w:lsdException w:uiPriority="99" w:name="HTML Variable"/>
-    <w:lsdException w:uiPriority="99" w:name="Normal Table"/>
-    <w:lsdException w:uiPriority="99" w:name="annotation subject"/>
-    <w:lsdException w:uiPriority="99" w:name="Table Simple 1"/>
-    <w:lsdException w:uiPriority="99" w:name="Table Simple 2"/>
-    <w:lsdException w:uiPriority="99" w:name="Table Simple 3"/>
-    <w:lsdException w:uiPriority="99" w:name="Table Classic 1"/>
-    <w:lsdException w:uiPriority="99" w:name="Table Classic 2"/>
-    <w:lsdException w:uiPriority="99" w:name="Table Classic 3"/>
-    <w:lsdException w:uiPriority="99" w:name="Table Classic 4"/>
-    <w:lsdException w:uiPriority="99" w:name="Table Colorful 1"/>
-    <w:lsdException w:uiPriority="99" w:name="Table Colorful 2"/>
-    <w:lsdException w:uiPriority="99" w:name="Table Colorful 3"/>
-    <w:lsdException w:uiPriority="99" w:name="Table Columns 1"/>
-    <w:lsdException w:uiPriority="99" w:name="Table Columns 2"/>
-    <w:lsdException w:uiPriority="99" w:name="Table Columns 3"/>
-    <w:lsdException w:uiPriority="99" w:name="Table Columns 4"/>
-    <w:lsdException w:uiPriority="99" w:name="Table Columns 5"/>
-    <w:lsdException w:uiPriority="99" w:name="Table Grid 1"/>
-    <w:lsdException w:uiPriority="99" w:name="Table Grid 2"/>
-    <w:lsdException w:uiPriority="99" w:name="Table Grid 3"/>
-    <w:lsdException w:uiPriority="99" w:name="Table Grid 4"/>
-    <w:lsdException w:uiPriority="99" w:name="Table Grid 5"/>
-    <w:lsdException w:uiPriority="99" w:name="Table Grid 6"/>
-    <w:lsdException w:uiPriority="99" w:name="Table Grid 7"/>
-    <w:lsdException w:uiPriority="99" w:name="Table Grid 8"/>
-    <w:lsdException w:uiPriority="99" w:name="Table List 1"/>
-    <w:lsdException w:uiPriority="99" w:name="Table List 2"/>
-    <w:lsdException w:uiPriority="99" w:name="Table List 3"/>
-    <w:lsdException w:uiPriority="99" w:name="Table List 4"/>
-    <w:lsdException w:uiPriority="99" w:name="Table List 5"/>
-    <w:lsdException w:uiPriority="99" w:name="Table List 6"/>
-    <w:lsdException w:uiPriority="99" w:name="Table List 7"/>
-    <w:lsdException w:uiPriority="99" w:name="Table List 8"/>
-    <w:lsdException w:uiPriority="99" w:name="Table 3D effects 1"/>
-    <w:lsdException w:uiPriority="99" w:name="Table 3D effects 2"/>
-    <w:lsdException w:uiPriority="99" w:name="Table 3D effects 3"/>
-    <w:lsdException w:uiPriority="99" w:name="Table Contemporary"/>
-    <w:lsdException w:uiPriority="99" w:name="Table Elegant"/>
-    <w:lsdException w:uiPriority="99" w:name="Table Professional"/>
-    <w:lsdException w:uiPriority="99" w:name="Table Subtle 1"/>
-    <w:lsdException w:uiPriority="99" w:name="Table Subtle 2"/>
-    <w:lsdException w:uiPriority="99" w:name="Table Web 1"/>
-    <w:lsdException w:uiPriority="99" w:name="Table Web 2"/>
-    <w:lsdException w:uiPriority="99" w:name="Table Web 3"/>
-    <w:lsdException w:uiPriority="99" w:name="Balloon Text"/>
-    <w:lsdException w:unhideWhenUsed="0" w:uiPriority="0" w:semiHidden="0" w:name="Table Grid"/>
-    <w:lsdException w:uiPriority="99" w:name="Table Theme"/>
-    <w:lsdException w:unhideWhenUsed="0" w:uiPriority="60" w:semiHidden="0" w:name="Light Shading"/>
-    <w:lsdException w:unhideWhenUsed="0" w:uiPriority="61" w:semiHidden="0" w:name="Light List"/>
-    <w:lsdException w:unhideWhenUsed="0" w:uiPriority="62" w:semiHidden="0" w:name="Light Grid"/>
-    <w:lsdException w:unhideWhenUsed="0" w:uiPriority="63" w:semiHidden="0" w:name="Medium Shading 1"/>
-    <w:lsdException w:unhideWhenUsed="0" w:uiPriority="64" w:semiHidden="0" w:name="Medium Shading 2"/>
-    <w:lsdException w:unhideWhenUsed="0" w:uiPriority="65" w:semiHidden="0" w:name="Medium List 1"/>
-    <w:lsdException w:unhideWhenUsed="0" w:uiPriority="66" w:semiHidden="0" w:name="Medium List 2"/>
-    <w:lsdException w:unhideWhenUsed="0" w:uiPriority="67" w:semiHidden="0" w:name="Medium Grid 1"/>
-    <w:lsdException w:unhideWhenUsed="0" w:uiPriority="68" w:semiHidden="0" w:name="Medium Grid 2"/>
-    <w:lsdException w:unhideWhenUsed="0" w:uiPriority="69" w:semiHidden="0" w:name="Medium Grid 3"/>
-    <w:lsdException w:unhideWhenUsed="0" w:uiPriority="70" w:semiHidden="0" w:name="Dark List"/>
-    <w:lsdException w:unhideWhenUsed="0" w:uiPriority="71" w:semiHidden="0" w:name="Colorful Shading"/>
-    <w:lsdException w:unhideWhenUsed="0" w:uiPriority="72" w:semiHidden="0" w:name="Colorful List"/>
-    <w:lsdException w:unhideWhenUsed="0" w:uiPriority="73" w:semiHidden="0" w:name="Colorful Grid"/>
-    <w:lsdException w:unhideWhenUsed="0" w:uiPriority="60" w:semiHidden="0" w:name="Light Shading Accent 1"/>
-    <w:lsdException w:unhideWhenUsed="0" w:uiPriority="61" w:semiHidden="0" w:name="Light List Accent 1"/>
-    <w:lsdException w:unhideWhenUsed="0" w:uiPriority="62" w:semiHidden="0" w:name="Light Grid Accent 1"/>
-    <w:lsdException w:unhideWhenUsed="0" w:uiPriority="63" w:semiHidden="0" w:name="Medium Shading 1 Accent 1"/>
-    <w:lsdException w:unhideWhenUsed="0" w:uiPriority="64" w:semiHidden="0" w:name="Medium Shading 2 Accent 1"/>
-    <w:lsdException w:unhideWhenUsed="0" w:uiPriority="65" w:semiHidden="0" w:name="Medium List 1 Accent 1"/>
-    <w:lsdException w:qFormat="1" w:unhideWhenUsed="0" w:uiPriority="34" w:semiHidden="0" w:name="List Paragraph"/>
-    <w:lsdException w:qFormat="1" w:unhideWhenUsed="0" w:uiPriority="29" w:semiHidden="0" w:name="Quote"/>
-    <w:lsdException w:qFormat="1" w:unhideWhenUsed="0" w:uiPriority="30" w:semiHidden="0" w:name="Intense Quote"/>
-    <w:lsdException w:unhideWhenUsed="0" w:uiPriority="66" w:semiHidden="0" w:name="Medium List 2 Accent 1"/>
-    <w:lsdException w:unhideWhenUsed="0" w:uiPriority="67" w:semiHidden="0" w:name="Medium Grid 1 Accent 1"/>
-    <w:lsdException w:unhideWhenUsed="0" w:uiPriority="68" w:semiHidden="0" w:name="Medium Grid 2 Accent 1"/>
-    <w:lsdException w:unhideWhenUsed="0" w:uiPriority="69" w:semiHidden="0" w:name="Medium Grid 3 Accent 1"/>
-    <w:lsdException w:unhideWhenUsed="0" w:uiPriority="70" w:semiHidden="0" w:name="Dark List Accent 1"/>
-    <w:lsdException w:unhideWhenUsed="0" w:uiPriority="71" w:semiHidden="0" w:name="Colorful Shading Accent 1"/>
-    <w:lsdException w:unhideWhenUsed="0" w:uiPriority="72" w:semiHidden="0" w:name="Colorful List Accent 1"/>
-    <w:lsdException w:unhideWhenUsed="0" w:uiPriority="73" w:semiHidden="0" w:name="Colorful Grid Accent 1"/>
-    <w:lsdException w:unhideWhenUsed="0" w:uiPriority="60" w:semiHidden="0" w:name="Light Shading Accent 2"/>
-    <w:lsdException w:unhideWhenUsed="0" w:uiPriority="61" w:semiHidden="0" w:name="Light List Accent 2"/>
-    <w:lsdException w:unhideWhenUsed="0" w:uiPriority="62" w:semiHidden="0" w:name="Light Grid Accent 2"/>
-    <w:lsdException w:unhideWhenUsed="0" w:uiPriority="63" w:semiHidden="0" w:name="Medium Shading 1 Accent 2"/>
-    <w:lsdException w:unhideWhenUsed="0" w:uiPriority="64" w:semiHidden="0" w:name="Medium Shading 2 Accent 2"/>
-    <w:lsdException w:unhideWhenUsed="0" w:uiPriority="65" w:semiHidden="0" w:name="Medium List 1 Accent 2"/>
-    <w:lsdException w:unhideWhenUsed="0" w:uiPriority="66" w:semiHidden="0" w:name="Medium List 2 Accent 2"/>
-    <w:lsdException w:unhideWhenUsed="0" w:uiPriority="67" w:semiHidden="0" w:name="Medium Grid 1 Accent 2"/>
-    <w:lsdException w:unhideWhenUsed="0" w:uiPriority="68" w:semiHidden="0" w:name="Medium Grid 2 Accent 2"/>
-    <w:lsdException w:unhideWhenUsed="0" w:uiPriority="69" w:semiHidden="0" w:name="Medium Grid 3 Accent 2"/>
-    <w:lsdException w:unhideWhenUsed="0" w:uiPriority="70" w:semiHidden="0" w:name="Dark List Accent 2"/>
-    <w:lsdException w:unhideWhenUsed="0" w:uiPriority="71" w:semiHidden="0" w:name="Colorful Shading Accent 2"/>
-    <w:lsdException w:unhideWhenUsed="0" w:uiPriority="72" w:semiHidden="0" w:name="Colorful List Accent 2"/>
-    <w:lsdException w:unhideWhenUsed="0" w:uiPriority="73" w:semiHidden="0" w:name="Colorful Grid Accent 2"/>
-    <w:lsdException w:unhideWhenUsed="0" w:uiPriority="60" w:semiHidden="0" w:name="Light Shading Accent 3"/>
-    <w:lsdException w:unhideWhenUsed="0" w:uiPriority="61" w:semiHidden="0" w:name="Light List Accent 3"/>
-    <w:lsdException w:unhideWhenUsed="0" w:uiPriority="62" w:semiHidden="0" w:name="Light Grid Accent 3"/>
-    <w:lsdException w:unhideWhenUsed="0" w:uiPriority="63" w:semiHidden="0" w:name="Medium Shading 1 Accent 3"/>
-    <w:lsdException w:unhideWhenUsed="0" w:uiPriority="64" w:semiHidden="0" w:name="Medium Shading 2 Accent 3"/>
-    <w:lsdException w:unhideWhenUsed="0" w:uiPriority="65" w:semiHidden="0" w:name="Medium List 1 Accent 3"/>
-    <w:lsdException w:unhideWhenUsed="0" w:uiPriority="66" w:semiHidden="0" w:name="Medium List 2 Accent 3"/>
-    <w:lsdException w:unhideWhenUsed="0" w:uiPriority="67" w:semiHidden="0" w:name="Medium Grid 1 Accent 3"/>
-    <w:lsdException w:unhideWhenUsed="0" w:uiPriority="68" w:semiHidden="0" w:name="Medium Grid 2 Accent 3"/>
-    <w:lsdException w:unhideWhenUsed="0" w:uiPriority="69" w:semiHidden="0" w:name="Medium Grid 3 Accent 3"/>
-    <w:lsdException w:unhideWhenUsed="0" w:uiPriority="70" w:semiHidden="0" w:name="Dark List Accent 3"/>
-    <w:lsdException w:unhideWhenUsed="0" w:uiPriority="71" w:semiHidden="0" w:name="Colorful Shading Accent 3"/>
-    <w:lsdException w:unhideWhenUsed="0" w:uiPriority="72" w:semiHidden="0" w:name="Colorful List Accent 3"/>
-    <w:lsdException w:unhideWhenUsed="0" w:uiPriority="73" w:semiHidden="0" w:name="Colorful Grid Accent 3"/>
-    <w:lsdException w:unhideWhenUsed="0" w:uiPriority="60" w:semiHidden="0" w:name="Light Shading Accent 4"/>
-    <w:lsdException w:unhideWhenUsed="0" w:uiPriority="61" w:semiHidden="0" w:name="Light List Accent 4"/>
-    <w:lsdException w:unhideWhenUsed="0" w:uiPriority="62" w:semiHidden="0" w:name="Light Grid Accent 4"/>
-    <w:lsdException w:unhideWhenUsed="0" w:uiPriority="63" w:semiHidden="0" w:name="Medium Shading 1 Accent 4"/>
-    <w:lsdException w:unhideWhenUsed="0" w:uiPriority="64" w:semiHidden="0" w:name="Medium Shading 2 Accent 4"/>
-    <w:lsdException w:unhideWhenUsed="0" w:uiPriority="65" w:semiHidden="0" w:name="Medium List 1 Accent 4"/>
-    <w:lsdException w:unhideWhenUsed="0" w:uiPriority="66" w:semiHidden="0" w:name="Medium List 2 Accent 4"/>
-    <w:lsdException w:unhideWhenUsed="0" w:uiPriority="67" w:semiHidden="0" w:name="Medium Grid 1 Accent 4"/>
-    <w:lsdException w:unhideWhenUsed="0" w:uiPriority="68" w:semiHidden="0" w:name="Medium Grid 2 Accent 4"/>
-    <w:lsdException w:unhideWhenUsed="0" w:uiPriority="69" w:semiHidden="0" w:name="Medium Grid 3 Accent 4"/>
-    <w:lsdException w:unhideWhenUsed="0" w:uiPriority="70" w:semiHidden="0" w:name="Dark List Accent 4"/>
-    <w:lsdException w:unhideWhenUsed="0" w:uiPriority="71" w:semiHidden="0" w:name="Colorful Shading Accent 4"/>
-    <w:lsdException w:unhideWhenUsed="0" w:uiPriority="72" w:semiHidden="0" w:name="Colorful List Accent 4"/>
-    <w:lsdException w:unhideWhenUsed="0" w:uiPriority="73" w:semiHidden="0" w:name="Colorful Grid Accent 4"/>
-    <w:lsdException w:unhideWhenUsed="0" w:uiPriority="60" w:semiHidden="0" w:name="Light Shading Accent 5"/>
-    <w:lsdException w:unhideWhenUsed="0" w:uiPriority="61" w:semiHidden="0" w:name="Light List Accent 5"/>
-    <w:lsdException w:unhideWhenUsed="0" w:uiPriority="62" w:semiHidden="0" w:name="Light Grid Accent 5"/>
-    <w:lsdException w:unhideWhenUsed="0" w:uiPriority="63" w:semiHidden="0" w:name="Medium Shading 1 Accent 5"/>
-    <w:lsdException w:unhideWhenUsed="0" w:uiPriority="64" w:semiHidden="0" w:name="Medium Shading 2 Accent 5"/>
-    <w:lsdException w:unhideWhenUsed="0" w:uiPriority="65" w:semiHidden="0" w:name="Medium List 1 Accent 5"/>
-    <w:lsdException w:unhideWhenUsed="0" w:uiPriority="66" w:semiHidden="0" w:name="Medium List 2 Accent 5"/>
-    <w:lsdException w:unhideWhenUsed="0" w:uiPriority="67" w:semiHidden="0" w:name="Medium Grid 1 Accent 5"/>
-    <w:lsdException w:unhideWhenUsed="0" w:uiPriority="68" w:semiHidden="0" w:name="Medium Grid 2 Accent 5"/>
-    <w:lsdException w:unhideWhenUsed="0" w:uiPriority="69" w:semiHidden="0" w:name="Medium Grid 3 Accent 5"/>
-    <w:lsdException w:unhideWhenUsed="0" w:uiPriority="70" w:semiHidden="0" w:name="Dark List Accent 5"/>
-    <w:lsdException w:unhideWhenUsed="0" w:uiPriority="71" w:semiHidden="0" w:name="Colorful Shading Accent 5"/>
-    <w:lsdException w:unhideWhenUsed="0" w:uiPriority="72" w:semiHidden="0" w:name="Colorful List Accent 5"/>
-    <w:lsdException w:unhideWhenUsed="0" w:uiPriority="73" w:semiHidden="0" w:name="Colorful Grid Accent 5"/>
-    <w:lsdException w:unhideWhenUsed="0" w:uiPriority="60" w:semiHidden="0" w:name="Light Shading Accent 6"/>
-    <w:lsdException w:unhideWhenUsed="0" w:uiPriority="61" w:semiHidden="0" w:name="Light List Accent 6"/>
-    <w:lsdException w:unhideWhenUsed="0" w:uiPriority="62" w:semiHidden="0" w:name="Light Grid Accent 6"/>
-    <w:lsdException w:unhideWhenUsed="0" w:uiPriority="63" w:semiHidden="0" w:name="Medium Shading 1 Accent 6"/>
-    <w:lsdException w:unhideWhenUsed="0" w:uiPriority="64" w:semiHidden="0" w:name="Medium Shading 2 Accent 6"/>
-    <w:lsdException w:unhideWhenUsed="0" w:uiPriority="65" w:semiHidden="0" w:name="Medium List 1 Accent 6"/>
-    <w:lsdException w:unhideWhenUsed="0" w:uiPriority="66" w:semiHidden="0" w:name="Medium List 2 Accent 6"/>
-    <w:lsdException w:unhideWhenUsed="0" w:uiPriority="67" w:semiHidden="0" w:name="Medium Grid 1 Accent 6"/>
-    <w:lsdException w:unhideWhenUsed="0" w:uiPriority="68" w:semiHidden="0" w:name="Medium Grid 2 Accent 6"/>
-    <w:lsdException w:unhideWhenUsed="0" w:uiPriority="69" w:semiHidden="0" w:name="Medium Grid 3 Accent 6"/>
-    <w:lsdException w:unhideWhenUsed="0" w:uiPriority="70" w:semiHidden="0" w:name="Dark List Accent 6"/>
-    <w:lsdException w:unhideWhenUsed="0" w:uiPriority="71" w:semiHidden="0" w:name="Colorful Shading Accent 6"/>
-    <w:lsdException w:unhideWhenUsed="0" w:uiPriority="72" w:semiHidden="0" w:name="Colorful List Accent 6"/>
-    <w:lsdException w:unhideWhenUsed="0" w:uiPriority="73" w:semiHidden="0" w:name="Colorful Grid Accent 6"/>
+  <w:latentStyles w:defLockedState="0" w:defUIPriority="99" w:defSemiHidden="0" w:defUnhideWhenUsed="0" w:defQFormat="0" w:count="376">
+    <w:lsdException w:name="Normal" w:uiPriority="0" w:qFormat="1"/>
+    <w:lsdException w:name="heading 1" w:uiPriority="9" w:qFormat="1"/>
+    <w:lsdException w:name="heading 2" w:semiHidden="1" w:uiPriority="9" w:unhideWhenUsed="1" w:qFormat="1"/>
+    <w:lsdException w:name="heading 3" w:semiHidden="1" w:uiPriority="9" w:unhideWhenUsed="1" w:qFormat="1"/>
+    <w:lsdException w:name="heading 4" w:semiHidden="1" w:uiPriority="9" w:unhideWhenUsed="1" w:qFormat="1"/>
+    <w:lsdException w:name="heading 5" w:semiHidden="1" w:uiPriority="9" w:unhideWhenUsed="1" w:qFormat="1"/>
+    <w:lsdException w:name="heading 6" w:semiHidden="1" w:uiPriority="9" w:unhideWhenUsed="1" w:qFormat="1"/>
+    <w:lsdException w:name="heading 7" w:semiHidden="1" w:uiPriority="9" w:unhideWhenUsed="1" w:qFormat="1"/>
+    <w:lsdException w:name="heading 8" w:semiHidden="1" w:uiPriority="9" w:unhideWhenUsed="1" w:qFormat="1"/>
+    <w:lsdException w:name="heading 9" w:semiHidden="1" w:uiPriority="9" w:unhideWhenUsed="1" w:qFormat="1"/>
+    <w:lsdException w:name="index 1" w:semiHidden="1" w:unhideWhenUsed="1"/>
+    <w:lsdException w:name="index 2" w:semiHidden="1" w:unhideWhenUsed="1"/>
+    <w:lsdException w:name="index 3" w:semiHidden="1" w:unhideWhenUsed="1"/>
+    <w:lsdException w:name="index 4" w:semiHidden="1" w:unhideWhenUsed="1"/>
+    <w:lsdException w:name="index 5" w:semiHidden="1" w:unhideWhenUsed="1"/>
+    <w:lsdException w:name="index 6" w:semiHidden="1" w:unhideWhenUsed="1"/>
+    <w:lsdException w:name="index 7" w:semiHidden="1" w:unhideWhenUsed="1"/>
+    <w:lsdException w:name="index 8" w:semiHidden="1" w:unhideWhenUsed="1"/>
+    <w:lsdException w:name="index 9" w:semiHidden="1" w:unhideWhenUsed="1"/>
+    <w:lsdException w:name="toc 1" w:semiHidden="1" w:uiPriority="39" w:unhideWhenUsed="1"/>
+    <w:lsdException w:name="toc 2" w:semiHidden="1" w:uiPriority="39" w:unhideWhenUsed="1"/>
+    <w:lsdException w:name="toc 3" w:semiHidden="1" w:uiPriority="39" w:unhideWhenUsed="1"/>
+    <w:lsdException w:name="toc 4" w:semiHidden="1" w:uiPriority="39" w:unhideWhenUsed="1"/>
+    <w:lsdException w:name="toc 5" w:semiHidden="1" w:uiPriority="39" w:unhideWhenUsed="1"/>
+    <w:lsdException w:name="toc 6" w:semiHidden="1" w:uiPriority="39" w:unhideWhenUsed="1"/>
+    <w:lsdException w:name="toc 7" w:semiHidden="1" w:uiPriority="39" w:unhideWhenUsed="1"/>
+    <w:lsdException w:name="toc 8" w:semiHidden="1" w:uiPriority="39" w:unhideWhenUsed="1"/>
+    <w:lsdException w:name="toc 9" w:semiHidden="1" w:uiPriority="39" w:unhideWhenUsed="1"/>
+    <w:lsdException w:name="Normal Indent" w:semiHidden="1" w:unhideWhenUsed="1"/>
+    <w:lsdException w:name="footnote text" w:semiHidden="1" w:unhideWhenUsed="1"/>
+    <w:lsdException w:name="annotation text" w:semiHidden="1" w:unhideWhenUsed="1"/>
+    <w:lsdException w:name="header" w:unhideWhenUsed="1" w:qFormat="1"/>
+    <w:lsdException w:name="footer" w:unhideWhenUsed="1" w:qFormat="1"/>
+    <w:lsdException w:name="index heading" w:semiHidden="1" w:unhideWhenUsed="1"/>
+    <w:lsdException w:name="caption" w:semiHidden="1" w:uiPriority="35" w:unhideWhenUsed="1" w:qFormat="1"/>
+    <w:lsdException w:name="table of figures" w:semiHidden="1" w:unhideWhenUsed="1"/>
+    <w:lsdException w:name="envelope address" w:semiHidden="1" w:unhideWhenUsed="1"/>
+    <w:lsdException w:name="envelope return" w:semiHidden="1" w:unhideWhenUsed="1"/>
+    <w:lsdException w:name="footnote reference" w:semiHidden="1" w:unhideWhenUsed="1"/>
+    <w:lsdException w:name="annotation reference" w:semiHidden="1" w:unhideWhenUsed="1"/>
+    <w:lsdException w:name="line number" w:semiHidden="1" w:unhideWhenUsed="1"/>
+    <w:lsdException w:name="page number" w:semiHidden="1" w:unhideWhenUsed="1"/>
+    <w:lsdException w:name="endnote reference" w:semiHidden="1" w:unhideWhenUsed="1"/>
+    <w:lsdException w:name="endnote text" w:semiHidden="1" w:unhideWhenUsed="1"/>
+    <w:lsdException w:name="table of authorities" w:semiHidden="1" w:unhideWhenUsed="1"/>
+    <w:lsdException w:name="macro" w:semiHidden="1" w:unhideWhenUsed="1"/>
+    <w:lsdException w:name="toa heading" w:semiHidden="1" w:unhideWhenUsed="1"/>
+    <w:lsdException w:name="List" w:semiHidden="1" w:unhideWhenUsed="1"/>
+    <w:lsdException w:name="List Bullet" w:semiHidden="1" w:unhideWhenUsed="1"/>
+    <w:lsdException w:name="List Number" w:semiHidden="1" w:unhideWhenUsed="1"/>
+    <w:lsdException w:name="List 2" w:semiHidden="1" w:unhideWhenUsed="1"/>
+    <w:lsdException w:name="List 3" w:semiHidden="1" w:unhideWhenUsed="1"/>
+    <w:lsdException w:name="List 4" w:semiHidden="1" w:unhideWhenUsed="1"/>
+    <w:lsdException w:name="List 5" w:semiHidden="1" w:unhideWhenUsed="1"/>
+    <w:lsdException w:name="List Bullet 2" w:semiHidden="1" w:unhideWhenUsed="1"/>
+    <w:lsdException w:name="List Bullet 3" w:semiHidden="1" w:unhideWhenUsed="1"/>
+    <w:lsdException w:name="List Bullet 4" w:semiHidden="1" w:unhideWhenUsed="1"/>
+    <w:lsdException w:name="List Bullet 5" w:semiHidden="1" w:unhideWhenUsed="1"/>
+    <w:lsdException w:name="List Number 2" w:semiHidden="1" w:unhideWhenUsed="1"/>
+    <w:lsdException w:name="List Number 3" w:semiHidden="1" w:unhideWhenUsed="1"/>
+    <w:lsdException w:name="List Number 4" w:semiHidden="1" w:unhideWhenUsed="1"/>
+    <w:lsdException w:name="List Number 5" w:semiHidden="1" w:unhideWhenUsed="1"/>
+    <w:lsdException w:name="Title" w:uiPriority="10" w:qFormat="1"/>
+    <w:lsdException w:name="Closing" w:semiHidden="1" w:unhideWhenUsed="1"/>
+    <w:lsdException w:name="Signature" w:semiHidden="1" w:unhideWhenUsed="1"/>
+    <w:lsdException w:name="Default Paragraph Font" w:uiPriority="1" w:unhideWhenUsed="1"/>
+    <w:lsdException w:name="Body Text" w:semiHidden="1" w:unhideWhenUsed="1"/>
+    <w:lsdException w:name="Body Text Indent" w:semiHidden="1" w:unhideWhenUsed="1"/>
+    <w:lsdException w:name="List Continue" w:semiHidden="1" w:unhideWhenUsed="1"/>
+    <w:lsdException w:name="List Continue 2" w:semiHidden="1" w:unhideWhenUsed="1"/>
+    <w:lsdException w:name="List Continue 3" w:semiHidden="1" w:unhideWhenUsed="1"/>
+    <w:lsdException w:name="List Continue 4" w:semiHidden="1" w:unhideWhenUsed="1"/>
+    <w:lsdException w:name="List Continue 5" w:semiHidden="1" w:unhideWhenUsed="1"/>
+    <w:lsdException w:name="Message Header" w:semiHidden="1" w:unhideWhenUsed="1"/>
+    <w:lsdException w:name="Subtitle" w:uiPriority="11" w:qFormat="1"/>
+    <w:lsdException w:name="Salutation" w:semiHidden="1" w:unhideWhenUsed="1"/>
+    <w:lsdException w:name="Date" w:semiHidden="1" w:unhideWhenUsed="1"/>
+    <w:lsdException w:name="Body Text First Indent" w:semiHidden="1" w:unhideWhenUsed="1"/>
+    <w:lsdException w:name="Body Text First Indent 2" w:semiHidden="1" w:unhideWhenUsed="1"/>
+    <w:lsdException w:name="Note Heading" w:semiHidden="1" w:unhideWhenUsed="1"/>
+    <w:lsdException w:name="Body Text 2" w:semiHidden="1" w:unhideWhenUsed="1"/>
+    <w:lsdException w:name="Body Text 3" w:semiHidden="1" w:unhideWhenUsed="1"/>
+    <w:lsdException w:name="Body Text Indent 2" w:semiHidden="1" w:unhideWhenUsed="1"/>
+    <w:lsdException w:name="Body Text Indent 3" w:semiHidden="1" w:unhideWhenUsed="1"/>
+    <w:lsdException w:name="Block Text" w:semiHidden="1" w:unhideWhenUsed="1"/>
+    <w:lsdException w:name="Hyperlink" w:semiHidden="1" w:unhideWhenUsed="1"/>
+    <w:lsdException w:name="FollowedHyperlink" w:semiHidden="1" w:unhideWhenUsed="1"/>
+    <w:lsdException w:name="Strong" w:uiPriority="22" w:qFormat="1"/>
+    <w:lsdException w:name="Emphasis" w:uiPriority="20" w:qFormat="1"/>
+    <w:lsdException w:name="Document Map" w:semiHidden="1" w:unhideWhenUsed="1"/>
+    <w:lsdException w:name="Plain Text" w:semiHidden="1" w:unhideWhenUsed="1"/>
+    <w:lsdException w:name="E-mail Signature" w:semiHidden="1" w:unhideWhenUsed="1"/>
+    <w:lsdException w:name="HTML Top of Form" w:semiHidden="1" w:unhideWhenUsed="1"/>
+    <w:lsdException w:name="HTML Bottom of Form" w:semiHidden="1" w:unhideWhenUsed="1"/>
+    <w:lsdException w:name="Normal (Web)" w:semiHidden="1" w:unhideWhenUsed="1" w:qFormat="1"/>
+    <w:lsdException w:name="HTML Acronym" w:semiHidden="1" w:unhideWhenUsed="1"/>
+    <w:lsdException w:name="HTML Address" w:semiHidden="1" w:unhideWhenUsed="1"/>
+    <w:lsdException w:name="HTML Cite" w:semiHidden="1" w:unhideWhenUsed="1"/>
+    <w:lsdException w:name="HTML Code" w:semiHidden="1" w:unhideWhenUsed="1"/>
+    <w:lsdException w:name="HTML Definition" w:semiHidden="1" w:unhideWhenUsed="1"/>
+    <w:lsdException w:name="HTML Keyboard" w:semiHidden="1" w:unhideWhenUsed="1"/>
+    <w:lsdException w:name="HTML Preformatted" w:semiHidden="1" w:unhideWhenUsed="1"/>
+    <w:lsdException w:name="HTML Sample" w:semiHidden="1" w:unhideWhenUsed="1"/>
+    <w:lsdException w:name="HTML Typewriter" w:semiHidden="1" w:unhideWhenUsed="1"/>
+    <w:lsdException w:name="HTML Variable" w:semiHidden="1" w:unhideWhenUsed="1"/>
+    <w:lsdException w:name="Normal Table" w:semiHidden="1" w:unhideWhenUsed="1"/>
+    <w:lsdException w:name="annotation subject" w:semiHidden="1" w:unhideWhenUsed="1"/>
+    <w:lsdException w:name="No List" w:semiHidden="1" w:unhideWhenUsed="1"/>
+    <w:lsdException w:name="Outline List 1" w:semiHidden="1" w:unhideWhenUsed="1"/>
+    <w:lsdException w:name="Outline List 2" w:semiHidden="1" w:unhideWhenUsed="1"/>
+    <w:lsdException w:name="Outline List 3" w:semiHidden="1" w:unhideWhenUsed="1"/>
+    <w:lsdException w:name="Table Simple 1" w:semiHidden="1" w:unhideWhenUsed="1"/>
+    <w:lsdException w:name="Table Simple 2" w:semiHidden="1" w:unhideWhenUsed="1"/>
+    <w:lsdException w:name="Table Simple 3" w:semiHidden="1" w:unhideWhenUsed="1"/>
+    <w:lsdException w:name="Table Classic 1" w:semiHidden="1" w:unhideWhenUsed="1"/>
+    <w:lsdException w:name="Table Classic 2" w:semiHidden="1" w:unhideWhenUsed="1"/>
+    <w:lsdException w:name="Table Classic 3" w:semiHidden="1" w:unhideWhenUsed="1"/>
+    <w:lsdException w:name="Table Classic 4" w:semiHidden="1" w:unhideWhenUsed="1"/>
+    <w:lsdException w:name="Table Colorful 1" w:semiHidden="1" w:unhideWhenUsed="1"/>
+    <w:lsdException w:name="Table Colorful 2" w:semiHidden="1" w:unhideWhenUsed="1"/>
+    <w:lsdException w:name="Table Colorful 3" w:semiHidden="1" w:unhideWhenUsed="1"/>
+    <w:lsdException w:name="Table Columns 1" w:semiHidden="1" w:unhideWhenUsed="1"/>
+    <w:lsdException w:name="Table Columns 2" w:semiHidden="1" w:unhideWhenUsed="1"/>
+    <w:lsdException w:name="Table Columns 3" w:semiHidden="1" w:unhideWhenUsed="1"/>
+    <w:lsdException w:name="Table Columns 4" w:semiHidden="1" w:unhideWhenUsed="1"/>
+    <w:lsdException w:name="Table Columns 5" w:semiHidden="1" w:unhideWhenUsed="1"/>
+    <w:lsdException w:name="Table Grid 1" w:semiHidden="1" w:unhideWhenUsed="1"/>
+    <w:lsdException w:name="Table Grid 2" w:semiHidden="1" w:unhideWhenUsed="1"/>
+    <w:lsdException w:name="Table Grid 3" w:semiHidden="1" w:unhideWhenUsed="1"/>
+    <w:lsdException w:name="Table Grid 4" w:semiHidden="1" w:unhideWhenUsed="1"/>
+    <w:lsdException w:name="Table Grid 5" w:semiHidden="1" w:unhideWhenUsed="1"/>
+    <w:lsdException w:name="Table Grid 6" w:semiHidden="1" w:unhideWhenUsed="1"/>
+    <w:lsdException w:name="Table Grid 7" w:semiHidden="1" w:unhideWhenUsed="1"/>
+    <w:lsdException w:name="Table Grid 8" w:semiHidden="1" w:unhideWhenUsed="1"/>
+    <w:lsdException w:name="Table List 1" w:semiHidden="1" w:unhideWhenUsed="1"/>
+    <w:lsdException w:name="Table List 2" w:semiHidden="1" w:unhideWhenUsed="1"/>
+    <w:lsdException w:name="Table List 3" w:semiHidden="1" w:unhideWhenUsed="1"/>
+    <w:lsdException w:name="Table List 4" w:semiHidden="1" w:unhideWhenUsed="1"/>
+    <w:lsdException w:name="Table List 5" w:semiHidden="1" w:unhideWhenUsed="1"/>
+    <w:lsdException w:name="Table List 6" w:semiHidden="1" w:unhideWhenUsed="1"/>
+    <w:lsdException w:name="Table List 7" w:semiHidden="1" w:unhideWhenUsed="1"/>
+    <w:lsdException w:name="Table List 8" w:semiHidden="1" w:unhideWhenUsed="1"/>
+    <w:lsdException w:name="Table 3D effects 1" w:semiHidden="1" w:unhideWhenUsed="1"/>
+    <w:lsdException w:name="Table 3D effects 2" w:semiHidden="1" w:unhideWhenUsed="1"/>
+    <w:lsdException w:name="Table 3D effects 3" w:semiHidden="1" w:unhideWhenUsed="1"/>
+    <w:lsdException w:name="Table Contemporary" w:semiHidden="1" w:unhideWhenUsed="1"/>
+    <w:lsdException w:name="Table Elegant" w:semiHidden="1" w:unhideWhenUsed="1"/>
+    <w:lsdException w:name="Table Professional" w:semiHidden="1" w:unhideWhenUsed="1"/>
+    <w:lsdException w:name="Table Subtle 1" w:semiHidden="1" w:unhideWhenUsed="1"/>
+    <w:lsdException w:name="Table Subtle 2" w:semiHidden="1" w:unhideWhenUsed="1"/>
+    <w:lsdException w:name="Table Web 1" w:semiHidden="1" w:unhideWhenUsed="1"/>
+    <w:lsdException w:name="Table Web 2" w:semiHidden="1" w:unhideWhenUsed="1"/>
+    <w:lsdException w:name="Table Web 3" w:semiHidden="1" w:unhideWhenUsed="1"/>
+    <w:lsdException w:name="Balloon Text" w:semiHidden="1" w:unhideWhenUsed="1"/>
+    <w:lsdException w:name="Table Grid" w:uiPriority="0"/>
+    <w:lsdException w:name="Table Theme" w:semiHidden="1" w:unhideWhenUsed="1"/>
+    <w:lsdException w:name="Placeholder Text" w:semiHidden="1" w:unhideWhenUsed="1"/>
+    <w:lsdException w:name="No Spacing" w:semiHidden="1" w:unhideWhenUsed="1"/>
+    <w:lsdException w:name="Light Shading" w:uiPriority="60"/>
+    <w:lsdException w:name="Light List" w:uiPriority="61"/>
+    <w:lsdException w:name="Light Grid" w:uiPriority="62"/>
+    <w:lsdException w:name="Medium Shading 1" w:uiPriority="63"/>
+    <w:lsdException w:name="Medium Shading 2" w:uiPriority="64"/>
+    <w:lsdException w:name="Medium List 1" w:uiPriority="65"/>
+    <w:lsdException w:name="Medium List 2" w:uiPriority="66"/>
+    <w:lsdException w:name="Medium Grid 1" w:uiPriority="67"/>
+    <w:lsdException w:name="Medium Grid 2" w:uiPriority="68"/>
+    <w:lsdException w:name="Medium Grid 3" w:uiPriority="69"/>
+    <w:lsdException w:name="Dark List" w:uiPriority="70"/>
+    <w:lsdException w:name="Colorful Shading" w:uiPriority="71"/>
+    <w:lsdException w:name="Colorful List" w:uiPriority="72"/>
+    <w:lsdException w:name="Colorful Grid" w:uiPriority="73"/>
+    <w:lsdException w:name="Light Shading Accent 1" w:uiPriority="60"/>
+    <w:lsdException w:name="Light List Accent 1" w:uiPriority="61"/>
+    <w:lsdException w:name="Light Grid Accent 1" w:uiPriority="62"/>
+    <w:lsdException w:name="Medium Shading 1 Accent 1" w:uiPriority="63"/>
+    <w:lsdException w:name="Medium Shading 2 Accent 1" w:uiPriority="64"/>
+    <w:lsdException w:name="Medium List 1 Accent 1" w:uiPriority="65"/>
+    <w:lsdException w:name="Revision" w:semiHidden="1" w:unhideWhenUsed="1"/>
+    <w:lsdException w:name="List Paragraph" w:uiPriority="34" w:qFormat="1"/>
+    <w:lsdException w:name="Quote" w:uiPriority="29" w:qFormat="1"/>
+    <w:lsdException w:name="Intense Quote" w:uiPriority="30" w:qFormat="1"/>
+    <w:lsdException w:name="Medium List 2 Accent 1" w:uiPriority="66"/>
+    <w:lsdException w:name="Medium Grid 1 Accent 1" w:uiPriority="67"/>
+    <w:lsdException w:name="Medium Grid 2 Accent 1" w:uiPriority="68"/>
+    <w:lsdException w:name="Medium Grid 3 Accent 1" w:uiPriority="69"/>
+    <w:lsdException w:name="Dark List Accent 1" w:uiPriority="70"/>
+    <w:lsdException w:name="Colorful Shading Accent 1" w:uiPriority="71"/>
+    <w:lsdException w:name="Colorful List Accent 1" w:uiPriority="72"/>
+    <w:lsdException w:name="Colorful Grid Accent 1" w:uiPriority="73"/>
+    <w:lsdException w:name="Light Shading Accent 2" w:uiPriority="60"/>
+    <w:lsdException w:name="Light List Accent 2" w:uiPriority="61"/>
+    <w:lsdException w:name="Light Grid Accent 2" w:uiPriority="62"/>
+    <w:lsdException w:name="Medium Shading 1 Accent 2" w:uiPriority="63"/>
+    <w:lsdException w:name="Medium Shading 2 Accent 2" w:uiPriority="64"/>
+    <w:lsdException w:name="Medium List 1 Accent 2" w:uiPriority="65"/>
+    <w:lsdException w:name="Medium List 2 Accent 2" w:uiPriority="66"/>
+    <w:lsdException w:name="Medium Grid 1 Accent 2" w:uiPriority="67"/>
+    <w:lsdException w:name="Medium Grid 2 Accent 2" w:uiPriority="68"/>
+    <w:lsdException w:name="Medium Grid 3 Accent 2" w:uiPriority="69"/>
+    <w:lsdException w:name="Dark List Accent 2" w:uiPriority="70"/>
+    <w:lsdException w:name="Colorful Shading Accent 2" w:uiPriority="71"/>
+    <w:lsdException w:name="Colorful List Accent 2" w:uiPriority="72"/>
+    <w:lsdException w:name="Colorful Grid Accent 2" w:uiPriority="73"/>
+    <w:lsdException w:name="Light Shading Accent 3" w:uiPriority="60"/>
+    <w:lsdException w:name="Light List Accent 3" w:uiPriority="61"/>
+    <w:lsdException w:name="Light Grid Accent 3" w:uiPriority="62"/>
+    <w:lsdException w:name="Medium Shading 1 Accent 3" w:uiPriority="63"/>
+    <w:lsdException w:name="Medium Shading 2 Accent 3" w:uiPriority="64"/>
+    <w:lsdException w:name="Medium List 1 Accent 3" w:uiPriority="65"/>
+    <w:lsdException w:name="Medium List 2 Accent 3" w:uiPriority="66"/>
+    <w:lsdException w:name="Medium Grid 1 Accent 3" w:uiPriority="67"/>
+    <w:lsdException w:name="Medium Grid 2 Accent 3" w:uiPriority="68"/>
+    <w:lsdException w:name="Medium Grid 3 Accent 3" w:uiPriority="69"/>
+    <w:lsdException w:name="Dark List Accent 3" w:uiPriority="70"/>
+    <w:lsdException w:name="Colorful Shading Accent 3" w:uiPriority="71"/>
+    <w:lsdException w:name="Colorful List Accent 3" w:uiPriority="72"/>
+    <w:lsdException w:name="Colorful Grid Accent 3" w:uiPriority="73"/>
+    <w:lsdException w:name="Light Shading Accent 4" w:uiPriority="60"/>
+    <w:lsdException w:name="Light List Accent 4" w:uiPriority="61"/>
+    <w:lsdException w:name="Light Grid Accent 4" w:uiPriority="62"/>
+    <w:lsdException w:name="Medium Shading 1 Accent 4" w:uiPriority="63"/>
+    <w:lsdException w:name="Medium Shading 2 Accent 4" w:uiPriority="64"/>
+    <w:lsdException w:name="Medium List 1 Accent 4" w:uiPriority="65"/>
+    <w:lsdException w:name="Medium List 2 Accent 4" w:uiPriority="66"/>
+    <w:lsdException w:name="Medium Grid 1 Accent 4" w:uiPriority="67"/>
+    <w:lsdException w:name="Medium Grid 2 Accent 4" w:uiPriority="68"/>
+    <w:lsdException w:name="Medium Grid 3 Accent 4" w:uiPriority="69"/>
+    <w:lsdException w:name="Dark List Accent 4" w:uiPriority="70"/>
+    <w:lsdException w:name="Colorful Shading Accent 4" w:uiPriority="71"/>
+    <w:lsdException w:name="Colorful List Accent 4" w:uiPriority="72"/>
+    <w:lsdException w:name="Colorful Grid Accent 4" w:uiPriority="73"/>
+    <w:lsdException w:name="Light Shading Accent 5" w:uiPriority="60"/>
+    <w:lsdException w:name="Light List Accent 5" w:uiPriority="61"/>
+    <w:lsdException w:name="Light Grid Accent 5" w:uiPriority="62"/>
+    <w:lsdException w:name="Medium Shading 1 Accent 5" w:uiPriority="63"/>
+    <w:lsdException w:name="Medium Shading 2 Accent 5" w:uiPriority="64"/>
+    <w:lsdException w:name="Medium List 1 Accent 5" w:uiPriority="65"/>
+    <w:lsdException w:name="Medium List 2 Accent 5" w:uiPriority="66"/>
+    <w:lsdException w:name="Medium Grid 1 Accent 5" w:uiPriority="67"/>
+    <w:lsdException w:name="Medium Grid 2 Accent 5" w:uiPriority="68"/>
+    <w:lsdException w:name="Medium Grid 3 Accent 5" w:uiPriority="69"/>
+    <w:lsdException w:name="Dark List Accent 5" w:uiPriority="70"/>
+    <w:lsdException w:name="Colorful Shading Accent 5" w:uiPriority="71"/>
+    <w:lsdException w:name="Colorful List Accent 5" w:uiPriority="72"/>
+    <w:lsdException w:name="Colorful Grid Accent 5" w:uiPriority="73"/>
+    <w:lsdException w:name="Light Shading Accent 6" w:uiPriority="60"/>
+    <w:lsdException w:name="Light List Accent 6" w:uiPriority="61"/>
+    <w:lsdException w:name="Light Grid Accent 6" w:uiPriority="62"/>
+    <w:lsdException w:name="Medium Shading 1 Accent 6" w:uiPriority="63"/>
+    <w:lsdException w:name="Medium Shading 2 Accent 6" w:uiPriority="64"/>
+    <w:lsdException w:name="Medium List 1 Accent 6" w:uiPriority="65"/>
+    <w:lsdException w:name="Medium List 2 Accent 6" w:uiPriority="66"/>
+    <w:lsdException w:name="Medium Grid 1 Accent 6" w:uiPriority="67"/>
+    <w:lsdException w:name="Medium Grid 2 Accent 6" w:uiPriority="68"/>
+    <w:lsdException w:name="Medium Grid 3 Accent 6" w:uiPriority="69"/>
+    <w:lsdException w:name="Dark List Accent 6" w:uiPriority="70"/>
+    <w:lsdException w:name="Colorful Shading Accent 6" w:uiPriority="71"/>
+    <w:lsdException w:name="Colorful List Accent 6" w:uiPriority="72"/>
+    <w:lsdException w:name="Colorful Grid Accent 6" w:uiPriority="73"/>
+    <w:lsdException w:name="Subtle Emphasis" w:uiPriority="19" w:qFormat="1"/>
+    <w:lsdException w:name="Intense Emphasis" w:uiPriority="21" w:qFormat="1"/>
+    <w:lsdException w:name="Subtle Reference" w:uiPriority="31" w:qFormat="1"/>
+    <w:lsdException w:name="Intense Reference" w:uiPriority="32" w:qFormat="1"/>
+    <w:lsdException w:name="Book Title" w:uiPriority="33" w:qFormat="1"/>
+    <w:lsdException w:name="Bibliography" w:semiHidden="1" w:uiPriority="37" w:unhideWhenUsed="1"/>
+    <w:lsdException w:name="TOC Heading" w:semiHidden="1" w:uiPriority="39" w:unhideWhenUsed="1" w:qFormat="1"/>
+    <w:lsdException w:name="Plain Table 1" w:uiPriority="41"/>
+    <w:lsdException w:name="Plain Table 2" w:uiPriority="42"/>
+    <w:lsdException w:name="Plain Table 3" w:uiPriority="43"/>
+    <w:lsdException w:name="Plain Table 4" w:uiPriority="44"/>
+    <w:lsdException w:name="Plain Table 5" w:uiPriority="45"/>
+    <w:lsdException w:name="Grid Table Light" w:uiPriority="40"/>
+    <w:lsdException w:name="Grid Table 1 Light" w:uiPriority="46"/>
+    <w:lsdException w:name="Grid Table 2" w:uiPriority="47"/>
+    <w:lsdException w:name="Grid Table 3" w:uiPriority="48"/>
+    <w:lsdException w:name="Grid Table 4" w:uiPriority="49"/>
+    <w:lsdException w:name="Grid Table 5 Dark" w:uiPriority="50"/>
+    <w:lsdException w:name="Grid Table 6 Colorful" w:uiPriority="51"/>
+    <w:lsdException w:name="Grid Table 7 Colorful" w:uiPriority="52"/>
+    <w:lsdException w:name="Grid Table 1 Light Accent 1" w:uiPriority="46"/>
+    <w:lsdException w:name="Grid Table 2 Accent 1" w:uiPriority="47"/>
+    <w:lsdException w:name="Grid Table 3 Accent 1" w:uiPriority="48"/>
+    <w:lsdException w:name="Grid Table 4 Accent 1" w:uiPriority="49"/>
+    <w:lsdException w:name="Grid Table 5 Dark Accent 1" w:uiPriority="50"/>
+    <w:lsdException w:name="Grid Table 6 Colorful Accent 1" w:uiPriority="51"/>
+    <w:lsdException w:name="Grid Table 7 Colorful Accent 1" w:uiPriority="52"/>
+    <w:lsdException w:name="Grid Table 1 Light Accent 2" w:uiPriority="46"/>
+    <w:lsdException w:name="Grid Table 2 Accent 2" w:uiPriority="47"/>
+    <w:lsdException w:name="Grid Table 3 Accent 2" w:uiPriority="48"/>
+    <w:lsdException w:name="Grid Table 4 Accent 2" w:uiPriority="49"/>
+    <w:lsdException w:name="Grid Table 5 Dark Accent 2" w:uiPriority="50"/>
+    <w:lsdException w:name="Grid Table 6 Colorful Accent 2" w:uiPriority="51"/>
+    <w:lsdException w:name="Grid Table 7 Colorful Accent 2" w:uiPriority="52"/>
+    <w:lsdException w:name="Grid Table 1 Light Accent 3" w:uiPriority="46"/>
+    <w:lsdException w:name="Grid Table 2 Accent 3" w:uiPriority="47"/>
+    <w:lsdException w:name="Grid Table 3 Accent 3" w:uiPriority="48"/>
+    <w:lsdException w:name="Grid Table 4 Accent 3" w:uiPriority="49"/>
+    <w:lsdException w:name="Grid Table 5 Dark Accent 3" w:uiPriority="50"/>
+    <w:lsdException w:name="Grid Table 6 Colorful Accent 3" w:uiPriority="51"/>
+    <w:lsdException w:name="Grid Table 7 Colorful Accent 3" w:uiPriority="52"/>
+    <w:lsdException w:name="Grid Table 1 Light Accent 4" w:uiPriority="46"/>
+    <w:lsdException w:name="Grid Table 2 Accent 4" w:uiPriority="47"/>
+    <w:lsdException w:name="Grid Table 3 Accent 4" w:uiPriority="48"/>
+    <w:lsdException w:name="Grid Table 4 Accent 4" w:uiPriority="49"/>
+    <w:lsdException w:name="Grid Table 5 Dark Accent 4" w:uiPriority="50"/>
+    <w:lsdException w:name="Grid Table 6 Colorful Accent 4" w:uiPriority="51"/>
+    <w:lsdException w:name="Grid Table 7 Colorful Accent 4" w:uiPriority="52"/>
+    <w:lsdException w:name="Grid Table 1 Light Accent 5" w:uiPriority="46"/>
+    <w:lsdException w:name="Grid Table 2 Accent 5" w:uiPriority="47"/>
+    <w:lsdException w:name="Grid Table 3 Accent 5" w:uiPriority="48"/>
+    <w:lsdException w:name="Grid Table 4 Accent 5" w:uiPriority="49"/>
+    <w:lsdException w:name="Grid Table 5 Dark Accent 5" w:uiPriority="50"/>
+    <w:lsdException w:name="Grid Table 6 Colorful Accent 5" w:uiPriority="51"/>
+    <w:lsdException w:name="Grid Table 7 Colorful Accent 5" w:uiPriority="52"/>
+    <w:lsdException w:name="Grid Table 1 Light Accent 6" w:uiPriority="46"/>
+    <w:lsdException w:name="Grid Table 2 Accent 6" w:uiPriority="47"/>
+    <w:lsdException w:name="Grid Table 3 Accent 6" w:uiPriority="48"/>
+    <w:lsdException w:name="Grid Table 4 Accent 6" w:uiPriority="49"/>
+    <w:lsdException w:name="Grid Table 5 Dark Accent 6" w:uiPriority="50"/>
+    <w:lsdException w:name="Grid Table 6 Colorful Accent 6" w:uiPriority="51"/>
+    <w:lsdException w:name="Grid Table 7 Colorful Accent 6" w:uiPriority="52"/>
+    <w:lsdException w:name="List Table 1 Light" w:uiPriority="46"/>
+    <w:lsdException w:name="List Table 2" w:uiPriority="47"/>
+    <w:lsdException w:name="List Table 3" w:uiPriority="48"/>
+    <w:lsdException w:name="List Table 4" w:uiPriority="49"/>
+    <w:lsdException w:name="List Table 5 Dark" w:uiPriority="50"/>
+    <w:lsdException w:name="List Table 6 Colorful" w:uiPriority="51"/>
+    <w:lsdException w:name="List Table 7 Colorful" w:uiPriority="52"/>
+    <w:lsdException w:name="List Table 1 Light Accent 1" w:uiPriority="46"/>
+    <w:lsdException w:name="List Table 2 Accent 1" w:uiPriority="47"/>
+    <w:lsdException w:name="List Table 3 Accent 1" w:uiPriority="48"/>
+    <w:lsdException w:name="List Table 4 Accent 1" w:uiPriority="49"/>
+    <w:lsdException w:name="List Table 5 Dark Accent 1" w:uiPriority="50"/>
+    <w:lsdException w:name="List Table 6 Colorful Accent 1" w:uiPriority="51"/>
+    <w:lsdException w:name="List Table 7 Colorful Accent 1" w:uiPriority="52"/>
+    <w:lsdException w:name="List Table 1 Light Accent 2" w:uiPriority="46"/>
+    <w:lsdException w:name="List Table 2 Accent 2" w:uiPriority="47"/>
+    <w:lsdException w:name="List Table 3 Accent 2" w:uiPriority="48"/>
+    <w:lsdException w:name="List Table 4 Accent 2" w:uiPriority="49"/>
+    <w:lsdException w:name="List Table 5 Dark Accent 2" w:uiPriority="50"/>
+    <w:lsdException w:name="List Table 6 Colorful Accent 2" w:uiPriority="51"/>
+    <w:lsdException w:name="List Table 7 Colorful Accent 2" w:uiPriority="52"/>
+    <w:lsdException w:name="List Table 1 Light Accent 3" w:uiPriority="46"/>
+    <w:lsdException w:name="List Table 2 Accent 3" w:uiPriority="47"/>
+    <w:lsdException w:name="List Table 3 Accent 3" w:uiPriority="48"/>
+    <w:lsdException w:name="List Table 4 Accent 3" w:uiPriority="49"/>
+    <w:lsdException w:name="List Table 5 Dark Accent 3" w:uiPriority="50"/>
+    <w:lsdException w:name="List Table 6 Colorful Accent 3" w:uiPriority="51"/>
+    <w:lsdException w:name="List Table 7 Colorful Accent 3" w:uiPriority="52"/>
+    <w:lsdException w:name="List Table 1 Light Accent 4" w:uiPriority="46"/>
+    <w:lsdException w:name="List Table 2 Accent 4" w:uiPriority="47"/>
+    <w:lsdException w:name="List Table 3 Accent 4" w:uiPriority="48"/>
+    <w:lsdException w:name="List Table 4 Accent 4" w:uiPriority="49"/>
+    <w:lsdException w:name="List Table 5 Dark Accent 4" w:uiPriority="50"/>
+    <w:lsdException w:name="List Table 6 Colorful Accent 4" w:uiPriority="51"/>
+    <w:lsdException w:name="List Table 7 Colorful Accent 4" w:uiPriority="52"/>
+    <w:lsdException w:name="List Table 1 Light Accent 5" w:uiPriority="46"/>
+    <w:lsdException w:name="List Table 2 Accent 5" w:uiPriority="47"/>
+    <w:lsdException w:name="List Table 3 Accent 5" w:uiPriority="48"/>
+    <w:lsdException w:name="List Table 4 Accent 5" w:uiPriority="49"/>
+    <w:lsdException w:name="List Table 5 Dark Accent 5" w:uiPriority="50"/>
+    <w:lsdException w:name="List Table 6 Colorful Accent 5" w:uiPriority="51"/>
+    <w:lsdException w:name="List Table 7 Colorful Accent 5" w:uiPriority="52"/>
+    <w:lsdException w:name="List Table 1 Light Accent 6" w:uiPriority="46"/>
+    <w:lsdException w:name="List Table 2 Accent 6" w:uiPriority="47"/>
+    <w:lsdException w:name="List Table 3 Accent 6" w:uiPriority="48"/>
+    <w:lsdException w:name="List Table 4 Accent 6" w:uiPriority="49"/>
+    <w:lsdException w:name="List Table 5 Dark Accent 6" w:uiPriority="50"/>
+    <w:lsdException w:name="List Table 6 Colorful Accent 6" w:uiPriority="51"/>
+    <w:lsdException w:name="List Table 7 Colorful Accent 6" w:uiPriority="52"/>
+    <w:lsdException w:name="Mention" w:semiHidden="1" w:unhideWhenUsed="1"/>
+    <w:lsdException w:name="Smart Hyperlink" w:semiHidden="1" w:unhideWhenUsed="1"/>
+    <w:lsdException w:name="Hashtag" w:semiHidden="1" w:unhideWhenUsed="1"/>
+    <w:lsdException w:name="Unresolved Mention" w:semiHidden="1" w:unhideWhenUsed="1"/>
+    <w:lsdException w:name="Smart Link" w:semiHidden="1" w:unhideWhenUsed="1"/>
   </w:latentStyles>
-  <w:style w:type="paragraph" w:default="1" w:styleId="1">
+  <w:style w:type="paragraph" w:default="1" w:styleId="a">
     <w:name w:val="Normal"/>
     <w:qFormat/>
-    <w:uiPriority w:val="0"/>
     <w:pPr>
       <w:widowControl w:val="0"/>
       <w:jc w:val="both"/>
     </w:pPr>
     <w:rPr>
-      <w:rFonts w:asciiTheme="minorHAnsi" w:hAnsiTheme="minorHAnsi" w:eastAsiaTheme="minorEastAsia" w:cstheme="minorBidi"/>
+      <w:rFonts w:asciiTheme="minorHAnsi" w:eastAsiaTheme="minorEastAsia" w:hAnsiTheme="minorHAnsi" w:cstheme="minorBidi"/>
       <w:kern w:val="2"/>
       <w:sz w:val="21"/>
       <w:szCs w:val="22"/>
-      <w:lang w:val="en-US" w:eastAsia="zh-CN" w:bidi="ar-SA"/>
     </w:rPr>
   </w:style>
-  <w:style w:type="paragraph" w:styleId="2">
+  <w:style w:type="paragraph" w:styleId="1">
     <w:name w:val="heading 1"/>
-    <w:basedOn w:val="1"/>
-    <w:next w:val="1"/>
-    <w:link w:val="20"/>
+    <w:basedOn w:val="a"/>
+    <w:next w:val="a"/>
+    <w:link w:val="10"/>
+    <w:uiPriority w:val="9"/>
     <w:qFormat/>
-    <w:uiPriority w:val="9"/>
     <w:pPr>
       <w:keepNext/>
       <w:keepLines/>
@@ -4142,21 +4402,21 @@
       <w:outlineLvl w:val="0"/>
     </w:pPr>
     <w:rPr>
-      <w:rFonts w:asciiTheme="majorHAnsi" w:hAnsiTheme="majorHAnsi" w:eastAsiaTheme="majorEastAsia" w:cstheme="majorBidi"/>
-      <w:color w:val="104862" w:themeColor="accent1" w:themeShade="BF"/>
+      <w:rFonts w:asciiTheme="majorHAnsi" w:eastAsiaTheme="majorEastAsia" w:hAnsiTheme="majorHAnsi" w:cstheme="majorBidi"/>
+      <w:color w:val="0F4761" w:themeColor="accent1" w:themeShade="BF"/>
       <w:sz w:val="48"/>
       <w:szCs w:val="48"/>
     </w:rPr>
   </w:style>
-  <w:style w:type="paragraph" w:styleId="3">
+  <w:style w:type="paragraph" w:styleId="2">
     <w:name w:val="heading 2"/>
-    <w:basedOn w:val="1"/>
-    <w:next w:val="1"/>
-    <w:link w:val="21"/>
+    <w:basedOn w:val="a"/>
+    <w:next w:val="a"/>
+    <w:link w:val="20"/>
+    <w:uiPriority w:val="9"/>
     <w:semiHidden/>
     <w:unhideWhenUsed/>
     <w:qFormat/>
-    <w:uiPriority w:val="9"/>
     <w:pPr>
       <w:keepNext/>
       <w:keepLines/>
@@ -4164,21 +4424,21 @@
       <w:outlineLvl w:val="1"/>
     </w:pPr>
     <w:rPr>
-      <w:rFonts w:asciiTheme="majorHAnsi" w:hAnsiTheme="majorHAnsi" w:eastAsiaTheme="majorEastAsia" w:cstheme="majorBidi"/>
-      <w:color w:val="104862" w:themeColor="accent1" w:themeShade="BF"/>
+      <w:rFonts w:asciiTheme="majorHAnsi" w:eastAsiaTheme="majorEastAsia" w:hAnsiTheme="majorHAnsi" w:cstheme="majorBidi"/>
+      <w:color w:val="0F4761" w:themeColor="accent1" w:themeShade="BF"/>
       <w:sz w:val="40"/>
       <w:szCs w:val="40"/>
     </w:rPr>
   </w:style>
-  <w:style w:type="paragraph" w:styleId="4">
+  <w:style w:type="paragraph" w:styleId="3">
     <w:name w:val="heading 3"/>
-    <w:basedOn w:val="1"/>
-    <w:next w:val="1"/>
-    <w:link w:val="22"/>
+    <w:basedOn w:val="a"/>
+    <w:next w:val="a"/>
+    <w:link w:val="30"/>
+    <w:uiPriority w:val="9"/>
     <w:semiHidden/>
     <w:unhideWhenUsed/>
     <w:qFormat/>
-    <w:uiPriority w:val="9"/>
     <w:pPr>
       <w:keepNext/>
       <w:keepLines/>
@@ -4186,21 +4446,21 @@
       <w:outlineLvl w:val="2"/>
     </w:pPr>
     <w:rPr>
-      <w:rFonts w:asciiTheme="majorHAnsi" w:hAnsiTheme="majorHAnsi" w:eastAsiaTheme="majorEastAsia" w:cstheme="majorBidi"/>
-      <w:color w:val="104862" w:themeColor="accent1" w:themeShade="BF"/>
+      <w:rFonts w:asciiTheme="majorHAnsi" w:eastAsiaTheme="majorEastAsia" w:hAnsiTheme="majorHAnsi" w:cstheme="majorBidi"/>
+      <w:color w:val="0F4761" w:themeColor="accent1" w:themeShade="BF"/>
       <w:sz w:val="32"/>
       <w:szCs w:val="32"/>
     </w:rPr>
   </w:style>
-  <w:style w:type="paragraph" w:styleId="5">
+  <w:style w:type="paragraph" w:styleId="4">
     <w:name w:val="heading 4"/>
-    <w:basedOn w:val="1"/>
-    <w:next w:val="1"/>
-    <w:link w:val="23"/>
+    <w:basedOn w:val="a"/>
+    <w:next w:val="a"/>
+    <w:link w:val="40"/>
+    <w:uiPriority w:val="9"/>
     <w:semiHidden/>
     <w:unhideWhenUsed/>
     <w:qFormat/>
-    <w:uiPriority w:val="9"/>
     <w:pPr>
       <w:keepNext/>
       <w:keepLines/>
@@ -4209,20 +4469,20 @@
     </w:pPr>
     <w:rPr>
       <w:rFonts w:cstheme="majorBidi"/>
-      <w:color w:val="104862" w:themeColor="accent1" w:themeShade="BF"/>
+      <w:color w:val="0F4761" w:themeColor="accent1" w:themeShade="BF"/>
       <w:sz w:val="28"/>
       <w:szCs w:val="28"/>
     </w:rPr>
   </w:style>
-  <w:style w:type="paragraph" w:styleId="6">
+  <w:style w:type="paragraph" w:styleId="5">
     <w:name w:val="heading 5"/>
-    <w:basedOn w:val="1"/>
-    <w:next w:val="1"/>
-    <w:link w:val="24"/>
+    <w:basedOn w:val="a"/>
+    <w:next w:val="a"/>
+    <w:link w:val="50"/>
+    <w:uiPriority w:val="9"/>
     <w:semiHidden/>
     <w:unhideWhenUsed/>
     <w:qFormat/>
-    <w:uiPriority w:val="9"/>
     <w:pPr>
       <w:keepNext/>
       <w:keepLines/>
@@ -4231,20 +4491,20 @@
     </w:pPr>
     <w:rPr>
       <w:rFonts w:cstheme="majorBidi"/>
-      <w:color w:val="104862" w:themeColor="accent1" w:themeShade="BF"/>
+      <w:color w:val="0F4761" w:themeColor="accent1" w:themeShade="BF"/>
       <w:sz w:val="24"/>
       <w:szCs w:val="24"/>
     </w:rPr>
   </w:style>
-  <w:style w:type="paragraph" w:styleId="7">
+  <w:style w:type="paragraph" w:styleId="6">
     <w:name w:val="heading 6"/>
-    <w:basedOn w:val="1"/>
-    <w:next w:val="1"/>
-    <w:link w:val="25"/>
+    <w:basedOn w:val="a"/>
+    <w:next w:val="a"/>
+    <w:link w:val="60"/>
+    <w:uiPriority w:val="9"/>
     <w:semiHidden/>
     <w:unhideWhenUsed/>
     <w:qFormat/>
-    <w:uiPriority w:val="9"/>
     <w:pPr>
       <w:keepNext/>
       <w:keepLines/>
@@ -4255,18 +4515,18 @@
       <w:rFonts w:cstheme="majorBidi"/>
       <w:b/>
       <w:bCs/>
-      <w:color w:val="104862" w:themeColor="accent1" w:themeShade="BF"/>
+      <w:color w:val="0F4761" w:themeColor="accent1" w:themeShade="BF"/>
     </w:rPr>
   </w:style>
-  <w:style w:type="paragraph" w:styleId="8">
+  <w:style w:type="paragraph" w:styleId="7">
     <w:name w:val="heading 7"/>
-    <w:basedOn w:val="1"/>
-    <w:next w:val="1"/>
-    <w:link w:val="26"/>
+    <w:basedOn w:val="a"/>
+    <w:next w:val="a"/>
+    <w:link w:val="70"/>
+    <w:uiPriority w:val="9"/>
     <w:semiHidden/>
     <w:unhideWhenUsed/>
     <w:qFormat/>
-    <w:uiPriority w:val="9"/>
     <w:pPr>
       <w:keepNext/>
       <w:keepLines/>
@@ -4278,25 +4538,17 @@
       <w:b/>
       <w:bCs/>
       <w:color w:val="595959" w:themeColor="text1" w:themeTint="A6"/>
-      <w14:textFill>
-        <w14:solidFill>
-          <w14:schemeClr w14:val="tx1">
-            <w14:lumMod w14:val="65000"/>
-            <w14:lumOff w14:val="35000"/>
-          </w14:schemeClr>
-        </w14:solidFill>
-      </w14:textFill>
     </w:rPr>
   </w:style>
-  <w:style w:type="paragraph" w:styleId="9">
+  <w:style w:type="paragraph" w:styleId="8">
     <w:name w:val="heading 8"/>
-    <w:basedOn w:val="1"/>
-    <w:next w:val="1"/>
-    <w:link w:val="27"/>
+    <w:basedOn w:val="a"/>
+    <w:next w:val="a"/>
+    <w:link w:val="80"/>
+    <w:uiPriority w:val="9"/>
     <w:semiHidden/>
     <w:unhideWhenUsed/>
     <w:qFormat/>
-    <w:uiPriority w:val="9"/>
     <w:pPr>
       <w:keepNext/>
       <w:keepLines/>
@@ -4305,25 +4557,17 @@
     <w:rPr>
       <w:rFonts w:cstheme="majorBidi"/>
       <w:color w:val="595959" w:themeColor="text1" w:themeTint="A6"/>
-      <w14:textFill>
-        <w14:solidFill>
-          <w14:schemeClr w14:val="tx1">
-            <w14:lumMod w14:val="65000"/>
-            <w14:lumOff w14:val="35000"/>
-          </w14:schemeClr>
-        </w14:solidFill>
-      </w14:textFill>
     </w:rPr>
   </w:style>
-  <w:style w:type="paragraph" w:styleId="10">
+  <w:style w:type="paragraph" w:styleId="9">
     <w:name w:val="heading 9"/>
-    <w:basedOn w:val="1"/>
-    <w:next w:val="1"/>
-    <w:link w:val="28"/>
+    <w:basedOn w:val="a"/>
+    <w:next w:val="a"/>
+    <w:link w:val="90"/>
+    <w:uiPriority w:val="9"/>
     <w:semiHidden/>
     <w:unhideWhenUsed/>
     <w:qFormat/>
-    <w:uiPriority w:val="9"/>
     <w:pPr>
       <w:keepNext/>
       <w:keepLines/>
@@ -4332,27 +4576,21 @@
     <w:rPr>
       <w:rFonts w:eastAsiaTheme="majorEastAsia" w:cstheme="majorBidi"/>
       <w:color w:val="595959" w:themeColor="text1" w:themeTint="A6"/>
-      <w14:textFill>
-        <w14:solidFill>
-          <w14:schemeClr w14:val="tx1">
-            <w14:lumMod w14:val="65000"/>
-            <w14:lumOff w14:val="35000"/>
-          </w14:schemeClr>
-        </w14:solidFill>
-      </w14:textFill>
     </w:rPr>
   </w:style>
-  <w:style w:type="character" w:default="1" w:styleId="18">
+  <w:style w:type="character" w:default="1" w:styleId="a0">
     <w:name w:val="Default Paragraph Font"/>
-    <w:unhideWhenUsed/>
     <w:uiPriority w:val="1"/>
-  </w:style>
-  <w:style w:type="table" w:default="1" w:styleId="16">
-    <w:name w:val="Normal Table"/>
     <w:semiHidden/>
     <w:unhideWhenUsed/>
+  </w:style>
+  <w:style w:type="table" w:default="1" w:styleId="a1">
+    <w:name w:val="Normal Table"/>
     <w:uiPriority w:val="99"/>
+    <w:semiHidden/>
+    <w:unhideWhenUsed/>
     <w:tblPr>
+      <w:tblInd w:w="0" w:type="dxa"/>
       <w:tblCellMar>
         <w:top w:w="0" w:type="dxa"/>
         <w:left w:w="108" w:type="dxa"/>
@@ -4361,13 +4599,19 @@
       </w:tblCellMar>
     </w:tblPr>
   </w:style>
-  <w:style w:type="paragraph" w:styleId="11">
+  <w:style w:type="numbering" w:default="1" w:styleId="a2">
+    <w:name w:val="No List"/>
+    <w:uiPriority w:val="99"/>
+    <w:semiHidden/>
+    <w:unhideWhenUsed/>
+  </w:style>
+  <w:style w:type="paragraph" w:styleId="a3">
     <w:name w:val="footer"/>
-    <w:basedOn w:val="1"/>
-    <w:link w:val="39"/>
+    <w:basedOn w:val="a"/>
+    <w:link w:val="a4"/>
+    <w:uiPriority w:val="99"/>
     <w:unhideWhenUsed/>
     <w:qFormat/>
-    <w:uiPriority w:val="99"/>
     <w:pPr>
       <w:tabs>
         <w:tab w:val="center" w:pos="4153"/>
@@ -4381,13 +4625,13 @@
       <w:szCs w:val="18"/>
     </w:rPr>
   </w:style>
-  <w:style w:type="paragraph" w:styleId="12">
+  <w:style w:type="paragraph" w:styleId="a5">
     <w:name w:val="header"/>
-    <w:basedOn w:val="1"/>
-    <w:link w:val="38"/>
+    <w:basedOn w:val="a"/>
+    <w:link w:val="a6"/>
+    <w:uiPriority w:val="99"/>
     <w:unhideWhenUsed/>
     <w:qFormat/>
-    <w:uiPriority w:val="99"/>
     <w:pPr>
       <w:tabs>
         <w:tab w:val="center" w:pos="4153"/>
@@ -4401,283 +4645,242 @@
       <w:szCs w:val="18"/>
     </w:rPr>
   </w:style>
-  <w:style w:type="paragraph" w:styleId="13">
+  <w:style w:type="paragraph" w:styleId="a7">
     <w:name w:val="Subtitle"/>
-    <w:basedOn w:val="1"/>
-    <w:next w:val="1"/>
-    <w:link w:val="30"/>
+    <w:basedOn w:val="a"/>
+    <w:next w:val="a"/>
+    <w:link w:val="a8"/>
+    <w:uiPriority w:val="11"/>
     <w:qFormat/>
-    <w:uiPriority w:val="11"/>
     <w:pPr>
       <w:spacing w:after="160"/>
       <w:jc w:val="center"/>
     </w:pPr>
     <w:rPr>
-      <w:rFonts w:asciiTheme="majorHAnsi" w:hAnsiTheme="majorHAnsi" w:eastAsiaTheme="majorEastAsia" w:cstheme="majorBidi"/>
+      <w:rFonts w:asciiTheme="majorHAnsi" w:eastAsiaTheme="majorEastAsia" w:hAnsiTheme="majorHAnsi" w:cstheme="majorBidi"/>
       <w:color w:val="595959" w:themeColor="text1" w:themeTint="A6"/>
       <w:spacing w:val="15"/>
       <w:sz w:val="28"/>
       <w:szCs w:val="28"/>
-      <w14:textFill>
-        <w14:solidFill>
-          <w14:schemeClr w14:val="tx1">
-            <w14:lumMod w14:val="65000"/>
-            <w14:lumOff w14:val="35000"/>
-          </w14:schemeClr>
-        </w14:solidFill>
-      </w14:textFill>
     </w:rPr>
   </w:style>
-  <w:style w:type="paragraph" w:styleId="14">
+  <w:style w:type="paragraph" w:styleId="a9">
     <w:name w:val="Normal (Web)"/>
-    <w:basedOn w:val="1"/>
+    <w:basedOn w:val="a"/>
+    <w:uiPriority w:val="99"/>
     <w:semiHidden/>
     <w:unhideWhenUsed/>
     <w:qFormat/>
-    <w:uiPriority w:val="99"/>
     <w:rPr>
       <w:sz w:val="24"/>
     </w:rPr>
   </w:style>
-  <w:style w:type="paragraph" w:styleId="15">
+  <w:style w:type="paragraph" w:styleId="aa">
     <w:name w:val="Title"/>
-    <w:basedOn w:val="1"/>
-    <w:next w:val="1"/>
-    <w:link w:val="29"/>
+    <w:basedOn w:val="a"/>
+    <w:next w:val="a"/>
+    <w:link w:val="ab"/>
+    <w:uiPriority w:val="10"/>
     <w:qFormat/>
-    <w:uiPriority w:val="10"/>
     <w:pPr>
       <w:spacing w:after="80"/>
       <w:contextualSpacing/>
       <w:jc w:val="center"/>
     </w:pPr>
     <w:rPr>
-      <w:rFonts w:asciiTheme="majorHAnsi" w:hAnsiTheme="majorHAnsi" w:eastAsiaTheme="majorEastAsia" w:cstheme="majorBidi"/>
+      <w:rFonts w:asciiTheme="majorHAnsi" w:eastAsiaTheme="majorEastAsia" w:hAnsiTheme="majorHAnsi" w:cstheme="majorBidi"/>
       <w:spacing w:val="-10"/>
       <w:kern w:val="28"/>
       <w:sz w:val="56"/>
       <w:szCs w:val="56"/>
     </w:rPr>
   </w:style>
-  <w:style w:type="table" w:styleId="17">
+  <w:style w:type="table" w:styleId="ac">
     <w:name w:val="Table Grid"/>
-    <w:basedOn w:val="16"/>
-    <w:uiPriority w:val="0"/>
+    <w:basedOn w:val="a1"/>
     <w:pPr>
       <w:widowControl w:val="0"/>
       <w:jc w:val="both"/>
     </w:pPr>
     <w:rPr>
-      <w:rFonts w:asciiTheme="minorHAnsi" w:hAnsiTheme="minorHAnsi" w:eastAsiaTheme="minorEastAsia" w:cstheme="minorBidi"/>
+      <w:rFonts w:asciiTheme="minorHAnsi" w:eastAsiaTheme="minorEastAsia" w:hAnsiTheme="minorHAnsi" w:cstheme="minorBidi"/>
     </w:rPr>
     <w:tblPr>
       <w:tblBorders>
-        <w:top w:val="single" w:color="auto" w:sz="4" w:space="0"/>
-        <w:left w:val="single" w:color="auto" w:sz="4" w:space="0"/>
-        <w:bottom w:val="single" w:color="auto" w:sz="4" w:space="0"/>
-        <w:right w:val="single" w:color="auto" w:sz="4" w:space="0"/>
-        <w:insideH w:val="single" w:color="auto" w:sz="4" w:space="0"/>
-        <w:insideV w:val="single" w:color="auto" w:sz="4" w:space="0"/>
+        <w:top w:val="single" w:sz="4" w:space="0" w:color="auto"/>
+        <w:left w:val="single" w:sz="4" w:space="0" w:color="auto"/>
+        <w:bottom w:val="single" w:sz="4" w:space="0" w:color="auto"/>
+        <w:right w:val="single" w:sz="4" w:space="0" w:color="auto"/>
+        <w:insideH w:val="single" w:sz="4" w:space="0" w:color="auto"/>
+        <w:insideV w:val="single" w:sz="4" w:space="0" w:color="auto"/>
       </w:tblBorders>
     </w:tblPr>
   </w:style>
-  <w:style w:type="character" w:styleId="19">
+  <w:style w:type="character" w:styleId="ad">
     <w:name w:val="Emphasis"/>
-    <w:basedOn w:val="18"/>
+    <w:basedOn w:val="a0"/>
+    <w:uiPriority w:val="20"/>
     <w:qFormat/>
-    <w:uiPriority w:val="20"/>
     <w:rPr>
       <w:i/>
     </w:rPr>
   </w:style>
-  <w:style w:type="character" w:customStyle="1" w:styleId="20">
+  <w:style w:type="character" w:customStyle="1" w:styleId="10">
     <w:name w:val="标题 1 字符"/>
-    <w:basedOn w:val="18"/>
-    <w:link w:val="2"/>
+    <w:basedOn w:val="a0"/>
+    <w:link w:val="1"/>
+    <w:uiPriority w:val="9"/>
     <w:qFormat/>
-    <w:uiPriority w:val="9"/>
     <w:rPr>
-      <w:rFonts w:asciiTheme="majorHAnsi" w:hAnsiTheme="majorHAnsi" w:eastAsiaTheme="majorEastAsia" w:cstheme="majorBidi"/>
-      <w:color w:val="104862" w:themeColor="accent1" w:themeShade="BF"/>
+      <w:rFonts w:asciiTheme="majorHAnsi" w:eastAsiaTheme="majorEastAsia" w:hAnsiTheme="majorHAnsi" w:cstheme="majorBidi"/>
+      <w:color w:val="0F4761" w:themeColor="accent1" w:themeShade="BF"/>
       <w:sz w:val="48"/>
       <w:szCs w:val="48"/>
     </w:rPr>
   </w:style>
-  <w:style w:type="character" w:customStyle="1" w:styleId="21">
+  <w:style w:type="character" w:customStyle="1" w:styleId="20">
     <w:name w:val="标题 2 字符"/>
-    <w:basedOn w:val="18"/>
-    <w:link w:val="3"/>
+    <w:basedOn w:val="a0"/>
+    <w:link w:val="2"/>
+    <w:uiPriority w:val="9"/>
     <w:semiHidden/>
     <w:qFormat/>
-    <w:uiPriority w:val="9"/>
     <w:rPr>
-      <w:rFonts w:asciiTheme="majorHAnsi" w:hAnsiTheme="majorHAnsi" w:eastAsiaTheme="majorEastAsia" w:cstheme="majorBidi"/>
-      <w:color w:val="104862" w:themeColor="accent1" w:themeShade="BF"/>
+      <w:rFonts w:asciiTheme="majorHAnsi" w:eastAsiaTheme="majorEastAsia" w:hAnsiTheme="majorHAnsi" w:cstheme="majorBidi"/>
+      <w:color w:val="0F4761" w:themeColor="accent1" w:themeShade="BF"/>
       <w:sz w:val="40"/>
       <w:szCs w:val="40"/>
     </w:rPr>
   </w:style>
-  <w:style w:type="character" w:customStyle="1" w:styleId="22">
+  <w:style w:type="character" w:customStyle="1" w:styleId="30">
     <w:name w:val="标题 3 字符"/>
-    <w:basedOn w:val="18"/>
-    <w:link w:val="4"/>
+    <w:basedOn w:val="a0"/>
+    <w:link w:val="3"/>
+    <w:uiPriority w:val="9"/>
     <w:semiHidden/>
     <w:qFormat/>
-    <w:uiPriority w:val="9"/>
     <w:rPr>
-      <w:rFonts w:asciiTheme="majorHAnsi" w:hAnsiTheme="majorHAnsi" w:eastAsiaTheme="majorEastAsia" w:cstheme="majorBidi"/>
-      <w:color w:val="104862" w:themeColor="accent1" w:themeShade="BF"/>
+      <w:rFonts w:asciiTheme="majorHAnsi" w:eastAsiaTheme="majorEastAsia" w:hAnsiTheme="majorHAnsi" w:cstheme="majorBidi"/>
+      <w:color w:val="0F4761" w:themeColor="accent1" w:themeShade="BF"/>
       <w:sz w:val="32"/>
       <w:szCs w:val="32"/>
     </w:rPr>
   </w:style>
-  <w:style w:type="character" w:customStyle="1" w:styleId="23">
+  <w:style w:type="character" w:customStyle="1" w:styleId="40">
     <w:name w:val="标题 4 字符"/>
-    <w:basedOn w:val="18"/>
-    <w:link w:val="5"/>
+    <w:basedOn w:val="a0"/>
+    <w:link w:val="4"/>
+    <w:uiPriority w:val="9"/>
     <w:semiHidden/>
     <w:qFormat/>
-    <w:uiPriority w:val="9"/>
     <w:rPr>
       <w:rFonts w:cstheme="majorBidi"/>
-      <w:color w:val="104862" w:themeColor="accent1" w:themeShade="BF"/>
+      <w:color w:val="0F4761" w:themeColor="accent1" w:themeShade="BF"/>
       <w:sz w:val="28"/>
       <w:szCs w:val="28"/>
     </w:rPr>
   </w:style>
-  <w:style w:type="character" w:customStyle="1" w:styleId="24">
+  <w:style w:type="character" w:customStyle="1" w:styleId="50">
     <w:name w:val="标题 5 字符"/>
-    <w:basedOn w:val="18"/>
-    <w:link w:val="6"/>
+    <w:basedOn w:val="a0"/>
+    <w:link w:val="5"/>
+    <w:uiPriority w:val="9"/>
     <w:semiHidden/>
     <w:qFormat/>
-    <w:uiPriority w:val="9"/>
     <w:rPr>
       <w:rFonts w:cstheme="majorBidi"/>
-      <w:color w:val="104862" w:themeColor="accent1" w:themeShade="BF"/>
+      <w:color w:val="0F4761" w:themeColor="accent1" w:themeShade="BF"/>
       <w:sz w:val="24"/>
       <w:szCs w:val="24"/>
     </w:rPr>
   </w:style>
-  <w:style w:type="character" w:customStyle="1" w:styleId="25">
+  <w:style w:type="character" w:customStyle="1" w:styleId="60">
     <w:name w:val="标题 6 字符"/>
-    <w:basedOn w:val="18"/>
-    <w:link w:val="7"/>
+    <w:basedOn w:val="a0"/>
+    <w:link w:val="6"/>
+    <w:uiPriority w:val="9"/>
     <w:semiHidden/>
     <w:qFormat/>
-    <w:uiPriority w:val="9"/>
     <w:rPr>
       <w:rFonts w:cstheme="majorBidi"/>
       <w:b/>
       <w:bCs/>
-      <w:color w:val="104862" w:themeColor="accent1" w:themeShade="BF"/>
+      <w:color w:val="0F4761" w:themeColor="accent1" w:themeShade="BF"/>
     </w:rPr>
   </w:style>
-  <w:style w:type="character" w:customStyle="1" w:styleId="26">
+  <w:style w:type="character" w:customStyle="1" w:styleId="70">
     <w:name w:val="标题 7 字符"/>
-    <w:basedOn w:val="18"/>
-    <w:link w:val="8"/>
+    <w:basedOn w:val="a0"/>
+    <w:link w:val="7"/>
+    <w:uiPriority w:val="9"/>
     <w:semiHidden/>
     <w:qFormat/>
-    <w:uiPriority w:val="9"/>
     <w:rPr>
       <w:rFonts w:cstheme="majorBidi"/>
       <w:b/>
       <w:bCs/>
       <w:color w:val="595959" w:themeColor="text1" w:themeTint="A6"/>
-      <w14:textFill>
-        <w14:solidFill>
-          <w14:schemeClr w14:val="tx1">
-            <w14:lumMod w14:val="65000"/>
-            <w14:lumOff w14:val="35000"/>
-          </w14:schemeClr>
-        </w14:solidFill>
-      </w14:textFill>
     </w:rPr>
   </w:style>
-  <w:style w:type="character" w:customStyle="1" w:styleId="27">
+  <w:style w:type="character" w:customStyle="1" w:styleId="80">
     <w:name w:val="标题 8 字符"/>
-    <w:basedOn w:val="18"/>
-    <w:link w:val="9"/>
+    <w:basedOn w:val="a0"/>
+    <w:link w:val="8"/>
+    <w:uiPriority w:val="9"/>
     <w:semiHidden/>
     <w:qFormat/>
-    <w:uiPriority w:val="9"/>
     <w:rPr>
       <w:rFonts w:cstheme="majorBidi"/>
       <w:color w:val="595959" w:themeColor="text1" w:themeTint="A6"/>
-      <w14:textFill>
-        <w14:solidFill>
-          <w14:schemeClr w14:val="tx1">
-            <w14:lumMod w14:val="65000"/>
-            <w14:lumOff w14:val="35000"/>
-          </w14:schemeClr>
-        </w14:solidFill>
-      </w14:textFill>
     </w:rPr>
   </w:style>
-  <w:style w:type="character" w:customStyle="1" w:styleId="28">
+  <w:style w:type="character" w:customStyle="1" w:styleId="90">
     <w:name w:val="标题 9 字符"/>
-    <w:basedOn w:val="18"/>
-    <w:link w:val="10"/>
+    <w:basedOn w:val="a0"/>
+    <w:link w:val="9"/>
+    <w:uiPriority w:val="9"/>
     <w:semiHidden/>
     <w:qFormat/>
-    <w:uiPriority w:val="9"/>
     <w:rPr>
       <w:rFonts w:eastAsiaTheme="majorEastAsia" w:cstheme="majorBidi"/>
       <w:color w:val="595959" w:themeColor="text1" w:themeTint="A6"/>
-      <w14:textFill>
-        <w14:solidFill>
-          <w14:schemeClr w14:val="tx1">
-            <w14:lumMod w14:val="65000"/>
-            <w14:lumOff w14:val="35000"/>
-          </w14:schemeClr>
-        </w14:solidFill>
-      </w14:textFill>
     </w:rPr>
   </w:style>
-  <w:style w:type="character" w:customStyle="1" w:styleId="29">
+  <w:style w:type="character" w:customStyle="1" w:styleId="ab">
     <w:name w:val="标题 字符"/>
-    <w:basedOn w:val="18"/>
-    <w:link w:val="15"/>
+    <w:basedOn w:val="a0"/>
+    <w:link w:val="aa"/>
+    <w:uiPriority w:val="10"/>
     <w:qFormat/>
-    <w:uiPriority w:val="10"/>
     <w:rPr>
-      <w:rFonts w:asciiTheme="majorHAnsi" w:hAnsiTheme="majorHAnsi" w:eastAsiaTheme="majorEastAsia" w:cstheme="majorBidi"/>
+      <w:rFonts w:asciiTheme="majorHAnsi" w:eastAsiaTheme="majorEastAsia" w:hAnsiTheme="majorHAnsi" w:cstheme="majorBidi"/>
       <w:spacing w:val="-10"/>
       <w:kern w:val="28"/>
       <w:sz w:val="56"/>
       <w:szCs w:val="56"/>
     </w:rPr>
   </w:style>
-  <w:style w:type="character" w:customStyle="1" w:styleId="30">
+  <w:style w:type="character" w:customStyle="1" w:styleId="a8">
     <w:name w:val="副标题 字符"/>
-    <w:basedOn w:val="18"/>
-    <w:link w:val="13"/>
+    <w:basedOn w:val="a0"/>
+    <w:link w:val="a7"/>
+    <w:uiPriority w:val="11"/>
     <w:qFormat/>
-    <w:uiPriority w:val="11"/>
     <w:rPr>
-      <w:rFonts w:asciiTheme="majorHAnsi" w:hAnsiTheme="majorHAnsi" w:eastAsiaTheme="majorEastAsia" w:cstheme="majorBidi"/>
+      <w:rFonts w:asciiTheme="majorHAnsi" w:eastAsiaTheme="majorEastAsia" w:hAnsiTheme="majorHAnsi" w:cstheme="majorBidi"/>
       <w:color w:val="595959" w:themeColor="text1" w:themeTint="A6"/>
       <w:spacing w:val="15"/>
       <w:sz w:val="28"/>
       <w:szCs w:val="28"/>
-      <w14:textFill>
-        <w14:solidFill>
-          <w14:schemeClr w14:val="tx1">
-            <w14:lumMod w14:val="65000"/>
-            <w14:lumOff w14:val="35000"/>
-          </w14:schemeClr>
-        </w14:solidFill>
-      </w14:textFill>
     </w:rPr>
   </w:style>
-  <w:style w:type="paragraph" w:styleId="31">
+  <w:style w:type="paragraph" w:styleId="ae">
     <w:name w:val="Quote"/>
-    <w:basedOn w:val="1"/>
-    <w:next w:val="1"/>
-    <w:link w:val="32"/>
+    <w:basedOn w:val="a"/>
+    <w:next w:val="a"/>
+    <w:link w:val="af"/>
+    <w:uiPriority w:val="29"/>
     <w:qFormat/>
-    <w:uiPriority w:val="29"/>
     <w:pPr>
       <w:spacing w:before="160" w:after="160"/>
       <w:jc w:val="center"/>
@@ -4686,68 +4889,52 @@
       <w:i/>
       <w:iCs/>
       <w:color w:val="404040" w:themeColor="text1" w:themeTint="BF"/>
-      <w14:textFill>
-        <w14:solidFill>
-          <w14:schemeClr w14:val="tx1">
-            <w14:lumMod w14:val="75000"/>
-            <w14:lumOff w14:val="25000"/>
-          </w14:schemeClr>
-        </w14:solidFill>
-      </w14:textFill>
     </w:rPr>
   </w:style>
-  <w:style w:type="character" w:customStyle="1" w:styleId="32">
+  <w:style w:type="character" w:customStyle="1" w:styleId="af">
     <w:name w:val="引用 字符"/>
-    <w:basedOn w:val="18"/>
-    <w:link w:val="31"/>
+    <w:basedOn w:val="a0"/>
+    <w:link w:val="ae"/>
+    <w:uiPriority w:val="29"/>
     <w:qFormat/>
-    <w:uiPriority w:val="29"/>
     <w:rPr>
       <w:i/>
       <w:iCs/>
       <w:color w:val="404040" w:themeColor="text1" w:themeTint="BF"/>
-      <w14:textFill>
-        <w14:solidFill>
-          <w14:schemeClr w14:val="tx1">
-            <w14:lumMod w14:val="75000"/>
-            <w14:lumOff w14:val="25000"/>
-          </w14:schemeClr>
-        </w14:solidFill>
-      </w14:textFill>
     </w:rPr>
   </w:style>
-  <w:style w:type="paragraph" w:styleId="33">
+  <w:style w:type="paragraph" w:styleId="af0">
     <w:name w:val="List Paragraph"/>
-    <w:basedOn w:val="1"/>
+    <w:basedOn w:val="a"/>
+    <w:uiPriority w:val="34"/>
     <w:qFormat/>
-    <w:uiPriority w:val="34"/>
     <w:pPr>
       <w:ind w:left="720"/>
       <w:contextualSpacing/>
     </w:pPr>
   </w:style>
-  <w:style w:type="character" w:customStyle="1" w:styleId="34">
+  <w:style w:type="character" w:customStyle="1" w:styleId="11">
     <w:name w:val="明显强调1"/>
-    <w:basedOn w:val="18"/>
+    <w:basedOn w:val="a0"/>
+    <w:uiPriority w:val="21"/>
     <w:qFormat/>
-    <w:uiPriority w:val="21"/>
     <w:rPr>
       <w:i/>
       <w:iCs/>
-      <w:color w:val="104862" w:themeColor="accent1" w:themeShade="BF"/>
+      <w:color w:val="0F4761" w:themeColor="accent1" w:themeShade="BF"/>
     </w:rPr>
   </w:style>
-  <w:style w:type="paragraph" w:styleId="35">
+  <w:style w:type="paragraph" w:styleId="af1">
     <w:name w:val="Intense Quote"/>
-    <w:basedOn w:val="1"/>
-    <w:next w:val="1"/>
-    <w:link w:val="36"/>
+    <w:basedOn w:val="a"/>
+    <w:next w:val="a"/>
+    <w:link w:val="af2"/>
+    <w:uiPriority w:val="30"/>
     <w:qFormat/>
-    <w:uiPriority w:val="30"/>
     <w:pPr>
       <w:pBdr>
-        <w:top w:val="single" w:color="0F4761" w:themeColor="accent1" w:themeShade="BF" w:sz="4" w:space="10"/>
-        <w:bottom w:val="single" w:color="0F4761" w:themeColor="accent1" w:themeShade="BF" w:sz="4" w:space="10"/>
+        <w:top w:val="single" w:sz="4" w:space="10" w:color="0F4761" w:themeColor="accent1" w:themeShade="BF"/>
+        <w:bottom w:val="single" w:sz="4" w:space="10" w:color="0F4761" w:themeColor="accent1" w:themeShade="BF"/>
       </w:pBdr>
       <w:spacing w:before="360" w:after="360"/>
       <w:ind w:left="864" w:right="864"/>
@@ -4756,110 +4943,91 @@
     <w:rPr>
       <w:i/>
       <w:iCs/>
-      <w:color w:val="104862" w:themeColor="accent1" w:themeShade="BF"/>
+      <w:color w:val="0F4761" w:themeColor="accent1" w:themeShade="BF"/>
     </w:rPr>
   </w:style>
-  <w:style w:type="character" w:customStyle="1" w:styleId="36">
+  <w:style w:type="character" w:customStyle="1" w:styleId="af2">
     <w:name w:val="明显引用 字符"/>
-    <w:basedOn w:val="18"/>
-    <w:link w:val="35"/>
+    <w:basedOn w:val="a0"/>
+    <w:link w:val="af1"/>
+    <w:uiPriority w:val="30"/>
     <w:qFormat/>
-    <w:uiPriority w:val="30"/>
     <w:rPr>
       <w:i/>
       <w:iCs/>
-      <w:color w:val="104862" w:themeColor="accent1" w:themeShade="BF"/>
+      <w:color w:val="0F4761" w:themeColor="accent1" w:themeShade="BF"/>
     </w:rPr>
   </w:style>
-  <w:style w:type="character" w:customStyle="1" w:styleId="37">
+  <w:style w:type="character" w:customStyle="1" w:styleId="12">
     <w:name w:val="明显参考1"/>
-    <w:basedOn w:val="18"/>
+    <w:basedOn w:val="a0"/>
+    <w:uiPriority w:val="32"/>
     <w:qFormat/>
-    <w:uiPriority w:val="32"/>
     <w:rPr>
       <w:b/>
       <w:bCs/>
       <w:smallCaps/>
-      <w:color w:val="104862" w:themeColor="accent1" w:themeShade="BF"/>
+      <w:color w:val="0F4761" w:themeColor="accent1" w:themeShade="BF"/>
       <w:spacing w:val="5"/>
     </w:rPr>
   </w:style>
-  <w:style w:type="character" w:customStyle="1" w:styleId="38">
+  <w:style w:type="character" w:customStyle="1" w:styleId="a6">
     <w:name w:val="页眉 字符"/>
-    <w:basedOn w:val="18"/>
-    <w:link w:val="12"/>
+    <w:basedOn w:val="a0"/>
+    <w:link w:val="a5"/>
+    <w:uiPriority w:val="99"/>
     <w:qFormat/>
-    <w:uiPriority w:val="99"/>
     <w:rPr>
       <w:sz w:val="18"/>
       <w:szCs w:val="18"/>
     </w:rPr>
   </w:style>
-  <w:style w:type="character" w:customStyle="1" w:styleId="39">
+  <w:style w:type="character" w:customStyle="1" w:styleId="a4">
     <w:name w:val="页脚 字符"/>
-    <w:basedOn w:val="18"/>
-    <w:link w:val="11"/>
+    <w:basedOn w:val="a0"/>
+    <w:link w:val="a3"/>
+    <w:uiPriority w:val="99"/>
     <w:qFormat/>
-    <w:uiPriority w:val="99"/>
     <w:rPr>
       <w:sz w:val="18"/>
       <w:szCs w:val="18"/>
     </w:rPr>
   </w:style>
-  <w:style w:type="paragraph" w:customStyle="1" w:styleId="40">
+  <w:style w:type="paragraph" w:customStyle="1" w:styleId="p1">
     <w:name w:val="p1"/>
-    <w:basedOn w:val="1"/>
+    <w:basedOn w:val="a"/>
     <w:qFormat/>
-    <w:uiPriority w:val="0"/>
     <w:pPr>
       <w:jc w:val="left"/>
     </w:pPr>
     <w:rPr>
-      <w:rFonts w:ascii="Helvetica" w:hAnsi="Helvetica" w:eastAsia="Helvetica" w:cs="Times New Roman"/>
+      <w:rFonts w:ascii="Helvetica" w:eastAsia="Helvetica" w:hAnsi="Helvetica" w:cs="Times New Roman"/>
       <w:color w:val="000000"/>
       <w:kern w:val="0"/>
       <w:sz w:val="24"/>
       <w:szCs w:val="24"/>
     </w:rPr>
   </w:style>
-  <w:style w:type="paragraph" w:customStyle="1" w:styleId="41">
+  <w:style w:type="paragraph" w:customStyle="1" w:styleId="EndNoteBibliographyTitle">
     <w:name w:val="EndNote Bibliography Title"/>
-    <w:uiPriority w:val="0"/>
     <w:pPr>
-      <w:pBdr>
-        <w:top w:val="none" w:color="auto" w:sz="0" w:space="0"/>
-        <w:left w:val="none" w:color="auto" w:sz="0" w:space="0"/>
-        <w:bottom w:val="none" w:color="auto" w:sz="0" w:space="0"/>
-        <w:right w:val="none" w:color="auto" w:sz="0" w:space="0"/>
-        <w:between w:val="none" w:color="auto" w:sz="0" w:space="0"/>
-      </w:pBdr>
       <w:jc w:val="center"/>
     </w:pPr>
     <w:rPr>
-      <w:rFonts w:ascii="Times New Roman" w:hAnsi="Times New Roman" w:cs="Times New Roman" w:eastAsiaTheme="minorEastAsia"/>
+      <w:rFonts w:eastAsiaTheme="minorEastAsia"/>
       <w:kern w:val="2"/>
       <w:szCs w:val="22"/>
-      <w:lang w:val="en-US" w:eastAsia="zh-CN" w:bidi="ar-SA"/>
     </w:rPr>
   </w:style>
-  <w:style w:type="paragraph" w:customStyle="1" w:styleId="42">
+  <w:style w:type="paragraph" w:customStyle="1" w:styleId="EndNoteBibliography">
     <w:name w:val="EndNote Bibliography"/>
-    <w:uiPriority w:val="0"/>
     <w:pPr>
-      <w:pBdr>
-        <w:top w:val="none" w:color="auto" w:sz="0" w:space="0"/>
-        <w:left w:val="none" w:color="auto" w:sz="0" w:space="0"/>
-        <w:bottom w:val="none" w:color="auto" w:sz="0" w:space="0"/>
-        <w:right w:val="none" w:color="auto" w:sz="0" w:space="0"/>
-        <w:between w:val="none" w:color="auto" w:sz="0" w:space="0"/>
-      </w:pBdr>
       <w:jc w:val="both"/>
     </w:pPr>
     <w:rPr>
-      <w:rFonts w:ascii="Times New Roman" w:hAnsi="Times New Roman" w:cs="Times New Roman" w:eastAsiaTheme="minorEastAsia"/>
+      <w:rFonts w:eastAsiaTheme="minorEastAsia"/>
       <w:kern w:val="2"/>
       <w:szCs w:val="22"/>
-      <w:lang w:val="en-US" w:eastAsia="zh-CN" w:bidi="ar-SA"/>
     </w:rPr>
   </w:style>
 </w:styles>
@@ -5117,5 +5285,6 @@
     </a:fmtScheme>
   </a:themeElements>
   <a:objectDefaults/>
+  <a:extraClrSchemeLst/>
 </a:theme>
 </file>
</xml_diff>